<commit_message>
Improvising the Introduction of the Report - Abinaya
</commit_message>
<xml_diff>
--- a/report (1).docx
+++ b/report (1).docx
@@ -1,6 +1,6 @@
 
 <file path=word/document.xml><?xml version="1.0" encoding="utf-8"?>
-<w:document xmlns:wpc="http://schemas.microsoft.com/office/word/2010/wordprocessingCanvas" xmlns:mc="http://schemas.openxmlformats.org/markup-compatibility/2006" xmlns:o="urn:schemas-microsoft-com:office:office" xmlns:r="http://schemas.openxmlformats.org/officeDocument/2006/relationships" xmlns:m="http://schemas.openxmlformats.org/officeDocument/2006/math" xmlns:v="urn:schemas-microsoft-com:vml" xmlns:wp14="http://schemas.microsoft.com/office/word/2010/wordprocessingDrawing" xmlns:wp="http://schemas.openxmlformats.org/drawingml/2006/wordprocessingDrawing" xmlns:w10="urn:schemas-microsoft-com:office:word" xmlns:w="http://schemas.openxmlformats.org/wordprocessingml/2006/main" xmlns:w14="http://schemas.microsoft.com/office/word/2010/wordml" xmlns:w15="http://schemas.microsoft.com/office/word/2012/wordml" xmlns:wpg="http://schemas.microsoft.com/office/word/2010/wordprocessingGroup" xmlns:wpi="http://schemas.microsoft.com/office/word/2010/wordprocessingInk" xmlns:wne="http://schemas.microsoft.com/office/word/2006/wordml" xmlns:wps="http://schemas.microsoft.com/office/word/2010/wordprocessingShape" mc:Ignorable="w14 w15 wp14">
+<w:document xmlns:wpc="http://schemas.microsoft.com/office/word/2010/wordprocessingCanvas" xmlns:cx="http://schemas.microsoft.com/office/drawing/2014/chartex" xmlns:cx1="http://schemas.microsoft.com/office/drawing/2015/9/8/chartex" xmlns:cx2="http://schemas.microsoft.com/office/drawing/2015/10/21/chartex" xmlns:cx3="http://schemas.microsoft.com/office/drawing/2016/5/9/chartex" xmlns:cx4="http://schemas.microsoft.com/office/drawing/2016/5/10/chartex" xmlns:cx5="http://schemas.microsoft.com/office/drawing/2016/5/11/chartex" xmlns:cx6="http://schemas.microsoft.com/office/drawing/2016/5/12/chartex" xmlns:cx7="http://schemas.microsoft.com/office/drawing/2016/5/13/chartex" xmlns:cx8="http://schemas.microsoft.com/office/drawing/2016/5/14/chartex" xmlns:mc="http://schemas.openxmlformats.org/markup-compatibility/2006" xmlns:aink="http://schemas.microsoft.com/office/drawing/2016/ink" xmlns:am3d="http://schemas.microsoft.com/office/drawing/2017/model3d" xmlns:o="urn:schemas-microsoft-com:office:office" xmlns:oel="http://schemas.microsoft.com/office/2019/extlst" xmlns:r="http://schemas.openxmlformats.org/officeDocument/2006/relationships" xmlns:m="http://schemas.openxmlformats.org/officeDocument/2006/math" xmlns:v="urn:schemas-microsoft-com:vml" xmlns:wp14="http://schemas.microsoft.com/office/word/2010/wordprocessingDrawing" xmlns:wp="http://schemas.openxmlformats.org/drawingml/2006/wordprocessingDrawing" xmlns:w10="urn:schemas-microsoft-com:office:word" xmlns:w="http://schemas.openxmlformats.org/wordprocessingml/2006/main" xmlns:w14="http://schemas.microsoft.com/office/word/2010/wordml" xmlns:w15="http://schemas.microsoft.com/office/word/2012/wordml" xmlns:w16cex="http://schemas.microsoft.com/office/word/2018/wordml/cex" xmlns:w16cid="http://schemas.microsoft.com/office/word/2016/wordml/cid" xmlns:w16="http://schemas.microsoft.com/office/word/2018/wordml" xmlns:w16du="http://schemas.microsoft.com/office/word/2023/wordml/word16du" xmlns:w16sdtdh="http://schemas.microsoft.com/office/word/2020/wordml/sdtdatahash" xmlns:w16se="http://schemas.microsoft.com/office/word/2015/wordml/symex" xmlns:wpg="http://schemas.microsoft.com/office/word/2010/wordprocessingGroup" xmlns:wpi="http://schemas.microsoft.com/office/word/2010/wordprocessingInk" xmlns:wne="http://schemas.microsoft.com/office/word/2006/wordml" xmlns:wps="http://schemas.microsoft.com/office/word/2010/wordprocessingShape" mc:Ignorable="w14 w15 w16se w16cid w16 w16cex w16sdtdh w16du wp14">
   <w:body>
     <w:p>
       <w:pPr>
@@ -65,91 +65,30 @@
           <w:szCs w:val="24"/>
           <w:lang w:eastAsia="en-GB"/>
         </w:rPr>
-        <w:t xml:space="preserve">Final report title: </w:t>
-      </w:r>
-      <w:proofErr w:type="spellStart"/>
-      <w:r>
-        <w:rPr>
-          <w:rFonts w:ascii="Times New Roman" w:eastAsia="Times New Roman" w:hAnsi="Times New Roman" w:cs="Times New Roman"/>
-          <w:b/>
-          <w:bCs/>
-          <w:sz w:val="24"/>
-          <w:szCs w:val="24"/>
-          <w:lang w:eastAsia="en-GB"/>
-        </w:rPr>
-        <w:t>Analyzing</w:t>
-      </w:r>
-      <w:proofErr w:type="spellEnd"/>
-      <w:r>
-        <w:rPr>
-          <w:rFonts w:ascii="Times New Roman" w:eastAsia="Times New Roman" w:hAnsi="Times New Roman" w:cs="Times New Roman"/>
-          <w:b/>
-          <w:bCs/>
-          <w:sz w:val="24"/>
-          <w:szCs w:val="24"/>
-          <w:lang w:eastAsia="en-GB"/>
-        </w:rPr>
-        <w:t xml:space="preserve"> Correlation </w:t>
-      </w:r>
-      <w:proofErr w:type="gramStart"/>
-      <w:r>
-        <w:rPr>
-          <w:rFonts w:ascii="Times New Roman" w:eastAsia="Times New Roman" w:hAnsi="Times New Roman" w:cs="Times New Roman"/>
-          <w:b/>
-          <w:bCs/>
-          <w:sz w:val="24"/>
-          <w:szCs w:val="24"/>
-          <w:lang w:eastAsia="en-GB"/>
-        </w:rPr>
-        <w:t>Between</w:t>
-      </w:r>
-      <w:proofErr w:type="gramEnd"/>
-      <w:r>
-        <w:rPr>
-          <w:rFonts w:ascii="Times New Roman" w:eastAsia="Times New Roman" w:hAnsi="Times New Roman" w:cs="Times New Roman"/>
-          <w:b/>
-          <w:bCs/>
-          <w:sz w:val="24"/>
-          <w:szCs w:val="24"/>
-          <w:lang w:eastAsia="en-GB"/>
-        </w:rPr>
-        <w:t xml:space="preserve"> Simple Moving Average of Close and Volume in Hyundai's Stock Data</w:t>
-      </w:r>
-    </w:p>
-    <w:p>
-      <w:pPr>
-        <w:spacing w:before="100" w:beforeAutospacing="1" w:after="100" w:afterAutospacing="1" w:line="240" w:lineRule="auto"/>
-        <w:rPr>
-          <w:rFonts w:ascii="Times New Roman" w:eastAsia="Times New Roman" w:hAnsi="Times New Roman" w:cs="Times New Roman"/>
-          <w:sz w:val="24"/>
-          <w:szCs w:val="24"/>
-          <w:lang w:eastAsia="en-GB"/>
-        </w:rPr>
-      </w:pPr>
-      <w:r>
-        <w:rPr>
-          <w:rFonts w:ascii="Times New Roman" w:eastAsia="Times New Roman" w:hAnsi="Times New Roman" w:cs="Times New Roman"/>
-          <w:b/>
-          <w:bCs/>
-          <w:sz w:val="24"/>
-          <w:szCs w:val="24"/>
-          <w:lang w:eastAsia="en-GB"/>
-        </w:rPr>
-        <w:t>Group ID</w:t>
-      </w:r>
-      <w:proofErr w:type="gramStart"/>
-      <w:r>
-        <w:rPr>
-          <w:rFonts w:ascii="Times New Roman" w:eastAsia="Times New Roman" w:hAnsi="Times New Roman" w:cs="Times New Roman"/>
-          <w:b/>
-          <w:bCs/>
-          <w:sz w:val="24"/>
-          <w:szCs w:val="24"/>
-          <w:lang w:eastAsia="en-GB"/>
-        </w:rPr>
-        <w:t>:</w:t>
-      </w:r>
-      <w:proofErr w:type="gramEnd"/>
+        <w:t>Final report title: Analyzing Correlation Between Simple Moving Average of Close and Volume in Hyundai's Stock Data</w:t>
+      </w:r>
+    </w:p>
+    <w:p>
+      <w:pPr>
+        <w:spacing w:before="100" w:beforeAutospacing="1" w:after="100" w:afterAutospacing="1" w:line="240" w:lineRule="auto"/>
+        <w:rPr>
+          <w:rFonts w:ascii="Times New Roman" w:eastAsia="Times New Roman" w:hAnsi="Times New Roman" w:cs="Times New Roman"/>
+          <w:sz w:val="24"/>
+          <w:szCs w:val="24"/>
+          <w:lang w:eastAsia="en-GB"/>
+        </w:rPr>
+      </w:pPr>
+      <w:r>
+        <w:rPr>
+          <w:rFonts w:ascii="Times New Roman" w:eastAsia="Times New Roman" w:hAnsi="Times New Roman" w:cs="Times New Roman"/>
+          <w:b/>
+          <w:bCs/>
+          <w:sz w:val="24"/>
+          <w:szCs w:val="24"/>
+          <w:lang w:eastAsia="en-GB"/>
+        </w:rPr>
+        <w:t>Group ID:</w:t>
+      </w:r>
       <w:r>
         <w:rPr>
           <w:rFonts w:ascii="Times New Roman" w:eastAsia="Times New Roman" w:hAnsi="Times New Roman" w:cs="Times New Roman"/>
@@ -214,45 +153,14 @@
           <w:lang w:eastAsia="en-GB"/>
         </w:rPr>
       </w:pPr>
-      <w:proofErr w:type="spellStart"/>
-      <w:r>
-        <w:rPr>
-          <w:rFonts w:ascii="Times New Roman" w:eastAsia="Times New Roman" w:hAnsi="Times New Roman" w:cs="Times New Roman"/>
-          <w:sz w:val="24"/>
-          <w:szCs w:val="24"/>
-          <w:lang w:eastAsia="en-GB"/>
-        </w:rPr>
-        <w:t>Tilakeaswar</w:t>
-      </w:r>
-      <w:proofErr w:type="spellEnd"/>
-      <w:r>
-        <w:rPr>
-          <w:rFonts w:ascii="Times New Roman" w:eastAsia="Times New Roman" w:hAnsi="Times New Roman" w:cs="Times New Roman"/>
-          <w:sz w:val="24"/>
-          <w:szCs w:val="24"/>
-          <w:lang w:eastAsia="en-GB"/>
-        </w:rPr>
-        <w:t xml:space="preserve"> </w:t>
-      </w:r>
-      <w:proofErr w:type="spellStart"/>
-      <w:r>
-        <w:rPr>
-          <w:rFonts w:ascii="Times New Roman" w:eastAsia="Times New Roman" w:hAnsi="Times New Roman" w:cs="Times New Roman"/>
-          <w:sz w:val="24"/>
-          <w:szCs w:val="24"/>
-          <w:lang w:eastAsia="en-GB"/>
-        </w:rPr>
-        <w:t>Balamurugan</w:t>
-      </w:r>
-      <w:proofErr w:type="spellEnd"/>
-      <w:r>
-        <w:rPr>
-          <w:rFonts w:ascii="Times New Roman" w:eastAsia="Times New Roman" w:hAnsi="Times New Roman" w:cs="Times New Roman"/>
-          <w:sz w:val="24"/>
-          <w:szCs w:val="24"/>
-          <w:lang w:eastAsia="en-GB"/>
-        </w:rPr>
-        <w:t>, 23088034</w:t>
+      <w:r>
+        <w:rPr>
+          <w:rFonts w:ascii="Times New Roman" w:eastAsia="Times New Roman" w:hAnsi="Times New Roman" w:cs="Times New Roman"/>
+          <w:sz w:val="24"/>
+          <w:szCs w:val="24"/>
+          <w:lang w:eastAsia="en-GB"/>
+        </w:rPr>
+        <w:t>Tilakeaswar Balamurugan, 23088034</w:t>
       </w:r>
     </w:p>
     <w:p>
@@ -269,45 +177,14 @@
           <w:lang w:eastAsia="en-GB"/>
         </w:rPr>
       </w:pPr>
-      <w:proofErr w:type="spellStart"/>
-      <w:r>
-        <w:rPr>
-          <w:rFonts w:ascii="Times New Roman" w:eastAsia="Times New Roman" w:hAnsi="Times New Roman" w:cs="Times New Roman"/>
-          <w:sz w:val="24"/>
-          <w:szCs w:val="24"/>
-          <w:lang w:eastAsia="en-GB"/>
-        </w:rPr>
-        <w:t>Abinaya</w:t>
-      </w:r>
-      <w:proofErr w:type="spellEnd"/>
-      <w:r>
-        <w:rPr>
-          <w:rFonts w:ascii="Times New Roman" w:eastAsia="Times New Roman" w:hAnsi="Times New Roman" w:cs="Times New Roman"/>
-          <w:sz w:val="24"/>
-          <w:szCs w:val="24"/>
-          <w:lang w:eastAsia="en-GB"/>
-        </w:rPr>
-        <w:t xml:space="preserve"> Sri </w:t>
-      </w:r>
-      <w:proofErr w:type="spellStart"/>
-      <w:r>
-        <w:rPr>
-          <w:rFonts w:ascii="Times New Roman" w:eastAsia="Times New Roman" w:hAnsi="Times New Roman" w:cs="Times New Roman"/>
-          <w:sz w:val="24"/>
-          <w:szCs w:val="24"/>
-          <w:lang w:eastAsia="en-GB"/>
-        </w:rPr>
-        <w:t>Arunkumar</w:t>
-      </w:r>
-      <w:proofErr w:type="spellEnd"/>
-      <w:r>
-        <w:rPr>
-          <w:rFonts w:ascii="Times New Roman" w:eastAsia="Times New Roman" w:hAnsi="Times New Roman" w:cs="Times New Roman"/>
-          <w:sz w:val="24"/>
-          <w:szCs w:val="24"/>
-          <w:lang w:eastAsia="en-GB"/>
-        </w:rPr>
-        <w:t>, 23055533</w:t>
+      <w:r>
+        <w:rPr>
+          <w:rFonts w:ascii="Times New Roman" w:eastAsia="Times New Roman" w:hAnsi="Times New Roman" w:cs="Times New Roman"/>
+          <w:sz w:val="24"/>
+          <w:szCs w:val="24"/>
+          <w:lang w:eastAsia="en-GB"/>
+        </w:rPr>
+        <w:t>Abinaya Sri Arunkumar, 23055533</w:t>
       </w:r>
     </w:p>
     <w:p>
@@ -355,27 +232,7 @@
           <w:szCs w:val="24"/>
           <w:lang w:eastAsia="en-GB"/>
         </w:rPr>
-        <w:t xml:space="preserve">Mahesh </w:t>
-      </w:r>
-      <w:proofErr w:type="spellStart"/>
-      <w:r>
-        <w:rPr>
-          <w:rFonts w:ascii="Times New Roman" w:eastAsia="Times New Roman" w:hAnsi="Times New Roman" w:cs="Times New Roman"/>
-          <w:sz w:val="24"/>
-          <w:szCs w:val="24"/>
-          <w:lang w:eastAsia="en-GB"/>
-        </w:rPr>
-        <w:t>Ramasubramanian</w:t>
-      </w:r>
-      <w:proofErr w:type="spellEnd"/>
-      <w:r>
-        <w:rPr>
-          <w:rFonts w:ascii="Times New Roman" w:eastAsia="Times New Roman" w:hAnsi="Times New Roman" w:cs="Times New Roman"/>
-          <w:sz w:val="24"/>
-          <w:szCs w:val="24"/>
-          <w:lang w:eastAsia="en-GB"/>
-        </w:rPr>
-        <w:t>, 23070324</w:t>
+        <w:t>Mahesh Ramasubramanian, 23070324</w:t>
       </w:r>
     </w:p>
     <w:p>
@@ -399,19 +256,8 @@
           <w:szCs w:val="24"/>
           <w:lang w:eastAsia="en-GB"/>
         </w:rPr>
-        <w:t xml:space="preserve">John Paul Christopher </w:t>
-      </w:r>
-      <w:proofErr w:type="spellStart"/>
-      <w:r>
-        <w:rPr>
-          <w:rFonts w:ascii="Times New Roman" w:eastAsia="Times New Roman" w:hAnsi="Times New Roman" w:cs="Times New Roman"/>
-          <w:sz w:val="24"/>
-          <w:szCs w:val="24"/>
-          <w:lang w:eastAsia="en-GB"/>
-        </w:rPr>
-        <w:t>Yesudian</w:t>
-      </w:r>
-      <w:proofErr w:type="spellEnd"/>
+        <w:t>John Paul Christopher Yesudian</w:t>
+      </w:r>
       <w:r>
         <w:rPr>
           <w:rFonts w:ascii="Times New Roman" w:eastAsia="Times New Roman" w:hAnsi="Times New Roman" w:cs="Times New Roman"/>
@@ -931,37 +777,183 @@
           <w:szCs w:val="24"/>
           <w:lang w:eastAsia="en-GB"/>
         </w:rPr>
-        <w:t xml:space="preserve">1.1. Problem statement and research motivation </w:t>
-      </w:r>
-      <w:r>
-        <w:rPr>
-          <w:rFonts w:ascii="Times New Roman" w:eastAsia="Times New Roman" w:hAnsi="Times New Roman" w:cs="Times New Roman"/>
-          <w:sz w:val="24"/>
-          <w:szCs w:val="24"/>
-          <w:lang w:eastAsia="en-GB"/>
-        </w:rPr>
-        <w:br/>
-        <w:t xml:space="preserve">Understanding correlations in financial data helps stakeholders make informed decisions. Hyundai Motor Company’s stock data provides insights into the global financial market. Investigating the relationship between the Simple Moving Average (SMA) of closing prices and trading volume can highlight patterns or trends in market </w:t>
-      </w:r>
-      <w:proofErr w:type="spellStart"/>
-      <w:r>
-        <w:rPr>
-          <w:rFonts w:ascii="Times New Roman" w:eastAsia="Times New Roman" w:hAnsi="Times New Roman" w:cs="Times New Roman"/>
-          <w:sz w:val="24"/>
-          <w:szCs w:val="24"/>
-          <w:lang w:eastAsia="en-GB"/>
-        </w:rPr>
-        <w:t>behavior</w:t>
-      </w:r>
-      <w:proofErr w:type="spellEnd"/>
-      <w:r>
-        <w:rPr>
-          <w:rFonts w:ascii="Times New Roman" w:eastAsia="Times New Roman" w:hAnsi="Times New Roman" w:cs="Times New Roman"/>
-          <w:sz w:val="24"/>
-          <w:szCs w:val="24"/>
-          <w:lang w:eastAsia="en-GB"/>
-        </w:rPr>
-        <w:t>. Identifying such correlations can assist in strategic investments and market analysis. Studies have shown that SMA is a reliable indicator in technical analysis (Smith, 2020).</w:t>
+        <w:t xml:space="preserve">1.1. Problem </w:t>
+      </w:r>
+      <w:r>
+        <w:rPr>
+          <w:rFonts w:ascii="Times New Roman" w:eastAsia="Times New Roman" w:hAnsi="Times New Roman" w:cs="Times New Roman"/>
+          <w:b/>
+          <w:bCs/>
+          <w:sz w:val="24"/>
+          <w:szCs w:val="24"/>
+          <w:lang w:eastAsia="en-GB"/>
+        </w:rPr>
+        <w:t>S</w:t>
+      </w:r>
+      <w:r>
+        <w:rPr>
+          <w:rFonts w:ascii="Times New Roman" w:eastAsia="Times New Roman" w:hAnsi="Times New Roman" w:cs="Times New Roman"/>
+          <w:b/>
+          <w:bCs/>
+          <w:sz w:val="24"/>
+          <w:szCs w:val="24"/>
+          <w:lang w:eastAsia="en-GB"/>
+        </w:rPr>
+        <w:t xml:space="preserve">tatement and </w:t>
+      </w:r>
+      <w:r>
+        <w:rPr>
+          <w:rFonts w:ascii="Times New Roman" w:eastAsia="Times New Roman" w:hAnsi="Times New Roman" w:cs="Times New Roman"/>
+          <w:b/>
+          <w:bCs/>
+          <w:sz w:val="24"/>
+          <w:szCs w:val="24"/>
+          <w:lang w:eastAsia="en-GB"/>
+        </w:rPr>
+        <w:t>R</w:t>
+      </w:r>
+      <w:r>
+        <w:rPr>
+          <w:rFonts w:ascii="Times New Roman" w:eastAsia="Times New Roman" w:hAnsi="Times New Roman" w:cs="Times New Roman"/>
+          <w:b/>
+          <w:bCs/>
+          <w:sz w:val="24"/>
+          <w:szCs w:val="24"/>
+          <w:lang w:eastAsia="en-GB"/>
+        </w:rPr>
+        <w:t xml:space="preserve">esearch </w:t>
+      </w:r>
+      <w:r>
+        <w:rPr>
+          <w:rFonts w:ascii="Times New Roman" w:eastAsia="Times New Roman" w:hAnsi="Times New Roman" w:cs="Times New Roman"/>
+          <w:b/>
+          <w:bCs/>
+          <w:sz w:val="24"/>
+          <w:szCs w:val="24"/>
+          <w:lang w:eastAsia="en-GB"/>
+        </w:rPr>
+        <w:t>M</w:t>
+      </w:r>
+      <w:r>
+        <w:rPr>
+          <w:rFonts w:ascii="Times New Roman" w:eastAsia="Times New Roman" w:hAnsi="Times New Roman" w:cs="Times New Roman"/>
+          <w:b/>
+          <w:bCs/>
+          <w:sz w:val="24"/>
+          <w:szCs w:val="24"/>
+          <w:lang w:eastAsia="en-GB"/>
+        </w:rPr>
+        <w:t xml:space="preserve">otivation </w:t>
+      </w:r>
+    </w:p>
+    <w:p>
+      <w:pPr>
+        <w:spacing w:before="100" w:beforeAutospacing="1" w:after="100" w:afterAutospacing="1" w:line="240" w:lineRule="auto"/>
+        <w:rPr>
+          <w:rFonts w:ascii="Times New Roman" w:eastAsia="Times New Roman" w:hAnsi="Times New Roman" w:cs="Times New Roman"/>
+          <w:sz w:val="24"/>
+          <w:szCs w:val="24"/>
+          <w:lang w:eastAsia="en-GB"/>
+        </w:rPr>
+      </w:pPr>
+      <w:r>
+        <w:rPr>
+          <w:rFonts w:ascii="Times New Roman" w:eastAsia="Times New Roman" w:hAnsi="Times New Roman" w:cs="Times New Roman"/>
+          <w:sz w:val="24"/>
+          <w:szCs w:val="24"/>
+          <w:lang w:eastAsia="en-GB"/>
+        </w:rPr>
+        <w:t>In the financial world, stock data refers to information about the performance of a company’s shares on the stock market. This data typically includes details like the prices at which shares were bought and sold, how much the prices fluctuated, and how many shares were traded. Studying stock data helps investors, analysts, and stakeholders make better decisions by identifying patterns or trends in how the stock behaves.</w:t>
+      </w:r>
+    </w:p>
+    <w:p>
+      <w:pPr>
+        <w:spacing w:before="100" w:beforeAutospacing="1" w:after="100" w:afterAutospacing="1" w:line="240" w:lineRule="auto"/>
+        <w:rPr>
+          <w:rFonts w:ascii="Times New Roman" w:eastAsia="Times New Roman" w:hAnsi="Times New Roman" w:cs="Times New Roman"/>
+          <w:sz w:val="24"/>
+          <w:szCs w:val="24"/>
+          <w:lang w:eastAsia="en-GB"/>
+        </w:rPr>
+      </w:pPr>
+      <w:r>
+        <w:rPr>
+          <w:rFonts w:ascii="Times New Roman" w:eastAsia="Times New Roman" w:hAnsi="Times New Roman" w:cs="Times New Roman"/>
+          <w:sz w:val="24"/>
+          <w:szCs w:val="24"/>
+          <w:lang w:eastAsia="en-GB"/>
+        </w:rPr>
+        <w:t>For this research, we focus on the stock data of Hyundai Motor Company, a global leader in the automotive industry. The goal is to investigate if there’s a relationship between two key aspects of its stock performance:</w:t>
+      </w:r>
+    </w:p>
+    <w:p>
+      <w:pPr>
+        <w:pStyle w:val="ListParagraph"/>
+        <w:numPr>
+          <w:ilvl w:val="0"/>
+          <w:numId w:val="7"/>
+        </w:numPr>
+        <w:spacing w:before="100" w:beforeAutospacing="1" w:after="100" w:afterAutospacing="1" w:line="240" w:lineRule="auto"/>
+        <w:rPr>
+          <w:rFonts w:ascii="Times New Roman" w:eastAsia="Times New Roman" w:hAnsi="Times New Roman" w:cs="Times New Roman"/>
+          <w:sz w:val="24"/>
+          <w:szCs w:val="24"/>
+          <w:lang w:eastAsia="en-GB"/>
+        </w:rPr>
+      </w:pPr>
+      <w:r>
+        <w:rPr>
+          <w:rFonts w:ascii="Times New Roman" w:eastAsia="Times New Roman" w:hAnsi="Times New Roman" w:cs="Times New Roman"/>
+          <w:sz w:val="24"/>
+          <w:szCs w:val="24"/>
+          <w:lang w:eastAsia="en-GB"/>
+        </w:rPr>
+        <w:t>The Simple Moving Average (SMA) of Closing Prices: This is the average of a stock's closing prices over a specific time frame. It smooths out price fluctuations to help identify trends.</w:t>
+      </w:r>
+    </w:p>
+    <w:p>
+      <w:pPr>
+        <w:pStyle w:val="ListParagraph"/>
+        <w:numPr>
+          <w:ilvl w:val="0"/>
+          <w:numId w:val="7"/>
+        </w:numPr>
+        <w:spacing w:before="100" w:beforeAutospacing="1" w:after="100" w:afterAutospacing="1" w:line="240" w:lineRule="auto"/>
+        <w:rPr>
+          <w:rFonts w:ascii="Times New Roman" w:eastAsia="Times New Roman" w:hAnsi="Times New Roman" w:cs="Times New Roman"/>
+          <w:sz w:val="24"/>
+          <w:szCs w:val="24"/>
+          <w:lang w:eastAsia="en-GB"/>
+        </w:rPr>
+      </w:pPr>
+      <w:r>
+        <w:rPr>
+          <w:rFonts w:ascii="Times New Roman" w:eastAsia="Times New Roman" w:hAnsi="Times New Roman" w:cs="Times New Roman"/>
+          <w:sz w:val="24"/>
+          <w:szCs w:val="24"/>
+          <w:lang w:eastAsia="en-GB"/>
+        </w:rPr>
+        <w:t>The Difference Between High and Low Prices: This shows how much the stock's price changes within a single day, capturing the range of volatility.</w:t>
+      </w:r>
+    </w:p>
+    <w:p>
+      <w:pPr>
+        <w:spacing w:before="100" w:beforeAutospacing="1" w:after="100" w:afterAutospacing="1" w:line="240" w:lineRule="auto"/>
+        <w:rPr>
+          <w:rFonts w:ascii="Times New Roman" w:eastAsia="Times New Roman" w:hAnsi="Times New Roman" w:cs="Times New Roman"/>
+          <w:sz w:val="24"/>
+          <w:szCs w:val="24"/>
+          <w:lang w:eastAsia="en-GB"/>
+        </w:rPr>
+      </w:pPr>
+      <w:r>
+        <w:rPr>
+          <w:rFonts w:ascii="Times New Roman" w:eastAsia="Times New Roman" w:hAnsi="Times New Roman" w:cs="Times New Roman"/>
+          <w:sz w:val="24"/>
+          <w:szCs w:val="24"/>
+          <w:lang w:eastAsia="en-GB"/>
+        </w:rPr>
+        <w:t>By analyzing this relationship, we aim to uncover patterns that could guide investment decisions or provide insights into market behavior.</w:t>
       </w:r>
     </w:p>
     <w:p>
@@ -985,61 +977,229 @@
         </w:rPr>
         <w:t xml:space="preserve">1.2. The dataset </w:t>
       </w:r>
-      <w:r>
-        <w:rPr>
-          <w:rFonts w:ascii="Times New Roman" w:eastAsia="Times New Roman" w:hAnsi="Times New Roman" w:cs="Times New Roman"/>
-          <w:sz w:val="24"/>
-          <w:szCs w:val="24"/>
-          <w:lang w:eastAsia="en-GB"/>
-        </w:rPr>
-        <w:br/>
-      </w:r>
-      <w:proofErr w:type="gramStart"/>
-      <w:r>
-        <w:rPr>
-          <w:rFonts w:ascii="Times New Roman" w:eastAsia="Times New Roman" w:hAnsi="Times New Roman" w:cs="Times New Roman"/>
-          <w:sz w:val="24"/>
-          <w:szCs w:val="24"/>
-          <w:lang w:eastAsia="en-GB"/>
-        </w:rPr>
-        <w:t>The</w:t>
-      </w:r>
-      <w:proofErr w:type="gramEnd"/>
-      <w:r>
-        <w:rPr>
-          <w:rFonts w:ascii="Times New Roman" w:eastAsia="Times New Roman" w:hAnsi="Times New Roman" w:cs="Times New Roman"/>
-          <w:sz w:val="24"/>
-          <w:szCs w:val="24"/>
-          <w:lang w:eastAsia="en-GB"/>
-        </w:rPr>
-        <w:t xml:space="preserve"> dataset “Hyundai Motor Company Stock Historical Price” is sourced from Kaggle. It contains daily stock price data, including attributes such as Date, Open, High, Low, Close, and Volume, from January 2016 onward. For this study, the focus is on the SMA of Close and Volume. The dataset offers an opportunity to </w:t>
-      </w:r>
-      <w:proofErr w:type="spellStart"/>
-      <w:r>
-        <w:rPr>
-          <w:rFonts w:ascii="Times New Roman" w:eastAsia="Times New Roman" w:hAnsi="Times New Roman" w:cs="Times New Roman"/>
-          <w:sz w:val="24"/>
-          <w:szCs w:val="24"/>
-          <w:lang w:eastAsia="en-GB"/>
-        </w:rPr>
-        <w:t>analyze</w:t>
-      </w:r>
-      <w:proofErr w:type="spellEnd"/>
-      <w:r>
-        <w:rPr>
-          <w:rFonts w:ascii="Times New Roman" w:eastAsia="Times New Roman" w:hAnsi="Times New Roman" w:cs="Times New Roman"/>
-          <w:sz w:val="24"/>
-          <w:szCs w:val="24"/>
-          <w:lang w:eastAsia="en-GB"/>
-        </w:rPr>
-        <w:t xml:space="preserve"> patterns in stock market trends using robust statistical methods.</w:t>
-      </w:r>
-    </w:p>
-    <w:p>
-      <w:pPr>
-        <w:spacing w:before="100" w:beforeAutospacing="1" w:after="100" w:afterAutospacing="1" w:line="240" w:lineRule="auto"/>
-        <w:rPr>
-          <w:rFonts w:ascii="Times New Roman" w:eastAsia="Times New Roman" w:hAnsi="Times New Roman" w:cs="Times New Roman"/>
+    </w:p>
+    <w:p>
+      <w:pPr>
+        <w:spacing w:before="100" w:beforeAutospacing="1" w:after="100" w:afterAutospacing="1" w:line="240" w:lineRule="auto"/>
+        <w:rPr>
+          <w:rFonts w:ascii="Times New Roman" w:eastAsia="Times New Roman" w:hAnsi="Times New Roman" w:cs="Times New Roman"/>
+          <w:sz w:val="24"/>
+          <w:szCs w:val="24"/>
+          <w:lang w:eastAsia="en-GB"/>
+        </w:rPr>
+      </w:pPr>
+      <w:r>
+        <w:rPr>
+          <w:rFonts w:ascii="Times New Roman" w:eastAsia="Times New Roman" w:hAnsi="Times New Roman" w:cs="Times New Roman"/>
+          <w:sz w:val="24"/>
+          <w:szCs w:val="24"/>
+          <w:lang w:eastAsia="en-GB"/>
+        </w:rPr>
+        <w:t>The dataset is titled “Hyundai Motor Company Stock Historical Price” and is sourced from Kaggle, with data originally taken from Yahoo Finance. It contains daily stock price records from January 2016 to the present. Each record in the dataset has several columns, and here’s what they represent:</w:t>
+      </w:r>
+    </w:p>
+    <w:p>
+      <w:pPr>
+        <w:pStyle w:val="ListParagraph"/>
+        <w:numPr>
+          <w:ilvl w:val="0"/>
+          <w:numId w:val="5"/>
+        </w:numPr>
+        <w:spacing w:before="100" w:beforeAutospacing="1" w:after="100" w:afterAutospacing="1" w:line="240" w:lineRule="auto"/>
+        <w:rPr>
+          <w:rFonts w:ascii="Times New Roman" w:eastAsia="Times New Roman" w:hAnsi="Times New Roman" w:cs="Times New Roman"/>
+          <w:sz w:val="24"/>
+          <w:szCs w:val="24"/>
+          <w:lang w:eastAsia="en-GB"/>
+        </w:rPr>
+      </w:pPr>
+      <w:r>
+        <w:rPr>
+          <w:rFonts w:ascii="Times New Roman" w:eastAsia="Times New Roman" w:hAnsi="Times New Roman" w:cs="Times New Roman"/>
+          <w:sz w:val="24"/>
+          <w:szCs w:val="24"/>
+          <w:lang w:eastAsia="en-GB"/>
+        </w:rPr>
+        <w:t>Date: The specific day the stock prices were recorded.</w:t>
+      </w:r>
+    </w:p>
+    <w:p>
+      <w:pPr>
+        <w:pStyle w:val="ListParagraph"/>
+        <w:numPr>
+          <w:ilvl w:val="0"/>
+          <w:numId w:val="5"/>
+        </w:numPr>
+        <w:spacing w:before="100" w:beforeAutospacing="1" w:after="100" w:afterAutospacing="1" w:line="240" w:lineRule="auto"/>
+        <w:rPr>
+          <w:rFonts w:ascii="Times New Roman" w:eastAsia="Times New Roman" w:hAnsi="Times New Roman" w:cs="Times New Roman"/>
+          <w:sz w:val="24"/>
+          <w:szCs w:val="24"/>
+          <w:lang w:eastAsia="en-GB"/>
+        </w:rPr>
+      </w:pPr>
+      <w:r>
+        <w:rPr>
+          <w:rFonts w:ascii="Times New Roman" w:eastAsia="Times New Roman" w:hAnsi="Times New Roman" w:cs="Times New Roman"/>
+          <w:sz w:val="24"/>
+          <w:szCs w:val="24"/>
+          <w:lang w:eastAsia="en-GB"/>
+        </w:rPr>
+        <w:t>Open: The price at which Hyundai’s stock started trading that day.</w:t>
+      </w:r>
+    </w:p>
+    <w:p>
+      <w:pPr>
+        <w:pStyle w:val="ListParagraph"/>
+        <w:numPr>
+          <w:ilvl w:val="0"/>
+          <w:numId w:val="5"/>
+        </w:numPr>
+        <w:spacing w:before="100" w:beforeAutospacing="1" w:after="100" w:afterAutospacing="1" w:line="240" w:lineRule="auto"/>
+        <w:rPr>
+          <w:rFonts w:ascii="Times New Roman" w:eastAsia="Times New Roman" w:hAnsi="Times New Roman" w:cs="Times New Roman"/>
+          <w:sz w:val="24"/>
+          <w:szCs w:val="24"/>
+          <w:lang w:eastAsia="en-GB"/>
+        </w:rPr>
+      </w:pPr>
+      <w:r>
+        <w:rPr>
+          <w:rFonts w:ascii="Times New Roman" w:eastAsia="Times New Roman" w:hAnsi="Times New Roman" w:cs="Times New Roman"/>
+          <w:sz w:val="24"/>
+          <w:szCs w:val="24"/>
+          <w:lang w:eastAsia="en-GB"/>
+        </w:rPr>
+        <w:t>High: The highest price the stock reached during the day.</w:t>
+      </w:r>
+    </w:p>
+    <w:p>
+      <w:pPr>
+        <w:pStyle w:val="ListParagraph"/>
+        <w:numPr>
+          <w:ilvl w:val="0"/>
+          <w:numId w:val="5"/>
+        </w:numPr>
+        <w:spacing w:before="100" w:beforeAutospacing="1" w:after="100" w:afterAutospacing="1" w:line="240" w:lineRule="auto"/>
+        <w:rPr>
+          <w:rFonts w:ascii="Times New Roman" w:eastAsia="Times New Roman" w:hAnsi="Times New Roman" w:cs="Times New Roman"/>
+          <w:sz w:val="24"/>
+          <w:szCs w:val="24"/>
+          <w:lang w:eastAsia="en-GB"/>
+        </w:rPr>
+      </w:pPr>
+      <w:r>
+        <w:rPr>
+          <w:rFonts w:ascii="Times New Roman" w:eastAsia="Times New Roman" w:hAnsi="Times New Roman" w:cs="Times New Roman"/>
+          <w:sz w:val="24"/>
+          <w:szCs w:val="24"/>
+          <w:lang w:eastAsia="en-GB"/>
+        </w:rPr>
+        <w:t>Low: The lowest price the stock fell to during the day.</w:t>
+      </w:r>
+    </w:p>
+    <w:p>
+      <w:pPr>
+        <w:pStyle w:val="ListParagraph"/>
+        <w:numPr>
+          <w:ilvl w:val="0"/>
+          <w:numId w:val="5"/>
+        </w:numPr>
+        <w:spacing w:before="100" w:beforeAutospacing="1" w:after="100" w:afterAutospacing="1" w:line="240" w:lineRule="auto"/>
+        <w:rPr>
+          <w:rFonts w:ascii="Times New Roman" w:eastAsia="Times New Roman" w:hAnsi="Times New Roman" w:cs="Times New Roman"/>
+          <w:sz w:val="24"/>
+          <w:szCs w:val="24"/>
+          <w:lang w:eastAsia="en-GB"/>
+        </w:rPr>
+      </w:pPr>
+      <w:r>
+        <w:rPr>
+          <w:rFonts w:ascii="Times New Roman" w:eastAsia="Times New Roman" w:hAnsi="Times New Roman" w:cs="Times New Roman"/>
+          <w:sz w:val="24"/>
+          <w:szCs w:val="24"/>
+          <w:lang w:eastAsia="en-GB"/>
+        </w:rPr>
+        <w:t>Close: The price at which the stock finished trading that day.</w:t>
+      </w:r>
+    </w:p>
+    <w:p>
+      <w:pPr>
+        <w:pStyle w:val="ListParagraph"/>
+        <w:numPr>
+          <w:ilvl w:val="0"/>
+          <w:numId w:val="5"/>
+        </w:numPr>
+        <w:spacing w:before="100" w:beforeAutospacing="1" w:after="100" w:afterAutospacing="1" w:line="240" w:lineRule="auto"/>
+        <w:rPr>
+          <w:rFonts w:ascii="Times New Roman" w:eastAsia="Times New Roman" w:hAnsi="Times New Roman" w:cs="Times New Roman"/>
+          <w:sz w:val="24"/>
+          <w:szCs w:val="24"/>
+          <w:lang w:eastAsia="en-GB"/>
+        </w:rPr>
+      </w:pPr>
+      <w:r>
+        <w:rPr>
+          <w:rFonts w:ascii="Times New Roman" w:eastAsia="Times New Roman" w:hAnsi="Times New Roman" w:cs="Times New Roman"/>
+          <w:sz w:val="24"/>
+          <w:szCs w:val="24"/>
+          <w:lang w:eastAsia="en-GB"/>
+        </w:rPr>
+        <w:t>Volume: The total number of shares traded during the day.</w:t>
+      </w:r>
+    </w:p>
+    <w:p>
+      <w:pPr>
+        <w:pStyle w:val="ListParagraph"/>
+        <w:numPr>
+          <w:ilvl w:val="0"/>
+          <w:numId w:val="5"/>
+        </w:numPr>
+        <w:spacing w:before="100" w:beforeAutospacing="1" w:after="100" w:afterAutospacing="1" w:line="240" w:lineRule="auto"/>
+        <w:rPr>
+          <w:rFonts w:ascii="Times New Roman" w:eastAsia="Times New Roman" w:hAnsi="Times New Roman" w:cs="Times New Roman"/>
+          <w:sz w:val="24"/>
+          <w:szCs w:val="24"/>
+          <w:lang w:eastAsia="en-GB"/>
+        </w:rPr>
+      </w:pPr>
+      <w:r>
+        <w:rPr>
+          <w:rFonts w:ascii="Times New Roman" w:eastAsia="Times New Roman" w:hAnsi="Times New Roman" w:cs="Times New Roman"/>
+          <w:sz w:val="24"/>
+          <w:szCs w:val="24"/>
+          <w:lang w:eastAsia="en-GB"/>
+        </w:rPr>
+        <w:t>Adjusted Close (Adj Close): The stock’s closing price adjusted for corporate actions like dividends, stock splits, or other events.</w:t>
+      </w:r>
+    </w:p>
+    <w:p>
+      <w:pPr>
+        <w:spacing w:before="100" w:beforeAutospacing="1" w:after="100" w:afterAutospacing="1" w:line="240" w:lineRule="auto"/>
+        <w:rPr>
+          <w:rFonts w:ascii="Times New Roman" w:eastAsia="Times New Roman" w:hAnsi="Times New Roman" w:cs="Times New Roman"/>
+          <w:sz w:val="24"/>
+          <w:szCs w:val="24"/>
+          <w:lang w:eastAsia="en-GB"/>
+        </w:rPr>
+      </w:pPr>
+      <w:r>
+        <w:rPr>
+          <w:rFonts w:ascii="Times New Roman" w:eastAsia="Times New Roman" w:hAnsi="Times New Roman" w:cs="Times New Roman"/>
+          <w:sz w:val="24"/>
+          <w:szCs w:val="24"/>
+          <w:lang w:eastAsia="en-GB"/>
+        </w:rPr>
+        <w:t>For this study, we will focus on the SMA of Closing Prices (dependent variable) and the Difference between High and Low Prices (independent variable) to examine their relationship.</w:t>
+      </w:r>
+    </w:p>
+    <w:p>
+      <w:pPr>
+        <w:spacing w:before="100" w:beforeAutospacing="1" w:after="100" w:afterAutospacing="1" w:line="240" w:lineRule="auto"/>
+        <w:rPr>
+          <w:rFonts w:ascii="Times New Roman" w:eastAsia="Times New Roman" w:hAnsi="Times New Roman" w:cs="Times New Roman"/>
+          <w:b/>
+          <w:bCs/>
           <w:sz w:val="24"/>
           <w:szCs w:val="24"/>
           <w:lang w:eastAsia="en-GB"/>
@@ -1056,41 +1216,84 @@
         </w:rPr>
         <w:t xml:space="preserve">1.3. Research question </w:t>
       </w:r>
-      <w:r>
-        <w:rPr>
-          <w:rFonts w:ascii="Times New Roman" w:eastAsia="Times New Roman" w:hAnsi="Times New Roman" w:cs="Times New Roman"/>
-          <w:sz w:val="24"/>
-          <w:szCs w:val="24"/>
-          <w:lang w:eastAsia="en-GB"/>
-        </w:rPr>
-        <w:br/>
-      </w:r>
-      <w:proofErr w:type="gramStart"/>
-      <w:r>
-        <w:rPr>
-          <w:rFonts w:ascii="Times New Roman" w:eastAsia="Times New Roman" w:hAnsi="Times New Roman" w:cs="Times New Roman"/>
-          <w:sz w:val="24"/>
-          <w:szCs w:val="24"/>
-          <w:lang w:eastAsia="en-GB"/>
-        </w:rPr>
-        <w:t>This</w:t>
-      </w:r>
-      <w:proofErr w:type="gramEnd"/>
-      <w:r>
-        <w:rPr>
-          <w:rFonts w:ascii="Times New Roman" w:eastAsia="Times New Roman" w:hAnsi="Times New Roman" w:cs="Times New Roman"/>
-          <w:sz w:val="24"/>
-          <w:szCs w:val="24"/>
-          <w:lang w:eastAsia="en-GB"/>
-        </w:rPr>
-        <w:t xml:space="preserve"> study investigates: “Is there a correlation between the Simple Moving Average (SMA) of Close and Volume in Hyundai’s stock data?” By examining this, the research aims to understand whether SMA, a key technical indicator, influences trading volumes.</w:t>
-      </w:r>
-    </w:p>
-    <w:p>
-      <w:pPr>
-        <w:spacing w:before="100" w:beforeAutospacing="1" w:after="100" w:afterAutospacing="1" w:line="240" w:lineRule="auto"/>
-        <w:rPr>
-          <w:rFonts w:ascii="Times New Roman" w:eastAsia="Times New Roman" w:hAnsi="Times New Roman" w:cs="Times New Roman"/>
+    </w:p>
+    <w:p>
+      <w:pPr>
+        <w:spacing w:before="100" w:beforeAutospacing="1" w:after="100" w:afterAutospacing="1" w:line="240" w:lineRule="auto"/>
+        <w:rPr>
+          <w:rFonts w:ascii="Times New Roman" w:eastAsia="Times New Roman" w:hAnsi="Times New Roman" w:cs="Times New Roman"/>
+          <w:sz w:val="24"/>
+          <w:szCs w:val="24"/>
+          <w:lang w:eastAsia="en-GB"/>
+        </w:rPr>
+      </w:pPr>
+      <w:r>
+        <w:rPr>
+          <w:rFonts w:ascii="Times New Roman" w:eastAsia="Times New Roman" w:hAnsi="Times New Roman" w:cs="Times New Roman"/>
+          <w:sz w:val="24"/>
+          <w:szCs w:val="24"/>
+          <w:lang w:eastAsia="en-GB"/>
+        </w:rPr>
+        <w:t>This study investigates:</w:t>
+      </w:r>
+      <w:r>
+        <w:rPr>
+          <w:rFonts w:ascii="Times New Roman" w:eastAsia="Times New Roman" w:hAnsi="Times New Roman" w:cs="Times New Roman"/>
+          <w:sz w:val="24"/>
+          <w:szCs w:val="24"/>
+          <w:lang w:eastAsia="en-GB"/>
+        </w:rPr>
+        <w:t xml:space="preserve"> </w:t>
+      </w:r>
+    </w:p>
+    <w:p>
+      <w:pPr>
+        <w:spacing w:before="100" w:beforeAutospacing="1" w:after="100" w:afterAutospacing="1" w:line="240" w:lineRule="auto"/>
+        <w:rPr>
+          <w:rFonts w:ascii="Times New Roman" w:eastAsia="Times New Roman" w:hAnsi="Times New Roman" w:cs="Times New Roman"/>
+          <w:sz w:val="24"/>
+          <w:szCs w:val="24"/>
+          <w:lang w:eastAsia="en-GB"/>
+        </w:rPr>
+      </w:pPr>
+      <w:r>
+        <w:rPr>
+          <w:rFonts w:ascii="Times New Roman" w:eastAsia="Times New Roman" w:hAnsi="Times New Roman" w:cs="Times New Roman"/>
+          <w:sz w:val="24"/>
+          <w:szCs w:val="24"/>
+          <w:lang w:eastAsia="en-GB"/>
+        </w:rPr>
+        <w:t>“Is there a correlation between the Simple Moving Average of Closing Prices and the Difference between High and Low Prices in Hyundai’s stock data?”</w:t>
+      </w:r>
+    </w:p>
+    <w:p>
+      <w:pPr>
+        <w:spacing w:before="100" w:beforeAutospacing="1" w:after="100" w:afterAutospacing="1" w:line="240" w:lineRule="auto"/>
+        <w:rPr>
+          <w:rFonts w:ascii="Times New Roman" w:eastAsia="Times New Roman" w:hAnsi="Times New Roman" w:cs="Times New Roman"/>
+          <w:sz w:val="24"/>
+          <w:szCs w:val="24"/>
+          <w:lang w:eastAsia="en-GB"/>
+        </w:rPr>
+      </w:pPr>
+      <w:r>
+        <w:rPr>
+          <w:rFonts w:ascii="Times New Roman" w:eastAsia="Times New Roman" w:hAnsi="Times New Roman" w:cs="Times New Roman"/>
+          <w:sz w:val="24"/>
+          <w:szCs w:val="24"/>
+          <w:lang w:eastAsia="en-GB"/>
+        </w:rPr>
+        <w:lastRenderedPageBreak/>
+        <w:t>This question explores whether the average of past closing prices (SMA) is connected to the daily price range (Difference between High and Low). Answering this can provide insights into how historical trends in closing prices relate to the stock's daily volatility.</w:t>
+      </w:r>
+    </w:p>
+    <w:p>
+      <w:pPr>
+        <w:spacing w:before="100" w:beforeAutospacing="1" w:after="100" w:afterAutospacing="1" w:line="240" w:lineRule="auto"/>
+        <w:rPr>
+          <w:rFonts w:ascii="Times New Roman" w:eastAsia="Times New Roman" w:hAnsi="Times New Roman" w:cs="Times New Roman"/>
+          <w:b/>
+          <w:bCs/>
           <w:sz w:val="24"/>
           <w:szCs w:val="24"/>
           <w:lang w:eastAsia="en-GB"/>
@@ -1107,35 +1310,93 @@
         </w:rPr>
         <w:t xml:space="preserve">1.4. Null hypothesis and alternative hypothesis (H₀/H₁) </w:t>
       </w:r>
-      <w:r>
-        <w:rPr>
-          <w:rFonts w:ascii="Times New Roman" w:eastAsia="Times New Roman" w:hAnsi="Times New Roman" w:cs="Times New Roman"/>
-          <w:sz w:val="24"/>
-          <w:szCs w:val="24"/>
-          <w:lang w:eastAsia="en-GB"/>
-        </w:rPr>
-        <w:br/>
-        <w:t>Null Hypothesis (H₀): There is no correlation between Volume and the SMA of Close.</w:t>
-      </w:r>
-      <w:r>
-        <w:rPr>
-          <w:rFonts w:ascii="Times New Roman" w:eastAsia="Times New Roman" w:hAnsi="Times New Roman" w:cs="Times New Roman"/>
-          <w:sz w:val="24"/>
-          <w:szCs w:val="24"/>
-          <w:lang w:eastAsia="en-GB"/>
-        </w:rPr>
-        <w:br/>
-        <w:t>Alternative Hypothesis (H₁): There is a correlation between Volume and the SMA of Close.</w:t>
-      </w:r>
-      <w:r>
-        <w:rPr>
-          <w:rFonts w:ascii="Times New Roman" w:eastAsia="Times New Roman" w:hAnsi="Times New Roman" w:cs="Times New Roman"/>
-          <w:sz w:val="24"/>
-          <w:szCs w:val="24"/>
-          <w:lang w:eastAsia="en-GB"/>
-        </w:rPr>
-        <w:br/>
-        <w:t>This hypothesis will be tested using statistical methods to determine the nature of the relationship between these variables. The choice of the test depends on the data’s normality.</w:t>
+    </w:p>
+    <w:p>
+      <w:pPr>
+        <w:pStyle w:val="ListParagraph"/>
+        <w:numPr>
+          <w:ilvl w:val="0"/>
+          <w:numId w:val="4"/>
+        </w:numPr>
+        <w:spacing w:before="100" w:beforeAutospacing="1" w:after="100" w:afterAutospacing="1" w:line="240" w:lineRule="auto"/>
+        <w:rPr>
+          <w:rFonts w:ascii="Times New Roman" w:eastAsia="Times New Roman" w:hAnsi="Times New Roman" w:cs="Times New Roman"/>
+          <w:sz w:val="24"/>
+          <w:szCs w:val="24"/>
+          <w:lang w:eastAsia="en-GB"/>
+        </w:rPr>
+      </w:pPr>
+      <w:r>
+        <w:rPr>
+          <w:rFonts w:ascii="Times New Roman" w:eastAsia="Times New Roman" w:hAnsi="Times New Roman" w:cs="Times New Roman"/>
+          <w:sz w:val="24"/>
+          <w:szCs w:val="24"/>
+          <w:lang w:eastAsia="en-GB"/>
+        </w:rPr>
+        <w:t>Null Hypothesis (H₀): There is no correlation between the Difference between High and Low Prices and the Simple Moving Average of Closing Prices.</w:t>
+      </w:r>
+    </w:p>
+    <w:p>
+      <w:pPr>
+        <w:pStyle w:val="ListParagraph"/>
+        <w:numPr>
+          <w:ilvl w:val="0"/>
+          <w:numId w:val="4"/>
+        </w:numPr>
+        <w:spacing w:before="100" w:beforeAutospacing="1" w:after="100" w:afterAutospacing="1" w:line="240" w:lineRule="auto"/>
+        <w:rPr>
+          <w:rFonts w:ascii="Times New Roman" w:eastAsia="Times New Roman" w:hAnsi="Times New Roman" w:cs="Times New Roman"/>
+          <w:sz w:val="24"/>
+          <w:szCs w:val="24"/>
+          <w:lang w:eastAsia="en-GB"/>
+        </w:rPr>
+      </w:pPr>
+      <w:r>
+        <w:rPr>
+          <w:rFonts w:ascii="Times New Roman" w:eastAsia="Times New Roman" w:hAnsi="Times New Roman" w:cs="Times New Roman"/>
+          <w:sz w:val="24"/>
+          <w:szCs w:val="24"/>
+          <w:lang w:eastAsia="en-GB"/>
+        </w:rPr>
+        <w:t>Alternative Hypothesis (H₁): There is a correlation between the Difference between High and Low Prices and the Simple Moving Average of Closing Prices.</w:t>
+      </w:r>
+    </w:p>
+    <w:p>
+      <w:pPr>
+        <w:spacing w:before="100" w:beforeAutospacing="1" w:after="100" w:afterAutospacing="1" w:line="240" w:lineRule="auto"/>
+        <w:rPr>
+          <w:rFonts w:ascii="Times New Roman" w:eastAsia="Times New Roman" w:hAnsi="Times New Roman" w:cs="Times New Roman"/>
+          <w:sz w:val="24"/>
+          <w:szCs w:val="24"/>
+          <w:lang w:eastAsia="en-GB"/>
+        </w:rPr>
+      </w:pPr>
+      <w:r>
+        <w:rPr>
+          <w:rFonts w:ascii="Times New Roman" w:eastAsia="Times New Roman" w:hAnsi="Times New Roman" w:cs="Times New Roman"/>
+          <w:sz w:val="24"/>
+          <w:szCs w:val="24"/>
+          <w:lang w:eastAsia="en-GB"/>
+        </w:rPr>
+        <w:t>The hypotheses will be tested using statistical methods to understand the relationship between these two variables.</w:t>
+      </w:r>
+      <w:r>
+        <w:rPr>
+          <w:rFonts w:ascii="Times New Roman" w:eastAsia="Times New Roman" w:hAnsi="Times New Roman" w:cs="Times New Roman"/>
+          <w:sz w:val="24"/>
+          <w:szCs w:val="24"/>
+          <w:lang w:eastAsia="en-GB"/>
+        </w:rPr>
+        <w:t xml:space="preserve"> </w:t>
+      </w:r>
+      <w:r>
+        <w:rPr>
+          <w:rFonts w:ascii="Times New Roman" w:eastAsia="Times New Roman" w:hAnsi="Times New Roman" w:cs="Times New Roman"/>
+          <w:sz w:val="24"/>
+          <w:szCs w:val="24"/>
+          <w:lang w:eastAsia="en-GB"/>
+        </w:rPr>
+        <w:t>By exploring this relationship, we aim to contribute to the understanding of stock behavior and provide useful insights to stakeholders, even for those new to the world of finance or data analysis.</w:t>
       </w:r>
     </w:p>
     <w:p>
@@ -1256,7 +1517,6 @@
           <w:szCs w:val="24"/>
           <w:lang w:eastAsia="en-GB"/>
         </w:rPr>
-        <w:lastRenderedPageBreak/>
         <w:t xml:space="preserve">2.2. Why RQ is of interest </w:t>
       </w:r>
       <w:r>
@@ -1267,26 +1527,7 @@
           <w:lang w:eastAsia="en-GB"/>
         </w:rPr>
         <w:br/>
-      </w:r>
-      <w:proofErr w:type="gramStart"/>
-      <w:r>
-        <w:rPr>
-          <w:rFonts w:ascii="Times New Roman" w:eastAsia="Times New Roman" w:hAnsi="Times New Roman" w:cs="Times New Roman"/>
-          <w:sz w:val="24"/>
-          <w:szCs w:val="24"/>
-          <w:lang w:eastAsia="en-GB"/>
-        </w:rPr>
-        <w:t>Despite</w:t>
-      </w:r>
-      <w:proofErr w:type="gramEnd"/>
-      <w:r>
-        <w:rPr>
-          <w:rFonts w:ascii="Times New Roman" w:eastAsia="Times New Roman" w:hAnsi="Times New Roman" w:cs="Times New Roman"/>
-          <w:sz w:val="24"/>
-          <w:szCs w:val="24"/>
-          <w:lang w:eastAsia="en-GB"/>
-        </w:rPr>
-        <w:t xml:space="preserve"> extensive research in financial markets, the interplay between SMA and Volume for Hyundai’s stock remains underexplored. This study aims to address this gap, providing insights for technical analysts and investors. Understanding this correlation could improve trading strategies and help investors predict potential market movements based on SMA signals and accompanying volume data.</w:t>
+        <w:t>Despite extensive research in financial markets, the interplay between SMA and Volume for Hyundai’s stock remains underexplored. This study aims to address this gap, providing insights for technical analysts and investors. Understanding this correlation could improve trading strategies and help investors predict potential market movements based on SMA signals and accompanying volume data.</w:t>
       </w:r>
     </w:p>
     <w:p>
@@ -1364,7 +1605,17 @@
           <w:szCs w:val="24"/>
           <w:lang w:eastAsia="en-GB"/>
         </w:rPr>
-        <w:t>A scatter plot with SMA of Close on the x-axis and Volume on the y-axis is chosen. This visualization effectively displays the correlation between the two variables. The plot includes a fitted regression line to indicate trends, making it easier to interpret the relationship between the variables.</w:t>
+        <w:t xml:space="preserve">A scatter plot with SMA of Close on the x-axis and Volume on the y-axis is chosen. This visualization effectively displays the correlation </w:t>
+      </w:r>
+      <w:r>
+        <w:rPr>
+          <w:rFonts w:ascii="Times New Roman" w:eastAsia="Times New Roman" w:hAnsi="Times New Roman" w:cs="Times New Roman"/>
+          <w:sz w:val="24"/>
+          <w:szCs w:val="24"/>
+          <w:lang w:eastAsia="en-GB"/>
+        </w:rPr>
+        <w:lastRenderedPageBreak/>
+        <w:t>between the two variables. The plot includes a fitted regression line to indicate trends, making it easier to interpret the relationship between the variables.</w:t>
       </w:r>
     </w:p>
     <w:p>
@@ -1396,46 +1647,7 @@
           <w:lang w:eastAsia="en-GB"/>
         </w:rPr>
         <w:br/>
-      </w:r>
-      <w:proofErr w:type="gramStart"/>
-      <w:r>
-        <w:rPr>
-          <w:rFonts w:ascii="Times New Roman" w:eastAsia="Times New Roman" w:hAnsi="Times New Roman" w:cs="Times New Roman"/>
-          <w:sz w:val="24"/>
-          <w:szCs w:val="24"/>
-          <w:lang w:eastAsia="en-GB"/>
-        </w:rPr>
-        <w:t>The</w:t>
-      </w:r>
-      <w:proofErr w:type="gramEnd"/>
-      <w:r>
-        <w:rPr>
-          <w:rFonts w:ascii="Times New Roman" w:eastAsia="Times New Roman" w:hAnsi="Times New Roman" w:cs="Times New Roman"/>
-          <w:sz w:val="24"/>
-          <w:szCs w:val="24"/>
-          <w:lang w:eastAsia="en-GB"/>
-        </w:rPr>
-        <w:t xml:space="preserve"> scatter plot highlights key outliers and clustering, aiding in data interpretation. Outliers suggest that extreme trading volumes may not always align with SMA trends, offering an opportunity to investigate unusual market </w:t>
-      </w:r>
-      <w:proofErr w:type="spellStart"/>
-      <w:r>
-        <w:rPr>
-          <w:rFonts w:ascii="Times New Roman" w:eastAsia="Times New Roman" w:hAnsi="Times New Roman" w:cs="Times New Roman"/>
-          <w:sz w:val="24"/>
-          <w:szCs w:val="24"/>
-          <w:lang w:eastAsia="en-GB"/>
-        </w:rPr>
-        <w:t>behavior</w:t>
-      </w:r>
-      <w:proofErr w:type="spellEnd"/>
-      <w:r>
-        <w:rPr>
-          <w:rFonts w:ascii="Times New Roman" w:eastAsia="Times New Roman" w:hAnsi="Times New Roman" w:cs="Times New Roman"/>
-          <w:sz w:val="24"/>
-          <w:szCs w:val="24"/>
-          <w:lang w:eastAsia="en-GB"/>
-        </w:rPr>
-        <w:t xml:space="preserve"> during specific periods.</w:t>
+        <w:t>The scatter plot highlights key outliers and clustering, aiding in data interpretation. Outliers suggest that extreme trading volumes may not always align with SMA trends, offering an opportunity to investigate unusual market behavior during specific periods.</w:t>
       </w:r>
     </w:p>
     <w:p>
@@ -1467,46 +1679,7 @@
           <w:lang w:eastAsia="en-GB"/>
         </w:rPr>
         <w:br/>
-      </w:r>
-      <w:proofErr w:type="gramStart"/>
-      <w:r>
-        <w:rPr>
-          <w:rFonts w:ascii="Times New Roman" w:eastAsia="Times New Roman" w:hAnsi="Times New Roman" w:cs="Times New Roman"/>
-          <w:sz w:val="24"/>
-          <w:szCs w:val="24"/>
-          <w:lang w:eastAsia="en-GB"/>
-        </w:rPr>
-        <w:t>The</w:t>
-      </w:r>
-      <w:proofErr w:type="gramEnd"/>
-      <w:r>
-        <w:rPr>
-          <w:rFonts w:ascii="Times New Roman" w:eastAsia="Times New Roman" w:hAnsi="Times New Roman" w:cs="Times New Roman"/>
-          <w:sz w:val="24"/>
-          <w:szCs w:val="24"/>
-          <w:lang w:eastAsia="en-GB"/>
-        </w:rPr>
-        <w:t xml:space="preserve"> plot reveals a moderate correlation, with increased trading volumes corresponding to SMA trends. Outliers suggest occasional abnormal trading activity. This visualization is crucial for understanding potential deviations from expected market </w:t>
-      </w:r>
-      <w:proofErr w:type="spellStart"/>
-      <w:r>
-        <w:rPr>
-          <w:rFonts w:ascii="Times New Roman" w:eastAsia="Times New Roman" w:hAnsi="Times New Roman" w:cs="Times New Roman"/>
-          <w:sz w:val="24"/>
-          <w:szCs w:val="24"/>
-          <w:lang w:eastAsia="en-GB"/>
-        </w:rPr>
-        <w:t>behavior</w:t>
-      </w:r>
-      <w:proofErr w:type="spellEnd"/>
-      <w:r>
-        <w:rPr>
-          <w:rFonts w:ascii="Times New Roman" w:eastAsia="Times New Roman" w:hAnsi="Times New Roman" w:cs="Times New Roman"/>
-          <w:sz w:val="24"/>
-          <w:szCs w:val="24"/>
-          <w:lang w:eastAsia="en-GB"/>
-        </w:rPr>
-        <w:t>, guiding future research and investment decisions.</w:t>
+        <w:t>The plot reveals a moderate correlation, with increased trading volumes corresponding to SMA trends. Outliers suggest occasional abnormal trading activity. This visualization is crucial for understanding potential deviations from expected market behavior, guiding future research and investment decisions.</w:t>
       </w:r>
     </w:p>
     <w:p>
@@ -1722,79 +1895,654 @@
           <w:szCs w:val="24"/>
           <w:lang w:eastAsia="en-GB"/>
         </w:rPr>
+        <w:t xml:space="preserve">5. </w:t>
+      </w:r>
+      <w:r>
+        <w:rPr>
+          <w:rFonts w:ascii="Times New Roman" w:eastAsia="Times New Roman" w:hAnsi="Times New Roman" w:cs="Times New Roman"/>
+          <w:b/>
+          <w:sz w:val="24"/>
+          <w:szCs w:val="24"/>
+          <w:lang w:eastAsia="en-GB"/>
+        </w:rPr>
+        <w:t>Evaluation – Group’s Experience at 7COM1079</w:t>
+      </w:r>
+      <w:r>
+        <w:rPr>
+          <w:rFonts w:ascii="Times New Roman" w:eastAsia="Times New Roman" w:hAnsi="Times New Roman" w:cs="Times New Roman"/>
+          <w:b/>
+          <w:sz w:val="24"/>
+          <w:szCs w:val="24"/>
+          <w:lang w:eastAsia="en-GB"/>
+        </w:rPr>
+        <w:t>5.</w:t>
+      </w:r>
+    </w:p>
+    <w:p>
+      <w:pPr>
+        <w:spacing w:after="0" w:line="240" w:lineRule="auto"/>
+        <w:rPr>
+          <w:rFonts w:ascii="Times New Roman" w:eastAsia="Times New Roman" w:hAnsi="Times New Roman" w:cs="Times New Roman"/>
+          <w:b/>
+          <w:sz w:val="24"/>
+          <w:szCs w:val="24"/>
+          <w:lang w:eastAsia="en-GB"/>
+        </w:rPr>
+      </w:pPr>
+      <w:r>
+        <w:rPr>
+          <w:rFonts w:ascii="Times New Roman" w:eastAsia="Times New Roman" w:hAnsi="Times New Roman" w:cs="Times New Roman"/>
+          <w:b/>
+          <w:sz w:val="24"/>
+          <w:szCs w:val="24"/>
+          <w:lang w:eastAsia="en-GB"/>
+        </w:rPr>
+        <w:t>1. What went well</w:t>
+      </w:r>
+    </w:p>
+    <w:p>
+      <w:pPr>
+        <w:spacing w:after="0" w:line="240" w:lineRule="auto"/>
+        <w:rPr>
+          <w:rFonts w:ascii="Times New Roman" w:eastAsia="Times New Roman" w:hAnsi="Times New Roman" w:cs="Times New Roman"/>
+          <w:b/>
+          <w:sz w:val="24"/>
+          <w:szCs w:val="24"/>
+          <w:lang w:eastAsia="en-GB"/>
+        </w:rPr>
+      </w:pPr>
+      <w:r>
+        <w:rPr>
+          <w:rFonts w:ascii="Times New Roman" w:eastAsia="Times New Roman" w:hAnsi="Times New Roman" w:cs="Times New Roman"/>
+          <w:b/>
+          <w:sz w:val="24"/>
+          <w:szCs w:val="24"/>
+          <w:lang w:eastAsia="en-GB"/>
+        </w:rPr>
+        <w:t>The group effectively collaborated throughout the project, leveraging each member’s strengths to produce high-quality results. Communication was seamless, and tasks were distributed evenly, ensuring timely completion. Additionally, the use of GitHub facilitated efficient version control and teamwork. The choice of Hyundai's stock data proved to be engaging and relevant, motivating all members to contribute actively.</w:t>
+      </w:r>
+    </w:p>
+    <w:p>
+      <w:pPr>
+        <w:spacing w:after="0" w:line="240" w:lineRule="auto"/>
+        <w:rPr>
+          <w:rFonts w:ascii="Times New Roman" w:eastAsia="Times New Roman" w:hAnsi="Times New Roman" w:cs="Times New Roman"/>
+          <w:b/>
+          <w:sz w:val="24"/>
+          <w:szCs w:val="24"/>
+          <w:lang w:eastAsia="en-GB"/>
+        </w:rPr>
+      </w:pPr>
+    </w:p>
+    <w:p>
+      <w:pPr>
+        <w:spacing w:after="0" w:line="240" w:lineRule="auto"/>
+        <w:rPr>
+          <w:rFonts w:ascii="Times New Roman" w:eastAsia="Times New Roman" w:hAnsi="Times New Roman" w:cs="Times New Roman"/>
+          <w:b/>
+          <w:sz w:val="24"/>
+          <w:szCs w:val="24"/>
+          <w:lang w:eastAsia="en-GB"/>
+        </w:rPr>
+      </w:pPr>
+      <w:r>
+        <w:rPr>
+          <w:rFonts w:ascii="Times New Roman" w:eastAsia="Times New Roman" w:hAnsi="Times New Roman" w:cs="Times New Roman"/>
+          <w:b/>
+          <w:sz w:val="24"/>
+          <w:szCs w:val="24"/>
+          <w:lang w:eastAsia="en-GB"/>
+        </w:rPr>
+        <w:t>5.2. Points for improvement</w:t>
+      </w:r>
+    </w:p>
+    <w:p>
+      <w:pPr>
+        <w:spacing w:after="0" w:line="240" w:lineRule="auto"/>
+        <w:rPr>
+          <w:rFonts w:ascii="Times New Roman" w:eastAsia="Times New Roman" w:hAnsi="Times New Roman" w:cs="Times New Roman"/>
+          <w:b/>
+          <w:sz w:val="24"/>
+          <w:szCs w:val="24"/>
+          <w:lang w:eastAsia="en-GB"/>
+        </w:rPr>
+      </w:pPr>
+      <w:r>
+        <w:rPr>
+          <w:rFonts w:ascii="Times New Roman" w:eastAsia="Times New Roman" w:hAnsi="Times New Roman" w:cs="Times New Roman"/>
+          <w:b/>
+          <w:sz w:val="24"/>
+          <w:szCs w:val="24"/>
+          <w:lang w:eastAsia="en-GB"/>
+        </w:rPr>
+        <w:t xml:space="preserve">While the project was successful, some areas for improvement were identified. The group could have started the data cleaning process earlier to avoid last-minute challenges. More frequent meetings might have helped clarify certain aspects sooner. </w:t>
+      </w:r>
+      <w:r>
+        <w:rPr>
+          <w:rFonts w:ascii="Times New Roman" w:eastAsia="Times New Roman" w:hAnsi="Times New Roman" w:cs="Times New Roman"/>
+          <w:b/>
+          <w:sz w:val="24"/>
+          <w:szCs w:val="24"/>
+          <w:lang w:eastAsia="en-GB"/>
+        </w:rPr>
         <w:lastRenderedPageBreak/>
-        <w:t xml:space="preserve">5. </w:t>
-      </w:r>
-      <w:r>
-        <w:rPr>
-          <w:rFonts w:ascii="Times New Roman" w:eastAsia="Times New Roman" w:hAnsi="Times New Roman" w:cs="Times New Roman"/>
-          <w:b/>
-          <w:sz w:val="24"/>
-          <w:szCs w:val="24"/>
-          <w:lang w:eastAsia="en-GB"/>
-        </w:rPr>
-        <w:t>Evaluation – Group’s Experience at 7COM1079</w:t>
-      </w:r>
-      <w:r>
-        <w:rPr>
-          <w:rFonts w:ascii="Times New Roman" w:eastAsia="Times New Roman" w:hAnsi="Times New Roman" w:cs="Times New Roman"/>
-          <w:b/>
-          <w:sz w:val="24"/>
-          <w:szCs w:val="24"/>
-          <w:lang w:eastAsia="en-GB"/>
-        </w:rPr>
-        <w:t>5.</w:t>
-      </w:r>
-    </w:p>
-    <w:p>
-      <w:pPr>
-        <w:spacing w:after="0" w:line="240" w:lineRule="auto"/>
-        <w:rPr>
-          <w:rFonts w:ascii="Times New Roman" w:eastAsia="Times New Roman" w:hAnsi="Times New Roman" w:cs="Times New Roman"/>
-          <w:b/>
-          <w:sz w:val="24"/>
-          <w:szCs w:val="24"/>
-          <w:lang w:eastAsia="en-GB"/>
-        </w:rPr>
-      </w:pPr>
-      <w:r>
-        <w:rPr>
-          <w:rFonts w:ascii="Times New Roman" w:eastAsia="Times New Roman" w:hAnsi="Times New Roman" w:cs="Times New Roman"/>
-          <w:b/>
-          <w:sz w:val="24"/>
-          <w:szCs w:val="24"/>
-          <w:lang w:eastAsia="en-GB"/>
-        </w:rPr>
-        <w:t xml:space="preserve">1. What went </w:t>
-      </w:r>
-      <w:proofErr w:type="gramStart"/>
-      <w:r>
-        <w:rPr>
-          <w:rFonts w:ascii="Times New Roman" w:eastAsia="Times New Roman" w:hAnsi="Times New Roman" w:cs="Times New Roman"/>
-          <w:b/>
-          <w:sz w:val="24"/>
-          <w:szCs w:val="24"/>
-          <w:lang w:eastAsia="en-GB"/>
-        </w:rPr>
-        <w:t>well</w:t>
-      </w:r>
-      <w:proofErr w:type="gramEnd"/>
-    </w:p>
-    <w:p>
-      <w:pPr>
-        <w:spacing w:after="0" w:line="240" w:lineRule="auto"/>
-        <w:rPr>
-          <w:rFonts w:ascii="Times New Roman" w:eastAsia="Times New Roman" w:hAnsi="Times New Roman" w:cs="Times New Roman"/>
-          <w:b/>
-          <w:sz w:val="24"/>
-          <w:szCs w:val="24"/>
-          <w:lang w:eastAsia="en-GB"/>
-        </w:rPr>
-      </w:pPr>
-      <w:r>
-        <w:rPr>
-          <w:rFonts w:ascii="Times New Roman" w:eastAsia="Times New Roman" w:hAnsi="Times New Roman" w:cs="Times New Roman"/>
-          <w:b/>
+        <w:t>Additionally, exploring advanced statistical tests could have enriched the analysis further.</w:t>
+      </w:r>
+    </w:p>
+    <w:p>
+      <w:pPr>
+        <w:spacing w:after="0" w:line="240" w:lineRule="auto"/>
+        <w:rPr>
+          <w:rFonts w:ascii="Times New Roman" w:eastAsia="Times New Roman" w:hAnsi="Times New Roman" w:cs="Times New Roman"/>
+          <w:b/>
+          <w:sz w:val="24"/>
+          <w:szCs w:val="24"/>
+          <w:lang w:eastAsia="en-GB"/>
+        </w:rPr>
+      </w:pPr>
+    </w:p>
+    <w:p>
+      <w:pPr>
+        <w:spacing w:after="0" w:line="240" w:lineRule="auto"/>
+        <w:rPr>
+          <w:rFonts w:ascii="Times New Roman" w:eastAsia="Times New Roman" w:hAnsi="Times New Roman" w:cs="Times New Roman"/>
+          <w:b/>
+          <w:sz w:val="24"/>
+          <w:szCs w:val="24"/>
+          <w:lang w:eastAsia="en-GB"/>
+        </w:rPr>
+      </w:pPr>
+      <w:r>
+        <w:rPr>
+          <w:rFonts w:ascii="Times New Roman" w:eastAsia="Times New Roman" w:hAnsi="Times New Roman" w:cs="Times New Roman"/>
+          <w:b/>
+          <w:sz w:val="24"/>
+          <w:szCs w:val="24"/>
+          <w:lang w:eastAsia="en-GB"/>
+        </w:rPr>
+        <w:t>5.3. Group’s time management</w:t>
+      </w:r>
+    </w:p>
+    <w:p>
+      <w:pPr>
+        <w:spacing w:after="0" w:line="240" w:lineRule="auto"/>
+        <w:rPr>
+          <w:rFonts w:ascii="Times New Roman" w:eastAsia="Times New Roman" w:hAnsi="Times New Roman" w:cs="Times New Roman"/>
+          <w:b/>
+          <w:sz w:val="24"/>
+          <w:szCs w:val="24"/>
+          <w:lang w:eastAsia="en-GB"/>
+        </w:rPr>
+      </w:pPr>
+      <w:r>
+        <w:rPr>
+          <w:rFonts w:ascii="Times New Roman" w:eastAsia="Times New Roman" w:hAnsi="Times New Roman" w:cs="Times New Roman"/>
+          <w:b/>
+          <w:sz w:val="24"/>
+          <w:szCs w:val="24"/>
+          <w:lang w:eastAsia="en-GB"/>
+        </w:rPr>
+        <w:t>Time management was generally effective, with milestones achieved as planned. However, the final stages of the project felt rushed due to underestimating the time required for analysis and visualization. A more detailed timeline would benefit future projects.</w:t>
+      </w:r>
+    </w:p>
+    <w:p>
+      <w:pPr>
+        <w:spacing w:after="0" w:line="240" w:lineRule="auto"/>
+        <w:rPr>
+          <w:rFonts w:ascii="Times New Roman" w:eastAsia="Times New Roman" w:hAnsi="Times New Roman" w:cs="Times New Roman"/>
+          <w:b/>
+          <w:sz w:val="24"/>
+          <w:szCs w:val="24"/>
+          <w:lang w:eastAsia="en-GB"/>
+        </w:rPr>
+      </w:pPr>
+    </w:p>
+    <w:p>
+      <w:pPr>
+        <w:spacing w:after="0" w:line="240" w:lineRule="auto"/>
+        <w:rPr>
+          <w:rFonts w:ascii="Times New Roman" w:eastAsia="Times New Roman" w:hAnsi="Times New Roman" w:cs="Times New Roman"/>
+          <w:b/>
+          <w:sz w:val="24"/>
+          <w:szCs w:val="24"/>
+          <w:lang w:eastAsia="en-GB"/>
+        </w:rPr>
+      </w:pPr>
+      <w:r>
+        <w:rPr>
+          <w:rFonts w:ascii="Times New Roman" w:eastAsia="Times New Roman" w:hAnsi="Times New Roman" w:cs="Times New Roman"/>
+          <w:b/>
+          <w:sz w:val="24"/>
+          <w:szCs w:val="24"/>
+          <w:lang w:eastAsia="en-GB"/>
+        </w:rPr>
+        <w:t>5.4. Project’s overall judgement</w:t>
+      </w:r>
+    </w:p>
+    <w:p>
+      <w:pPr>
+        <w:spacing w:after="0" w:line="240" w:lineRule="auto"/>
+        <w:rPr>
+          <w:rFonts w:ascii="Times New Roman" w:eastAsia="Times New Roman" w:hAnsi="Times New Roman" w:cs="Times New Roman"/>
+          <w:b/>
+          <w:sz w:val="24"/>
+          <w:szCs w:val="24"/>
+          <w:lang w:eastAsia="en-GB"/>
+        </w:rPr>
+      </w:pPr>
+      <w:r>
+        <w:rPr>
+          <w:rFonts w:ascii="Times New Roman" w:eastAsia="Times New Roman" w:hAnsi="Times New Roman" w:cs="Times New Roman"/>
+          <w:b/>
+          <w:sz w:val="24"/>
+          <w:szCs w:val="24"/>
+          <w:lang w:eastAsia="en-GB"/>
+        </w:rPr>
+        <w:t>The project was a success, meeting all objectives and providing meaningful insights into the correlation between Hyundai’s stock data variables. The group’s effort and teamwork resulted in a comprehensive and well-structured analysis.</w:t>
+      </w:r>
+    </w:p>
+    <w:p>
+      <w:pPr>
+        <w:spacing w:after="0" w:line="240" w:lineRule="auto"/>
+        <w:rPr>
+          <w:rFonts w:ascii="Times New Roman" w:eastAsia="Times New Roman" w:hAnsi="Times New Roman" w:cs="Times New Roman"/>
+          <w:b/>
+          <w:sz w:val="24"/>
+          <w:szCs w:val="24"/>
+          <w:lang w:eastAsia="en-GB"/>
+        </w:rPr>
+      </w:pPr>
+    </w:p>
+    <w:p>
+      <w:pPr>
+        <w:spacing w:after="0" w:line="240" w:lineRule="auto"/>
+        <w:rPr>
+          <w:rFonts w:ascii="Times New Roman" w:eastAsia="Times New Roman" w:hAnsi="Times New Roman" w:cs="Times New Roman"/>
+          <w:b/>
+          <w:sz w:val="24"/>
+          <w:szCs w:val="24"/>
+          <w:lang w:eastAsia="en-GB"/>
+        </w:rPr>
+      </w:pPr>
+      <w:r>
+        <w:rPr>
+          <w:rFonts w:ascii="Times New Roman" w:eastAsia="Times New Roman" w:hAnsi="Times New Roman" w:cs="Times New Roman"/>
+          <w:b/>
+          <w:sz w:val="24"/>
+          <w:szCs w:val="24"/>
+          <w:lang w:eastAsia="en-GB"/>
+        </w:rPr>
+        <w:t xml:space="preserve"> 5.5. Note any changes to group since submission of Assignment 1</w:t>
+      </w:r>
+    </w:p>
+    <w:p>
+      <w:pPr>
+        <w:spacing w:after="0" w:line="240" w:lineRule="auto"/>
+        <w:rPr>
+          <w:rFonts w:ascii="Times New Roman" w:eastAsia="Times New Roman" w:hAnsi="Times New Roman" w:cs="Times New Roman"/>
+          <w:b/>
+          <w:sz w:val="24"/>
+          <w:szCs w:val="24"/>
+          <w:lang w:eastAsia="en-GB"/>
+        </w:rPr>
+      </w:pPr>
+      <w:r>
+        <w:rPr>
+          <w:rFonts w:ascii="Times New Roman" w:eastAsia="Times New Roman" w:hAnsi="Times New Roman" w:cs="Times New Roman"/>
+          <w:b/>
+          <w:sz w:val="24"/>
+          <w:szCs w:val="24"/>
+          <w:lang w:eastAsia="en-GB"/>
+        </w:rPr>
+        <w:t>There were no changes to the group composition since the submission of Assignment 1. All original members remained committed to the project and contributed equally to its completion.</w:t>
+      </w:r>
+    </w:p>
+    <w:p>
+      <w:pPr>
+        <w:spacing w:after="0" w:line="240" w:lineRule="auto"/>
+        <w:rPr>
+          <w:rFonts w:ascii="Times New Roman" w:eastAsia="Times New Roman" w:hAnsi="Times New Roman" w:cs="Times New Roman"/>
+          <w:b/>
+          <w:sz w:val="24"/>
+          <w:szCs w:val="24"/>
+          <w:lang w:eastAsia="en-GB"/>
+        </w:rPr>
+      </w:pPr>
+    </w:p>
+    <w:p>
+      <w:pPr>
+        <w:spacing w:after="0" w:line="240" w:lineRule="auto"/>
+        <w:rPr>
+          <w:rFonts w:ascii="Times New Roman" w:eastAsia="Times New Roman" w:hAnsi="Times New Roman" w:cs="Times New Roman"/>
+          <w:b/>
+          <w:sz w:val="24"/>
+          <w:szCs w:val="24"/>
+          <w:lang w:eastAsia="en-GB"/>
+        </w:rPr>
+      </w:pPr>
+      <w:r>
+        <w:rPr>
+          <w:rFonts w:ascii="Times New Roman" w:eastAsia="Times New Roman" w:hAnsi="Times New Roman" w:cs="Times New Roman"/>
+          <w:b/>
+          <w:sz w:val="24"/>
+          <w:szCs w:val="24"/>
+          <w:lang w:eastAsia="en-GB"/>
+        </w:rPr>
+        <w:t>5.6. Comment on the GitHub log output</w:t>
+      </w:r>
+    </w:p>
+    <w:p>
+      <w:pPr>
+        <w:spacing w:after="0" w:line="240" w:lineRule="auto"/>
+        <w:rPr>
+          <w:rFonts w:ascii="Times New Roman" w:eastAsia="Times New Roman" w:hAnsi="Times New Roman" w:cs="Times New Roman"/>
+          <w:b/>
+          <w:sz w:val="24"/>
+          <w:szCs w:val="24"/>
+          <w:lang w:eastAsia="en-GB"/>
+        </w:rPr>
+      </w:pPr>
+      <w:r>
+        <w:rPr>
+          <w:rFonts w:ascii="Times New Roman" w:eastAsia="Times New Roman" w:hAnsi="Times New Roman" w:cs="Times New Roman"/>
+          <w:b/>
+          <w:sz w:val="24"/>
+          <w:szCs w:val="24"/>
+          <w:lang w:eastAsia="en-GB"/>
+        </w:rPr>
+        <w:t>The GitHub log demonstrates consistent contributions from all members. Significant commits include:</w:t>
+      </w:r>
+    </w:p>
+    <w:p>
+      <w:pPr>
+        <w:spacing w:after="0" w:line="240" w:lineRule="auto"/>
+        <w:rPr>
+          <w:rFonts w:ascii="Times New Roman" w:eastAsia="Times New Roman" w:hAnsi="Times New Roman" w:cs="Times New Roman"/>
+          <w:b/>
+          <w:sz w:val="24"/>
+          <w:szCs w:val="24"/>
+          <w:lang w:eastAsia="en-GB"/>
+        </w:rPr>
+      </w:pPr>
+    </w:p>
+    <w:p>
+      <w:pPr>
+        <w:spacing w:after="0" w:line="240" w:lineRule="auto"/>
+        <w:rPr>
+          <w:rFonts w:ascii="Times New Roman" w:eastAsia="Times New Roman" w:hAnsi="Times New Roman" w:cs="Times New Roman"/>
+          <w:b/>
+          <w:sz w:val="24"/>
+          <w:szCs w:val="24"/>
+          <w:lang w:eastAsia="en-GB"/>
+        </w:rPr>
+      </w:pPr>
+      <w:r>
+        <w:rPr>
+          <w:rFonts w:ascii="Times New Roman" w:eastAsia="Times New Roman" w:hAnsi="Times New Roman" w:cs="Times New Roman"/>
+          <w:b/>
+          <w:sz w:val="24"/>
+          <w:szCs w:val="24"/>
+          <w:lang w:eastAsia="en-GB"/>
+        </w:rPr>
+        <w:t xml:space="preserve">1. Commit Message: "Initial data exploration and cleaning completed"  </w:t>
+      </w:r>
+    </w:p>
+    <w:p>
+      <w:pPr>
+        <w:spacing w:after="0" w:line="240" w:lineRule="auto"/>
+        <w:rPr>
+          <w:rFonts w:ascii="Times New Roman" w:eastAsia="Times New Roman" w:hAnsi="Times New Roman" w:cs="Times New Roman"/>
+          <w:b/>
+          <w:sz w:val="24"/>
+          <w:szCs w:val="24"/>
+          <w:lang w:eastAsia="en-GB"/>
+        </w:rPr>
+      </w:pPr>
+      <w:r>
+        <w:rPr>
+          <w:rFonts w:ascii="Times New Roman" w:eastAsia="Times New Roman" w:hAnsi="Times New Roman" w:cs="Times New Roman"/>
+          <w:b/>
+          <w:sz w:val="24"/>
+          <w:szCs w:val="24"/>
+          <w:lang w:eastAsia="en-GB"/>
+        </w:rPr>
+        <w:t xml:space="preserve"> </w:t>
+      </w:r>
+    </w:p>
+    <w:p>
+      <w:pPr>
+        <w:spacing w:after="0" w:line="240" w:lineRule="auto"/>
+        <w:rPr>
+          <w:rFonts w:ascii="Times New Roman" w:eastAsia="Times New Roman" w:hAnsi="Times New Roman" w:cs="Times New Roman"/>
+          <w:b/>
+          <w:sz w:val="24"/>
+          <w:szCs w:val="24"/>
+          <w:lang w:eastAsia="en-GB"/>
+        </w:rPr>
+      </w:pPr>
+      <w:r>
+        <w:rPr>
+          <w:rFonts w:ascii="Times New Roman" w:eastAsia="Times New Roman" w:hAnsi="Times New Roman" w:cs="Times New Roman"/>
+          <w:b/>
+          <w:sz w:val="24"/>
+          <w:szCs w:val="24"/>
+          <w:lang w:eastAsia="en-GB"/>
+        </w:rPr>
+        <w:t xml:space="preserve">  Explanation: This commit marked the completion of data preprocessing, setting the foundation for the analysis by ensuring data accuracy and consistency.</w:t>
+      </w:r>
+    </w:p>
+    <w:p>
+      <w:pPr>
+        <w:spacing w:after="0" w:line="240" w:lineRule="auto"/>
+        <w:rPr>
+          <w:rFonts w:ascii="Times New Roman" w:eastAsia="Times New Roman" w:hAnsi="Times New Roman" w:cs="Times New Roman"/>
+          <w:b/>
+          <w:sz w:val="24"/>
+          <w:szCs w:val="24"/>
+          <w:lang w:eastAsia="en-GB"/>
+        </w:rPr>
+      </w:pPr>
+    </w:p>
+    <w:p>
+      <w:pPr>
+        <w:spacing w:after="0" w:line="240" w:lineRule="auto"/>
+        <w:rPr>
+          <w:rFonts w:ascii="Times New Roman" w:eastAsia="Times New Roman" w:hAnsi="Times New Roman" w:cs="Times New Roman"/>
+          <w:b/>
+          <w:sz w:val="24"/>
+          <w:szCs w:val="24"/>
+          <w:lang w:eastAsia="en-GB"/>
+        </w:rPr>
+      </w:pPr>
+      <w:r>
+        <w:rPr>
+          <w:rFonts w:ascii="Times New Roman" w:eastAsia="Times New Roman" w:hAnsi="Times New Roman" w:cs="Times New Roman"/>
+          <w:b/>
+          <w:sz w:val="24"/>
+          <w:szCs w:val="24"/>
+          <w:lang w:eastAsia="en-GB"/>
+        </w:rPr>
+        <w:t xml:space="preserve">2. Commit Message: "Implemented correlation analysis and visualization"  </w:t>
+      </w:r>
+    </w:p>
+    <w:p>
+      <w:pPr>
+        <w:spacing w:after="0" w:line="240" w:lineRule="auto"/>
+        <w:rPr>
+          <w:rFonts w:ascii="Times New Roman" w:eastAsia="Times New Roman" w:hAnsi="Times New Roman" w:cs="Times New Roman"/>
+          <w:b/>
+          <w:sz w:val="24"/>
+          <w:szCs w:val="24"/>
+          <w:lang w:eastAsia="en-GB"/>
+        </w:rPr>
+      </w:pPr>
+      <w:r>
+        <w:rPr>
+          <w:rFonts w:ascii="Times New Roman" w:eastAsia="Times New Roman" w:hAnsi="Times New Roman" w:cs="Times New Roman"/>
+          <w:b/>
+          <w:sz w:val="24"/>
+          <w:szCs w:val="24"/>
+          <w:lang w:eastAsia="en-GB"/>
+        </w:rPr>
+        <w:t xml:space="preserve">   </w:t>
+      </w:r>
+    </w:p>
+    <w:p>
+      <w:pPr>
+        <w:spacing w:after="0" w:line="240" w:lineRule="auto"/>
+        <w:rPr>
+          <w:rFonts w:ascii="Times New Roman" w:eastAsia="Times New Roman" w:hAnsi="Times New Roman" w:cs="Times New Roman"/>
+          <w:b/>
+          <w:sz w:val="24"/>
+          <w:szCs w:val="24"/>
+          <w:lang w:eastAsia="en-GB"/>
+        </w:rPr>
+      </w:pPr>
+      <w:r>
+        <w:rPr>
+          <w:rFonts w:ascii="Times New Roman" w:eastAsia="Times New Roman" w:hAnsi="Times New Roman" w:cs="Times New Roman"/>
+          <w:b/>
+          <w:sz w:val="24"/>
+          <w:szCs w:val="24"/>
+          <w:lang w:eastAsia="en-GB"/>
+        </w:rPr>
+        <w:t>Explanation:This commit included the implementation of statistical tests and the creation of visualizations, addressing the core of the research question.</w:t>
+      </w:r>
+    </w:p>
+    <w:p>
+      <w:pPr>
+        <w:spacing w:after="0" w:line="240" w:lineRule="auto"/>
+        <w:rPr>
+          <w:rFonts w:ascii="Times New Roman" w:eastAsia="Times New Roman" w:hAnsi="Times New Roman" w:cs="Times New Roman"/>
+          <w:b/>
+          <w:sz w:val="24"/>
+          <w:szCs w:val="24"/>
+          <w:lang w:eastAsia="en-GB"/>
+        </w:rPr>
+      </w:pPr>
+    </w:p>
+    <w:p>
+      <w:pPr>
+        <w:spacing w:after="0" w:line="240" w:lineRule="auto"/>
+        <w:rPr>
+          <w:rFonts w:ascii="Times New Roman" w:eastAsia="Times New Roman" w:hAnsi="Times New Roman" w:cs="Times New Roman"/>
+          <w:b/>
+          <w:sz w:val="24"/>
+          <w:szCs w:val="24"/>
+          <w:lang w:eastAsia="en-GB"/>
+        </w:rPr>
+      </w:pPr>
+      <w:r>
+        <w:rPr>
+          <w:rFonts w:ascii="Times New Roman" w:eastAsia="Times New Roman" w:hAnsi="Times New Roman" w:cs="Times New Roman"/>
+          <w:b/>
+          <w:sz w:val="24"/>
+          <w:szCs w:val="24"/>
+          <w:lang w:eastAsia="en-GB"/>
+        </w:rPr>
+        <w:t xml:space="preserve">3. Commit Message: "Finalized report and polished visualizations"  </w:t>
+      </w:r>
+    </w:p>
+    <w:p>
+      <w:pPr>
+        <w:spacing w:after="0" w:line="240" w:lineRule="auto"/>
+        <w:rPr>
+          <w:rFonts w:ascii="Times New Roman" w:eastAsia="Times New Roman" w:hAnsi="Times New Roman" w:cs="Times New Roman"/>
+          <w:b/>
+          <w:sz w:val="24"/>
+          <w:szCs w:val="24"/>
+          <w:lang w:eastAsia="en-GB"/>
+        </w:rPr>
+      </w:pPr>
+      <w:r>
+        <w:rPr>
+          <w:rFonts w:ascii="Times New Roman" w:eastAsia="Times New Roman" w:hAnsi="Times New Roman" w:cs="Times New Roman"/>
+          <w:b/>
+          <w:sz w:val="24"/>
+          <w:szCs w:val="24"/>
+          <w:lang w:eastAsia="en-GB"/>
+        </w:rPr>
+        <w:t xml:space="preserve">   </w:t>
+      </w:r>
+    </w:p>
+    <w:p>
+      <w:pPr>
+        <w:spacing w:after="0" w:line="240" w:lineRule="auto"/>
+        <w:rPr>
+          <w:rFonts w:ascii="Times New Roman" w:eastAsia="Times New Roman" w:hAnsi="Times New Roman" w:cs="Times New Roman"/>
+          <w:b/>
+          <w:sz w:val="24"/>
+          <w:szCs w:val="24"/>
+          <w:lang w:eastAsia="en-GB"/>
+        </w:rPr>
+      </w:pPr>
+      <w:r>
+        <w:rPr>
+          <w:rFonts w:ascii="Times New Roman" w:eastAsia="Times New Roman" w:hAnsi="Times New Roman" w:cs="Times New Roman"/>
+          <w:b/>
+          <w:sz w:val="24"/>
+          <w:szCs w:val="24"/>
+          <w:lang w:eastAsia="en-GB"/>
+        </w:rPr>
+        <w:t>Explanation:This commit integrated all sections of the report, ensuring coherence and clarity, and refined visualizations for better presentation.</w:t>
+      </w:r>
+    </w:p>
+    <w:p>
+      <w:pPr>
+        <w:spacing w:after="0" w:line="240" w:lineRule="auto"/>
+        <w:rPr>
+          <w:rFonts w:ascii="Times New Roman" w:eastAsia="Times New Roman" w:hAnsi="Times New Roman" w:cs="Times New Roman"/>
+          <w:b/>
+          <w:sz w:val="24"/>
+          <w:szCs w:val="24"/>
+          <w:lang w:eastAsia="en-GB"/>
+        </w:rPr>
+      </w:pPr>
+    </w:p>
+    <w:p>
+      <w:pPr>
+        <w:spacing w:after="0" w:line="240" w:lineRule="auto"/>
+        <w:rPr>
+          <w:rFonts w:ascii="Times New Roman" w:eastAsia="Times New Roman" w:hAnsi="Times New Roman" w:cs="Times New Roman"/>
+          <w:sz w:val="24"/>
+          <w:szCs w:val="24"/>
+          <w:lang w:eastAsia="en-GB"/>
+        </w:rPr>
+      </w:pPr>
+    </w:p>
+    <w:p>
+      <w:pPr>
+        <w:spacing w:after="0" w:line="240" w:lineRule="auto"/>
+        <w:rPr>
+          <w:rFonts w:ascii="Times New Roman" w:eastAsia="Times New Roman" w:hAnsi="Times New Roman" w:cs="Times New Roman"/>
+          <w:sz w:val="24"/>
+          <w:szCs w:val="24"/>
+          <w:lang w:eastAsia="en-GB"/>
+        </w:rPr>
+      </w:pPr>
+      <w:r>
+        <w:rPr>
+          <w:rFonts w:ascii="Times New Roman" w:eastAsia="Times New Roman" w:hAnsi="Times New Roman" w:cs="Times New Roman"/>
+          <w:sz w:val="24"/>
+          <w:szCs w:val="24"/>
+          <w:lang w:eastAsia="en-GB"/>
+        </w:rPr>
+        <w:t>5.1. What went well</w:t>
+      </w:r>
+    </w:p>
+    <w:p>
+      <w:pPr>
+        <w:spacing w:after="0" w:line="240" w:lineRule="auto"/>
+        <w:rPr>
+          <w:rFonts w:ascii="Times New Roman" w:eastAsia="Times New Roman" w:hAnsi="Times New Roman" w:cs="Times New Roman"/>
+          <w:sz w:val="24"/>
+          <w:szCs w:val="24"/>
+          <w:lang w:eastAsia="en-GB"/>
+        </w:rPr>
+      </w:pPr>
+      <w:r>
+        <w:rPr>
+          <w:rFonts w:ascii="Times New Roman" w:eastAsia="Times New Roman" w:hAnsi="Times New Roman" w:cs="Times New Roman"/>
           <w:sz w:val="24"/>
           <w:szCs w:val="24"/>
           <w:lang w:eastAsia="en-GB"/>
@@ -1807,28 +2555,25 @@
         <w:spacing w:after="0" w:line="240" w:lineRule="auto"/>
         <w:rPr>
           <w:rFonts w:ascii="Times New Roman" w:eastAsia="Times New Roman" w:hAnsi="Times New Roman" w:cs="Times New Roman"/>
-          <w:b/>
-          <w:sz w:val="24"/>
-          <w:szCs w:val="24"/>
-          <w:lang w:eastAsia="en-GB"/>
-        </w:rPr>
-      </w:pPr>
-    </w:p>
-    <w:p>
-      <w:pPr>
-        <w:spacing w:after="0" w:line="240" w:lineRule="auto"/>
-        <w:rPr>
-          <w:rFonts w:ascii="Times New Roman" w:eastAsia="Times New Roman" w:hAnsi="Times New Roman" w:cs="Times New Roman"/>
-          <w:b/>
-          <w:sz w:val="24"/>
-          <w:szCs w:val="24"/>
-          <w:lang w:eastAsia="en-GB"/>
-        </w:rPr>
-      </w:pPr>
-      <w:r>
-        <w:rPr>
-          <w:rFonts w:ascii="Times New Roman" w:eastAsia="Times New Roman" w:hAnsi="Times New Roman" w:cs="Times New Roman"/>
-          <w:b/>
+          <w:sz w:val="24"/>
+          <w:szCs w:val="24"/>
+          <w:lang w:eastAsia="en-GB"/>
+        </w:rPr>
+      </w:pPr>
+    </w:p>
+    <w:p>
+      <w:pPr>
+        <w:spacing w:after="0" w:line="240" w:lineRule="auto"/>
+        <w:rPr>
+          <w:rFonts w:ascii="Times New Roman" w:eastAsia="Times New Roman" w:hAnsi="Times New Roman" w:cs="Times New Roman"/>
+          <w:sz w:val="24"/>
+          <w:szCs w:val="24"/>
+          <w:lang w:eastAsia="en-GB"/>
+        </w:rPr>
+      </w:pPr>
+      <w:r>
+        <w:rPr>
+          <w:rFonts w:ascii="Times New Roman" w:eastAsia="Times New Roman" w:hAnsi="Times New Roman" w:cs="Times New Roman"/>
           <w:sz w:val="24"/>
           <w:szCs w:val="24"/>
           <w:lang w:eastAsia="en-GB"/>
@@ -1841,50 +2586,55 @@
         <w:spacing w:after="0" w:line="240" w:lineRule="auto"/>
         <w:rPr>
           <w:rFonts w:ascii="Times New Roman" w:eastAsia="Times New Roman" w:hAnsi="Times New Roman" w:cs="Times New Roman"/>
-          <w:b/>
-          <w:sz w:val="24"/>
-          <w:szCs w:val="24"/>
-          <w:lang w:eastAsia="en-GB"/>
-        </w:rPr>
-      </w:pPr>
-      <w:r>
-        <w:rPr>
-          <w:rFonts w:ascii="Times New Roman" w:eastAsia="Times New Roman" w:hAnsi="Times New Roman" w:cs="Times New Roman"/>
-          <w:b/>
-          <w:sz w:val="24"/>
-          <w:szCs w:val="24"/>
-          <w:lang w:eastAsia="en-GB"/>
-        </w:rPr>
-        <w:t>While the project was successful, some areas for improvement were identified. The group could have started the data cleaning process earlier to avoid last-minute challenges. More frequent meetings might have helped clarify certain aspects sooner. Additionally, exploring advanced statistical tests could have enriched the analysis further.</w:t>
-      </w:r>
-    </w:p>
-    <w:p>
-      <w:pPr>
-        <w:spacing w:after="0" w:line="240" w:lineRule="auto"/>
-        <w:rPr>
-          <w:rFonts w:ascii="Times New Roman" w:eastAsia="Times New Roman" w:hAnsi="Times New Roman" w:cs="Times New Roman"/>
-          <w:b/>
-          <w:sz w:val="24"/>
-          <w:szCs w:val="24"/>
-          <w:lang w:eastAsia="en-GB"/>
-        </w:rPr>
-      </w:pPr>
-    </w:p>
-    <w:p>
-      <w:pPr>
-        <w:spacing w:after="0" w:line="240" w:lineRule="auto"/>
-        <w:rPr>
-          <w:rFonts w:ascii="Times New Roman" w:eastAsia="Times New Roman" w:hAnsi="Times New Roman" w:cs="Times New Roman"/>
-          <w:b/>
-          <w:sz w:val="24"/>
-          <w:szCs w:val="24"/>
-          <w:lang w:eastAsia="en-GB"/>
-        </w:rPr>
-      </w:pPr>
-      <w:r>
-        <w:rPr>
-          <w:rFonts w:ascii="Times New Roman" w:eastAsia="Times New Roman" w:hAnsi="Times New Roman" w:cs="Times New Roman"/>
-          <w:b/>
+          <w:sz w:val="24"/>
+          <w:szCs w:val="24"/>
+          <w:lang w:eastAsia="en-GB"/>
+        </w:rPr>
+      </w:pPr>
+      <w:r>
+        <w:rPr>
+          <w:rFonts w:ascii="Times New Roman" w:eastAsia="Times New Roman" w:hAnsi="Times New Roman" w:cs="Times New Roman"/>
+          <w:sz w:val="24"/>
+          <w:szCs w:val="24"/>
+          <w:lang w:eastAsia="en-GB"/>
+        </w:rPr>
+        <w:t xml:space="preserve">While the project was successful, some areas for improvement were identified. The group could have started the data cleaning process earlier to avoid last-minute challenges. More </w:t>
+      </w:r>
+      <w:r>
+        <w:rPr>
+          <w:rFonts w:ascii="Times New Roman" w:eastAsia="Times New Roman" w:hAnsi="Times New Roman" w:cs="Times New Roman"/>
+          <w:sz w:val="24"/>
+          <w:szCs w:val="24"/>
+          <w:lang w:eastAsia="en-GB"/>
+        </w:rPr>
+        <w:lastRenderedPageBreak/>
+        <w:t>frequent meetings might have helped clarify certain aspects sooner. Additionally, exploring advanced statistical tests could have enriched the analysis further.</w:t>
+      </w:r>
+    </w:p>
+    <w:p>
+      <w:pPr>
+        <w:spacing w:after="0" w:line="240" w:lineRule="auto"/>
+        <w:rPr>
+          <w:rFonts w:ascii="Times New Roman" w:eastAsia="Times New Roman" w:hAnsi="Times New Roman" w:cs="Times New Roman"/>
+          <w:sz w:val="24"/>
+          <w:szCs w:val="24"/>
+          <w:lang w:eastAsia="en-GB"/>
+        </w:rPr>
+      </w:pPr>
+    </w:p>
+    <w:p>
+      <w:pPr>
+        <w:spacing w:after="0" w:line="240" w:lineRule="auto"/>
+        <w:rPr>
+          <w:rFonts w:ascii="Times New Roman" w:eastAsia="Times New Roman" w:hAnsi="Times New Roman" w:cs="Times New Roman"/>
+          <w:sz w:val="24"/>
+          <w:szCs w:val="24"/>
+          <w:lang w:eastAsia="en-GB"/>
+        </w:rPr>
+      </w:pPr>
+      <w:r>
+        <w:rPr>
+          <w:rFonts w:ascii="Times New Roman" w:eastAsia="Times New Roman" w:hAnsi="Times New Roman" w:cs="Times New Roman"/>
           <w:sz w:val="24"/>
           <w:szCs w:val="24"/>
           <w:lang w:eastAsia="en-GB"/>
@@ -1897,16 +2647,14 @@
         <w:spacing w:after="0" w:line="240" w:lineRule="auto"/>
         <w:rPr>
           <w:rFonts w:ascii="Times New Roman" w:eastAsia="Times New Roman" w:hAnsi="Times New Roman" w:cs="Times New Roman"/>
-          <w:b/>
-          <w:sz w:val="24"/>
-          <w:szCs w:val="24"/>
-          <w:lang w:eastAsia="en-GB"/>
-        </w:rPr>
-      </w:pPr>
-      <w:r>
-        <w:rPr>
-          <w:rFonts w:ascii="Times New Roman" w:eastAsia="Times New Roman" w:hAnsi="Times New Roman" w:cs="Times New Roman"/>
-          <w:b/>
+          <w:sz w:val="24"/>
+          <w:szCs w:val="24"/>
+          <w:lang w:eastAsia="en-GB"/>
+        </w:rPr>
+      </w:pPr>
+      <w:r>
+        <w:rPr>
+          <w:rFonts w:ascii="Times New Roman" w:eastAsia="Times New Roman" w:hAnsi="Times New Roman" w:cs="Times New Roman"/>
           <w:sz w:val="24"/>
           <w:szCs w:val="24"/>
           <w:lang w:eastAsia="en-GB"/>
@@ -1919,28 +2667,25 @@
         <w:spacing w:after="0" w:line="240" w:lineRule="auto"/>
         <w:rPr>
           <w:rFonts w:ascii="Times New Roman" w:eastAsia="Times New Roman" w:hAnsi="Times New Roman" w:cs="Times New Roman"/>
-          <w:b/>
-          <w:sz w:val="24"/>
-          <w:szCs w:val="24"/>
-          <w:lang w:eastAsia="en-GB"/>
-        </w:rPr>
-      </w:pPr>
-    </w:p>
-    <w:p>
-      <w:pPr>
-        <w:spacing w:after="0" w:line="240" w:lineRule="auto"/>
-        <w:rPr>
-          <w:rFonts w:ascii="Times New Roman" w:eastAsia="Times New Roman" w:hAnsi="Times New Roman" w:cs="Times New Roman"/>
-          <w:b/>
-          <w:sz w:val="24"/>
-          <w:szCs w:val="24"/>
-          <w:lang w:eastAsia="en-GB"/>
-        </w:rPr>
-      </w:pPr>
-      <w:r>
-        <w:rPr>
-          <w:rFonts w:ascii="Times New Roman" w:eastAsia="Times New Roman" w:hAnsi="Times New Roman" w:cs="Times New Roman"/>
-          <w:b/>
+          <w:sz w:val="24"/>
+          <w:szCs w:val="24"/>
+          <w:lang w:eastAsia="en-GB"/>
+        </w:rPr>
+      </w:pPr>
+    </w:p>
+    <w:p>
+      <w:pPr>
+        <w:spacing w:after="0" w:line="240" w:lineRule="auto"/>
+        <w:rPr>
+          <w:rFonts w:ascii="Times New Roman" w:eastAsia="Times New Roman" w:hAnsi="Times New Roman" w:cs="Times New Roman"/>
+          <w:sz w:val="24"/>
+          <w:szCs w:val="24"/>
+          <w:lang w:eastAsia="en-GB"/>
+        </w:rPr>
+      </w:pPr>
+      <w:r>
+        <w:rPr>
+          <w:rFonts w:ascii="Times New Roman" w:eastAsia="Times New Roman" w:hAnsi="Times New Roman" w:cs="Times New Roman"/>
           <w:sz w:val="24"/>
           <w:szCs w:val="24"/>
           <w:lang w:eastAsia="en-GB"/>
@@ -1953,16 +2698,14 @@
         <w:spacing w:after="0" w:line="240" w:lineRule="auto"/>
         <w:rPr>
           <w:rFonts w:ascii="Times New Roman" w:eastAsia="Times New Roman" w:hAnsi="Times New Roman" w:cs="Times New Roman"/>
-          <w:b/>
-          <w:sz w:val="24"/>
-          <w:szCs w:val="24"/>
-          <w:lang w:eastAsia="en-GB"/>
-        </w:rPr>
-      </w:pPr>
-      <w:r>
-        <w:rPr>
-          <w:rFonts w:ascii="Times New Roman" w:eastAsia="Times New Roman" w:hAnsi="Times New Roman" w:cs="Times New Roman"/>
-          <w:b/>
+          <w:sz w:val="24"/>
+          <w:szCs w:val="24"/>
+          <w:lang w:eastAsia="en-GB"/>
+        </w:rPr>
+      </w:pPr>
+      <w:r>
+        <w:rPr>
+          <w:rFonts w:ascii="Times New Roman" w:eastAsia="Times New Roman" w:hAnsi="Times New Roman" w:cs="Times New Roman"/>
           <w:sz w:val="24"/>
           <w:szCs w:val="24"/>
           <w:lang w:eastAsia="en-GB"/>
@@ -1975,28 +2718,25 @@
         <w:spacing w:after="0" w:line="240" w:lineRule="auto"/>
         <w:rPr>
           <w:rFonts w:ascii="Times New Roman" w:eastAsia="Times New Roman" w:hAnsi="Times New Roman" w:cs="Times New Roman"/>
-          <w:b/>
-          <w:sz w:val="24"/>
-          <w:szCs w:val="24"/>
-          <w:lang w:eastAsia="en-GB"/>
-        </w:rPr>
-      </w:pPr>
-    </w:p>
-    <w:p>
-      <w:pPr>
-        <w:spacing w:after="0" w:line="240" w:lineRule="auto"/>
-        <w:rPr>
-          <w:rFonts w:ascii="Times New Roman" w:eastAsia="Times New Roman" w:hAnsi="Times New Roman" w:cs="Times New Roman"/>
-          <w:b/>
-          <w:sz w:val="24"/>
-          <w:szCs w:val="24"/>
-          <w:lang w:eastAsia="en-GB"/>
-        </w:rPr>
-      </w:pPr>
-      <w:r>
-        <w:rPr>
-          <w:rFonts w:ascii="Times New Roman" w:eastAsia="Times New Roman" w:hAnsi="Times New Roman" w:cs="Times New Roman"/>
-          <w:b/>
+          <w:sz w:val="24"/>
+          <w:szCs w:val="24"/>
+          <w:lang w:eastAsia="en-GB"/>
+        </w:rPr>
+      </w:pPr>
+    </w:p>
+    <w:p>
+      <w:pPr>
+        <w:spacing w:after="0" w:line="240" w:lineRule="auto"/>
+        <w:rPr>
+          <w:rFonts w:ascii="Times New Roman" w:eastAsia="Times New Roman" w:hAnsi="Times New Roman" w:cs="Times New Roman"/>
+          <w:sz w:val="24"/>
+          <w:szCs w:val="24"/>
+          <w:lang w:eastAsia="en-GB"/>
+        </w:rPr>
+      </w:pPr>
+      <w:r>
+        <w:rPr>
+          <w:rFonts w:ascii="Times New Roman" w:eastAsia="Times New Roman" w:hAnsi="Times New Roman" w:cs="Times New Roman"/>
           <w:sz w:val="24"/>
           <w:szCs w:val="24"/>
           <w:lang w:eastAsia="en-GB"/>
@@ -2009,16 +2749,14 @@
         <w:spacing w:after="0" w:line="240" w:lineRule="auto"/>
         <w:rPr>
           <w:rFonts w:ascii="Times New Roman" w:eastAsia="Times New Roman" w:hAnsi="Times New Roman" w:cs="Times New Roman"/>
-          <w:b/>
-          <w:sz w:val="24"/>
-          <w:szCs w:val="24"/>
-          <w:lang w:eastAsia="en-GB"/>
-        </w:rPr>
-      </w:pPr>
-      <w:r>
-        <w:rPr>
-          <w:rFonts w:ascii="Times New Roman" w:eastAsia="Times New Roman" w:hAnsi="Times New Roman" w:cs="Times New Roman"/>
-          <w:b/>
+          <w:sz w:val="24"/>
+          <w:szCs w:val="24"/>
+          <w:lang w:eastAsia="en-GB"/>
+        </w:rPr>
+      </w:pPr>
+      <w:r>
+        <w:rPr>
+          <w:rFonts w:ascii="Times New Roman" w:eastAsia="Times New Roman" w:hAnsi="Times New Roman" w:cs="Times New Roman"/>
           <w:sz w:val="24"/>
           <w:szCs w:val="24"/>
           <w:lang w:eastAsia="en-GB"/>
@@ -2031,28 +2769,25 @@
         <w:spacing w:after="0" w:line="240" w:lineRule="auto"/>
         <w:rPr>
           <w:rFonts w:ascii="Times New Roman" w:eastAsia="Times New Roman" w:hAnsi="Times New Roman" w:cs="Times New Roman"/>
-          <w:b/>
-          <w:sz w:val="24"/>
-          <w:szCs w:val="24"/>
-          <w:lang w:eastAsia="en-GB"/>
-        </w:rPr>
-      </w:pPr>
-    </w:p>
-    <w:p>
-      <w:pPr>
-        <w:spacing w:after="0" w:line="240" w:lineRule="auto"/>
-        <w:rPr>
-          <w:rFonts w:ascii="Times New Roman" w:eastAsia="Times New Roman" w:hAnsi="Times New Roman" w:cs="Times New Roman"/>
-          <w:b/>
-          <w:sz w:val="24"/>
-          <w:szCs w:val="24"/>
-          <w:lang w:eastAsia="en-GB"/>
-        </w:rPr>
-      </w:pPr>
-      <w:r>
-        <w:rPr>
-          <w:rFonts w:ascii="Times New Roman" w:eastAsia="Times New Roman" w:hAnsi="Times New Roman" w:cs="Times New Roman"/>
-          <w:b/>
+          <w:sz w:val="24"/>
+          <w:szCs w:val="24"/>
+          <w:lang w:eastAsia="en-GB"/>
+        </w:rPr>
+      </w:pPr>
+    </w:p>
+    <w:p>
+      <w:pPr>
+        <w:spacing w:after="0" w:line="240" w:lineRule="auto"/>
+        <w:rPr>
+          <w:rFonts w:ascii="Times New Roman" w:eastAsia="Times New Roman" w:hAnsi="Times New Roman" w:cs="Times New Roman"/>
+          <w:sz w:val="24"/>
+          <w:szCs w:val="24"/>
+          <w:lang w:eastAsia="en-GB"/>
+        </w:rPr>
+      </w:pPr>
+      <w:r>
+        <w:rPr>
+          <w:rFonts w:ascii="Times New Roman" w:eastAsia="Times New Roman" w:hAnsi="Times New Roman" w:cs="Times New Roman"/>
           <w:sz w:val="24"/>
           <w:szCs w:val="24"/>
           <w:lang w:eastAsia="en-GB"/>
@@ -2065,16 +2800,14 @@
         <w:spacing w:after="0" w:line="240" w:lineRule="auto"/>
         <w:rPr>
           <w:rFonts w:ascii="Times New Roman" w:eastAsia="Times New Roman" w:hAnsi="Times New Roman" w:cs="Times New Roman"/>
-          <w:b/>
-          <w:sz w:val="24"/>
-          <w:szCs w:val="24"/>
-          <w:lang w:eastAsia="en-GB"/>
-        </w:rPr>
-      </w:pPr>
-      <w:r>
-        <w:rPr>
-          <w:rFonts w:ascii="Times New Roman" w:eastAsia="Times New Roman" w:hAnsi="Times New Roman" w:cs="Times New Roman"/>
-          <w:b/>
+          <w:sz w:val="24"/>
+          <w:szCs w:val="24"/>
+          <w:lang w:eastAsia="en-GB"/>
+        </w:rPr>
+      </w:pPr>
+      <w:r>
+        <w:rPr>
+          <w:rFonts w:ascii="Times New Roman" w:eastAsia="Times New Roman" w:hAnsi="Times New Roman" w:cs="Times New Roman"/>
           <w:sz w:val="24"/>
           <w:szCs w:val="24"/>
           <w:lang w:eastAsia="en-GB"/>
@@ -2087,28 +2820,25 @@
         <w:spacing w:after="0" w:line="240" w:lineRule="auto"/>
         <w:rPr>
           <w:rFonts w:ascii="Times New Roman" w:eastAsia="Times New Roman" w:hAnsi="Times New Roman" w:cs="Times New Roman"/>
-          <w:b/>
-          <w:sz w:val="24"/>
-          <w:szCs w:val="24"/>
-          <w:lang w:eastAsia="en-GB"/>
-        </w:rPr>
-      </w:pPr>
-    </w:p>
-    <w:p>
-      <w:pPr>
-        <w:spacing w:after="0" w:line="240" w:lineRule="auto"/>
-        <w:rPr>
-          <w:rFonts w:ascii="Times New Roman" w:eastAsia="Times New Roman" w:hAnsi="Times New Roman" w:cs="Times New Roman"/>
-          <w:b/>
-          <w:sz w:val="24"/>
-          <w:szCs w:val="24"/>
-          <w:lang w:eastAsia="en-GB"/>
-        </w:rPr>
-      </w:pPr>
-      <w:r>
-        <w:rPr>
-          <w:rFonts w:ascii="Times New Roman" w:eastAsia="Times New Roman" w:hAnsi="Times New Roman" w:cs="Times New Roman"/>
-          <w:b/>
+          <w:sz w:val="24"/>
+          <w:szCs w:val="24"/>
+          <w:lang w:eastAsia="en-GB"/>
+        </w:rPr>
+      </w:pPr>
+    </w:p>
+    <w:p>
+      <w:pPr>
+        <w:spacing w:after="0" w:line="240" w:lineRule="auto"/>
+        <w:rPr>
+          <w:rFonts w:ascii="Times New Roman" w:eastAsia="Times New Roman" w:hAnsi="Times New Roman" w:cs="Times New Roman"/>
+          <w:sz w:val="24"/>
+          <w:szCs w:val="24"/>
+          <w:lang w:eastAsia="en-GB"/>
+        </w:rPr>
+      </w:pPr>
+      <w:r>
+        <w:rPr>
+          <w:rFonts w:ascii="Times New Roman" w:eastAsia="Times New Roman" w:hAnsi="Times New Roman" w:cs="Times New Roman"/>
           <w:sz w:val="24"/>
           <w:szCs w:val="24"/>
           <w:lang w:eastAsia="en-GB"/>
@@ -2121,16 +2851,14 @@
         <w:spacing w:after="0" w:line="240" w:lineRule="auto"/>
         <w:rPr>
           <w:rFonts w:ascii="Times New Roman" w:eastAsia="Times New Roman" w:hAnsi="Times New Roman" w:cs="Times New Roman"/>
-          <w:b/>
-          <w:sz w:val="24"/>
-          <w:szCs w:val="24"/>
-          <w:lang w:eastAsia="en-GB"/>
-        </w:rPr>
-      </w:pPr>
-      <w:r>
-        <w:rPr>
-          <w:rFonts w:ascii="Times New Roman" w:eastAsia="Times New Roman" w:hAnsi="Times New Roman" w:cs="Times New Roman"/>
-          <w:b/>
+          <w:sz w:val="24"/>
+          <w:szCs w:val="24"/>
+          <w:lang w:eastAsia="en-GB"/>
+        </w:rPr>
+      </w:pPr>
+      <w:r>
+        <w:rPr>
+          <w:rFonts w:ascii="Times New Roman" w:eastAsia="Times New Roman" w:hAnsi="Times New Roman" w:cs="Times New Roman"/>
           <w:sz w:val="24"/>
           <w:szCs w:val="24"/>
           <w:lang w:eastAsia="en-GB"/>
@@ -2143,72 +2871,45 @@
         <w:spacing w:after="0" w:line="240" w:lineRule="auto"/>
         <w:rPr>
           <w:rFonts w:ascii="Times New Roman" w:eastAsia="Times New Roman" w:hAnsi="Times New Roman" w:cs="Times New Roman"/>
-          <w:b/>
-          <w:sz w:val="24"/>
-          <w:szCs w:val="24"/>
-          <w:lang w:eastAsia="en-GB"/>
-        </w:rPr>
-      </w:pPr>
-      <w:r>
-        <w:rPr>
-          <w:rFonts w:ascii="Times New Roman" w:eastAsia="Times New Roman" w:hAnsi="Times New Roman" w:cs="Times New Roman"/>
-          <w:b/>
-          <w:sz w:val="24"/>
-          <w:szCs w:val="24"/>
-          <w:lang w:eastAsia="en-GB"/>
-        </w:rPr>
-        <w:t xml:space="preserve">  Explanation: This commit marked the completion of data </w:t>
-      </w:r>
-      <w:proofErr w:type="spellStart"/>
-      <w:r>
-        <w:rPr>
-          <w:rFonts w:ascii="Times New Roman" w:eastAsia="Times New Roman" w:hAnsi="Times New Roman" w:cs="Times New Roman"/>
-          <w:b/>
-          <w:sz w:val="24"/>
-          <w:szCs w:val="24"/>
-          <w:lang w:eastAsia="en-GB"/>
-        </w:rPr>
-        <w:t>preprocessing</w:t>
-      </w:r>
-      <w:proofErr w:type="spellEnd"/>
-      <w:r>
-        <w:rPr>
-          <w:rFonts w:ascii="Times New Roman" w:eastAsia="Times New Roman" w:hAnsi="Times New Roman" w:cs="Times New Roman"/>
-          <w:b/>
-          <w:sz w:val="24"/>
-          <w:szCs w:val="24"/>
-          <w:lang w:eastAsia="en-GB"/>
-        </w:rPr>
-        <w:t>, setting the foundation for the analysis by ensuring data accuracy and consistency.</w:t>
-      </w:r>
-    </w:p>
-    <w:p>
-      <w:pPr>
-        <w:spacing w:after="0" w:line="240" w:lineRule="auto"/>
-        <w:rPr>
-          <w:rFonts w:ascii="Times New Roman" w:eastAsia="Times New Roman" w:hAnsi="Times New Roman" w:cs="Times New Roman"/>
-          <w:b/>
-          <w:sz w:val="24"/>
-          <w:szCs w:val="24"/>
-          <w:lang w:eastAsia="en-GB"/>
-        </w:rPr>
-      </w:pPr>
-    </w:p>
-    <w:p>
-      <w:pPr>
-        <w:spacing w:after="0" w:line="240" w:lineRule="auto"/>
-        <w:rPr>
-          <w:rFonts w:ascii="Times New Roman" w:eastAsia="Times New Roman" w:hAnsi="Times New Roman" w:cs="Times New Roman"/>
-          <w:b/>
-          <w:sz w:val="24"/>
-          <w:szCs w:val="24"/>
-          <w:lang w:eastAsia="en-GB"/>
-        </w:rPr>
-      </w:pPr>
-      <w:r>
-        <w:rPr>
-          <w:rFonts w:ascii="Times New Roman" w:eastAsia="Times New Roman" w:hAnsi="Times New Roman" w:cs="Times New Roman"/>
-          <w:b/>
+          <w:sz w:val="24"/>
+          <w:szCs w:val="24"/>
+          <w:lang w:eastAsia="en-GB"/>
+        </w:rPr>
+      </w:pPr>
+      <w:r>
+        <w:rPr>
+          <w:rFonts w:ascii="Times New Roman" w:eastAsia="Times New Roman" w:hAnsi="Times New Roman" w:cs="Times New Roman"/>
+          <w:sz w:val="24"/>
+          <w:szCs w:val="24"/>
+          <w:lang w:eastAsia="en-GB"/>
+        </w:rPr>
+        <w:t xml:space="preserve">  Explanation: This commit marked the completion of data preprocessing, setting the foundation for the analysis by ensuring data accuracy and consistency.</w:t>
+      </w:r>
+    </w:p>
+    <w:p>
+      <w:pPr>
+        <w:spacing w:after="0" w:line="240" w:lineRule="auto"/>
+        <w:rPr>
+          <w:rFonts w:ascii="Times New Roman" w:eastAsia="Times New Roman" w:hAnsi="Times New Roman" w:cs="Times New Roman"/>
+          <w:sz w:val="24"/>
+          <w:szCs w:val="24"/>
+          <w:lang w:eastAsia="en-GB"/>
+        </w:rPr>
+      </w:pPr>
+    </w:p>
+    <w:p>
+      <w:pPr>
+        <w:spacing w:after="0" w:line="240" w:lineRule="auto"/>
+        <w:rPr>
+          <w:rFonts w:ascii="Times New Roman" w:eastAsia="Times New Roman" w:hAnsi="Times New Roman" w:cs="Times New Roman"/>
+          <w:sz w:val="24"/>
+          <w:szCs w:val="24"/>
+          <w:lang w:eastAsia="en-GB"/>
+        </w:rPr>
+      </w:pPr>
+      <w:r>
+        <w:rPr>
+          <w:rFonts w:ascii="Times New Roman" w:eastAsia="Times New Roman" w:hAnsi="Times New Roman" w:cs="Times New Roman"/>
           <w:sz w:val="24"/>
           <w:szCs w:val="24"/>
           <w:lang w:eastAsia="en-GB"/>
@@ -2221,16 +2922,14 @@
         <w:spacing w:after="0" w:line="240" w:lineRule="auto"/>
         <w:rPr>
           <w:rFonts w:ascii="Times New Roman" w:eastAsia="Times New Roman" w:hAnsi="Times New Roman" w:cs="Times New Roman"/>
-          <w:b/>
-          <w:sz w:val="24"/>
-          <w:szCs w:val="24"/>
-          <w:lang w:eastAsia="en-GB"/>
-        </w:rPr>
-      </w:pPr>
-      <w:r>
-        <w:rPr>
-          <w:rFonts w:ascii="Times New Roman" w:eastAsia="Times New Roman" w:hAnsi="Times New Roman" w:cs="Times New Roman"/>
-          <w:b/>
+          <w:sz w:val="24"/>
+          <w:szCs w:val="24"/>
+          <w:lang w:eastAsia="en-GB"/>
+        </w:rPr>
+      </w:pPr>
+      <w:r>
+        <w:rPr>
+          <w:rFonts w:ascii="Times New Roman" w:eastAsia="Times New Roman" w:hAnsi="Times New Roman" w:cs="Times New Roman"/>
           <w:sz w:val="24"/>
           <w:szCs w:val="24"/>
           <w:lang w:eastAsia="en-GB"/>
@@ -2243,74 +2942,45 @@
         <w:spacing w:after="0" w:line="240" w:lineRule="auto"/>
         <w:rPr>
           <w:rFonts w:ascii="Times New Roman" w:eastAsia="Times New Roman" w:hAnsi="Times New Roman" w:cs="Times New Roman"/>
-          <w:b/>
-          <w:sz w:val="24"/>
-          <w:szCs w:val="24"/>
-          <w:lang w:eastAsia="en-GB"/>
-        </w:rPr>
-      </w:pPr>
-      <w:proofErr w:type="spellStart"/>
-      <w:r>
-        <w:rPr>
-          <w:rFonts w:ascii="Times New Roman" w:eastAsia="Times New Roman" w:hAnsi="Times New Roman" w:cs="Times New Roman"/>
-          <w:b/>
-          <w:sz w:val="24"/>
-          <w:szCs w:val="24"/>
-          <w:lang w:eastAsia="en-GB"/>
-        </w:rPr>
-        <w:t>Explanation</w:t>
-      </w:r>
-      <w:proofErr w:type="gramStart"/>
-      <w:r>
-        <w:rPr>
-          <w:rFonts w:ascii="Times New Roman" w:eastAsia="Times New Roman" w:hAnsi="Times New Roman" w:cs="Times New Roman"/>
-          <w:b/>
-          <w:sz w:val="24"/>
-          <w:szCs w:val="24"/>
-          <w:lang w:eastAsia="en-GB"/>
-        </w:rPr>
-        <w:t>:This</w:t>
-      </w:r>
-      <w:proofErr w:type="spellEnd"/>
-      <w:proofErr w:type="gramEnd"/>
-      <w:r>
-        <w:rPr>
-          <w:rFonts w:ascii="Times New Roman" w:eastAsia="Times New Roman" w:hAnsi="Times New Roman" w:cs="Times New Roman"/>
-          <w:b/>
-          <w:sz w:val="24"/>
-          <w:szCs w:val="24"/>
-          <w:lang w:eastAsia="en-GB"/>
-        </w:rPr>
-        <w:t xml:space="preserve"> commit included the implementation of statistical tests and the creation of visualizations, addressing the core of the research question.</w:t>
-      </w:r>
-    </w:p>
-    <w:p>
-      <w:pPr>
-        <w:spacing w:after="0" w:line="240" w:lineRule="auto"/>
-        <w:rPr>
-          <w:rFonts w:ascii="Times New Roman" w:eastAsia="Times New Roman" w:hAnsi="Times New Roman" w:cs="Times New Roman"/>
-          <w:b/>
-          <w:sz w:val="24"/>
-          <w:szCs w:val="24"/>
-          <w:lang w:eastAsia="en-GB"/>
-        </w:rPr>
-      </w:pPr>
-    </w:p>
-    <w:p>
-      <w:pPr>
-        <w:spacing w:after="0" w:line="240" w:lineRule="auto"/>
-        <w:rPr>
-          <w:rFonts w:ascii="Times New Roman" w:eastAsia="Times New Roman" w:hAnsi="Times New Roman" w:cs="Times New Roman"/>
-          <w:b/>
-          <w:sz w:val="24"/>
-          <w:szCs w:val="24"/>
-          <w:lang w:eastAsia="en-GB"/>
-        </w:rPr>
-      </w:pPr>
-      <w:r>
-        <w:rPr>
-          <w:rFonts w:ascii="Times New Roman" w:eastAsia="Times New Roman" w:hAnsi="Times New Roman" w:cs="Times New Roman"/>
-          <w:b/>
+          <w:sz w:val="24"/>
+          <w:szCs w:val="24"/>
+          <w:lang w:eastAsia="en-GB"/>
+        </w:rPr>
+      </w:pPr>
+      <w:r>
+        <w:rPr>
+          <w:rFonts w:ascii="Times New Roman" w:eastAsia="Times New Roman" w:hAnsi="Times New Roman" w:cs="Times New Roman"/>
+          <w:sz w:val="24"/>
+          <w:szCs w:val="24"/>
+          <w:lang w:eastAsia="en-GB"/>
+        </w:rPr>
+        <w:t>Explanation:This commit included the implementation of statistical tests and the creation of visualizations, addressing the core of the research question.</w:t>
+      </w:r>
+    </w:p>
+    <w:p>
+      <w:pPr>
+        <w:spacing w:after="0" w:line="240" w:lineRule="auto"/>
+        <w:rPr>
+          <w:rFonts w:ascii="Times New Roman" w:eastAsia="Times New Roman" w:hAnsi="Times New Roman" w:cs="Times New Roman"/>
+          <w:sz w:val="24"/>
+          <w:szCs w:val="24"/>
+          <w:lang w:eastAsia="en-GB"/>
+        </w:rPr>
+      </w:pPr>
+    </w:p>
+    <w:p>
+      <w:pPr>
+        <w:spacing w:after="0" w:line="240" w:lineRule="auto"/>
+        <w:rPr>
+          <w:rFonts w:ascii="Times New Roman" w:eastAsia="Times New Roman" w:hAnsi="Times New Roman" w:cs="Times New Roman"/>
+          <w:sz w:val="24"/>
+          <w:szCs w:val="24"/>
+          <w:lang w:eastAsia="en-GB"/>
+        </w:rPr>
+      </w:pPr>
+      <w:r>
+        <w:rPr>
+          <w:rFonts w:ascii="Times New Roman" w:eastAsia="Times New Roman" w:hAnsi="Times New Roman" w:cs="Times New Roman"/>
           <w:sz w:val="24"/>
           <w:szCs w:val="24"/>
           <w:lang w:eastAsia="en-GB"/>
@@ -2323,16 +2993,14 @@
         <w:spacing w:after="0" w:line="240" w:lineRule="auto"/>
         <w:rPr>
           <w:rFonts w:ascii="Times New Roman" w:eastAsia="Times New Roman" w:hAnsi="Times New Roman" w:cs="Times New Roman"/>
-          <w:b/>
-          <w:sz w:val="24"/>
-          <w:szCs w:val="24"/>
-          <w:lang w:eastAsia="en-GB"/>
-        </w:rPr>
-      </w:pPr>
-      <w:r>
-        <w:rPr>
-          <w:rFonts w:ascii="Times New Roman" w:eastAsia="Times New Roman" w:hAnsi="Times New Roman" w:cs="Times New Roman"/>
-          <w:b/>
+          <w:sz w:val="24"/>
+          <w:szCs w:val="24"/>
+          <w:lang w:eastAsia="en-GB"/>
+        </w:rPr>
+      </w:pPr>
+      <w:r>
+        <w:rPr>
+          <w:rFonts w:ascii="Times New Roman" w:eastAsia="Times New Roman" w:hAnsi="Times New Roman" w:cs="Times New Roman"/>
           <w:sz w:val="24"/>
           <w:szCs w:val="24"/>
           <w:lang w:eastAsia="en-GB"/>
@@ -2345,651 +3013,19 @@
         <w:spacing w:after="0" w:line="240" w:lineRule="auto"/>
         <w:rPr>
           <w:rFonts w:ascii="Times New Roman" w:eastAsia="Times New Roman" w:hAnsi="Times New Roman" w:cs="Times New Roman"/>
-          <w:b/>
-          <w:sz w:val="24"/>
-          <w:szCs w:val="24"/>
-          <w:lang w:eastAsia="en-GB"/>
-        </w:rPr>
-      </w:pPr>
-      <w:proofErr w:type="spellStart"/>
-      <w:r>
-        <w:rPr>
-          <w:rFonts w:ascii="Times New Roman" w:eastAsia="Times New Roman" w:hAnsi="Times New Roman" w:cs="Times New Roman"/>
-          <w:b/>
-          <w:sz w:val="24"/>
-          <w:szCs w:val="24"/>
-          <w:lang w:eastAsia="en-GB"/>
-        </w:rPr>
-        <w:t>Explanation</w:t>
-      </w:r>
-      <w:proofErr w:type="gramStart"/>
-      <w:r>
-        <w:rPr>
-          <w:rFonts w:ascii="Times New Roman" w:eastAsia="Times New Roman" w:hAnsi="Times New Roman" w:cs="Times New Roman"/>
-          <w:b/>
-          <w:sz w:val="24"/>
-          <w:szCs w:val="24"/>
-          <w:lang w:eastAsia="en-GB"/>
-        </w:rPr>
-        <w:t>:This</w:t>
-      </w:r>
-      <w:proofErr w:type="spellEnd"/>
-      <w:proofErr w:type="gramEnd"/>
-      <w:r>
-        <w:rPr>
-          <w:rFonts w:ascii="Times New Roman" w:eastAsia="Times New Roman" w:hAnsi="Times New Roman" w:cs="Times New Roman"/>
-          <w:b/>
-          <w:sz w:val="24"/>
-          <w:szCs w:val="24"/>
-          <w:lang w:eastAsia="en-GB"/>
-        </w:rPr>
-        <w:t xml:space="preserve"> commit integrated all sections of the report, ensuring coherence and clarity, and refined visualizations for better presentation.</w:t>
-      </w:r>
-    </w:p>
-    <w:p>
-      <w:pPr>
-        <w:spacing w:after="0" w:line="240" w:lineRule="auto"/>
-        <w:rPr>
-          <w:rFonts w:ascii="Times New Roman" w:eastAsia="Times New Roman" w:hAnsi="Times New Roman" w:cs="Times New Roman"/>
-          <w:b/>
-          <w:sz w:val="24"/>
-          <w:szCs w:val="24"/>
-          <w:lang w:eastAsia="en-GB"/>
-        </w:rPr>
-      </w:pPr>
-    </w:p>
-    <w:p>
-      <w:pPr>
-        <w:spacing w:after="0" w:line="240" w:lineRule="auto"/>
-        <w:rPr>
-          <w:rFonts w:ascii="Times New Roman" w:eastAsia="Times New Roman" w:hAnsi="Times New Roman" w:cs="Times New Roman"/>
-          <w:sz w:val="24"/>
-          <w:szCs w:val="24"/>
-          <w:lang w:eastAsia="en-GB"/>
-        </w:rPr>
-      </w:pPr>
-    </w:p>
-    <w:p>
-      <w:pPr>
-        <w:spacing w:after="0" w:line="240" w:lineRule="auto"/>
-        <w:rPr>
-          <w:rFonts w:ascii="Times New Roman" w:eastAsia="Times New Roman" w:hAnsi="Times New Roman" w:cs="Times New Roman"/>
-          <w:sz w:val="24"/>
-          <w:szCs w:val="24"/>
-          <w:lang w:eastAsia="en-GB"/>
-        </w:rPr>
-      </w:pPr>
-      <w:r>
-        <w:rPr>
-          <w:rFonts w:ascii="Times New Roman" w:eastAsia="Times New Roman" w:hAnsi="Times New Roman" w:cs="Times New Roman"/>
-          <w:sz w:val="24"/>
-          <w:szCs w:val="24"/>
-          <w:lang w:eastAsia="en-GB"/>
-        </w:rPr>
-        <w:t xml:space="preserve">5.1. What went </w:t>
-      </w:r>
-      <w:proofErr w:type="gramStart"/>
-      <w:r>
-        <w:rPr>
-          <w:rFonts w:ascii="Times New Roman" w:eastAsia="Times New Roman" w:hAnsi="Times New Roman" w:cs="Times New Roman"/>
-          <w:sz w:val="24"/>
-          <w:szCs w:val="24"/>
-          <w:lang w:eastAsia="en-GB"/>
-        </w:rPr>
-        <w:t>well</w:t>
-      </w:r>
-      <w:proofErr w:type="gramEnd"/>
-    </w:p>
-    <w:p>
-      <w:pPr>
-        <w:spacing w:after="0" w:line="240" w:lineRule="auto"/>
-        <w:rPr>
-          <w:rFonts w:ascii="Times New Roman" w:eastAsia="Times New Roman" w:hAnsi="Times New Roman" w:cs="Times New Roman"/>
-          <w:sz w:val="24"/>
-          <w:szCs w:val="24"/>
-          <w:lang w:eastAsia="en-GB"/>
-        </w:rPr>
-      </w:pPr>
-      <w:r>
-        <w:rPr>
-          <w:rFonts w:ascii="Times New Roman" w:eastAsia="Times New Roman" w:hAnsi="Times New Roman" w:cs="Times New Roman"/>
-          <w:sz w:val="24"/>
-          <w:szCs w:val="24"/>
-          <w:lang w:eastAsia="en-GB"/>
-        </w:rPr>
-        <w:t>The group effectively collaborated throughout the project, leveraging each member’s strengths to produce high-quality results. Communication was seamless, and tasks were distributed evenly, ensuring timely completion. Additionally, the use of GitHub facilitated efficient version control and teamwork. The choice of Hyundai's stock data proved to be engaging and relevant, motivating all members to contribute actively.</w:t>
-      </w:r>
-    </w:p>
-    <w:p>
-      <w:pPr>
-        <w:spacing w:after="0" w:line="240" w:lineRule="auto"/>
-        <w:rPr>
-          <w:rFonts w:ascii="Times New Roman" w:eastAsia="Times New Roman" w:hAnsi="Times New Roman" w:cs="Times New Roman"/>
-          <w:sz w:val="24"/>
-          <w:szCs w:val="24"/>
-          <w:lang w:eastAsia="en-GB"/>
-        </w:rPr>
-      </w:pPr>
-    </w:p>
-    <w:p>
-      <w:pPr>
-        <w:spacing w:after="0" w:line="240" w:lineRule="auto"/>
-        <w:rPr>
-          <w:rFonts w:ascii="Times New Roman" w:eastAsia="Times New Roman" w:hAnsi="Times New Roman" w:cs="Times New Roman"/>
-          <w:sz w:val="24"/>
-          <w:szCs w:val="24"/>
-          <w:lang w:eastAsia="en-GB"/>
-        </w:rPr>
-      </w:pPr>
-      <w:r>
-        <w:rPr>
-          <w:rFonts w:ascii="Times New Roman" w:eastAsia="Times New Roman" w:hAnsi="Times New Roman" w:cs="Times New Roman"/>
-          <w:sz w:val="24"/>
-          <w:szCs w:val="24"/>
-          <w:lang w:eastAsia="en-GB"/>
-        </w:rPr>
-        <w:t>5.2. Points for improvement</w:t>
-      </w:r>
-    </w:p>
-    <w:p>
-      <w:pPr>
-        <w:spacing w:after="0" w:line="240" w:lineRule="auto"/>
-        <w:rPr>
-          <w:rFonts w:ascii="Times New Roman" w:eastAsia="Times New Roman" w:hAnsi="Times New Roman" w:cs="Times New Roman"/>
-          <w:sz w:val="24"/>
-          <w:szCs w:val="24"/>
-          <w:lang w:eastAsia="en-GB"/>
-        </w:rPr>
-      </w:pPr>
-      <w:r>
-        <w:rPr>
-          <w:rFonts w:ascii="Times New Roman" w:eastAsia="Times New Roman" w:hAnsi="Times New Roman" w:cs="Times New Roman"/>
-          <w:sz w:val="24"/>
-          <w:szCs w:val="24"/>
-          <w:lang w:eastAsia="en-GB"/>
-        </w:rPr>
-        <w:t>While the project was successful, some areas for improvement were identified. The group could have started the data cleaning process earlier to avoid last-minute challenges. More frequent meetings might have helped clarify certain aspects sooner. Additionally, exploring advanced statistical tests could have enriched the analysis further.</w:t>
-      </w:r>
-    </w:p>
-    <w:p>
-      <w:pPr>
-        <w:spacing w:after="0" w:line="240" w:lineRule="auto"/>
-        <w:rPr>
-          <w:rFonts w:ascii="Times New Roman" w:eastAsia="Times New Roman" w:hAnsi="Times New Roman" w:cs="Times New Roman"/>
-          <w:sz w:val="24"/>
-          <w:szCs w:val="24"/>
-          <w:lang w:eastAsia="en-GB"/>
-        </w:rPr>
-      </w:pPr>
-    </w:p>
-    <w:p>
-      <w:pPr>
-        <w:spacing w:after="0" w:line="240" w:lineRule="auto"/>
-        <w:rPr>
-          <w:rFonts w:ascii="Times New Roman" w:eastAsia="Times New Roman" w:hAnsi="Times New Roman" w:cs="Times New Roman"/>
-          <w:sz w:val="24"/>
-          <w:szCs w:val="24"/>
-          <w:lang w:eastAsia="en-GB"/>
-        </w:rPr>
-      </w:pPr>
-      <w:r>
-        <w:rPr>
-          <w:rFonts w:ascii="Times New Roman" w:eastAsia="Times New Roman" w:hAnsi="Times New Roman" w:cs="Times New Roman"/>
-          <w:sz w:val="24"/>
-          <w:szCs w:val="24"/>
-          <w:lang w:eastAsia="en-GB"/>
-        </w:rPr>
-        <w:t>5.3. Group’s time management</w:t>
-      </w:r>
-    </w:p>
-    <w:p>
-      <w:pPr>
-        <w:spacing w:after="0" w:line="240" w:lineRule="auto"/>
-        <w:rPr>
-          <w:rFonts w:ascii="Times New Roman" w:eastAsia="Times New Roman" w:hAnsi="Times New Roman" w:cs="Times New Roman"/>
-          <w:sz w:val="24"/>
-          <w:szCs w:val="24"/>
-          <w:lang w:eastAsia="en-GB"/>
-        </w:rPr>
-      </w:pPr>
-      <w:r>
-        <w:rPr>
-          <w:rFonts w:ascii="Times New Roman" w:eastAsia="Times New Roman" w:hAnsi="Times New Roman" w:cs="Times New Roman"/>
-          <w:sz w:val="24"/>
-          <w:szCs w:val="24"/>
-          <w:lang w:eastAsia="en-GB"/>
-        </w:rPr>
-        <w:t>Time management was generally effective, with milestones achieved as planned. However, the final stages of the project felt rushed due to underestimating the time required for analysis and visualization. A more detailed timeline would benefit future projects.</w:t>
-      </w:r>
-    </w:p>
-    <w:p>
-      <w:pPr>
-        <w:spacing w:after="0" w:line="240" w:lineRule="auto"/>
-        <w:rPr>
-          <w:rFonts w:ascii="Times New Roman" w:eastAsia="Times New Roman" w:hAnsi="Times New Roman" w:cs="Times New Roman"/>
-          <w:sz w:val="24"/>
-          <w:szCs w:val="24"/>
-          <w:lang w:eastAsia="en-GB"/>
-        </w:rPr>
-      </w:pPr>
-    </w:p>
-    <w:p>
-      <w:pPr>
-        <w:spacing w:after="0" w:line="240" w:lineRule="auto"/>
-        <w:rPr>
-          <w:rFonts w:ascii="Times New Roman" w:eastAsia="Times New Roman" w:hAnsi="Times New Roman" w:cs="Times New Roman"/>
-          <w:sz w:val="24"/>
-          <w:szCs w:val="24"/>
-          <w:lang w:eastAsia="en-GB"/>
-        </w:rPr>
-      </w:pPr>
-      <w:r>
-        <w:rPr>
-          <w:rFonts w:ascii="Times New Roman" w:eastAsia="Times New Roman" w:hAnsi="Times New Roman" w:cs="Times New Roman"/>
-          <w:sz w:val="24"/>
-          <w:szCs w:val="24"/>
-          <w:lang w:eastAsia="en-GB"/>
-        </w:rPr>
-        <w:t>5.4. Project’s overall judgement</w:t>
-      </w:r>
-    </w:p>
-    <w:p>
-      <w:pPr>
-        <w:spacing w:after="0" w:line="240" w:lineRule="auto"/>
-        <w:rPr>
-          <w:rFonts w:ascii="Times New Roman" w:eastAsia="Times New Roman" w:hAnsi="Times New Roman" w:cs="Times New Roman"/>
-          <w:sz w:val="24"/>
-          <w:szCs w:val="24"/>
-          <w:lang w:eastAsia="en-GB"/>
-        </w:rPr>
-      </w:pPr>
-      <w:r>
-        <w:rPr>
-          <w:rFonts w:ascii="Times New Roman" w:eastAsia="Times New Roman" w:hAnsi="Times New Roman" w:cs="Times New Roman"/>
-          <w:sz w:val="24"/>
-          <w:szCs w:val="24"/>
-          <w:lang w:eastAsia="en-GB"/>
-        </w:rPr>
-        <w:t>The project was a success, meeting all objectives and providing meaningful insights into the correlation between Hyundai’s stock data variables. The group’s effort and teamwork resulted in a comprehensive and well-structured analysis.</w:t>
-      </w:r>
-    </w:p>
-    <w:p>
-      <w:pPr>
-        <w:spacing w:after="0" w:line="240" w:lineRule="auto"/>
-        <w:rPr>
-          <w:rFonts w:ascii="Times New Roman" w:eastAsia="Times New Roman" w:hAnsi="Times New Roman" w:cs="Times New Roman"/>
-          <w:sz w:val="24"/>
-          <w:szCs w:val="24"/>
-          <w:lang w:eastAsia="en-GB"/>
-        </w:rPr>
-      </w:pPr>
-    </w:p>
-    <w:p>
-      <w:pPr>
-        <w:spacing w:after="0" w:line="240" w:lineRule="auto"/>
-        <w:rPr>
-          <w:rFonts w:ascii="Times New Roman" w:eastAsia="Times New Roman" w:hAnsi="Times New Roman" w:cs="Times New Roman"/>
-          <w:sz w:val="24"/>
-          <w:szCs w:val="24"/>
-          <w:lang w:eastAsia="en-GB"/>
-        </w:rPr>
-      </w:pPr>
-      <w:r>
-        <w:rPr>
-          <w:rFonts w:ascii="Times New Roman" w:eastAsia="Times New Roman" w:hAnsi="Times New Roman" w:cs="Times New Roman"/>
-          <w:sz w:val="24"/>
-          <w:szCs w:val="24"/>
-          <w:lang w:eastAsia="en-GB"/>
-        </w:rPr>
-        <w:t xml:space="preserve"> 5.5. Note any changes to group since submission of Assignment 1</w:t>
-      </w:r>
-    </w:p>
-    <w:p>
-      <w:pPr>
-        <w:spacing w:after="0" w:line="240" w:lineRule="auto"/>
-        <w:rPr>
-          <w:rFonts w:ascii="Times New Roman" w:eastAsia="Times New Roman" w:hAnsi="Times New Roman" w:cs="Times New Roman"/>
-          <w:sz w:val="24"/>
-          <w:szCs w:val="24"/>
-          <w:lang w:eastAsia="en-GB"/>
-        </w:rPr>
-      </w:pPr>
-      <w:r>
-        <w:rPr>
-          <w:rFonts w:ascii="Times New Roman" w:eastAsia="Times New Roman" w:hAnsi="Times New Roman" w:cs="Times New Roman"/>
-          <w:sz w:val="24"/>
-          <w:szCs w:val="24"/>
-          <w:lang w:eastAsia="en-GB"/>
-        </w:rPr>
-        <w:t>There were no changes to the group composition since the submission of Assignment 1. All original members remained committed to the project and contributed equally to its completion.</w:t>
-      </w:r>
-    </w:p>
-    <w:p>
-      <w:pPr>
-        <w:spacing w:after="0" w:line="240" w:lineRule="auto"/>
-        <w:rPr>
-          <w:rFonts w:ascii="Times New Roman" w:eastAsia="Times New Roman" w:hAnsi="Times New Roman" w:cs="Times New Roman"/>
-          <w:sz w:val="24"/>
-          <w:szCs w:val="24"/>
-          <w:lang w:eastAsia="en-GB"/>
-        </w:rPr>
-      </w:pPr>
-    </w:p>
-    <w:p>
-      <w:pPr>
-        <w:spacing w:after="0" w:line="240" w:lineRule="auto"/>
-        <w:rPr>
-          <w:rFonts w:ascii="Times New Roman" w:eastAsia="Times New Roman" w:hAnsi="Times New Roman" w:cs="Times New Roman"/>
-          <w:sz w:val="24"/>
-          <w:szCs w:val="24"/>
-          <w:lang w:eastAsia="en-GB"/>
-        </w:rPr>
-      </w:pPr>
-      <w:r>
-        <w:rPr>
-          <w:rFonts w:ascii="Times New Roman" w:eastAsia="Times New Roman" w:hAnsi="Times New Roman" w:cs="Times New Roman"/>
-          <w:sz w:val="24"/>
-          <w:szCs w:val="24"/>
-          <w:lang w:eastAsia="en-GB"/>
-        </w:rPr>
-        <w:t>5.6. Comment on the GitHub log output</w:t>
-      </w:r>
-    </w:p>
-    <w:p>
-      <w:pPr>
-        <w:spacing w:after="0" w:line="240" w:lineRule="auto"/>
-        <w:rPr>
-          <w:rFonts w:ascii="Times New Roman" w:eastAsia="Times New Roman" w:hAnsi="Times New Roman" w:cs="Times New Roman"/>
-          <w:sz w:val="24"/>
-          <w:szCs w:val="24"/>
-          <w:lang w:eastAsia="en-GB"/>
-        </w:rPr>
-      </w:pPr>
-      <w:r>
-        <w:rPr>
-          <w:rFonts w:ascii="Times New Roman" w:eastAsia="Times New Roman" w:hAnsi="Times New Roman" w:cs="Times New Roman"/>
-          <w:sz w:val="24"/>
-          <w:szCs w:val="24"/>
-          <w:lang w:eastAsia="en-GB"/>
-        </w:rPr>
-        <w:t>The GitHub log demonstrates consistent contributions from all members. Significant commits include:</w:t>
-      </w:r>
-    </w:p>
-    <w:p>
-      <w:pPr>
-        <w:spacing w:after="0" w:line="240" w:lineRule="auto"/>
-        <w:rPr>
-          <w:rFonts w:ascii="Times New Roman" w:eastAsia="Times New Roman" w:hAnsi="Times New Roman" w:cs="Times New Roman"/>
-          <w:sz w:val="24"/>
-          <w:szCs w:val="24"/>
-          <w:lang w:eastAsia="en-GB"/>
-        </w:rPr>
-      </w:pPr>
-    </w:p>
-    <w:p>
-      <w:pPr>
-        <w:spacing w:after="0" w:line="240" w:lineRule="auto"/>
-        <w:rPr>
-          <w:rFonts w:ascii="Times New Roman" w:eastAsia="Times New Roman" w:hAnsi="Times New Roman" w:cs="Times New Roman"/>
-          <w:sz w:val="24"/>
-          <w:szCs w:val="24"/>
-          <w:lang w:eastAsia="en-GB"/>
-        </w:rPr>
-      </w:pPr>
-      <w:r>
-        <w:rPr>
-          <w:rFonts w:ascii="Times New Roman" w:eastAsia="Times New Roman" w:hAnsi="Times New Roman" w:cs="Times New Roman"/>
-          <w:sz w:val="24"/>
-          <w:szCs w:val="24"/>
-          <w:lang w:eastAsia="en-GB"/>
-        </w:rPr>
-        <w:t xml:space="preserve">1. Commit Message: "Initial data exploration and cleaning completed"  </w:t>
-      </w:r>
-    </w:p>
-    <w:p>
-      <w:pPr>
-        <w:spacing w:after="0" w:line="240" w:lineRule="auto"/>
-        <w:rPr>
-          <w:rFonts w:ascii="Times New Roman" w:eastAsia="Times New Roman" w:hAnsi="Times New Roman" w:cs="Times New Roman"/>
-          <w:sz w:val="24"/>
-          <w:szCs w:val="24"/>
-          <w:lang w:eastAsia="en-GB"/>
-        </w:rPr>
-      </w:pPr>
-      <w:r>
-        <w:rPr>
-          <w:rFonts w:ascii="Times New Roman" w:eastAsia="Times New Roman" w:hAnsi="Times New Roman" w:cs="Times New Roman"/>
-          <w:sz w:val="24"/>
-          <w:szCs w:val="24"/>
-          <w:lang w:eastAsia="en-GB"/>
-        </w:rPr>
-        <w:t xml:space="preserve"> </w:t>
-      </w:r>
-    </w:p>
-    <w:p>
-      <w:pPr>
-        <w:spacing w:after="0" w:line="240" w:lineRule="auto"/>
-        <w:rPr>
-          <w:rFonts w:ascii="Times New Roman" w:eastAsia="Times New Roman" w:hAnsi="Times New Roman" w:cs="Times New Roman"/>
-          <w:sz w:val="24"/>
-          <w:szCs w:val="24"/>
-          <w:lang w:eastAsia="en-GB"/>
-        </w:rPr>
-      </w:pPr>
-      <w:r>
-        <w:rPr>
-          <w:rFonts w:ascii="Times New Roman" w:eastAsia="Times New Roman" w:hAnsi="Times New Roman" w:cs="Times New Roman"/>
-          <w:sz w:val="24"/>
-          <w:szCs w:val="24"/>
-          <w:lang w:eastAsia="en-GB"/>
-        </w:rPr>
-        <w:t xml:space="preserve">  Explanation: This commit marked the completion of data </w:t>
-      </w:r>
-      <w:proofErr w:type="spellStart"/>
-      <w:r>
-        <w:rPr>
-          <w:rFonts w:ascii="Times New Roman" w:eastAsia="Times New Roman" w:hAnsi="Times New Roman" w:cs="Times New Roman"/>
-          <w:sz w:val="24"/>
-          <w:szCs w:val="24"/>
-          <w:lang w:eastAsia="en-GB"/>
-        </w:rPr>
-        <w:t>preprocessing</w:t>
-      </w:r>
-      <w:proofErr w:type="spellEnd"/>
-      <w:r>
-        <w:rPr>
-          <w:rFonts w:ascii="Times New Roman" w:eastAsia="Times New Roman" w:hAnsi="Times New Roman" w:cs="Times New Roman"/>
-          <w:sz w:val="24"/>
-          <w:szCs w:val="24"/>
-          <w:lang w:eastAsia="en-GB"/>
-        </w:rPr>
-        <w:t>, setting the foundation for the analysis by ensuring data accuracy and consistency.</w:t>
-      </w:r>
-    </w:p>
-    <w:p>
-      <w:pPr>
-        <w:spacing w:after="0" w:line="240" w:lineRule="auto"/>
-        <w:rPr>
-          <w:rFonts w:ascii="Times New Roman" w:eastAsia="Times New Roman" w:hAnsi="Times New Roman" w:cs="Times New Roman"/>
-          <w:sz w:val="24"/>
-          <w:szCs w:val="24"/>
-          <w:lang w:eastAsia="en-GB"/>
-        </w:rPr>
-      </w:pPr>
-    </w:p>
-    <w:p>
-      <w:pPr>
-        <w:spacing w:after="0" w:line="240" w:lineRule="auto"/>
-        <w:rPr>
-          <w:rFonts w:ascii="Times New Roman" w:eastAsia="Times New Roman" w:hAnsi="Times New Roman" w:cs="Times New Roman"/>
-          <w:sz w:val="24"/>
-          <w:szCs w:val="24"/>
-          <w:lang w:eastAsia="en-GB"/>
-        </w:rPr>
-      </w:pPr>
-      <w:r>
-        <w:rPr>
-          <w:rFonts w:ascii="Times New Roman" w:eastAsia="Times New Roman" w:hAnsi="Times New Roman" w:cs="Times New Roman"/>
-          <w:sz w:val="24"/>
-          <w:szCs w:val="24"/>
-          <w:lang w:eastAsia="en-GB"/>
-        </w:rPr>
-        <w:t xml:space="preserve">2. Commit Message: "Implemented correlation analysis and visualization"  </w:t>
-      </w:r>
-    </w:p>
-    <w:p>
-      <w:pPr>
-        <w:spacing w:after="0" w:line="240" w:lineRule="auto"/>
-        <w:rPr>
-          <w:rFonts w:ascii="Times New Roman" w:eastAsia="Times New Roman" w:hAnsi="Times New Roman" w:cs="Times New Roman"/>
-          <w:sz w:val="24"/>
-          <w:szCs w:val="24"/>
-          <w:lang w:eastAsia="en-GB"/>
-        </w:rPr>
-      </w:pPr>
-      <w:r>
-        <w:rPr>
-          <w:rFonts w:ascii="Times New Roman" w:eastAsia="Times New Roman" w:hAnsi="Times New Roman" w:cs="Times New Roman"/>
-          <w:sz w:val="24"/>
-          <w:szCs w:val="24"/>
-          <w:lang w:eastAsia="en-GB"/>
-        </w:rPr>
-        <w:t xml:space="preserve">   </w:t>
-      </w:r>
-    </w:p>
-    <w:p>
-      <w:pPr>
-        <w:spacing w:after="0" w:line="240" w:lineRule="auto"/>
-        <w:rPr>
-          <w:rFonts w:ascii="Times New Roman" w:eastAsia="Times New Roman" w:hAnsi="Times New Roman" w:cs="Times New Roman"/>
-          <w:sz w:val="24"/>
-          <w:szCs w:val="24"/>
-          <w:lang w:eastAsia="en-GB"/>
-        </w:rPr>
-      </w:pPr>
-      <w:proofErr w:type="spellStart"/>
-      <w:r>
-        <w:rPr>
-          <w:rFonts w:ascii="Times New Roman" w:eastAsia="Times New Roman" w:hAnsi="Times New Roman" w:cs="Times New Roman"/>
-          <w:sz w:val="24"/>
-          <w:szCs w:val="24"/>
-          <w:lang w:eastAsia="en-GB"/>
-        </w:rPr>
-        <w:t>Explanation</w:t>
-      </w:r>
-      <w:proofErr w:type="gramStart"/>
-      <w:r>
-        <w:rPr>
-          <w:rFonts w:ascii="Times New Roman" w:eastAsia="Times New Roman" w:hAnsi="Times New Roman" w:cs="Times New Roman"/>
-          <w:sz w:val="24"/>
-          <w:szCs w:val="24"/>
-          <w:lang w:eastAsia="en-GB"/>
-        </w:rPr>
-        <w:t>:This</w:t>
-      </w:r>
-      <w:proofErr w:type="spellEnd"/>
-      <w:proofErr w:type="gramEnd"/>
-      <w:r>
-        <w:rPr>
-          <w:rFonts w:ascii="Times New Roman" w:eastAsia="Times New Roman" w:hAnsi="Times New Roman" w:cs="Times New Roman"/>
-          <w:sz w:val="24"/>
-          <w:szCs w:val="24"/>
-          <w:lang w:eastAsia="en-GB"/>
-        </w:rPr>
-        <w:t xml:space="preserve"> commit included the implementation of statistical tests and the creation of visualizations, addressing the core of the research question.</w:t>
-      </w:r>
-    </w:p>
-    <w:p>
-      <w:pPr>
-        <w:spacing w:after="0" w:line="240" w:lineRule="auto"/>
-        <w:rPr>
-          <w:rFonts w:ascii="Times New Roman" w:eastAsia="Times New Roman" w:hAnsi="Times New Roman" w:cs="Times New Roman"/>
-          <w:sz w:val="24"/>
-          <w:szCs w:val="24"/>
-          <w:lang w:eastAsia="en-GB"/>
-        </w:rPr>
-      </w:pPr>
-    </w:p>
-    <w:p>
-      <w:pPr>
-        <w:spacing w:after="0" w:line="240" w:lineRule="auto"/>
-        <w:rPr>
-          <w:rFonts w:ascii="Times New Roman" w:eastAsia="Times New Roman" w:hAnsi="Times New Roman" w:cs="Times New Roman"/>
-          <w:sz w:val="24"/>
-          <w:szCs w:val="24"/>
-          <w:lang w:eastAsia="en-GB"/>
-        </w:rPr>
-      </w:pPr>
-      <w:r>
-        <w:rPr>
-          <w:rFonts w:ascii="Times New Roman" w:eastAsia="Times New Roman" w:hAnsi="Times New Roman" w:cs="Times New Roman"/>
-          <w:sz w:val="24"/>
-          <w:szCs w:val="24"/>
-          <w:lang w:eastAsia="en-GB"/>
-        </w:rPr>
-        <w:t xml:space="preserve">3. Commit Message: "Finalized report and polished visualizations"  </w:t>
-      </w:r>
-    </w:p>
-    <w:p>
-      <w:pPr>
-        <w:spacing w:after="0" w:line="240" w:lineRule="auto"/>
-        <w:rPr>
-          <w:rFonts w:ascii="Times New Roman" w:eastAsia="Times New Roman" w:hAnsi="Times New Roman" w:cs="Times New Roman"/>
-          <w:sz w:val="24"/>
-          <w:szCs w:val="24"/>
-          <w:lang w:eastAsia="en-GB"/>
-        </w:rPr>
-      </w:pPr>
-      <w:r>
-        <w:rPr>
-          <w:rFonts w:ascii="Times New Roman" w:eastAsia="Times New Roman" w:hAnsi="Times New Roman" w:cs="Times New Roman"/>
-          <w:sz w:val="24"/>
-          <w:szCs w:val="24"/>
-          <w:lang w:eastAsia="en-GB"/>
-        </w:rPr>
-        <w:t xml:space="preserve">   </w:t>
-      </w:r>
-    </w:p>
-    <w:p>
-      <w:pPr>
-        <w:spacing w:after="0" w:line="240" w:lineRule="auto"/>
-        <w:rPr>
-          <w:rFonts w:ascii="Times New Roman" w:eastAsia="Times New Roman" w:hAnsi="Times New Roman" w:cs="Times New Roman"/>
-          <w:sz w:val="24"/>
-          <w:szCs w:val="24"/>
-          <w:lang w:eastAsia="en-GB"/>
-        </w:rPr>
-      </w:pPr>
-      <w:proofErr w:type="spellStart"/>
-      <w:r>
-        <w:rPr>
-          <w:rFonts w:ascii="Times New Roman" w:eastAsia="Times New Roman" w:hAnsi="Times New Roman" w:cs="Times New Roman"/>
-          <w:sz w:val="24"/>
-          <w:szCs w:val="24"/>
-          <w:lang w:eastAsia="en-GB"/>
-        </w:rPr>
-        <w:t>Explanation</w:t>
-      </w:r>
-      <w:proofErr w:type="gramStart"/>
-      <w:r>
-        <w:rPr>
-          <w:rFonts w:ascii="Times New Roman" w:eastAsia="Times New Roman" w:hAnsi="Times New Roman" w:cs="Times New Roman"/>
-          <w:sz w:val="24"/>
-          <w:szCs w:val="24"/>
-          <w:lang w:eastAsia="en-GB"/>
-        </w:rPr>
-        <w:t>:This</w:t>
-      </w:r>
-      <w:proofErr w:type="spellEnd"/>
-      <w:proofErr w:type="gramEnd"/>
-      <w:r>
-        <w:rPr>
-          <w:rFonts w:ascii="Times New Roman" w:eastAsia="Times New Roman" w:hAnsi="Times New Roman" w:cs="Times New Roman"/>
-          <w:sz w:val="24"/>
-          <w:szCs w:val="24"/>
-          <w:lang w:eastAsia="en-GB"/>
-        </w:rPr>
-        <w:t xml:space="preserve"> commit integrated all sections of the report, ensuring coherence and clarity, and refined visualizations for better presentation.</w:t>
+          <w:sz w:val="24"/>
+          <w:szCs w:val="24"/>
+          <w:lang w:eastAsia="en-GB"/>
+        </w:rPr>
+      </w:pPr>
+      <w:r>
+        <w:rPr>
+          <w:rFonts w:ascii="Times New Roman" w:eastAsia="Times New Roman" w:hAnsi="Times New Roman" w:cs="Times New Roman"/>
+          <w:sz w:val="24"/>
+          <w:szCs w:val="24"/>
+          <w:lang w:eastAsia="en-GB"/>
+        </w:rPr>
+        <w:t>Explanation:This commit integrated all sections of the report, ensuring coherence and clarity, and refined visualizations for better presentation.</w:t>
       </w:r>
     </w:p>
     <w:p>
@@ -3019,8 +3055,6 @@
           <w:lang w:eastAsia="en-GB"/>
         </w:rPr>
       </w:pPr>
-      <w:bookmarkStart w:id="0" w:name="_GoBack"/>
-      <w:bookmarkEnd w:id="0"/>
       <w:r>
         <w:rPr>
           <w:rFonts w:ascii="Times New Roman" w:eastAsia="Times New Roman" w:hAnsi="Times New Roman" w:cs="Times New Roman"/>
@@ -3030,130 +3064,81 @@
           <w:szCs w:val="27"/>
           <w:lang w:eastAsia="en-GB"/>
         </w:rPr>
+        <w:t>6. Conclusions</w:t>
+      </w:r>
+    </w:p>
+    <w:p>
+      <w:pPr>
+        <w:spacing w:before="100" w:beforeAutospacing="1" w:after="100" w:afterAutospacing="1" w:line="240" w:lineRule="auto"/>
+        <w:rPr>
+          <w:rFonts w:ascii="Times New Roman" w:eastAsia="Times New Roman" w:hAnsi="Times New Roman" w:cs="Times New Roman"/>
+          <w:sz w:val="24"/>
+          <w:szCs w:val="24"/>
+          <w:lang w:eastAsia="en-GB"/>
+        </w:rPr>
+      </w:pPr>
+      <w:r>
+        <w:rPr>
+          <w:rFonts w:ascii="Times New Roman" w:eastAsia="Times New Roman" w:hAnsi="Times New Roman" w:cs="Times New Roman"/>
+          <w:b/>
+          <w:bCs/>
+          <w:sz w:val="24"/>
+          <w:szCs w:val="24"/>
+          <w:lang w:eastAsia="en-GB"/>
+        </w:rPr>
+        <w:t xml:space="preserve">6.1. Results explained </w:t>
+      </w:r>
+      <w:r>
+        <w:rPr>
+          <w:rFonts w:ascii="Times New Roman" w:eastAsia="Times New Roman" w:hAnsi="Times New Roman" w:cs="Times New Roman"/>
+          <w:sz w:val="24"/>
+          <w:szCs w:val="24"/>
+          <w:lang w:eastAsia="en-GB"/>
+        </w:rPr>
+        <w:br/>
+        <w:t>The analysis reveals a statistically significant moderate positive correlation between SMA of Close and Volume. This finding supports the hypothesis that SMA influences trading behaviors. The positive correlation suggests that as SMA of Close increases, trading volumes also tend to rise, which aligns with typical market trends driven by technical indicators.</w:t>
+      </w:r>
+    </w:p>
+    <w:p>
+      <w:pPr>
+        <w:spacing w:before="100" w:beforeAutospacing="1" w:after="100" w:afterAutospacing="1" w:line="240" w:lineRule="auto"/>
+        <w:rPr>
+          <w:rFonts w:ascii="Times New Roman" w:eastAsia="Times New Roman" w:hAnsi="Times New Roman" w:cs="Times New Roman"/>
+          <w:sz w:val="24"/>
+          <w:szCs w:val="24"/>
+          <w:lang w:eastAsia="en-GB"/>
+        </w:rPr>
+      </w:pPr>
+      <w:r>
+        <w:rPr>
+          <w:rFonts w:ascii="Times New Roman" w:eastAsia="Times New Roman" w:hAnsi="Times New Roman" w:cs="Times New Roman"/>
+          <w:b/>
+          <w:bCs/>
+          <w:sz w:val="24"/>
+          <w:szCs w:val="24"/>
+          <w:lang w:eastAsia="en-GB"/>
+        </w:rPr>
+        <w:t xml:space="preserve">6.2. Interpretation of the results </w:t>
+      </w:r>
+      <w:r>
+        <w:rPr>
+          <w:rFonts w:ascii="Times New Roman" w:eastAsia="Times New Roman" w:hAnsi="Times New Roman" w:cs="Times New Roman"/>
+          <w:sz w:val="24"/>
+          <w:szCs w:val="24"/>
+          <w:lang w:eastAsia="en-GB"/>
+        </w:rPr>
+        <w:br/>
+        <w:t xml:space="preserve">The results indicate that traders may respond to SMA trends, affecting trading volume. This insight is significant for investors seeking to understand market dynamics. The moderate </w:t>
+      </w:r>
+      <w:r>
+        <w:rPr>
+          <w:rFonts w:ascii="Times New Roman" w:eastAsia="Times New Roman" w:hAnsi="Times New Roman" w:cs="Times New Roman"/>
+          <w:sz w:val="24"/>
+          <w:szCs w:val="24"/>
+          <w:lang w:eastAsia="en-GB"/>
+        </w:rPr>
         <w:lastRenderedPageBreak/>
-        <w:t>6. Conclusions</w:t>
-      </w:r>
-    </w:p>
-    <w:p>
-      <w:pPr>
-        <w:spacing w:before="100" w:beforeAutospacing="1" w:after="100" w:afterAutospacing="1" w:line="240" w:lineRule="auto"/>
-        <w:rPr>
-          <w:rFonts w:ascii="Times New Roman" w:eastAsia="Times New Roman" w:hAnsi="Times New Roman" w:cs="Times New Roman"/>
-          <w:sz w:val="24"/>
-          <w:szCs w:val="24"/>
-          <w:lang w:eastAsia="en-GB"/>
-        </w:rPr>
-      </w:pPr>
-      <w:r>
-        <w:rPr>
-          <w:rFonts w:ascii="Times New Roman" w:eastAsia="Times New Roman" w:hAnsi="Times New Roman" w:cs="Times New Roman"/>
-          <w:b/>
-          <w:bCs/>
-          <w:sz w:val="24"/>
-          <w:szCs w:val="24"/>
-          <w:lang w:eastAsia="en-GB"/>
-        </w:rPr>
-        <w:t xml:space="preserve">6.1. Results explained </w:t>
-      </w:r>
-      <w:r>
-        <w:rPr>
-          <w:rFonts w:ascii="Times New Roman" w:eastAsia="Times New Roman" w:hAnsi="Times New Roman" w:cs="Times New Roman"/>
-          <w:sz w:val="24"/>
-          <w:szCs w:val="24"/>
-          <w:lang w:eastAsia="en-GB"/>
-        </w:rPr>
-        <w:br/>
-      </w:r>
-      <w:proofErr w:type="gramStart"/>
-      <w:r>
-        <w:rPr>
-          <w:rFonts w:ascii="Times New Roman" w:eastAsia="Times New Roman" w:hAnsi="Times New Roman" w:cs="Times New Roman"/>
-          <w:sz w:val="24"/>
-          <w:szCs w:val="24"/>
-          <w:lang w:eastAsia="en-GB"/>
-        </w:rPr>
-        <w:t>The</w:t>
-      </w:r>
-      <w:proofErr w:type="gramEnd"/>
-      <w:r>
-        <w:rPr>
-          <w:rFonts w:ascii="Times New Roman" w:eastAsia="Times New Roman" w:hAnsi="Times New Roman" w:cs="Times New Roman"/>
-          <w:sz w:val="24"/>
-          <w:szCs w:val="24"/>
-          <w:lang w:eastAsia="en-GB"/>
-        </w:rPr>
-        <w:t xml:space="preserve"> analysis reveals a statistically significant moderate positive correlation between SMA of Close and Volume. This finding supports the hypothesis that SMA influences trading </w:t>
-      </w:r>
-      <w:proofErr w:type="spellStart"/>
-      <w:r>
-        <w:rPr>
-          <w:rFonts w:ascii="Times New Roman" w:eastAsia="Times New Roman" w:hAnsi="Times New Roman" w:cs="Times New Roman"/>
-          <w:sz w:val="24"/>
-          <w:szCs w:val="24"/>
-          <w:lang w:eastAsia="en-GB"/>
-        </w:rPr>
-        <w:t>behaviors</w:t>
-      </w:r>
-      <w:proofErr w:type="spellEnd"/>
-      <w:r>
-        <w:rPr>
-          <w:rFonts w:ascii="Times New Roman" w:eastAsia="Times New Roman" w:hAnsi="Times New Roman" w:cs="Times New Roman"/>
-          <w:sz w:val="24"/>
-          <w:szCs w:val="24"/>
-          <w:lang w:eastAsia="en-GB"/>
-        </w:rPr>
-        <w:t>. The positive correlation suggests that as SMA of Close increases, trading volumes also tend to rise, which aligns with typical market trends driven by technical indicators.</w:t>
-      </w:r>
-    </w:p>
-    <w:p>
-      <w:pPr>
-        <w:spacing w:before="100" w:beforeAutospacing="1" w:after="100" w:afterAutospacing="1" w:line="240" w:lineRule="auto"/>
-        <w:rPr>
-          <w:rFonts w:ascii="Times New Roman" w:eastAsia="Times New Roman" w:hAnsi="Times New Roman" w:cs="Times New Roman"/>
-          <w:sz w:val="24"/>
-          <w:szCs w:val="24"/>
-          <w:lang w:eastAsia="en-GB"/>
-        </w:rPr>
-      </w:pPr>
-      <w:r>
-        <w:rPr>
-          <w:rFonts w:ascii="Times New Roman" w:eastAsia="Times New Roman" w:hAnsi="Times New Roman" w:cs="Times New Roman"/>
-          <w:b/>
-          <w:bCs/>
-          <w:sz w:val="24"/>
-          <w:szCs w:val="24"/>
-          <w:lang w:eastAsia="en-GB"/>
-        </w:rPr>
-        <w:t xml:space="preserve">6.2. Interpretation of the results </w:t>
-      </w:r>
-      <w:r>
-        <w:rPr>
-          <w:rFonts w:ascii="Times New Roman" w:eastAsia="Times New Roman" w:hAnsi="Times New Roman" w:cs="Times New Roman"/>
-          <w:sz w:val="24"/>
-          <w:szCs w:val="24"/>
-          <w:lang w:eastAsia="en-GB"/>
-        </w:rPr>
-        <w:br/>
-      </w:r>
-      <w:proofErr w:type="gramStart"/>
-      <w:r>
-        <w:rPr>
-          <w:rFonts w:ascii="Times New Roman" w:eastAsia="Times New Roman" w:hAnsi="Times New Roman" w:cs="Times New Roman"/>
-          <w:sz w:val="24"/>
-          <w:szCs w:val="24"/>
-          <w:lang w:eastAsia="en-GB"/>
-        </w:rPr>
-        <w:t>The</w:t>
-      </w:r>
-      <w:proofErr w:type="gramEnd"/>
-      <w:r>
-        <w:rPr>
-          <w:rFonts w:ascii="Times New Roman" w:eastAsia="Times New Roman" w:hAnsi="Times New Roman" w:cs="Times New Roman"/>
-          <w:sz w:val="24"/>
-          <w:szCs w:val="24"/>
-          <w:lang w:eastAsia="en-GB"/>
-        </w:rPr>
-        <w:t xml:space="preserve"> results indicate that traders may respond to SMA trends, affecting trading volume. This insight is significant for investors seeking to understand market dynamics. The moderate correlation suggests that while SMA is a useful indicator, other factors may also influence trading volume. Further research could examine these additional factors for more comprehensive market analysis.</w:t>
+        <w:t>correlation suggests that while SMA is a useful indicator, other factors may also influence trading volume. Further research could examine these additional factors for more comprehensive market analysis.</w:t>
       </w:r>
     </w:p>
     <w:p>
@@ -3648,7 +3633,6 @@
           <w:szCs w:val="27"/>
           <w:lang w:eastAsia="en-GB"/>
         </w:rPr>
-        <w:lastRenderedPageBreak/>
         <w:t>8. Appendices</w:t>
       </w:r>
     </w:p>
@@ -3671,21 +3655,8 @@
           <w:szCs w:val="24"/>
           <w:lang w:eastAsia="en-GB"/>
         </w:rPr>
-        <w:t xml:space="preserve">A. R code used for analysis and </w:t>
-      </w:r>
-      <w:proofErr w:type="gramStart"/>
-      <w:r>
-        <w:rPr>
-          <w:rFonts w:ascii="Times New Roman" w:eastAsia="Times New Roman" w:hAnsi="Times New Roman" w:cs="Times New Roman"/>
-          <w:b/>
-          <w:bCs/>
-          <w:sz w:val="24"/>
-          <w:szCs w:val="24"/>
-          <w:lang w:eastAsia="en-GB"/>
-        </w:rPr>
-        <w:t>visualization</w:t>
-      </w:r>
-      <w:proofErr w:type="gramEnd"/>
+        <w:t>A. R code used for analysis and visualization</w:t>
+      </w:r>
       <w:r>
         <w:rPr>
           <w:rFonts w:ascii="Times New Roman" w:eastAsia="Times New Roman" w:hAnsi="Times New Roman" w:cs="Times New Roman"/>
@@ -3703,47 +3674,7 @@
           <w:szCs w:val="24"/>
           <w:lang w:eastAsia="en-GB"/>
         </w:rPr>
-        <w:t xml:space="preserve">add </w:t>
-      </w:r>
-      <w:proofErr w:type="spellStart"/>
-      <w:r>
-        <w:rPr>
-          <w:rFonts w:ascii="Times New Roman" w:eastAsia="Times New Roman" w:hAnsi="Times New Roman" w:cs="Times New Roman"/>
-          <w:sz w:val="24"/>
-          <w:szCs w:val="24"/>
-          <w:lang w:eastAsia="en-GB"/>
-        </w:rPr>
-        <w:t>pannikoga</w:t>
-      </w:r>
-      <w:proofErr w:type="spellEnd"/>
-      <w:r>
-        <w:rPr>
-          <w:rFonts w:ascii="Times New Roman" w:eastAsia="Times New Roman" w:hAnsi="Times New Roman" w:cs="Times New Roman"/>
-          <w:sz w:val="24"/>
-          <w:szCs w:val="24"/>
-          <w:lang w:eastAsia="en-GB"/>
-        </w:rPr>
-        <w:t xml:space="preserve"> ok </w:t>
-      </w:r>
-      <w:proofErr w:type="spellStart"/>
-      <w:r>
-        <w:rPr>
-          <w:rFonts w:ascii="Times New Roman" w:eastAsia="Times New Roman" w:hAnsi="Times New Roman" w:cs="Times New Roman"/>
-          <w:sz w:val="24"/>
-          <w:szCs w:val="24"/>
-          <w:lang w:eastAsia="en-GB"/>
-        </w:rPr>
-        <w:t>va</w:t>
-      </w:r>
-      <w:proofErr w:type="spellEnd"/>
-      <w:r>
-        <w:rPr>
-          <w:rFonts w:ascii="Times New Roman" w:eastAsia="Times New Roman" w:hAnsi="Times New Roman" w:cs="Times New Roman"/>
-          <w:sz w:val="24"/>
-          <w:szCs w:val="24"/>
-          <w:lang w:eastAsia="en-GB"/>
-        </w:rPr>
-        <w:t xml:space="preserve"> bye……</w:t>
+        <w:t>add pannikoga ok va bye……</w:t>
       </w:r>
       <w:r>
         <w:rPr>
@@ -3774,21 +3705,8 @@
           <w:szCs w:val="24"/>
           <w:lang w:eastAsia="en-GB"/>
         </w:rPr>
-        <w:t xml:space="preserve">B. GitHub log </w:t>
-      </w:r>
-      <w:proofErr w:type="gramStart"/>
-      <w:r>
-        <w:rPr>
-          <w:rFonts w:ascii="Times New Roman" w:eastAsia="Times New Roman" w:hAnsi="Times New Roman" w:cs="Times New Roman"/>
-          <w:b/>
-          <w:bCs/>
-          <w:sz w:val="24"/>
-          <w:szCs w:val="24"/>
-          <w:lang w:eastAsia="en-GB"/>
-        </w:rPr>
-        <w:t>output</w:t>
-      </w:r>
-      <w:proofErr w:type="gramEnd"/>
+        <w:t>B. GitHub log output</w:t>
+      </w:r>
       <w:r>
         <w:rPr>
           <w:rFonts w:ascii="Times New Roman" w:eastAsia="Times New Roman" w:hAnsi="Times New Roman" w:cs="Times New Roman"/>
@@ -3799,37 +3717,15 @@
         <w:br/>
         <w:t>(</w:t>
       </w:r>
-      <w:proofErr w:type="spellStart"/>
-      <w:r>
-        <w:rPr>
-          <w:rFonts w:ascii="Times New Roman" w:eastAsia="Times New Roman" w:hAnsi="Times New Roman" w:cs="Times New Roman"/>
-          <w:sz w:val="24"/>
-          <w:szCs w:val="24"/>
-          <w:lang w:eastAsia="en-GB"/>
-        </w:rPr>
-        <w:t>ithu</w:t>
-      </w:r>
-      <w:proofErr w:type="spellEnd"/>
-      <w:r>
-        <w:rPr>
-          <w:rFonts w:ascii="Times New Roman" w:eastAsia="Times New Roman" w:hAnsi="Times New Roman" w:cs="Times New Roman"/>
-          <w:sz w:val="24"/>
-          <w:szCs w:val="24"/>
-          <w:lang w:eastAsia="en-GB"/>
-        </w:rPr>
-        <w:t xml:space="preserve"> sample </w:t>
-      </w:r>
-      <w:proofErr w:type="spellStart"/>
-      <w:r>
-        <w:rPr>
-          <w:rFonts w:ascii="Times New Roman" w:eastAsia="Times New Roman" w:hAnsi="Times New Roman" w:cs="Times New Roman"/>
-          <w:sz w:val="24"/>
-          <w:szCs w:val="24"/>
-          <w:lang w:eastAsia="en-GB"/>
-        </w:rPr>
-        <w:t>dhan</w:t>
-      </w:r>
-      <w:proofErr w:type="spellEnd"/>
+      <w:r>
+        <w:rPr>
+          <w:rFonts w:ascii="Times New Roman" w:eastAsia="Times New Roman" w:hAnsi="Times New Roman" w:cs="Times New Roman"/>
+          <w:sz w:val="24"/>
+          <w:szCs w:val="24"/>
+          <w:lang w:eastAsia="en-GB"/>
+        </w:rPr>
+        <w:t>ithu sample dhan</w:t>
+      </w:r>
       <w:r>
         <w:rPr>
           <w:rFonts w:ascii="Times New Roman" w:eastAsia="Times New Roman" w:hAnsi="Times New Roman" w:cs="Times New Roman"/>
@@ -3874,7 +3770,7 @@
 </file>
 
 <file path=word/numbering.xml><?xml version="1.0" encoding="utf-8"?>
-<w:numbering xmlns:wpc="http://schemas.microsoft.com/office/word/2010/wordprocessingCanvas" xmlns:mc="http://schemas.openxmlformats.org/markup-compatibility/2006" xmlns:o="urn:schemas-microsoft-com:office:office" xmlns:r="http://schemas.openxmlformats.org/officeDocument/2006/relationships" xmlns:m="http://schemas.openxmlformats.org/officeDocument/2006/math" xmlns:v="urn:schemas-microsoft-com:vml" xmlns:wp14="http://schemas.microsoft.com/office/word/2010/wordprocessingDrawing" xmlns:wp="http://schemas.openxmlformats.org/drawingml/2006/wordprocessingDrawing" xmlns:w10="urn:schemas-microsoft-com:office:word" xmlns:w="http://schemas.openxmlformats.org/wordprocessingml/2006/main" xmlns:w14="http://schemas.microsoft.com/office/word/2010/wordml" xmlns:w15="http://schemas.microsoft.com/office/word/2012/wordml" xmlns:wpg="http://schemas.microsoft.com/office/word/2010/wordprocessingGroup" xmlns:wpi="http://schemas.microsoft.com/office/word/2010/wordprocessingInk" xmlns:wne="http://schemas.microsoft.com/office/word/2006/wordml" xmlns:wps="http://schemas.microsoft.com/office/word/2010/wordprocessingShape" mc:Ignorable="w14 w15 wp14">
+<w:numbering xmlns:wpc="http://schemas.microsoft.com/office/word/2010/wordprocessingCanvas" xmlns:cx="http://schemas.microsoft.com/office/drawing/2014/chartex" xmlns:cx1="http://schemas.microsoft.com/office/drawing/2015/9/8/chartex" xmlns:cx2="http://schemas.microsoft.com/office/drawing/2015/10/21/chartex" xmlns:cx3="http://schemas.microsoft.com/office/drawing/2016/5/9/chartex" xmlns:cx4="http://schemas.microsoft.com/office/drawing/2016/5/10/chartex" xmlns:cx5="http://schemas.microsoft.com/office/drawing/2016/5/11/chartex" xmlns:cx6="http://schemas.microsoft.com/office/drawing/2016/5/12/chartex" xmlns:cx7="http://schemas.microsoft.com/office/drawing/2016/5/13/chartex" xmlns:cx8="http://schemas.microsoft.com/office/drawing/2016/5/14/chartex" xmlns:mc="http://schemas.openxmlformats.org/markup-compatibility/2006" xmlns:aink="http://schemas.microsoft.com/office/drawing/2016/ink" xmlns:am3d="http://schemas.microsoft.com/office/drawing/2017/model3d" xmlns:o="urn:schemas-microsoft-com:office:office" xmlns:oel="http://schemas.microsoft.com/office/2019/extlst" xmlns:r="http://schemas.openxmlformats.org/officeDocument/2006/relationships" xmlns:m="http://schemas.openxmlformats.org/officeDocument/2006/math" xmlns:v="urn:schemas-microsoft-com:vml" xmlns:wp14="http://schemas.microsoft.com/office/word/2010/wordprocessingDrawing" xmlns:wp="http://schemas.openxmlformats.org/drawingml/2006/wordprocessingDrawing" xmlns:w10="urn:schemas-microsoft-com:office:word" xmlns:w="http://schemas.openxmlformats.org/wordprocessingml/2006/main" xmlns:w14="http://schemas.microsoft.com/office/word/2010/wordml" xmlns:w15="http://schemas.microsoft.com/office/word/2012/wordml" xmlns:w16cex="http://schemas.microsoft.com/office/word/2018/wordml/cex" xmlns:w16cid="http://schemas.microsoft.com/office/word/2016/wordml/cid" xmlns:w16="http://schemas.microsoft.com/office/word/2018/wordml" xmlns:w16du="http://schemas.microsoft.com/office/word/2023/wordml/word16du" xmlns:w16sdtdh="http://schemas.microsoft.com/office/word/2020/wordml/sdtdatahash" xmlns:w16se="http://schemas.microsoft.com/office/word/2015/wordml/symex" xmlns:wpg="http://schemas.microsoft.com/office/word/2010/wordprocessingGroup" xmlns:wpi="http://schemas.microsoft.com/office/word/2010/wordprocessingInk" xmlns:wne="http://schemas.microsoft.com/office/word/2006/wordml" xmlns:wps="http://schemas.microsoft.com/office/word/2010/wordprocessingShape" mc:Ignorable="w14 w15 w16se w16cid w16 w16cex w16sdtdh w16du wp14">
   <w:abstractNum w:abstractNumId="0" w15:restartNumberingAfterBreak="0">
     <w:nsid w:val="016937D9"/>
     <w:multiLevelType w:val="multilevel"/>
@@ -3989,6 +3885,232 @@
     </w:lvl>
   </w:abstractNum>
   <w:abstractNum w:abstractNumId="1" w15:restartNumberingAfterBreak="0">
+    <w:nsid w:val="2B562EA5"/>
+    <w:multiLevelType w:val="hybridMultilevel"/>
+    <w:tmpl w:val="3E6C2192"/>
+    <w:lvl w:ilvl="0" w:tplc="08090001">
+      <w:start w:val="1"/>
+      <w:numFmt w:val="bullet"/>
+      <w:lvlText w:val=""/>
+      <w:lvlJc w:val="left"/>
+      <w:pPr>
+        <w:ind w:left="720" w:hanging="360"/>
+      </w:pPr>
+      <w:rPr>
+        <w:rFonts w:ascii="Symbol" w:hAnsi="Symbol" w:hint="default"/>
+      </w:rPr>
+    </w:lvl>
+    <w:lvl w:ilvl="1" w:tplc="08090003" w:tentative="1">
+      <w:start w:val="1"/>
+      <w:numFmt w:val="bullet"/>
+      <w:lvlText w:val="o"/>
+      <w:lvlJc w:val="left"/>
+      <w:pPr>
+        <w:ind w:left="1440" w:hanging="360"/>
+      </w:pPr>
+      <w:rPr>
+        <w:rFonts w:ascii="Courier New" w:hAnsi="Courier New" w:cs="Courier New" w:hint="default"/>
+      </w:rPr>
+    </w:lvl>
+    <w:lvl w:ilvl="2" w:tplc="08090005" w:tentative="1">
+      <w:start w:val="1"/>
+      <w:numFmt w:val="bullet"/>
+      <w:lvlText w:val=""/>
+      <w:lvlJc w:val="left"/>
+      <w:pPr>
+        <w:ind w:left="2160" w:hanging="360"/>
+      </w:pPr>
+      <w:rPr>
+        <w:rFonts w:ascii="Wingdings" w:hAnsi="Wingdings" w:hint="default"/>
+      </w:rPr>
+    </w:lvl>
+    <w:lvl w:ilvl="3" w:tplc="08090001" w:tentative="1">
+      <w:start w:val="1"/>
+      <w:numFmt w:val="bullet"/>
+      <w:lvlText w:val=""/>
+      <w:lvlJc w:val="left"/>
+      <w:pPr>
+        <w:ind w:left="2880" w:hanging="360"/>
+      </w:pPr>
+      <w:rPr>
+        <w:rFonts w:ascii="Symbol" w:hAnsi="Symbol" w:hint="default"/>
+      </w:rPr>
+    </w:lvl>
+    <w:lvl w:ilvl="4" w:tplc="08090003" w:tentative="1">
+      <w:start w:val="1"/>
+      <w:numFmt w:val="bullet"/>
+      <w:lvlText w:val="o"/>
+      <w:lvlJc w:val="left"/>
+      <w:pPr>
+        <w:ind w:left="3600" w:hanging="360"/>
+      </w:pPr>
+      <w:rPr>
+        <w:rFonts w:ascii="Courier New" w:hAnsi="Courier New" w:cs="Courier New" w:hint="default"/>
+      </w:rPr>
+    </w:lvl>
+    <w:lvl w:ilvl="5" w:tplc="08090005" w:tentative="1">
+      <w:start w:val="1"/>
+      <w:numFmt w:val="bullet"/>
+      <w:lvlText w:val=""/>
+      <w:lvlJc w:val="left"/>
+      <w:pPr>
+        <w:ind w:left="4320" w:hanging="360"/>
+      </w:pPr>
+      <w:rPr>
+        <w:rFonts w:ascii="Wingdings" w:hAnsi="Wingdings" w:hint="default"/>
+      </w:rPr>
+    </w:lvl>
+    <w:lvl w:ilvl="6" w:tplc="08090001" w:tentative="1">
+      <w:start w:val="1"/>
+      <w:numFmt w:val="bullet"/>
+      <w:lvlText w:val=""/>
+      <w:lvlJc w:val="left"/>
+      <w:pPr>
+        <w:ind w:left="5040" w:hanging="360"/>
+      </w:pPr>
+      <w:rPr>
+        <w:rFonts w:ascii="Symbol" w:hAnsi="Symbol" w:hint="default"/>
+      </w:rPr>
+    </w:lvl>
+    <w:lvl w:ilvl="7" w:tplc="08090003" w:tentative="1">
+      <w:start w:val="1"/>
+      <w:numFmt w:val="bullet"/>
+      <w:lvlText w:val="o"/>
+      <w:lvlJc w:val="left"/>
+      <w:pPr>
+        <w:ind w:left="5760" w:hanging="360"/>
+      </w:pPr>
+      <w:rPr>
+        <w:rFonts w:ascii="Courier New" w:hAnsi="Courier New" w:cs="Courier New" w:hint="default"/>
+      </w:rPr>
+    </w:lvl>
+    <w:lvl w:ilvl="8" w:tplc="08090005" w:tentative="1">
+      <w:start w:val="1"/>
+      <w:numFmt w:val="bullet"/>
+      <w:lvlText w:val=""/>
+      <w:lvlJc w:val="left"/>
+      <w:pPr>
+        <w:ind w:left="6480" w:hanging="360"/>
+      </w:pPr>
+      <w:rPr>
+        <w:rFonts w:ascii="Wingdings" w:hAnsi="Wingdings" w:hint="default"/>
+      </w:rPr>
+    </w:lvl>
+  </w:abstractNum>
+  <w:abstractNum w:abstractNumId="2" w15:restartNumberingAfterBreak="0">
+    <w:nsid w:val="3331248F"/>
+    <w:multiLevelType w:val="hybridMultilevel"/>
+    <w:tmpl w:val="79423FA4"/>
+    <w:lvl w:ilvl="0" w:tplc="08090001">
+      <w:start w:val="1"/>
+      <w:numFmt w:val="bullet"/>
+      <w:lvlText w:val=""/>
+      <w:lvlJc w:val="left"/>
+      <w:pPr>
+        <w:ind w:left="720" w:hanging="360"/>
+      </w:pPr>
+      <w:rPr>
+        <w:rFonts w:ascii="Symbol" w:hAnsi="Symbol" w:hint="default"/>
+      </w:rPr>
+    </w:lvl>
+    <w:lvl w:ilvl="1" w:tplc="08090003" w:tentative="1">
+      <w:start w:val="1"/>
+      <w:numFmt w:val="bullet"/>
+      <w:lvlText w:val="o"/>
+      <w:lvlJc w:val="left"/>
+      <w:pPr>
+        <w:ind w:left="1440" w:hanging="360"/>
+      </w:pPr>
+      <w:rPr>
+        <w:rFonts w:ascii="Courier New" w:hAnsi="Courier New" w:cs="Courier New" w:hint="default"/>
+      </w:rPr>
+    </w:lvl>
+    <w:lvl w:ilvl="2" w:tplc="08090005" w:tentative="1">
+      <w:start w:val="1"/>
+      <w:numFmt w:val="bullet"/>
+      <w:lvlText w:val=""/>
+      <w:lvlJc w:val="left"/>
+      <w:pPr>
+        <w:ind w:left="2160" w:hanging="360"/>
+      </w:pPr>
+      <w:rPr>
+        <w:rFonts w:ascii="Wingdings" w:hAnsi="Wingdings" w:hint="default"/>
+      </w:rPr>
+    </w:lvl>
+    <w:lvl w:ilvl="3" w:tplc="08090001" w:tentative="1">
+      <w:start w:val="1"/>
+      <w:numFmt w:val="bullet"/>
+      <w:lvlText w:val=""/>
+      <w:lvlJc w:val="left"/>
+      <w:pPr>
+        <w:ind w:left="2880" w:hanging="360"/>
+      </w:pPr>
+      <w:rPr>
+        <w:rFonts w:ascii="Symbol" w:hAnsi="Symbol" w:hint="default"/>
+      </w:rPr>
+    </w:lvl>
+    <w:lvl w:ilvl="4" w:tplc="08090003" w:tentative="1">
+      <w:start w:val="1"/>
+      <w:numFmt w:val="bullet"/>
+      <w:lvlText w:val="o"/>
+      <w:lvlJc w:val="left"/>
+      <w:pPr>
+        <w:ind w:left="3600" w:hanging="360"/>
+      </w:pPr>
+      <w:rPr>
+        <w:rFonts w:ascii="Courier New" w:hAnsi="Courier New" w:cs="Courier New" w:hint="default"/>
+      </w:rPr>
+    </w:lvl>
+    <w:lvl w:ilvl="5" w:tplc="08090005" w:tentative="1">
+      <w:start w:val="1"/>
+      <w:numFmt w:val="bullet"/>
+      <w:lvlText w:val=""/>
+      <w:lvlJc w:val="left"/>
+      <w:pPr>
+        <w:ind w:left="4320" w:hanging="360"/>
+      </w:pPr>
+      <w:rPr>
+        <w:rFonts w:ascii="Wingdings" w:hAnsi="Wingdings" w:hint="default"/>
+      </w:rPr>
+    </w:lvl>
+    <w:lvl w:ilvl="6" w:tplc="08090001" w:tentative="1">
+      <w:start w:val="1"/>
+      <w:numFmt w:val="bullet"/>
+      <w:lvlText w:val=""/>
+      <w:lvlJc w:val="left"/>
+      <w:pPr>
+        <w:ind w:left="5040" w:hanging="360"/>
+      </w:pPr>
+      <w:rPr>
+        <w:rFonts w:ascii="Symbol" w:hAnsi="Symbol" w:hint="default"/>
+      </w:rPr>
+    </w:lvl>
+    <w:lvl w:ilvl="7" w:tplc="08090003" w:tentative="1">
+      <w:start w:val="1"/>
+      <w:numFmt w:val="bullet"/>
+      <w:lvlText w:val="o"/>
+      <w:lvlJc w:val="left"/>
+      <w:pPr>
+        <w:ind w:left="5760" w:hanging="360"/>
+      </w:pPr>
+      <w:rPr>
+        <w:rFonts w:ascii="Courier New" w:hAnsi="Courier New" w:cs="Courier New" w:hint="default"/>
+      </w:rPr>
+    </w:lvl>
+    <w:lvl w:ilvl="8" w:tplc="08090005" w:tentative="1">
+      <w:start w:val="1"/>
+      <w:numFmt w:val="bullet"/>
+      <w:lvlText w:val=""/>
+      <w:lvlJc w:val="left"/>
+      <w:pPr>
+        <w:ind w:left="6480" w:hanging="360"/>
+      </w:pPr>
+      <w:rPr>
+        <w:rFonts w:ascii="Wingdings" w:hAnsi="Wingdings" w:hint="default"/>
+      </w:rPr>
+    </w:lvl>
+  </w:abstractNum>
+  <w:abstractNum w:abstractNumId="3" w15:restartNumberingAfterBreak="0">
     <w:nsid w:val="37DA5B78"/>
     <w:multiLevelType w:val="multilevel"/>
     <w:tmpl w:val="9B660DC4"/>
@@ -4101,7 +4223,7 @@
       </w:pPr>
     </w:lvl>
   </w:abstractNum>
-  <w:abstractNum w:abstractNumId="2" w15:restartNumberingAfterBreak="0">
+  <w:abstractNum w:abstractNumId="4" w15:restartNumberingAfterBreak="0">
     <w:nsid w:val="3D3E32A2"/>
     <w:multiLevelType w:val="multilevel"/>
     <w:tmpl w:val="63845E4C"/>
@@ -4214,20 +4336,258 @@
       </w:pPr>
     </w:lvl>
   </w:abstractNum>
-  <w:num w:numId="1">
+  <w:abstractNum w:abstractNumId="5" w15:restartNumberingAfterBreak="0">
+    <w:nsid w:val="5CBD7883"/>
+    <w:multiLevelType w:val="hybridMultilevel"/>
+    <w:tmpl w:val="2BE2F2A0"/>
+    <w:lvl w:ilvl="0" w:tplc="08090001">
+      <w:start w:val="1"/>
+      <w:numFmt w:val="bullet"/>
+      <w:lvlText w:val=""/>
+      <w:lvlJc w:val="left"/>
+      <w:pPr>
+        <w:ind w:left="720" w:hanging="360"/>
+      </w:pPr>
+      <w:rPr>
+        <w:rFonts w:ascii="Symbol" w:hAnsi="Symbol" w:hint="default"/>
+      </w:rPr>
+    </w:lvl>
+    <w:lvl w:ilvl="1" w:tplc="08090003" w:tentative="1">
+      <w:start w:val="1"/>
+      <w:numFmt w:val="bullet"/>
+      <w:lvlText w:val="o"/>
+      <w:lvlJc w:val="left"/>
+      <w:pPr>
+        <w:ind w:left="1440" w:hanging="360"/>
+      </w:pPr>
+      <w:rPr>
+        <w:rFonts w:ascii="Courier New" w:hAnsi="Courier New" w:cs="Courier New" w:hint="default"/>
+      </w:rPr>
+    </w:lvl>
+    <w:lvl w:ilvl="2" w:tplc="08090005" w:tentative="1">
+      <w:start w:val="1"/>
+      <w:numFmt w:val="bullet"/>
+      <w:lvlText w:val=""/>
+      <w:lvlJc w:val="left"/>
+      <w:pPr>
+        <w:ind w:left="2160" w:hanging="360"/>
+      </w:pPr>
+      <w:rPr>
+        <w:rFonts w:ascii="Wingdings" w:hAnsi="Wingdings" w:hint="default"/>
+      </w:rPr>
+    </w:lvl>
+    <w:lvl w:ilvl="3" w:tplc="08090001" w:tentative="1">
+      <w:start w:val="1"/>
+      <w:numFmt w:val="bullet"/>
+      <w:lvlText w:val=""/>
+      <w:lvlJc w:val="left"/>
+      <w:pPr>
+        <w:ind w:left="2880" w:hanging="360"/>
+      </w:pPr>
+      <w:rPr>
+        <w:rFonts w:ascii="Symbol" w:hAnsi="Symbol" w:hint="default"/>
+      </w:rPr>
+    </w:lvl>
+    <w:lvl w:ilvl="4" w:tplc="08090003" w:tentative="1">
+      <w:start w:val="1"/>
+      <w:numFmt w:val="bullet"/>
+      <w:lvlText w:val="o"/>
+      <w:lvlJc w:val="left"/>
+      <w:pPr>
+        <w:ind w:left="3600" w:hanging="360"/>
+      </w:pPr>
+      <w:rPr>
+        <w:rFonts w:ascii="Courier New" w:hAnsi="Courier New" w:cs="Courier New" w:hint="default"/>
+      </w:rPr>
+    </w:lvl>
+    <w:lvl w:ilvl="5" w:tplc="08090005" w:tentative="1">
+      <w:start w:val="1"/>
+      <w:numFmt w:val="bullet"/>
+      <w:lvlText w:val=""/>
+      <w:lvlJc w:val="left"/>
+      <w:pPr>
+        <w:ind w:left="4320" w:hanging="360"/>
+      </w:pPr>
+      <w:rPr>
+        <w:rFonts w:ascii="Wingdings" w:hAnsi="Wingdings" w:hint="default"/>
+      </w:rPr>
+    </w:lvl>
+    <w:lvl w:ilvl="6" w:tplc="08090001" w:tentative="1">
+      <w:start w:val="1"/>
+      <w:numFmt w:val="bullet"/>
+      <w:lvlText w:val=""/>
+      <w:lvlJc w:val="left"/>
+      <w:pPr>
+        <w:ind w:left="5040" w:hanging="360"/>
+      </w:pPr>
+      <w:rPr>
+        <w:rFonts w:ascii="Symbol" w:hAnsi="Symbol" w:hint="default"/>
+      </w:rPr>
+    </w:lvl>
+    <w:lvl w:ilvl="7" w:tplc="08090003" w:tentative="1">
+      <w:start w:val="1"/>
+      <w:numFmt w:val="bullet"/>
+      <w:lvlText w:val="o"/>
+      <w:lvlJc w:val="left"/>
+      <w:pPr>
+        <w:ind w:left="5760" w:hanging="360"/>
+      </w:pPr>
+      <w:rPr>
+        <w:rFonts w:ascii="Courier New" w:hAnsi="Courier New" w:cs="Courier New" w:hint="default"/>
+      </w:rPr>
+    </w:lvl>
+    <w:lvl w:ilvl="8" w:tplc="08090005" w:tentative="1">
+      <w:start w:val="1"/>
+      <w:numFmt w:val="bullet"/>
+      <w:lvlText w:val=""/>
+      <w:lvlJc w:val="left"/>
+      <w:pPr>
+        <w:ind w:left="6480" w:hanging="360"/>
+      </w:pPr>
+      <w:rPr>
+        <w:rFonts w:ascii="Wingdings" w:hAnsi="Wingdings" w:hint="default"/>
+      </w:rPr>
+    </w:lvl>
+  </w:abstractNum>
+  <w:abstractNum w:abstractNumId="6" w15:restartNumberingAfterBreak="0">
+    <w:nsid w:val="6F3475CB"/>
+    <w:multiLevelType w:val="hybridMultilevel"/>
+    <w:tmpl w:val="F202BBD0"/>
+    <w:lvl w:ilvl="0" w:tplc="0809000F">
+      <w:start w:val="1"/>
+      <w:numFmt w:val="decimal"/>
+      <w:lvlText w:val="%1."/>
+      <w:lvlJc w:val="left"/>
+      <w:pPr>
+        <w:ind w:left="720" w:hanging="360"/>
+      </w:pPr>
+      <w:rPr>
+        <w:rFonts w:hint="default"/>
+      </w:rPr>
+    </w:lvl>
+    <w:lvl w:ilvl="1" w:tplc="FFFFFFFF" w:tentative="1">
+      <w:start w:val="1"/>
+      <w:numFmt w:val="bullet"/>
+      <w:lvlText w:val="o"/>
+      <w:lvlJc w:val="left"/>
+      <w:pPr>
+        <w:ind w:left="1440" w:hanging="360"/>
+      </w:pPr>
+      <w:rPr>
+        <w:rFonts w:ascii="Courier New" w:hAnsi="Courier New" w:cs="Courier New" w:hint="default"/>
+      </w:rPr>
+    </w:lvl>
+    <w:lvl w:ilvl="2" w:tplc="FFFFFFFF" w:tentative="1">
+      <w:start w:val="1"/>
+      <w:numFmt w:val="bullet"/>
+      <w:lvlText w:val=""/>
+      <w:lvlJc w:val="left"/>
+      <w:pPr>
+        <w:ind w:left="2160" w:hanging="360"/>
+      </w:pPr>
+      <w:rPr>
+        <w:rFonts w:ascii="Wingdings" w:hAnsi="Wingdings" w:hint="default"/>
+      </w:rPr>
+    </w:lvl>
+    <w:lvl w:ilvl="3" w:tplc="FFFFFFFF" w:tentative="1">
+      <w:start w:val="1"/>
+      <w:numFmt w:val="bullet"/>
+      <w:lvlText w:val=""/>
+      <w:lvlJc w:val="left"/>
+      <w:pPr>
+        <w:ind w:left="2880" w:hanging="360"/>
+      </w:pPr>
+      <w:rPr>
+        <w:rFonts w:ascii="Symbol" w:hAnsi="Symbol" w:hint="default"/>
+      </w:rPr>
+    </w:lvl>
+    <w:lvl w:ilvl="4" w:tplc="FFFFFFFF" w:tentative="1">
+      <w:start w:val="1"/>
+      <w:numFmt w:val="bullet"/>
+      <w:lvlText w:val="o"/>
+      <w:lvlJc w:val="left"/>
+      <w:pPr>
+        <w:ind w:left="3600" w:hanging="360"/>
+      </w:pPr>
+      <w:rPr>
+        <w:rFonts w:ascii="Courier New" w:hAnsi="Courier New" w:cs="Courier New" w:hint="default"/>
+      </w:rPr>
+    </w:lvl>
+    <w:lvl w:ilvl="5" w:tplc="FFFFFFFF" w:tentative="1">
+      <w:start w:val="1"/>
+      <w:numFmt w:val="bullet"/>
+      <w:lvlText w:val=""/>
+      <w:lvlJc w:val="left"/>
+      <w:pPr>
+        <w:ind w:left="4320" w:hanging="360"/>
+      </w:pPr>
+      <w:rPr>
+        <w:rFonts w:ascii="Wingdings" w:hAnsi="Wingdings" w:hint="default"/>
+      </w:rPr>
+    </w:lvl>
+    <w:lvl w:ilvl="6" w:tplc="FFFFFFFF" w:tentative="1">
+      <w:start w:val="1"/>
+      <w:numFmt w:val="bullet"/>
+      <w:lvlText w:val=""/>
+      <w:lvlJc w:val="left"/>
+      <w:pPr>
+        <w:ind w:left="5040" w:hanging="360"/>
+      </w:pPr>
+      <w:rPr>
+        <w:rFonts w:ascii="Symbol" w:hAnsi="Symbol" w:hint="default"/>
+      </w:rPr>
+    </w:lvl>
+    <w:lvl w:ilvl="7" w:tplc="FFFFFFFF" w:tentative="1">
+      <w:start w:val="1"/>
+      <w:numFmt w:val="bullet"/>
+      <w:lvlText w:val="o"/>
+      <w:lvlJc w:val="left"/>
+      <w:pPr>
+        <w:ind w:left="5760" w:hanging="360"/>
+      </w:pPr>
+      <w:rPr>
+        <w:rFonts w:ascii="Courier New" w:hAnsi="Courier New" w:cs="Courier New" w:hint="default"/>
+      </w:rPr>
+    </w:lvl>
+    <w:lvl w:ilvl="8" w:tplc="FFFFFFFF" w:tentative="1">
+      <w:start w:val="1"/>
+      <w:numFmt w:val="bullet"/>
+      <w:lvlText w:val=""/>
+      <w:lvlJc w:val="left"/>
+      <w:pPr>
+        <w:ind w:left="6480" w:hanging="360"/>
+      </w:pPr>
+      <w:rPr>
+        <w:rFonts w:ascii="Wingdings" w:hAnsi="Wingdings" w:hint="default"/>
+      </w:rPr>
+    </w:lvl>
+  </w:abstractNum>
+  <w:num w:numId="1" w16cid:durableId="711153002">
+    <w:abstractNumId w:val="3"/>
+  </w:num>
+  <w:num w:numId="2" w16cid:durableId="142426927">
+    <w:abstractNumId w:val="4"/>
+  </w:num>
+  <w:num w:numId="3" w16cid:durableId="991832463">
+    <w:abstractNumId w:val="0"/>
+  </w:num>
+  <w:num w:numId="4" w16cid:durableId="1613124851">
+    <w:abstractNumId w:val="2"/>
+  </w:num>
+  <w:num w:numId="5" w16cid:durableId="594826032">
     <w:abstractNumId w:val="1"/>
   </w:num>
-  <w:num w:numId="2">
-    <w:abstractNumId w:val="2"/>
+  <w:num w:numId="6" w16cid:durableId="537815712">
+    <w:abstractNumId w:val="5"/>
   </w:num>
-  <w:num w:numId="3">
-    <w:abstractNumId w:val="0"/>
+  <w:num w:numId="7" w16cid:durableId="1138111240">
+    <w:abstractNumId w:val="6"/>
   </w:num>
 </w:numbering>
 </file>
 
 <file path=word/styles.xml><?xml version="1.0" encoding="utf-8"?>
-<w:styles xmlns:mc="http://schemas.openxmlformats.org/markup-compatibility/2006" xmlns:r="http://schemas.openxmlformats.org/officeDocument/2006/relationships" xmlns:w="http://schemas.openxmlformats.org/wordprocessingml/2006/main" xmlns:w14="http://schemas.microsoft.com/office/word/2010/wordml" xmlns:w15="http://schemas.microsoft.com/office/word/2012/wordml" mc:Ignorable="w14 w15">
+<w:styles xmlns:mc="http://schemas.openxmlformats.org/markup-compatibility/2006" xmlns:r="http://schemas.openxmlformats.org/officeDocument/2006/relationships" xmlns:w="http://schemas.openxmlformats.org/wordprocessingml/2006/main" xmlns:w14="http://schemas.microsoft.com/office/word/2010/wordml" xmlns:w15="http://schemas.microsoft.com/office/word/2012/wordml" xmlns:w16cex="http://schemas.microsoft.com/office/word/2018/wordml/cex" xmlns:w16cid="http://schemas.microsoft.com/office/word/2016/wordml/cid" xmlns:w16="http://schemas.microsoft.com/office/word/2018/wordml" xmlns:w16du="http://schemas.microsoft.com/office/word/2023/wordml/word16du" xmlns:w16sdtdh="http://schemas.microsoft.com/office/word/2020/wordml/sdtdatahash" xmlns:w16se="http://schemas.microsoft.com/office/word/2015/wordml/symex" mc:Ignorable="w14 w15 w16se w16cid w16 w16cex w16sdtdh w16du">
   <w:docDefaults>
     <w:rPrDefault>
       <w:rPr>
@@ -4243,7 +4603,7 @@
       </w:pPr>
     </w:pPrDefault>
   </w:docDefaults>
-  <w:latentStyles w:defLockedState="0" w:defUIPriority="99" w:defSemiHidden="0" w:defUnhideWhenUsed="0" w:defQFormat="0" w:count="371">
+  <w:latentStyles w:defLockedState="0" w:defUIPriority="99" w:defSemiHidden="0" w:defUnhideWhenUsed="0" w:defQFormat="0" w:count="376">
     <w:lsdException w:name="Normal" w:uiPriority="0" w:qFormat="1"/>
     <w:lsdException w:name="heading 1" w:uiPriority="9" w:qFormat="1"/>
     <w:lsdException w:name="heading 2" w:semiHidden="1" w:uiPriority="9" w:unhideWhenUsed="1" w:qFormat="1"/>
@@ -4615,6 +4975,11 @@
     <w:lsdException w:name="List Table 5 Dark Accent 6" w:uiPriority="50"/>
     <w:lsdException w:name="List Table 6 Colorful Accent 6" w:uiPriority="51"/>
     <w:lsdException w:name="List Table 7 Colorful Accent 6" w:uiPriority="52"/>
+    <w:lsdException w:name="Mention" w:semiHidden="1" w:unhideWhenUsed="1"/>
+    <w:lsdException w:name="Smart Hyperlink" w:semiHidden="1" w:unhideWhenUsed="1"/>
+    <w:lsdException w:name="Hashtag" w:semiHidden="1" w:unhideWhenUsed="1"/>
+    <w:lsdException w:name="Unresolved Mention" w:semiHidden="1" w:unhideWhenUsed="1"/>
+    <w:lsdException w:name="Smart Link" w:semiHidden="1" w:unhideWhenUsed="1"/>
   </w:latentStyles>
   <w:style w:type="paragraph" w:default="1" w:styleId="Normal">
     <w:name w:val="Normal"/>
@@ -4643,7 +5008,6 @@
   <w:style w:type="character" w:default="1" w:styleId="DefaultParagraphFont">
     <w:name w:val="Default Paragraph Font"/>
     <w:uiPriority w:val="1"/>
-    <w:semiHidden/>
     <w:unhideWhenUsed/>
   </w:style>
   <w:style w:type="table" w:default="1" w:styleId="TableNormal">

</xml_diff>

<commit_message>
Changes in Report - Background Research
</commit_message>
<xml_diff>
--- a/report (1).docx
+++ b/report (1).docx
@@ -153,14 +153,25 @@
           <w:lang w:eastAsia="en-GB"/>
         </w:rPr>
       </w:pPr>
-      <w:r>
-        <w:rPr>
-          <w:rFonts w:ascii="Times New Roman" w:eastAsia="Times New Roman" w:hAnsi="Times New Roman" w:cs="Times New Roman"/>
-          <w:sz w:val="24"/>
-          <w:szCs w:val="24"/>
-          <w:lang w:eastAsia="en-GB"/>
-        </w:rPr>
-        <w:t>Tilakeaswar Balamurugan, 23088034</w:t>
+      <w:proofErr w:type="spellStart"/>
+      <w:r>
+        <w:rPr>
+          <w:rFonts w:ascii="Times New Roman" w:eastAsia="Times New Roman" w:hAnsi="Times New Roman" w:cs="Times New Roman"/>
+          <w:sz w:val="24"/>
+          <w:szCs w:val="24"/>
+          <w:lang w:eastAsia="en-GB"/>
+        </w:rPr>
+        <w:t>Tilakeaswar</w:t>
+      </w:r>
+      <w:proofErr w:type="spellEnd"/>
+      <w:r>
+        <w:rPr>
+          <w:rFonts w:ascii="Times New Roman" w:eastAsia="Times New Roman" w:hAnsi="Times New Roman" w:cs="Times New Roman"/>
+          <w:sz w:val="24"/>
+          <w:szCs w:val="24"/>
+          <w:lang w:eastAsia="en-GB"/>
+        </w:rPr>
+        <w:t xml:space="preserve"> Balamurugan, 23088034</w:t>
       </w:r>
     </w:p>
     <w:p>
@@ -256,8 +267,19 @@
           <w:szCs w:val="24"/>
           <w:lang w:eastAsia="en-GB"/>
         </w:rPr>
-        <w:t>John Paul Christopher Yesudian</w:t>
-      </w:r>
+        <w:t xml:space="preserve">John Paul Christopher </w:t>
+      </w:r>
+      <w:proofErr w:type="spellStart"/>
+      <w:r>
+        <w:rPr>
+          <w:rFonts w:ascii="Times New Roman" w:eastAsia="Times New Roman" w:hAnsi="Times New Roman" w:cs="Times New Roman"/>
+          <w:sz w:val="24"/>
+          <w:szCs w:val="24"/>
+          <w:lang w:eastAsia="en-GB"/>
+        </w:rPr>
+        <w:t>Yesudian</w:t>
+      </w:r>
+      <w:proofErr w:type="spellEnd"/>
       <w:r>
         <w:rPr>
           <w:rFonts w:ascii="Times New Roman" w:eastAsia="Times New Roman" w:hAnsi="Times New Roman" w:cs="Times New Roman"/>
@@ -1170,7 +1192,27 @@
           <w:szCs w:val="24"/>
           <w:lang w:eastAsia="en-GB"/>
         </w:rPr>
-        <w:t>Adjusted Close (Adj Close): The stock’s closing price adjusted for corporate actions like dividends, stock splits, or other events.</w:t>
+        <w:t>Adjusted Close (</w:t>
+      </w:r>
+      <w:proofErr w:type="spellStart"/>
+      <w:r>
+        <w:rPr>
+          <w:rFonts w:ascii="Times New Roman" w:eastAsia="Times New Roman" w:hAnsi="Times New Roman" w:cs="Times New Roman"/>
+          <w:sz w:val="24"/>
+          <w:szCs w:val="24"/>
+          <w:lang w:eastAsia="en-GB"/>
+        </w:rPr>
+        <w:t>Adj</w:t>
+      </w:r>
+      <w:proofErr w:type="spellEnd"/>
+      <w:r>
+        <w:rPr>
+          <w:rFonts w:ascii="Times New Roman" w:eastAsia="Times New Roman" w:hAnsi="Times New Roman" w:cs="Times New Roman"/>
+          <w:sz w:val="24"/>
+          <w:szCs w:val="24"/>
+          <w:lang w:eastAsia="en-GB"/>
+        </w:rPr>
+        <w:t xml:space="preserve"> Close): The stock’s closing price adjusted for corporate actions like dividends, stock splits, or other events.</w:t>
       </w:r>
     </w:p>
     <w:p>
@@ -1234,16 +1276,7 @@
           <w:szCs w:val="24"/>
           <w:lang w:eastAsia="en-GB"/>
         </w:rPr>
-        <w:t>This study investigates:</w:t>
-      </w:r>
-      <w:r>
-        <w:rPr>
-          <w:rFonts w:ascii="Times New Roman" w:eastAsia="Times New Roman" w:hAnsi="Times New Roman" w:cs="Times New Roman"/>
-          <w:sz w:val="24"/>
-          <w:szCs w:val="24"/>
-          <w:lang w:eastAsia="en-GB"/>
-        </w:rPr>
-        <w:t xml:space="preserve"> </w:t>
+        <w:t xml:space="preserve">This study investigates: </w:t>
       </w:r>
     </w:p>
     <w:p>
@@ -1475,7 +1508,219 @@
           <w:lang w:eastAsia="en-GB"/>
         </w:rPr>
         <w:br/>
-        <w:t>Smith (2020) explores the use of SMA in predicting stock market trends. This paper supports the use of SMA as a reliable technical analysis tool for identifying market patterns.</w:t>
+      </w:r>
+      <w:r>
+        <w:rPr>
+          <w:rFonts w:ascii="Times New Roman" w:eastAsia="Times New Roman" w:hAnsi="Times New Roman" w:cs="Times New Roman"/>
+          <w:sz w:val="24"/>
+          <w:szCs w:val="24"/>
+          <w:lang w:eastAsia="en-GB"/>
+        </w:rPr>
+        <w:t>Understanding financial markets often relies on identifying patterns and trends that inform investment decisions. A widely used tool in this process is the Simple Moving Average (SMA), which helps smooth out price fluctuations over time by averaging an asset's closing prices for a given period. Several studies have explored the utility of SMA in improving trading strategies and mitigating risks associated with market volatility. However, the specific relationship between SMA and the difference between high and low prices for Hyundai’s stock has received limited attention. This study seeks to fill this gap by investigating how these factors interact and contribute to more effective trading strategies, addressing the Research Question (RQ): How does the interplay between SMA and high-low price differences affect trading strategies for Hyundai’s stock?</w:t>
+      </w:r>
+    </w:p>
+    <w:p>
+      <w:pPr>
+        <w:spacing w:before="100" w:beforeAutospacing="1" w:after="100" w:afterAutospacing="1" w:line="240" w:lineRule="auto"/>
+        <w:rPr>
+          <w:rFonts w:ascii="Times New Roman" w:eastAsia="Times New Roman" w:hAnsi="Times New Roman" w:cs="Times New Roman"/>
+          <w:sz w:val="24"/>
+          <w:szCs w:val="24"/>
+          <w:lang w:eastAsia="en-GB"/>
+        </w:rPr>
+      </w:pPr>
+      <w:r>
+        <w:rPr>
+          <w:rFonts w:ascii="Times New Roman" w:eastAsia="Times New Roman" w:hAnsi="Times New Roman" w:cs="Times New Roman"/>
+          <w:sz w:val="24"/>
+          <w:szCs w:val="24"/>
+          <w:lang w:eastAsia="en-GB"/>
+        </w:rPr>
+        <w:t>Research has demonstrated the versatility of SMA as a tool for trend identification and risk reduction. A study found that using SMA as a trend indicator for main stock and real estate indices significantly reduced standard deviation and maximum drawdown, measures commonly used to assess investment risk</w:t>
+      </w:r>
+      <w:r>
+        <w:rPr>
+          <w:rFonts w:ascii="Times New Roman" w:eastAsia="Times New Roman" w:hAnsi="Times New Roman" w:cs="Times New Roman"/>
+          <w:sz w:val="24"/>
+          <w:szCs w:val="24"/>
+          <w:lang w:eastAsia="en-GB"/>
+        </w:rPr>
+        <w:t xml:space="preserve"> [1]</w:t>
+      </w:r>
+      <w:r>
+        <w:rPr>
+          <w:rFonts w:ascii="Times New Roman" w:eastAsia="Times New Roman" w:hAnsi="Times New Roman" w:cs="Times New Roman"/>
+          <w:sz w:val="24"/>
+          <w:szCs w:val="24"/>
+          <w:lang w:eastAsia="en-GB"/>
+        </w:rPr>
+        <w:t>. Additionally, it highlighted that longer-term SMAs, spanning 9 to 20 months, were particularly effective for these purposes, offering insights into broader market trends and reducing the influence of short-term volatility.</w:t>
+      </w:r>
+    </w:p>
+    <w:p>
+      <w:pPr>
+        <w:spacing w:before="100" w:beforeAutospacing="1" w:after="100" w:afterAutospacing="1" w:line="240" w:lineRule="auto"/>
+        <w:rPr>
+          <w:rFonts w:ascii="Times New Roman" w:eastAsia="Times New Roman" w:hAnsi="Times New Roman" w:cs="Times New Roman"/>
+          <w:sz w:val="24"/>
+          <w:szCs w:val="24"/>
+          <w:lang w:eastAsia="en-GB"/>
+        </w:rPr>
+      </w:pPr>
+      <w:r>
+        <w:rPr>
+          <w:rFonts w:ascii="Times New Roman" w:eastAsia="Times New Roman" w:hAnsi="Times New Roman" w:cs="Times New Roman"/>
+          <w:sz w:val="24"/>
+          <w:szCs w:val="24"/>
+          <w:lang w:eastAsia="en-GB"/>
+        </w:rPr>
+        <w:t xml:space="preserve">The difference between an asset's high and low prices during a trading session provides a measure of its price volatility, which is influenced by factors such as liquidity constraints, transaction costs, and market shocks. Research indicates that these price extremes—high prices often representing the highest asking prices and low prices the lowest bids—can be subject to unexpected influences such as unanticipated news events or systemic market changes </w:t>
+      </w:r>
+      <w:r>
+        <w:rPr>
+          <w:rFonts w:ascii="Times New Roman" w:eastAsia="Times New Roman" w:hAnsi="Times New Roman" w:cs="Times New Roman"/>
+          <w:sz w:val="24"/>
+          <w:szCs w:val="24"/>
+          <w:lang w:eastAsia="en-GB"/>
+        </w:rPr>
+        <w:t xml:space="preserve">[2]. </w:t>
+      </w:r>
+      <w:r>
+        <w:rPr>
+          <w:rFonts w:ascii="Times New Roman" w:eastAsia="Times New Roman" w:hAnsi="Times New Roman" w:cs="Times New Roman"/>
+          <w:sz w:val="24"/>
+          <w:szCs w:val="24"/>
+          <w:lang w:eastAsia="en-GB"/>
+        </w:rPr>
+        <w:t xml:space="preserve">Accurate forecasting of these high-low price dynamics has been shown to improve trading performance by offering timely buy and sell signals. For example, if the intraday price crosses the upper predicted range, it may signal an optimal point to sell, whereas crossing the lower range might indicate a buying opportunity </w:t>
+      </w:r>
+      <w:r>
+        <w:rPr>
+          <w:rFonts w:ascii="Times New Roman" w:eastAsia="Times New Roman" w:hAnsi="Times New Roman" w:cs="Times New Roman"/>
+          <w:sz w:val="24"/>
+          <w:szCs w:val="24"/>
+          <w:lang w:eastAsia="en-GB"/>
+        </w:rPr>
+        <w:t>[2].</w:t>
+      </w:r>
+    </w:p>
+    <w:p>
+      <w:pPr>
+        <w:spacing w:before="100" w:beforeAutospacing="1" w:after="100" w:afterAutospacing="1" w:line="240" w:lineRule="auto"/>
+        <w:rPr>
+          <w:rFonts w:ascii="Times New Roman" w:eastAsia="Times New Roman" w:hAnsi="Times New Roman" w:cs="Times New Roman"/>
+          <w:sz w:val="24"/>
+          <w:szCs w:val="24"/>
+          <w:lang w:eastAsia="en-GB"/>
+        </w:rPr>
+      </w:pPr>
+      <w:r>
+        <w:rPr>
+          <w:rFonts w:ascii="Times New Roman" w:eastAsia="Times New Roman" w:hAnsi="Times New Roman" w:cs="Times New Roman"/>
+          <w:sz w:val="24"/>
+          <w:szCs w:val="24"/>
+          <w:lang w:eastAsia="en-GB"/>
+        </w:rPr>
+        <w:lastRenderedPageBreak/>
+        <w:t xml:space="preserve">In addition to high-low price analysis, SMA has been widely used to identify trend changes and optimize trading strategies. Its application extends to techniques such as the moving average crossover, where traders compare short-term and long-term SMAs to detect trend reversals and potential trading opportunities </w:t>
+      </w:r>
+      <w:r>
+        <w:rPr>
+          <w:rFonts w:ascii="Times New Roman" w:eastAsia="Times New Roman" w:hAnsi="Times New Roman" w:cs="Times New Roman"/>
+          <w:sz w:val="24"/>
+          <w:szCs w:val="24"/>
+          <w:lang w:eastAsia="en-GB"/>
+        </w:rPr>
+        <w:t xml:space="preserve">[3][4]. </w:t>
+      </w:r>
+      <w:r>
+        <w:rPr>
+          <w:rFonts w:ascii="Times New Roman" w:eastAsia="Times New Roman" w:hAnsi="Times New Roman" w:cs="Times New Roman"/>
+          <w:sz w:val="24"/>
+          <w:szCs w:val="24"/>
+          <w:lang w:eastAsia="en-GB"/>
+        </w:rPr>
+        <w:t xml:space="preserve">These methods are particularly </w:t>
+      </w:r>
+      <w:proofErr w:type="spellStart"/>
+      <w:r>
+        <w:rPr>
+          <w:rFonts w:ascii="Times New Roman" w:eastAsia="Times New Roman" w:hAnsi="Times New Roman" w:cs="Times New Roman"/>
+          <w:sz w:val="24"/>
+          <w:szCs w:val="24"/>
+          <w:lang w:eastAsia="en-GB"/>
+        </w:rPr>
+        <w:t>favored</w:t>
+      </w:r>
+      <w:proofErr w:type="spellEnd"/>
+      <w:r>
+        <w:rPr>
+          <w:rFonts w:ascii="Times New Roman" w:eastAsia="Times New Roman" w:hAnsi="Times New Roman" w:cs="Times New Roman"/>
+          <w:sz w:val="24"/>
+          <w:szCs w:val="24"/>
+          <w:lang w:eastAsia="en-GB"/>
+        </w:rPr>
+        <w:t xml:space="preserve"> by long-term traders who seek stability and wish to avoid reacting to short-term market fluctuations </w:t>
+      </w:r>
+      <w:r>
+        <w:rPr>
+          <w:rFonts w:ascii="Times New Roman" w:eastAsia="Times New Roman" w:hAnsi="Times New Roman" w:cs="Times New Roman"/>
+          <w:sz w:val="24"/>
+          <w:szCs w:val="24"/>
+          <w:lang w:eastAsia="en-GB"/>
+        </w:rPr>
+        <w:t xml:space="preserve">[4]. </w:t>
+      </w:r>
+      <w:r>
+        <w:rPr>
+          <w:rFonts w:ascii="Times New Roman" w:eastAsia="Times New Roman" w:hAnsi="Times New Roman" w:cs="Times New Roman"/>
+          <w:sz w:val="24"/>
+          <w:szCs w:val="24"/>
+          <w:lang w:eastAsia="en-GB"/>
+        </w:rPr>
+        <w:t>SMA thus serves as a robust tool for identifying opportunities and minimizing risks across different market conditions.</w:t>
+      </w:r>
+    </w:p>
+    <w:p>
+      <w:pPr>
+        <w:spacing w:before="100" w:beforeAutospacing="1" w:after="100" w:afterAutospacing="1" w:line="240" w:lineRule="auto"/>
+        <w:rPr>
+          <w:rFonts w:ascii="Times New Roman" w:eastAsia="Times New Roman" w:hAnsi="Times New Roman" w:cs="Times New Roman"/>
+          <w:sz w:val="24"/>
+          <w:szCs w:val="24"/>
+          <w:lang w:eastAsia="en-GB"/>
+        </w:rPr>
+      </w:pPr>
+      <w:r>
+        <w:rPr>
+          <w:rFonts w:ascii="Times New Roman" w:eastAsia="Times New Roman" w:hAnsi="Times New Roman" w:cs="Times New Roman"/>
+          <w:sz w:val="24"/>
+          <w:szCs w:val="24"/>
+          <w:lang w:eastAsia="en-GB"/>
+        </w:rPr>
+        <w:t>Despite these advancements, there remains a significant gap in the literature concerning the specific application of SMA in combination with high-low price dynamics for individual stocks such as Hyundai’s. This study aims to address this gap by investigating the correlation between SMA signals and high-low price differences. Understanding this relationship is crucial for technical analysts and investors, as it could provide actionable insights for predicting market movements and refining trading strategies.</w:t>
+      </w:r>
+    </w:p>
+    <w:p>
+      <w:pPr>
+        <w:spacing w:before="100" w:beforeAutospacing="1" w:after="100" w:afterAutospacing="1" w:line="240" w:lineRule="auto"/>
+        <w:rPr>
+          <w:rFonts w:ascii="Times New Roman" w:eastAsia="Times New Roman" w:hAnsi="Times New Roman" w:cs="Times New Roman"/>
+          <w:sz w:val="24"/>
+          <w:szCs w:val="24"/>
+          <w:lang w:eastAsia="en-GB"/>
+        </w:rPr>
+      </w:pPr>
+      <w:r>
+        <w:rPr>
+          <w:rFonts w:ascii="Times New Roman" w:eastAsia="Times New Roman" w:hAnsi="Times New Roman" w:cs="Times New Roman"/>
+          <w:b/>
+          <w:bCs/>
+          <w:sz w:val="24"/>
+          <w:szCs w:val="24"/>
+          <w:lang w:eastAsia="en-GB"/>
+        </w:rPr>
+        <w:t xml:space="preserve">2.2. Why RQ is of interest </w:t>
       </w:r>
       <w:r>
         <w:rPr>
@@ -1485,49 +1730,15 @@
           <w:lang w:eastAsia="en-GB"/>
         </w:rPr>
         <w:br/>
-        <w:t>Doe (2019) discusses the role of volume analysis in understanding market sentiment. This highlights the importance of trading volume in confirming price movements, a factor crucial for the current study.</w:t>
-      </w:r>
-      <w:r>
-        <w:rPr>
-          <w:rFonts w:ascii="Times New Roman" w:eastAsia="Times New Roman" w:hAnsi="Times New Roman" w:cs="Times New Roman"/>
-          <w:sz w:val="24"/>
-          <w:szCs w:val="24"/>
-          <w:lang w:eastAsia="en-GB"/>
-        </w:rPr>
-        <w:br/>
-        <w:t>Brown (2021) investigates the statistical approaches to studying correlations between price movements and trading volume. This research contributes to our understanding of how volume can signal potential changes in market trends, forming the basis of the methodology in this study. These studies emphasize the importance of SMA and Volume as indicators, forming the foundation for this research. They suggest that the relationship between SMA and Volume is complex and may vary across different markets and time periods. While SMA is often used to predict market trends, volume may act as a confirming or opposing signal. Previous research on similar correlations in different stock markets highlights the need for a focused study on Hyundai’s stock data to determine whether these trends hold in the case of a major automaker.</w:t>
-      </w:r>
-    </w:p>
-    <w:p>
-      <w:pPr>
-        <w:spacing w:before="100" w:beforeAutospacing="1" w:after="100" w:afterAutospacing="1" w:line="240" w:lineRule="auto"/>
-        <w:rPr>
-          <w:rFonts w:ascii="Times New Roman" w:eastAsia="Times New Roman" w:hAnsi="Times New Roman" w:cs="Times New Roman"/>
-          <w:sz w:val="24"/>
-          <w:szCs w:val="24"/>
-          <w:lang w:eastAsia="en-GB"/>
-        </w:rPr>
-      </w:pPr>
-      <w:r>
-        <w:rPr>
-          <w:rFonts w:ascii="Times New Roman" w:eastAsia="Times New Roman" w:hAnsi="Times New Roman" w:cs="Times New Roman"/>
-          <w:b/>
-          <w:bCs/>
-          <w:sz w:val="24"/>
-          <w:szCs w:val="24"/>
-          <w:lang w:eastAsia="en-GB"/>
-        </w:rPr>
-        <w:t xml:space="preserve">2.2. Why RQ is of interest </w:t>
-      </w:r>
-      <w:r>
-        <w:rPr>
-          <w:rFonts w:ascii="Times New Roman" w:eastAsia="Times New Roman" w:hAnsi="Times New Roman" w:cs="Times New Roman"/>
-          <w:sz w:val="24"/>
-          <w:szCs w:val="24"/>
-          <w:lang w:eastAsia="en-GB"/>
-        </w:rPr>
-        <w:br/>
-        <w:t>Despite extensive research in financial markets, the interplay between SMA and Volume for Hyundai’s stock remains underexplored. This study aims to address this gap, providing insights for technical analysts and investors. Understanding this correlation could improve trading strategies and help investors predict potential market movements based on SMA signals and accompanying volume data.</w:t>
+      </w:r>
+      <w:r>
+        <w:rPr>
+          <w:rFonts w:ascii="Times New Roman" w:eastAsia="Times New Roman" w:hAnsi="Times New Roman" w:cs="Times New Roman"/>
+          <w:sz w:val="24"/>
+          <w:szCs w:val="24"/>
+          <w:lang w:eastAsia="en-GB"/>
+        </w:rPr>
+        <w:t>The significance of this research lies in its potential to contribute both to academic understanding and practical application. By focusing on Hyundai’s stock, the study provides a targeted analysis that can serve as a foundation for future research in this area. Additionally, the insights gained may help traders and investors better navigate market complexities, thereby improving their decision-making processes and enhancing overall market efficiency.</w:t>
       </w:r>
     </w:p>
     <w:p>
@@ -1605,17 +1816,7 @@
           <w:szCs w:val="24"/>
           <w:lang w:eastAsia="en-GB"/>
         </w:rPr>
-        <w:t xml:space="preserve">A scatter plot with SMA of Close on the x-axis and Volume on the y-axis is chosen. This visualization effectively displays the correlation </w:t>
-      </w:r>
-      <w:r>
-        <w:rPr>
-          <w:rFonts w:ascii="Times New Roman" w:eastAsia="Times New Roman" w:hAnsi="Times New Roman" w:cs="Times New Roman"/>
-          <w:sz w:val="24"/>
-          <w:szCs w:val="24"/>
-          <w:lang w:eastAsia="en-GB"/>
-        </w:rPr>
-        <w:lastRenderedPageBreak/>
-        <w:t>between the two variables. The plot includes a fitted regression line to indicate trends, making it easier to interpret the relationship between the variables.</w:t>
+        <w:t>A scatter plot with SMA of Close on the x-axis and Volume on the y-axis is chosen. This visualization effectively displays the correlation between the two variables. The plot includes a fitted regression line to indicate trends, making it easier to interpret the relationship between the variables.</w:t>
       </w:r>
     </w:p>
     <w:p>
@@ -1758,7 +1959,17 @@
           <w:lang w:eastAsia="en-GB"/>
         </w:rPr>
         <w:br/>
-        <w:t>The Shapiro-Wilk test confirmed non-normality (ρ &lt; 0.05) for Volume, prompting the use of Spearman’s Rho. This non-parametric test is appropriate for interval data that does not follow a normal distribution. Spearman’s Rho measures the strength and direction of the monotonic relationship between two variables, making it suitable for this analysis of stock data.</w:t>
+        <w:t xml:space="preserve">The Shapiro-Wilk test confirmed non-normality (ρ &lt; 0.05) for Volume, prompting the use of Spearman’s Rho. This non-parametric test is appropriate for interval data that does not follow </w:t>
+      </w:r>
+      <w:r>
+        <w:rPr>
+          <w:rFonts w:ascii="Times New Roman" w:eastAsia="Times New Roman" w:hAnsi="Times New Roman" w:cs="Times New Roman"/>
+          <w:sz w:val="24"/>
+          <w:szCs w:val="24"/>
+          <w:lang w:eastAsia="en-GB"/>
+        </w:rPr>
+        <w:lastRenderedPageBreak/>
+        <w:t>a normal distribution. Spearman’s Rho measures the strength and direction of the monotonic relationship between two variables, making it suitable for this analysis of stock data.</w:t>
       </w:r>
     </w:p>
     <w:p>
@@ -2015,297 +2226,858 @@
           <w:szCs w:val="24"/>
           <w:lang w:eastAsia="en-GB"/>
         </w:rPr>
-        <w:t xml:space="preserve">While the project was successful, some areas for improvement were identified. The group could have started the data cleaning process earlier to avoid last-minute challenges. More frequent meetings might have helped clarify certain aspects sooner. </w:t>
-      </w:r>
-      <w:r>
-        <w:rPr>
-          <w:rFonts w:ascii="Times New Roman" w:eastAsia="Times New Roman" w:hAnsi="Times New Roman" w:cs="Times New Roman"/>
-          <w:b/>
+        <w:t>While the project was successful, some areas for improvement were identified. The group could have started the data cleaning process earlier to avoid last-minute challenges. More frequent meetings might have helped clarify certain aspects sooner. Additionally, exploring advanced statistical tests could have enriched the analysis further.</w:t>
+      </w:r>
+    </w:p>
+    <w:p>
+      <w:pPr>
+        <w:spacing w:after="0" w:line="240" w:lineRule="auto"/>
+        <w:rPr>
+          <w:rFonts w:ascii="Times New Roman" w:eastAsia="Times New Roman" w:hAnsi="Times New Roman" w:cs="Times New Roman"/>
+          <w:b/>
+          <w:sz w:val="24"/>
+          <w:szCs w:val="24"/>
+          <w:lang w:eastAsia="en-GB"/>
+        </w:rPr>
+      </w:pPr>
+    </w:p>
+    <w:p>
+      <w:pPr>
+        <w:spacing w:after="0" w:line="240" w:lineRule="auto"/>
+        <w:rPr>
+          <w:rFonts w:ascii="Times New Roman" w:eastAsia="Times New Roman" w:hAnsi="Times New Roman" w:cs="Times New Roman"/>
+          <w:b/>
+          <w:sz w:val="24"/>
+          <w:szCs w:val="24"/>
+          <w:lang w:eastAsia="en-GB"/>
+        </w:rPr>
+      </w:pPr>
+      <w:r>
+        <w:rPr>
+          <w:rFonts w:ascii="Times New Roman" w:eastAsia="Times New Roman" w:hAnsi="Times New Roman" w:cs="Times New Roman"/>
+          <w:b/>
+          <w:sz w:val="24"/>
+          <w:szCs w:val="24"/>
+          <w:lang w:eastAsia="en-GB"/>
+        </w:rPr>
+        <w:t>5.3. Group’s time management</w:t>
+      </w:r>
+    </w:p>
+    <w:p>
+      <w:pPr>
+        <w:spacing w:after="0" w:line="240" w:lineRule="auto"/>
+        <w:rPr>
+          <w:rFonts w:ascii="Times New Roman" w:eastAsia="Times New Roman" w:hAnsi="Times New Roman" w:cs="Times New Roman"/>
+          <w:b/>
+          <w:sz w:val="24"/>
+          <w:szCs w:val="24"/>
+          <w:lang w:eastAsia="en-GB"/>
+        </w:rPr>
+      </w:pPr>
+      <w:r>
+        <w:rPr>
+          <w:rFonts w:ascii="Times New Roman" w:eastAsia="Times New Roman" w:hAnsi="Times New Roman" w:cs="Times New Roman"/>
+          <w:b/>
+          <w:sz w:val="24"/>
+          <w:szCs w:val="24"/>
+          <w:lang w:eastAsia="en-GB"/>
+        </w:rPr>
+        <w:t>Time management was generally effective, with milestones achieved as planned. However, the final stages of the project felt rushed due to underestimating the time required for analysis and visualization. A more detailed timeline would benefit future projects.</w:t>
+      </w:r>
+    </w:p>
+    <w:p>
+      <w:pPr>
+        <w:spacing w:after="0" w:line="240" w:lineRule="auto"/>
+        <w:rPr>
+          <w:rFonts w:ascii="Times New Roman" w:eastAsia="Times New Roman" w:hAnsi="Times New Roman" w:cs="Times New Roman"/>
+          <w:b/>
+          <w:sz w:val="24"/>
+          <w:szCs w:val="24"/>
+          <w:lang w:eastAsia="en-GB"/>
+        </w:rPr>
+      </w:pPr>
+    </w:p>
+    <w:p>
+      <w:pPr>
+        <w:spacing w:after="0" w:line="240" w:lineRule="auto"/>
+        <w:rPr>
+          <w:rFonts w:ascii="Times New Roman" w:eastAsia="Times New Roman" w:hAnsi="Times New Roman" w:cs="Times New Roman"/>
+          <w:b/>
+          <w:sz w:val="24"/>
+          <w:szCs w:val="24"/>
+          <w:lang w:eastAsia="en-GB"/>
+        </w:rPr>
+      </w:pPr>
+      <w:r>
+        <w:rPr>
+          <w:rFonts w:ascii="Times New Roman" w:eastAsia="Times New Roman" w:hAnsi="Times New Roman" w:cs="Times New Roman"/>
+          <w:b/>
+          <w:sz w:val="24"/>
+          <w:szCs w:val="24"/>
+          <w:lang w:eastAsia="en-GB"/>
+        </w:rPr>
+        <w:t>5.4. Project’s overall judgement</w:t>
+      </w:r>
+    </w:p>
+    <w:p>
+      <w:pPr>
+        <w:spacing w:after="0" w:line="240" w:lineRule="auto"/>
+        <w:rPr>
+          <w:rFonts w:ascii="Times New Roman" w:eastAsia="Times New Roman" w:hAnsi="Times New Roman" w:cs="Times New Roman"/>
+          <w:b/>
+          <w:sz w:val="24"/>
+          <w:szCs w:val="24"/>
+          <w:lang w:eastAsia="en-GB"/>
+        </w:rPr>
+      </w:pPr>
+      <w:r>
+        <w:rPr>
+          <w:rFonts w:ascii="Times New Roman" w:eastAsia="Times New Roman" w:hAnsi="Times New Roman" w:cs="Times New Roman"/>
+          <w:b/>
+          <w:sz w:val="24"/>
+          <w:szCs w:val="24"/>
+          <w:lang w:eastAsia="en-GB"/>
+        </w:rPr>
+        <w:t>The project was a success, meeting all objectives and providing meaningful insights into the correlation between Hyundai’s stock data variables. The group’s effort and teamwork resulted in a comprehensive and well-structured analysis.</w:t>
+      </w:r>
+    </w:p>
+    <w:p>
+      <w:pPr>
+        <w:spacing w:after="0" w:line="240" w:lineRule="auto"/>
+        <w:rPr>
+          <w:rFonts w:ascii="Times New Roman" w:eastAsia="Times New Roman" w:hAnsi="Times New Roman" w:cs="Times New Roman"/>
+          <w:b/>
+          <w:sz w:val="24"/>
+          <w:szCs w:val="24"/>
+          <w:lang w:eastAsia="en-GB"/>
+        </w:rPr>
+      </w:pPr>
+    </w:p>
+    <w:p>
+      <w:pPr>
+        <w:spacing w:after="0" w:line="240" w:lineRule="auto"/>
+        <w:rPr>
+          <w:rFonts w:ascii="Times New Roman" w:eastAsia="Times New Roman" w:hAnsi="Times New Roman" w:cs="Times New Roman"/>
+          <w:b/>
+          <w:sz w:val="24"/>
+          <w:szCs w:val="24"/>
+          <w:lang w:eastAsia="en-GB"/>
+        </w:rPr>
+      </w:pPr>
+      <w:r>
+        <w:rPr>
+          <w:rFonts w:ascii="Times New Roman" w:eastAsia="Times New Roman" w:hAnsi="Times New Roman" w:cs="Times New Roman"/>
+          <w:b/>
+          <w:sz w:val="24"/>
+          <w:szCs w:val="24"/>
+          <w:lang w:eastAsia="en-GB"/>
+        </w:rPr>
+        <w:t xml:space="preserve"> 5.5. Note any changes to group since submission of Assignment 1</w:t>
+      </w:r>
+    </w:p>
+    <w:p>
+      <w:pPr>
+        <w:spacing w:after="0" w:line="240" w:lineRule="auto"/>
+        <w:rPr>
+          <w:rFonts w:ascii="Times New Roman" w:eastAsia="Times New Roman" w:hAnsi="Times New Roman" w:cs="Times New Roman"/>
+          <w:b/>
+          <w:sz w:val="24"/>
+          <w:szCs w:val="24"/>
+          <w:lang w:eastAsia="en-GB"/>
+        </w:rPr>
+      </w:pPr>
+      <w:r>
+        <w:rPr>
+          <w:rFonts w:ascii="Times New Roman" w:eastAsia="Times New Roman" w:hAnsi="Times New Roman" w:cs="Times New Roman"/>
+          <w:b/>
+          <w:sz w:val="24"/>
+          <w:szCs w:val="24"/>
+          <w:lang w:eastAsia="en-GB"/>
+        </w:rPr>
+        <w:t>There were no changes to the group composition since the submission of Assignment 1. All original members remained committed to the project and contributed equally to its completion.</w:t>
+      </w:r>
+    </w:p>
+    <w:p>
+      <w:pPr>
+        <w:spacing w:after="0" w:line="240" w:lineRule="auto"/>
+        <w:rPr>
+          <w:rFonts w:ascii="Times New Roman" w:eastAsia="Times New Roman" w:hAnsi="Times New Roman" w:cs="Times New Roman"/>
+          <w:b/>
+          <w:sz w:val="24"/>
+          <w:szCs w:val="24"/>
+          <w:lang w:eastAsia="en-GB"/>
+        </w:rPr>
+      </w:pPr>
+    </w:p>
+    <w:p>
+      <w:pPr>
+        <w:spacing w:after="0" w:line="240" w:lineRule="auto"/>
+        <w:rPr>
+          <w:rFonts w:ascii="Times New Roman" w:eastAsia="Times New Roman" w:hAnsi="Times New Roman" w:cs="Times New Roman"/>
+          <w:b/>
+          <w:sz w:val="24"/>
+          <w:szCs w:val="24"/>
+          <w:lang w:eastAsia="en-GB"/>
+        </w:rPr>
+      </w:pPr>
+      <w:r>
+        <w:rPr>
+          <w:rFonts w:ascii="Times New Roman" w:eastAsia="Times New Roman" w:hAnsi="Times New Roman" w:cs="Times New Roman"/>
+          <w:b/>
+          <w:sz w:val="24"/>
+          <w:szCs w:val="24"/>
+          <w:lang w:eastAsia="en-GB"/>
+        </w:rPr>
+        <w:t>5.6. Comment on the GitHub log output</w:t>
+      </w:r>
+    </w:p>
+    <w:p>
+      <w:pPr>
+        <w:spacing w:after="0" w:line="240" w:lineRule="auto"/>
+        <w:rPr>
+          <w:rFonts w:ascii="Times New Roman" w:eastAsia="Times New Roman" w:hAnsi="Times New Roman" w:cs="Times New Roman"/>
+          <w:b/>
+          <w:sz w:val="24"/>
+          <w:szCs w:val="24"/>
+          <w:lang w:eastAsia="en-GB"/>
+        </w:rPr>
+      </w:pPr>
+      <w:r>
+        <w:rPr>
+          <w:rFonts w:ascii="Times New Roman" w:eastAsia="Times New Roman" w:hAnsi="Times New Roman" w:cs="Times New Roman"/>
+          <w:b/>
+          <w:sz w:val="24"/>
+          <w:szCs w:val="24"/>
+          <w:lang w:eastAsia="en-GB"/>
+        </w:rPr>
+        <w:t>The GitHub log demonstrates consistent contributions from all members. Significant commits include:</w:t>
+      </w:r>
+    </w:p>
+    <w:p>
+      <w:pPr>
+        <w:spacing w:after="0" w:line="240" w:lineRule="auto"/>
+        <w:rPr>
+          <w:rFonts w:ascii="Times New Roman" w:eastAsia="Times New Roman" w:hAnsi="Times New Roman" w:cs="Times New Roman"/>
+          <w:b/>
+          <w:sz w:val="24"/>
+          <w:szCs w:val="24"/>
+          <w:lang w:eastAsia="en-GB"/>
+        </w:rPr>
+      </w:pPr>
+    </w:p>
+    <w:p>
+      <w:pPr>
+        <w:spacing w:after="0" w:line="240" w:lineRule="auto"/>
+        <w:rPr>
+          <w:rFonts w:ascii="Times New Roman" w:eastAsia="Times New Roman" w:hAnsi="Times New Roman" w:cs="Times New Roman"/>
+          <w:b/>
+          <w:sz w:val="24"/>
+          <w:szCs w:val="24"/>
+          <w:lang w:eastAsia="en-GB"/>
+        </w:rPr>
+      </w:pPr>
+      <w:r>
+        <w:rPr>
+          <w:rFonts w:ascii="Times New Roman" w:eastAsia="Times New Roman" w:hAnsi="Times New Roman" w:cs="Times New Roman"/>
+          <w:b/>
+          <w:sz w:val="24"/>
+          <w:szCs w:val="24"/>
+          <w:lang w:eastAsia="en-GB"/>
+        </w:rPr>
+        <w:t xml:space="preserve">1. Commit Message: "Initial data exploration and cleaning completed"  </w:t>
+      </w:r>
+    </w:p>
+    <w:p>
+      <w:pPr>
+        <w:spacing w:after="0" w:line="240" w:lineRule="auto"/>
+        <w:rPr>
+          <w:rFonts w:ascii="Times New Roman" w:eastAsia="Times New Roman" w:hAnsi="Times New Roman" w:cs="Times New Roman"/>
+          <w:b/>
+          <w:sz w:val="24"/>
+          <w:szCs w:val="24"/>
+          <w:lang w:eastAsia="en-GB"/>
+        </w:rPr>
+      </w:pPr>
+      <w:r>
+        <w:rPr>
+          <w:rFonts w:ascii="Times New Roman" w:eastAsia="Times New Roman" w:hAnsi="Times New Roman" w:cs="Times New Roman"/>
+          <w:b/>
+          <w:sz w:val="24"/>
+          <w:szCs w:val="24"/>
+          <w:lang w:eastAsia="en-GB"/>
+        </w:rPr>
+        <w:t xml:space="preserve"> </w:t>
+      </w:r>
+    </w:p>
+    <w:p>
+      <w:pPr>
+        <w:spacing w:after="0" w:line="240" w:lineRule="auto"/>
+        <w:rPr>
+          <w:rFonts w:ascii="Times New Roman" w:eastAsia="Times New Roman" w:hAnsi="Times New Roman" w:cs="Times New Roman"/>
+          <w:b/>
+          <w:sz w:val="24"/>
+          <w:szCs w:val="24"/>
+          <w:lang w:eastAsia="en-GB"/>
+        </w:rPr>
+      </w:pPr>
+      <w:r>
+        <w:rPr>
+          <w:rFonts w:ascii="Times New Roman" w:eastAsia="Times New Roman" w:hAnsi="Times New Roman" w:cs="Times New Roman"/>
+          <w:b/>
+          <w:sz w:val="24"/>
+          <w:szCs w:val="24"/>
+          <w:lang w:eastAsia="en-GB"/>
+        </w:rPr>
+        <w:t xml:space="preserve">  Explanation: This commit marked the completion of data preprocessing, setting the foundation for the analysis by ensuring data accuracy and consistency.</w:t>
+      </w:r>
+    </w:p>
+    <w:p>
+      <w:pPr>
+        <w:spacing w:after="0" w:line="240" w:lineRule="auto"/>
+        <w:rPr>
+          <w:rFonts w:ascii="Times New Roman" w:eastAsia="Times New Roman" w:hAnsi="Times New Roman" w:cs="Times New Roman"/>
+          <w:b/>
+          <w:sz w:val="24"/>
+          <w:szCs w:val="24"/>
+          <w:lang w:eastAsia="en-GB"/>
+        </w:rPr>
+      </w:pPr>
+    </w:p>
+    <w:p>
+      <w:pPr>
+        <w:spacing w:after="0" w:line="240" w:lineRule="auto"/>
+        <w:rPr>
+          <w:rFonts w:ascii="Times New Roman" w:eastAsia="Times New Roman" w:hAnsi="Times New Roman" w:cs="Times New Roman"/>
+          <w:b/>
+          <w:sz w:val="24"/>
+          <w:szCs w:val="24"/>
+          <w:lang w:eastAsia="en-GB"/>
+        </w:rPr>
+      </w:pPr>
+      <w:r>
+        <w:rPr>
+          <w:rFonts w:ascii="Times New Roman" w:eastAsia="Times New Roman" w:hAnsi="Times New Roman" w:cs="Times New Roman"/>
+          <w:b/>
+          <w:sz w:val="24"/>
+          <w:szCs w:val="24"/>
+          <w:lang w:eastAsia="en-GB"/>
+        </w:rPr>
+        <w:t xml:space="preserve">2. Commit Message: "Implemented correlation analysis and visualization"  </w:t>
+      </w:r>
+    </w:p>
+    <w:p>
+      <w:pPr>
+        <w:spacing w:after="0" w:line="240" w:lineRule="auto"/>
+        <w:rPr>
+          <w:rFonts w:ascii="Times New Roman" w:eastAsia="Times New Roman" w:hAnsi="Times New Roman" w:cs="Times New Roman"/>
+          <w:b/>
+          <w:sz w:val="24"/>
+          <w:szCs w:val="24"/>
+          <w:lang w:eastAsia="en-GB"/>
+        </w:rPr>
+      </w:pPr>
+      <w:r>
+        <w:rPr>
+          <w:rFonts w:ascii="Times New Roman" w:eastAsia="Times New Roman" w:hAnsi="Times New Roman" w:cs="Times New Roman"/>
+          <w:b/>
+          <w:sz w:val="24"/>
+          <w:szCs w:val="24"/>
+          <w:lang w:eastAsia="en-GB"/>
+        </w:rPr>
+        <w:t xml:space="preserve">   </w:t>
+      </w:r>
+    </w:p>
+    <w:p>
+      <w:pPr>
+        <w:spacing w:after="0" w:line="240" w:lineRule="auto"/>
+        <w:rPr>
+          <w:rFonts w:ascii="Times New Roman" w:eastAsia="Times New Roman" w:hAnsi="Times New Roman" w:cs="Times New Roman"/>
+          <w:b/>
+          <w:sz w:val="24"/>
+          <w:szCs w:val="24"/>
+          <w:lang w:eastAsia="en-GB"/>
+        </w:rPr>
+      </w:pPr>
+      <w:proofErr w:type="spellStart"/>
+      <w:r>
+        <w:rPr>
+          <w:rFonts w:ascii="Times New Roman" w:eastAsia="Times New Roman" w:hAnsi="Times New Roman" w:cs="Times New Roman"/>
+          <w:b/>
+          <w:sz w:val="24"/>
+          <w:szCs w:val="24"/>
+          <w:lang w:eastAsia="en-GB"/>
+        </w:rPr>
+        <w:t>Explanation:This</w:t>
+      </w:r>
+      <w:proofErr w:type="spellEnd"/>
+      <w:r>
+        <w:rPr>
+          <w:rFonts w:ascii="Times New Roman" w:eastAsia="Times New Roman" w:hAnsi="Times New Roman" w:cs="Times New Roman"/>
+          <w:b/>
+          <w:sz w:val="24"/>
+          <w:szCs w:val="24"/>
+          <w:lang w:eastAsia="en-GB"/>
+        </w:rPr>
+        <w:t xml:space="preserve"> commit included the implementation of statistical tests and the creation of visualizations, addressing the core of the research question.</w:t>
+      </w:r>
+    </w:p>
+    <w:p>
+      <w:pPr>
+        <w:spacing w:after="0" w:line="240" w:lineRule="auto"/>
+        <w:rPr>
+          <w:rFonts w:ascii="Times New Roman" w:eastAsia="Times New Roman" w:hAnsi="Times New Roman" w:cs="Times New Roman"/>
+          <w:b/>
+          <w:sz w:val="24"/>
+          <w:szCs w:val="24"/>
+          <w:lang w:eastAsia="en-GB"/>
+        </w:rPr>
+      </w:pPr>
+    </w:p>
+    <w:p>
+      <w:pPr>
+        <w:spacing w:after="0" w:line="240" w:lineRule="auto"/>
+        <w:rPr>
+          <w:rFonts w:ascii="Times New Roman" w:eastAsia="Times New Roman" w:hAnsi="Times New Roman" w:cs="Times New Roman"/>
+          <w:b/>
+          <w:sz w:val="24"/>
+          <w:szCs w:val="24"/>
+          <w:lang w:eastAsia="en-GB"/>
+        </w:rPr>
+      </w:pPr>
+      <w:r>
+        <w:rPr>
+          <w:rFonts w:ascii="Times New Roman" w:eastAsia="Times New Roman" w:hAnsi="Times New Roman" w:cs="Times New Roman"/>
+          <w:b/>
+          <w:sz w:val="24"/>
+          <w:szCs w:val="24"/>
+          <w:lang w:eastAsia="en-GB"/>
+        </w:rPr>
+        <w:t xml:space="preserve">3. Commit Message: "Finalized report and polished visualizations"  </w:t>
+      </w:r>
+    </w:p>
+    <w:p>
+      <w:pPr>
+        <w:spacing w:after="0" w:line="240" w:lineRule="auto"/>
+        <w:rPr>
+          <w:rFonts w:ascii="Times New Roman" w:eastAsia="Times New Roman" w:hAnsi="Times New Roman" w:cs="Times New Roman"/>
+          <w:b/>
+          <w:sz w:val="24"/>
+          <w:szCs w:val="24"/>
+          <w:lang w:eastAsia="en-GB"/>
+        </w:rPr>
+      </w:pPr>
+      <w:r>
+        <w:rPr>
+          <w:rFonts w:ascii="Times New Roman" w:eastAsia="Times New Roman" w:hAnsi="Times New Roman" w:cs="Times New Roman"/>
+          <w:b/>
+          <w:sz w:val="24"/>
+          <w:szCs w:val="24"/>
+          <w:lang w:eastAsia="en-GB"/>
+        </w:rPr>
+        <w:t xml:space="preserve">   </w:t>
+      </w:r>
+    </w:p>
+    <w:p>
+      <w:pPr>
+        <w:spacing w:after="0" w:line="240" w:lineRule="auto"/>
+        <w:rPr>
+          <w:rFonts w:ascii="Times New Roman" w:eastAsia="Times New Roman" w:hAnsi="Times New Roman" w:cs="Times New Roman"/>
+          <w:b/>
+          <w:sz w:val="24"/>
+          <w:szCs w:val="24"/>
+          <w:lang w:eastAsia="en-GB"/>
+        </w:rPr>
+      </w:pPr>
+      <w:proofErr w:type="spellStart"/>
+      <w:r>
+        <w:rPr>
+          <w:rFonts w:ascii="Times New Roman" w:eastAsia="Times New Roman" w:hAnsi="Times New Roman" w:cs="Times New Roman"/>
+          <w:b/>
+          <w:sz w:val="24"/>
+          <w:szCs w:val="24"/>
+          <w:lang w:eastAsia="en-GB"/>
+        </w:rPr>
+        <w:t>Explanation:This</w:t>
+      </w:r>
+      <w:proofErr w:type="spellEnd"/>
+      <w:r>
+        <w:rPr>
+          <w:rFonts w:ascii="Times New Roman" w:eastAsia="Times New Roman" w:hAnsi="Times New Roman" w:cs="Times New Roman"/>
+          <w:b/>
+          <w:sz w:val="24"/>
+          <w:szCs w:val="24"/>
+          <w:lang w:eastAsia="en-GB"/>
+        </w:rPr>
+        <w:t xml:space="preserve"> commit integrated all sections of the report, ensuring coherence and clarity, and refined visualizations for better presentation.</w:t>
+      </w:r>
+    </w:p>
+    <w:p>
+      <w:pPr>
+        <w:spacing w:after="0" w:line="240" w:lineRule="auto"/>
+        <w:rPr>
+          <w:rFonts w:ascii="Times New Roman" w:eastAsia="Times New Roman" w:hAnsi="Times New Roman" w:cs="Times New Roman"/>
+          <w:b/>
+          <w:sz w:val="24"/>
+          <w:szCs w:val="24"/>
+          <w:lang w:eastAsia="en-GB"/>
+        </w:rPr>
+      </w:pPr>
+    </w:p>
+    <w:p>
+      <w:pPr>
+        <w:spacing w:after="0" w:line="240" w:lineRule="auto"/>
+        <w:rPr>
+          <w:rFonts w:ascii="Times New Roman" w:eastAsia="Times New Roman" w:hAnsi="Times New Roman" w:cs="Times New Roman"/>
+          <w:sz w:val="24"/>
+          <w:szCs w:val="24"/>
+          <w:lang w:eastAsia="en-GB"/>
+        </w:rPr>
+      </w:pPr>
+    </w:p>
+    <w:p>
+      <w:pPr>
+        <w:spacing w:after="0" w:line="240" w:lineRule="auto"/>
+        <w:rPr>
+          <w:rFonts w:ascii="Times New Roman" w:eastAsia="Times New Roman" w:hAnsi="Times New Roman" w:cs="Times New Roman"/>
+          <w:sz w:val="24"/>
+          <w:szCs w:val="24"/>
+          <w:lang w:eastAsia="en-GB"/>
+        </w:rPr>
+      </w:pPr>
+      <w:r>
+        <w:rPr>
+          <w:rFonts w:ascii="Times New Roman" w:eastAsia="Times New Roman" w:hAnsi="Times New Roman" w:cs="Times New Roman"/>
+          <w:sz w:val="24"/>
+          <w:szCs w:val="24"/>
+          <w:lang w:eastAsia="en-GB"/>
+        </w:rPr>
+        <w:t>5.1. What went well</w:t>
+      </w:r>
+    </w:p>
+    <w:p>
+      <w:pPr>
+        <w:spacing w:after="0" w:line="240" w:lineRule="auto"/>
+        <w:rPr>
+          <w:rFonts w:ascii="Times New Roman" w:eastAsia="Times New Roman" w:hAnsi="Times New Roman" w:cs="Times New Roman"/>
+          <w:sz w:val="24"/>
+          <w:szCs w:val="24"/>
+          <w:lang w:eastAsia="en-GB"/>
+        </w:rPr>
+      </w:pPr>
+      <w:r>
+        <w:rPr>
+          <w:rFonts w:ascii="Times New Roman" w:eastAsia="Times New Roman" w:hAnsi="Times New Roman" w:cs="Times New Roman"/>
+          <w:sz w:val="24"/>
+          <w:szCs w:val="24"/>
+          <w:lang w:eastAsia="en-GB"/>
+        </w:rPr>
+        <w:t>The group effectively collaborated throughout the project, leveraging each member’s strengths to produce high-quality results. Communication was seamless, and tasks were distributed evenly, ensuring timely completion. Additionally, the use of GitHub facilitated efficient version control and teamwork. The choice of Hyundai's stock data proved to be engaging and relevant, motivating all members to contribute actively.</w:t>
+      </w:r>
+    </w:p>
+    <w:p>
+      <w:pPr>
+        <w:spacing w:after="0" w:line="240" w:lineRule="auto"/>
+        <w:rPr>
+          <w:rFonts w:ascii="Times New Roman" w:eastAsia="Times New Roman" w:hAnsi="Times New Roman" w:cs="Times New Roman"/>
+          <w:sz w:val="24"/>
+          <w:szCs w:val="24"/>
+          <w:lang w:eastAsia="en-GB"/>
+        </w:rPr>
+      </w:pPr>
+    </w:p>
+    <w:p>
+      <w:pPr>
+        <w:spacing w:after="0" w:line="240" w:lineRule="auto"/>
+        <w:rPr>
+          <w:rFonts w:ascii="Times New Roman" w:eastAsia="Times New Roman" w:hAnsi="Times New Roman" w:cs="Times New Roman"/>
+          <w:sz w:val="24"/>
+          <w:szCs w:val="24"/>
+          <w:lang w:eastAsia="en-GB"/>
+        </w:rPr>
+      </w:pPr>
+      <w:r>
+        <w:rPr>
+          <w:rFonts w:ascii="Times New Roman" w:eastAsia="Times New Roman" w:hAnsi="Times New Roman" w:cs="Times New Roman"/>
+          <w:sz w:val="24"/>
+          <w:szCs w:val="24"/>
+          <w:lang w:eastAsia="en-GB"/>
+        </w:rPr>
+        <w:t>5.2. Points for improvement</w:t>
+      </w:r>
+    </w:p>
+    <w:p>
+      <w:pPr>
+        <w:spacing w:after="0" w:line="240" w:lineRule="auto"/>
+        <w:rPr>
+          <w:rFonts w:ascii="Times New Roman" w:eastAsia="Times New Roman" w:hAnsi="Times New Roman" w:cs="Times New Roman"/>
+          <w:sz w:val="24"/>
+          <w:szCs w:val="24"/>
+          <w:lang w:eastAsia="en-GB"/>
+        </w:rPr>
+      </w:pPr>
+      <w:r>
+        <w:rPr>
+          <w:rFonts w:ascii="Times New Roman" w:eastAsia="Times New Roman" w:hAnsi="Times New Roman" w:cs="Times New Roman"/>
+          <w:sz w:val="24"/>
+          <w:szCs w:val="24"/>
+          <w:lang w:eastAsia="en-GB"/>
+        </w:rPr>
+        <w:t>While the project was successful, some areas for improvement were identified. The group could have started the data cleaning process earlier to avoid last-minute challenges. More frequent meetings might have helped clarify certain aspects sooner. Additionally, exploring advanced statistical tests could have enriched the analysis further.</w:t>
+      </w:r>
+    </w:p>
+    <w:p>
+      <w:pPr>
+        <w:spacing w:after="0" w:line="240" w:lineRule="auto"/>
+        <w:rPr>
+          <w:rFonts w:ascii="Times New Roman" w:eastAsia="Times New Roman" w:hAnsi="Times New Roman" w:cs="Times New Roman"/>
+          <w:sz w:val="24"/>
+          <w:szCs w:val="24"/>
+          <w:lang w:eastAsia="en-GB"/>
+        </w:rPr>
+      </w:pPr>
+    </w:p>
+    <w:p>
+      <w:pPr>
+        <w:spacing w:after="0" w:line="240" w:lineRule="auto"/>
+        <w:rPr>
+          <w:rFonts w:ascii="Times New Roman" w:eastAsia="Times New Roman" w:hAnsi="Times New Roman" w:cs="Times New Roman"/>
+          <w:sz w:val="24"/>
+          <w:szCs w:val="24"/>
+          <w:lang w:eastAsia="en-GB"/>
+        </w:rPr>
+      </w:pPr>
+      <w:r>
+        <w:rPr>
+          <w:rFonts w:ascii="Times New Roman" w:eastAsia="Times New Roman" w:hAnsi="Times New Roman" w:cs="Times New Roman"/>
+          <w:sz w:val="24"/>
+          <w:szCs w:val="24"/>
+          <w:lang w:eastAsia="en-GB"/>
+        </w:rPr>
+        <w:t>5.3. Group’s time management</w:t>
+      </w:r>
+    </w:p>
+    <w:p>
+      <w:pPr>
+        <w:spacing w:after="0" w:line="240" w:lineRule="auto"/>
+        <w:rPr>
+          <w:rFonts w:ascii="Times New Roman" w:eastAsia="Times New Roman" w:hAnsi="Times New Roman" w:cs="Times New Roman"/>
+          <w:sz w:val="24"/>
+          <w:szCs w:val="24"/>
+          <w:lang w:eastAsia="en-GB"/>
+        </w:rPr>
+      </w:pPr>
+      <w:r>
+        <w:rPr>
+          <w:rFonts w:ascii="Times New Roman" w:eastAsia="Times New Roman" w:hAnsi="Times New Roman" w:cs="Times New Roman"/>
+          <w:sz w:val="24"/>
+          <w:szCs w:val="24"/>
+          <w:lang w:eastAsia="en-GB"/>
+        </w:rPr>
+        <w:t>Time management was generally effective, with milestones achieved as planned. However, the final stages of the project felt rushed due to underestimating the time required for analysis and visualization. A more detailed timeline would benefit future projects.</w:t>
+      </w:r>
+    </w:p>
+    <w:p>
+      <w:pPr>
+        <w:spacing w:after="0" w:line="240" w:lineRule="auto"/>
+        <w:rPr>
+          <w:rFonts w:ascii="Times New Roman" w:eastAsia="Times New Roman" w:hAnsi="Times New Roman" w:cs="Times New Roman"/>
+          <w:sz w:val="24"/>
+          <w:szCs w:val="24"/>
+          <w:lang w:eastAsia="en-GB"/>
+        </w:rPr>
+      </w:pPr>
+    </w:p>
+    <w:p>
+      <w:pPr>
+        <w:spacing w:after="0" w:line="240" w:lineRule="auto"/>
+        <w:rPr>
+          <w:rFonts w:ascii="Times New Roman" w:eastAsia="Times New Roman" w:hAnsi="Times New Roman" w:cs="Times New Roman"/>
+          <w:sz w:val="24"/>
+          <w:szCs w:val="24"/>
+          <w:lang w:eastAsia="en-GB"/>
+        </w:rPr>
+      </w:pPr>
+      <w:r>
+        <w:rPr>
+          <w:rFonts w:ascii="Times New Roman" w:eastAsia="Times New Roman" w:hAnsi="Times New Roman" w:cs="Times New Roman"/>
+          <w:sz w:val="24"/>
+          <w:szCs w:val="24"/>
+          <w:lang w:eastAsia="en-GB"/>
+        </w:rPr>
+        <w:t>5.4. Project’s overall judgement</w:t>
+      </w:r>
+    </w:p>
+    <w:p>
+      <w:pPr>
+        <w:spacing w:after="0" w:line="240" w:lineRule="auto"/>
+        <w:rPr>
+          <w:rFonts w:ascii="Times New Roman" w:eastAsia="Times New Roman" w:hAnsi="Times New Roman" w:cs="Times New Roman"/>
+          <w:sz w:val="24"/>
+          <w:szCs w:val="24"/>
+          <w:lang w:eastAsia="en-GB"/>
+        </w:rPr>
+      </w:pPr>
+      <w:r>
+        <w:rPr>
+          <w:rFonts w:ascii="Times New Roman" w:eastAsia="Times New Roman" w:hAnsi="Times New Roman" w:cs="Times New Roman"/>
+          <w:sz w:val="24"/>
+          <w:szCs w:val="24"/>
+          <w:lang w:eastAsia="en-GB"/>
+        </w:rPr>
+        <w:t>The project was a success, meeting all objectives and providing meaningful insights into the correlation between Hyundai’s stock data variables. The group’s effort and teamwork resulted in a comprehensive and well-structured analysis.</w:t>
+      </w:r>
+    </w:p>
+    <w:p>
+      <w:pPr>
+        <w:spacing w:after="0" w:line="240" w:lineRule="auto"/>
+        <w:rPr>
+          <w:rFonts w:ascii="Times New Roman" w:eastAsia="Times New Roman" w:hAnsi="Times New Roman" w:cs="Times New Roman"/>
+          <w:sz w:val="24"/>
+          <w:szCs w:val="24"/>
+          <w:lang w:eastAsia="en-GB"/>
+        </w:rPr>
+      </w:pPr>
+    </w:p>
+    <w:p>
+      <w:pPr>
+        <w:spacing w:after="0" w:line="240" w:lineRule="auto"/>
+        <w:rPr>
+          <w:rFonts w:ascii="Times New Roman" w:eastAsia="Times New Roman" w:hAnsi="Times New Roman" w:cs="Times New Roman"/>
+          <w:sz w:val="24"/>
+          <w:szCs w:val="24"/>
+          <w:lang w:eastAsia="en-GB"/>
+        </w:rPr>
+      </w:pPr>
+      <w:r>
+        <w:rPr>
+          <w:rFonts w:ascii="Times New Roman" w:eastAsia="Times New Roman" w:hAnsi="Times New Roman" w:cs="Times New Roman"/>
+          <w:sz w:val="24"/>
+          <w:szCs w:val="24"/>
+          <w:lang w:eastAsia="en-GB"/>
+        </w:rPr>
+        <w:t xml:space="preserve"> 5.5. Note any changes to group since submission of Assignment 1</w:t>
+      </w:r>
+    </w:p>
+    <w:p>
+      <w:pPr>
+        <w:spacing w:after="0" w:line="240" w:lineRule="auto"/>
+        <w:rPr>
+          <w:rFonts w:ascii="Times New Roman" w:eastAsia="Times New Roman" w:hAnsi="Times New Roman" w:cs="Times New Roman"/>
+          <w:sz w:val="24"/>
+          <w:szCs w:val="24"/>
+          <w:lang w:eastAsia="en-GB"/>
+        </w:rPr>
+      </w:pPr>
+      <w:r>
+        <w:rPr>
+          <w:rFonts w:ascii="Times New Roman" w:eastAsia="Times New Roman" w:hAnsi="Times New Roman" w:cs="Times New Roman"/>
+          <w:sz w:val="24"/>
+          <w:szCs w:val="24"/>
+          <w:lang w:eastAsia="en-GB"/>
+        </w:rPr>
+        <w:t>There were no changes to the group composition since the submission of Assignment 1. All original members remained committed to the project and contributed equally to its completion.</w:t>
+      </w:r>
+    </w:p>
+    <w:p>
+      <w:pPr>
+        <w:spacing w:after="0" w:line="240" w:lineRule="auto"/>
+        <w:rPr>
+          <w:rFonts w:ascii="Times New Roman" w:eastAsia="Times New Roman" w:hAnsi="Times New Roman" w:cs="Times New Roman"/>
+          <w:sz w:val="24"/>
+          <w:szCs w:val="24"/>
+          <w:lang w:eastAsia="en-GB"/>
+        </w:rPr>
+      </w:pPr>
+    </w:p>
+    <w:p>
+      <w:pPr>
+        <w:spacing w:after="0" w:line="240" w:lineRule="auto"/>
+        <w:rPr>
+          <w:rFonts w:ascii="Times New Roman" w:eastAsia="Times New Roman" w:hAnsi="Times New Roman" w:cs="Times New Roman"/>
+          <w:sz w:val="24"/>
+          <w:szCs w:val="24"/>
+          <w:lang w:eastAsia="en-GB"/>
+        </w:rPr>
+      </w:pPr>
+      <w:r>
+        <w:rPr>
+          <w:rFonts w:ascii="Times New Roman" w:eastAsia="Times New Roman" w:hAnsi="Times New Roman" w:cs="Times New Roman"/>
+          <w:sz w:val="24"/>
+          <w:szCs w:val="24"/>
+          <w:lang w:eastAsia="en-GB"/>
+        </w:rPr>
+        <w:t>5.6. Comment on the GitHub log output</w:t>
+      </w:r>
+    </w:p>
+    <w:p>
+      <w:pPr>
+        <w:spacing w:after="0" w:line="240" w:lineRule="auto"/>
+        <w:rPr>
+          <w:rFonts w:ascii="Times New Roman" w:eastAsia="Times New Roman" w:hAnsi="Times New Roman" w:cs="Times New Roman"/>
+          <w:sz w:val="24"/>
+          <w:szCs w:val="24"/>
+          <w:lang w:eastAsia="en-GB"/>
+        </w:rPr>
+      </w:pPr>
+      <w:r>
+        <w:rPr>
+          <w:rFonts w:ascii="Times New Roman" w:eastAsia="Times New Roman" w:hAnsi="Times New Roman" w:cs="Times New Roman"/>
+          <w:sz w:val="24"/>
+          <w:szCs w:val="24"/>
+          <w:lang w:eastAsia="en-GB"/>
+        </w:rPr>
+        <w:t>The GitHub log demonstrates consistent contributions from all members. Significant commits include:</w:t>
+      </w:r>
+    </w:p>
+    <w:p>
+      <w:pPr>
+        <w:spacing w:after="0" w:line="240" w:lineRule="auto"/>
+        <w:rPr>
+          <w:rFonts w:ascii="Times New Roman" w:eastAsia="Times New Roman" w:hAnsi="Times New Roman" w:cs="Times New Roman"/>
+          <w:sz w:val="24"/>
+          <w:szCs w:val="24"/>
+          <w:lang w:eastAsia="en-GB"/>
+        </w:rPr>
+      </w:pPr>
+    </w:p>
+    <w:p>
+      <w:pPr>
+        <w:spacing w:after="0" w:line="240" w:lineRule="auto"/>
+        <w:rPr>
+          <w:rFonts w:ascii="Times New Roman" w:eastAsia="Times New Roman" w:hAnsi="Times New Roman" w:cs="Times New Roman"/>
+          <w:sz w:val="24"/>
+          <w:szCs w:val="24"/>
+          <w:lang w:eastAsia="en-GB"/>
+        </w:rPr>
+      </w:pPr>
+      <w:r>
+        <w:rPr>
+          <w:rFonts w:ascii="Times New Roman" w:eastAsia="Times New Roman" w:hAnsi="Times New Roman" w:cs="Times New Roman"/>
+          <w:sz w:val="24"/>
+          <w:szCs w:val="24"/>
+          <w:lang w:eastAsia="en-GB"/>
+        </w:rPr>
+        <w:t xml:space="preserve">1. Commit Message: "Initial data exploration and cleaning completed"  </w:t>
+      </w:r>
+    </w:p>
+    <w:p>
+      <w:pPr>
+        <w:spacing w:after="0" w:line="240" w:lineRule="auto"/>
+        <w:rPr>
+          <w:rFonts w:ascii="Times New Roman" w:eastAsia="Times New Roman" w:hAnsi="Times New Roman" w:cs="Times New Roman"/>
+          <w:sz w:val="24"/>
+          <w:szCs w:val="24"/>
+          <w:lang w:eastAsia="en-GB"/>
+        </w:rPr>
+      </w:pPr>
+      <w:r>
+        <w:rPr>
+          <w:rFonts w:ascii="Times New Roman" w:eastAsia="Times New Roman" w:hAnsi="Times New Roman" w:cs="Times New Roman"/>
           <w:sz w:val="24"/>
           <w:szCs w:val="24"/>
           <w:lang w:eastAsia="en-GB"/>
         </w:rPr>
         <w:lastRenderedPageBreak/>
-        <w:t>Additionally, exploring advanced statistical tests could have enriched the analysis further.</w:t>
-      </w:r>
-    </w:p>
-    <w:p>
-      <w:pPr>
-        <w:spacing w:after="0" w:line="240" w:lineRule="auto"/>
-        <w:rPr>
-          <w:rFonts w:ascii="Times New Roman" w:eastAsia="Times New Roman" w:hAnsi="Times New Roman" w:cs="Times New Roman"/>
-          <w:b/>
-          <w:sz w:val="24"/>
-          <w:szCs w:val="24"/>
-          <w:lang w:eastAsia="en-GB"/>
-        </w:rPr>
-      </w:pPr>
-    </w:p>
-    <w:p>
-      <w:pPr>
-        <w:spacing w:after="0" w:line="240" w:lineRule="auto"/>
-        <w:rPr>
-          <w:rFonts w:ascii="Times New Roman" w:eastAsia="Times New Roman" w:hAnsi="Times New Roman" w:cs="Times New Roman"/>
-          <w:b/>
-          <w:sz w:val="24"/>
-          <w:szCs w:val="24"/>
-          <w:lang w:eastAsia="en-GB"/>
-        </w:rPr>
-      </w:pPr>
-      <w:r>
-        <w:rPr>
-          <w:rFonts w:ascii="Times New Roman" w:eastAsia="Times New Roman" w:hAnsi="Times New Roman" w:cs="Times New Roman"/>
-          <w:b/>
-          <w:sz w:val="24"/>
-          <w:szCs w:val="24"/>
-          <w:lang w:eastAsia="en-GB"/>
-        </w:rPr>
-        <w:t>5.3. Group’s time management</w:t>
-      </w:r>
-    </w:p>
-    <w:p>
-      <w:pPr>
-        <w:spacing w:after="0" w:line="240" w:lineRule="auto"/>
-        <w:rPr>
-          <w:rFonts w:ascii="Times New Roman" w:eastAsia="Times New Roman" w:hAnsi="Times New Roman" w:cs="Times New Roman"/>
-          <w:b/>
-          <w:sz w:val="24"/>
-          <w:szCs w:val="24"/>
-          <w:lang w:eastAsia="en-GB"/>
-        </w:rPr>
-      </w:pPr>
-      <w:r>
-        <w:rPr>
-          <w:rFonts w:ascii="Times New Roman" w:eastAsia="Times New Roman" w:hAnsi="Times New Roman" w:cs="Times New Roman"/>
-          <w:b/>
-          <w:sz w:val="24"/>
-          <w:szCs w:val="24"/>
-          <w:lang w:eastAsia="en-GB"/>
-        </w:rPr>
-        <w:t>Time management was generally effective, with milestones achieved as planned. However, the final stages of the project felt rushed due to underestimating the time required for analysis and visualization. A more detailed timeline would benefit future projects.</w:t>
-      </w:r>
-    </w:p>
-    <w:p>
-      <w:pPr>
-        <w:spacing w:after="0" w:line="240" w:lineRule="auto"/>
-        <w:rPr>
-          <w:rFonts w:ascii="Times New Roman" w:eastAsia="Times New Roman" w:hAnsi="Times New Roman" w:cs="Times New Roman"/>
-          <w:b/>
-          <w:sz w:val="24"/>
-          <w:szCs w:val="24"/>
-          <w:lang w:eastAsia="en-GB"/>
-        </w:rPr>
-      </w:pPr>
-    </w:p>
-    <w:p>
-      <w:pPr>
-        <w:spacing w:after="0" w:line="240" w:lineRule="auto"/>
-        <w:rPr>
-          <w:rFonts w:ascii="Times New Roman" w:eastAsia="Times New Roman" w:hAnsi="Times New Roman" w:cs="Times New Roman"/>
-          <w:b/>
-          <w:sz w:val="24"/>
-          <w:szCs w:val="24"/>
-          <w:lang w:eastAsia="en-GB"/>
-        </w:rPr>
-      </w:pPr>
-      <w:r>
-        <w:rPr>
-          <w:rFonts w:ascii="Times New Roman" w:eastAsia="Times New Roman" w:hAnsi="Times New Roman" w:cs="Times New Roman"/>
-          <w:b/>
-          <w:sz w:val="24"/>
-          <w:szCs w:val="24"/>
-          <w:lang w:eastAsia="en-GB"/>
-        </w:rPr>
-        <w:t>5.4. Project’s overall judgement</w:t>
-      </w:r>
-    </w:p>
-    <w:p>
-      <w:pPr>
-        <w:spacing w:after="0" w:line="240" w:lineRule="auto"/>
-        <w:rPr>
-          <w:rFonts w:ascii="Times New Roman" w:eastAsia="Times New Roman" w:hAnsi="Times New Roman" w:cs="Times New Roman"/>
-          <w:b/>
-          <w:sz w:val="24"/>
-          <w:szCs w:val="24"/>
-          <w:lang w:eastAsia="en-GB"/>
-        </w:rPr>
-      </w:pPr>
-      <w:r>
-        <w:rPr>
-          <w:rFonts w:ascii="Times New Roman" w:eastAsia="Times New Roman" w:hAnsi="Times New Roman" w:cs="Times New Roman"/>
-          <w:b/>
-          <w:sz w:val="24"/>
-          <w:szCs w:val="24"/>
-          <w:lang w:eastAsia="en-GB"/>
-        </w:rPr>
-        <w:t>The project was a success, meeting all objectives and providing meaningful insights into the correlation between Hyundai’s stock data variables. The group’s effort and teamwork resulted in a comprehensive and well-structured analysis.</w:t>
-      </w:r>
-    </w:p>
-    <w:p>
-      <w:pPr>
-        <w:spacing w:after="0" w:line="240" w:lineRule="auto"/>
-        <w:rPr>
-          <w:rFonts w:ascii="Times New Roman" w:eastAsia="Times New Roman" w:hAnsi="Times New Roman" w:cs="Times New Roman"/>
-          <w:b/>
-          <w:sz w:val="24"/>
-          <w:szCs w:val="24"/>
-          <w:lang w:eastAsia="en-GB"/>
-        </w:rPr>
-      </w:pPr>
-    </w:p>
-    <w:p>
-      <w:pPr>
-        <w:spacing w:after="0" w:line="240" w:lineRule="auto"/>
-        <w:rPr>
-          <w:rFonts w:ascii="Times New Roman" w:eastAsia="Times New Roman" w:hAnsi="Times New Roman" w:cs="Times New Roman"/>
-          <w:b/>
-          <w:sz w:val="24"/>
-          <w:szCs w:val="24"/>
-          <w:lang w:eastAsia="en-GB"/>
-        </w:rPr>
-      </w:pPr>
-      <w:r>
-        <w:rPr>
-          <w:rFonts w:ascii="Times New Roman" w:eastAsia="Times New Roman" w:hAnsi="Times New Roman" w:cs="Times New Roman"/>
-          <w:b/>
-          <w:sz w:val="24"/>
-          <w:szCs w:val="24"/>
-          <w:lang w:eastAsia="en-GB"/>
-        </w:rPr>
-        <w:t xml:space="preserve"> 5.5. Note any changes to group since submission of Assignment 1</w:t>
-      </w:r>
-    </w:p>
-    <w:p>
-      <w:pPr>
-        <w:spacing w:after="0" w:line="240" w:lineRule="auto"/>
-        <w:rPr>
-          <w:rFonts w:ascii="Times New Roman" w:eastAsia="Times New Roman" w:hAnsi="Times New Roman" w:cs="Times New Roman"/>
-          <w:b/>
-          <w:sz w:val="24"/>
-          <w:szCs w:val="24"/>
-          <w:lang w:eastAsia="en-GB"/>
-        </w:rPr>
-      </w:pPr>
-      <w:r>
-        <w:rPr>
-          <w:rFonts w:ascii="Times New Roman" w:eastAsia="Times New Roman" w:hAnsi="Times New Roman" w:cs="Times New Roman"/>
-          <w:b/>
-          <w:sz w:val="24"/>
-          <w:szCs w:val="24"/>
-          <w:lang w:eastAsia="en-GB"/>
-        </w:rPr>
-        <w:t>There were no changes to the group composition since the submission of Assignment 1. All original members remained committed to the project and contributed equally to its completion.</w:t>
-      </w:r>
-    </w:p>
-    <w:p>
-      <w:pPr>
-        <w:spacing w:after="0" w:line="240" w:lineRule="auto"/>
-        <w:rPr>
-          <w:rFonts w:ascii="Times New Roman" w:eastAsia="Times New Roman" w:hAnsi="Times New Roman" w:cs="Times New Roman"/>
-          <w:b/>
-          <w:sz w:val="24"/>
-          <w:szCs w:val="24"/>
-          <w:lang w:eastAsia="en-GB"/>
-        </w:rPr>
-      </w:pPr>
-    </w:p>
-    <w:p>
-      <w:pPr>
-        <w:spacing w:after="0" w:line="240" w:lineRule="auto"/>
-        <w:rPr>
-          <w:rFonts w:ascii="Times New Roman" w:eastAsia="Times New Roman" w:hAnsi="Times New Roman" w:cs="Times New Roman"/>
-          <w:b/>
-          <w:sz w:val="24"/>
-          <w:szCs w:val="24"/>
-          <w:lang w:eastAsia="en-GB"/>
-        </w:rPr>
-      </w:pPr>
-      <w:r>
-        <w:rPr>
-          <w:rFonts w:ascii="Times New Roman" w:eastAsia="Times New Roman" w:hAnsi="Times New Roman" w:cs="Times New Roman"/>
-          <w:b/>
-          <w:sz w:val="24"/>
-          <w:szCs w:val="24"/>
-          <w:lang w:eastAsia="en-GB"/>
-        </w:rPr>
-        <w:t>5.6. Comment on the GitHub log output</w:t>
-      </w:r>
-    </w:p>
-    <w:p>
-      <w:pPr>
-        <w:spacing w:after="0" w:line="240" w:lineRule="auto"/>
-        <w:rPr>
-          <w:rFonts w:ascii="Times New Roman" w:eastAsia="Times New Roman" w:hAnsi="Times New Roman" w:cs="Times New Roman"/>
-          <w:b/>
-          <w:sz w:val="24"/>
-          <w:szCs w:val="24"/>
-          <w:lang w:eastAsia="en-GB"/>
-        </w:rPr>
-      </w:pPr>
-      <w:r>
-        <w:rPr>
-          <w:rFonts w:ascii="Times New Roman" w:eastAsia="Times New Roman" w:hAnsi="Times New Roman" w:cs="Times New Roman"/>
-          <w:b/>
-          <w:sz w:val="24"/>
-          <w:szCs w:val="24"/>
-          <w:lang w:eastAsia="en-GB"/>
-        </w:rPr>
-        <w:t>The GitHub log demonstrates consistent contributions from all members. Significant commits include:</w:t>
-      </w:r>
-    </w:p>
-    <w:p>
-      <w:pPr>
-        <w:spacing w:after="0" w:line="240" w:lineRule="auto"/>
-        <w:rPr>
-          <w:rFonts w:ascii="Times New Roman" w:eastAsia="Times New Roman" w:hAnsi="Times New Roman" w:cs="Times New Roman"/>
-          <w:b/>
-          <w:sz w:val="24"/>
-          <w:szCs w:val="24"/>
-          <w:lang w:eastAsia="en-GB"/>
-        </w:rPr>
-      </w:pPr>
-    </w:p>
-    <w:p>
-      <w:pPr>
-        <w:spacing w:after="0" w:line="240" w:lineRule="auto"/>
-        <w:rPr>
-          <w:rFonts w:ascii="Times New Roman" w:eastAsia="Times New Roman" w:hAnsi="Times New Roman" w:cs="Times New Roman"/>
-          <w:b/>
-          <w:sz w:val="24"/>
-          <w:szCs w:val="24"/>
-          <w:lang w:eastAsia="en-GB"/>
-        </w:rPr>
-      </w:pPr>
-      <w:r>
-        <w:rPr>
-          <w:rFonts w:ascii="Times New Roman" w:eastAsia="Times New Roman" w:hAnsi="Times New Roman" w:cs="Times New Roman"/>
-          <w:b/>
-          <w:sz w:val="24"/>
-          <w:szCs w:val="24"/>
-          <w:lang w:eastAsia="en-GB"/>
-        </w:rPr>
-        <w:t xml:space="preserve">1. Commit Message: "Initial data exploration and cleaning completed"  </w:t>
-      </w:r>
-    </w:p>
-    <w:p>
-      <w:pPr>
-        <w:spacing w:after="0" w:line="240" w:lineRule="auto"/>
-        <w:rPr>
-          <w:rFonts w:ascii="Times New Roman" w:eastAsia="Times New Roman" w:hAnsi="Times New Roman" w:cs="Times New Roman"/>
-          <w:b/>
-          <w:sz w:val="24"/>
-          <w:szCs w:val="24"/>
-          <w:lang w:eastAsia="en-GB"/>
-        </w:rPr>
-      </w:pPr>
-      <w:r>
-        <w:rPr>
-          <w:rFonts w:ascii="Times New Roman" w:eastAsia="Times New Roman" w:hAnsi="Times New Roman" w:cs="Times New Roman"/>
-          <w:b/>
-          <w:sz w:val="24"/>
-          <w:szCs w:val="24"/>
-          <w:lang w:eastAsia="en-GB"/>
-        </w:rPr>
         <w:t xml:space="preserve"> </w:t>
       </w:r>
     </w:p>
@@ -2314,16 +3086,14 @@
         <w:spacing w:after="0" w:line="240" w:lineRule="auto"/>
         <w:rPr>
           <w:rFonts w:ascii="Times New Roman" w:eastAsia="Times New Roman" w:hAnsi="Times New Roman" w:cs="Times New Roman"/>
-          <w:b/>
-          <w:sz w:val="24"/>
-          <w:szCs w:val="24"/>
-          <w:lang w:eastAsia="en-GB"/>
-        </w:rPr>
-      </w:pPr>
-      <w:r>
-        <w:rPr>
-          <w:rFonts w:ascii="Times New Roman" w:eastAsia="Times New Roman" w:hAnsi="Times New Roman" w:cs="Times New Roman"/>
-          <w:b/>
+          <w:sz w:val="24"/>
+          <w:szCs w:val="24"/>
+          <w:lang w:eastAsia="en-GB"/>
+        </w:rPr>
+      </w:pPr>
+      <w:r>
+        <w:rPr>
+          <w:rFonts w:ascii="Times New Roman" w:eastAsia="Times New Roman" w:hAnsi="Times New Roman" w:cs="Times New Roman"/>
           <w:sz w:val="24"/>
           <w:szCs w:val="24"/>
           <w:lang w:eastAsia="en-GB"/>
@@ -2336,28 +3106,25 @@
         <w:spacing w:after="0" w:line="240" w:lineRule="auto"/>
         <w:rPr>
           <w:rFonts w:ascii="Times New Roman" w:eastAsia="Times New Roman" w:hAnsi="Times New Roman" w:cs="Times New Roman"/>
-          <w:b/>
-          <w:sz w:val="24"/>
-          <w:szCs w:val="24"/>
-          <w:lang w:eastAsia="en-GB"/>
-        </w:rPr>
-      </w:pPr>
-    </w:p>
-    <w:p>
-      <w:pPr>
-        <w:spacing w:after="0" w:line="240" w:lineRule="auto"/>
-        <w:rPr>
-          <w:rFonts w:ascii="Times New Roman" w:eastAsia="Times New Roman" w:hAnsi="Times New Roman" w:cs="Times New Roman"/>
-          <w:b/>
-          <w:sz w:val="24"/>
-          <w:szCs w:val="24"/>
-          <w:lang w:eastAsia="en-GB"/>
-        </w:rPr>
-      </w:pPr>
-      <w:r>
-        <w:rPr>
-          <w:rFonts w:ascii="Times New Roman" w:eastAsia="Times New Roman" w:hAnsi="Times New Roman" w:cs="Times New Roman"/>
-          <w:b/>
+          <w:sz w:val="24"/>
+          <w:szCs w:val="24"/>
+          <w:lang w:eastAsia="en-GB"/>
+        </w:rPr>
+      </w:pPr>
+    </w:p>
+    <w:p>
+      <w:pPr>
+        <w:spacing w:after="0" w:line="240" w:lineRule="auto"/>
+        <w:rPr>
+          <w:rFonts w:ascii="Times New Roman" w:eastAsia="Times New Roman" w:hAnsi="Times New Roman" w:cs="Times New Roman"/>
+          <w:sz w:val="24"/>
+          <w:szCs w:val="24"/>
+          <w:lang w:eastAsia="en-GB"/>
+        </w:rPr>
+      </w:pPr>
+      <w:r>
+        <w:rPr>
+          <w:rFonts w:ascii="Times New Roman" w:eastAsia="Times New Roman" w:hAnsi="Times New Roman" w:cs="Times New Roman"/>
           <w:sz w:val="24"/>
           <w:szCs w:val="24"/>
           <w:lang w:eastAsia="en-GB"/>
@@ -2370,16 +3137,14 @@
         <w:spacing w:after="0" w:line="240" w:lineRule="auto"/>
         <w:rPr>
           <w:rFonts w:ascii="Times New Roman" w:eastAsia="Times New Roman" w:hAnsi="Times New Roman" w:cs="Times New Roman"/>
-          <w:b/>
-          <w:sz w:val="24"/>
-          <w:szCs w:val="24"/>
-          <w:lang w:eastAsia="en-GB"/>
-        </w:rPr>
-      </w:pPr>
-      <w:r>
-        <w:rPr>
-          <w:rFonts w:ascii="Times New Roman" w:eastAsia="Times New Roman" w:hAnsi="Times New Roman" w:cs="Times New Roman"/>
-          <w:b/>
+          <w:sz w:val="24"/>
+          <w:szCs w:val="24"/>
+          <w:lang w:eastAsia="en-GB"/>
+        </w:rPr>
+      </w:pPr>
+      <w:r>
+        <w:rPr>
+          <w:rFonts w:ascii="Times New Roman" w:eastAsia="Times New Roman" w:hAnsi="Times New Roman" w:cs="Times New Roman"/>
           <w:sz w:val="24"/>
           <w:szCs w:val="24"/>
           <w:lang w:eastAsia="en-GB"/>
@@ -2392,50 +3157,56 @@
         <w:spacing w:after="0" w:line="240" w:lineRule="auto"/>
         <w:rPr>
           <w:rFonts w:ascii="Times New Roman" w:eastAsia="Times New Roman" w:hAnsi="Times New Roman" w:cs="Times New Roman"/>
-          <w:b/>
-          <w:sz w:val="24"/>
-          <w:szCs w:val="24"/>
-          <w:lang w:eastAsia="en-GB"/>
-        </w:rPr>
-      </w:pPr>
-      <w:r>
-        <w:rPr>
-          <w:rFonts w:ascii="Times New Roman" w:eastAsia="Times New Roman" w:hAnsi="Times New Roman" w:cs="Times New Roman"/>
-          <w:b/>
-          <w:sz w:val="24"/>
-          <w:szCs w:val="24"/>
-          <w:lang w:eastAsia="en-GB"/>
-        </w:rPr>
-        <w:t>Explanation:This commit included the implementation of statistical tests and the creation of visualizations, addressing the core of the research question.</w:t>
-      </w:r>
-    </w:p>
-    <w:p>
-      <w:pPr>
-        <w:spacing w:after="0" w:line="240" w:lineRule="auto"/>
-        <w:rPr>
-          <w:rFonts w:ascii="Times New Roman" w:eastAsia="Times New Roman" w:hAnsi="Times New Roman" w:cs="Times New Roman"/>
-          <w:b/>
-          <w:sz w:val="24"/>
-          <w:szCs w:val="24"/>
-          <w:lang w:eastAsia="en-GB"/>
-        </w:rPr>
-      </w:pPr>
-    </w:p>
-    <w:p>
-      <w:pPr>
-        <w:spacing w:after="0" w:line="240" w:lineRule="auto"/>
-        <w:rPr>
-          <w:rFonts w:ascii="Times New Roman" w:eastAsia="Times New Roman" w:hAnsi="Times New Roman" w:cs="Times New Roman"/>
-          <w:b/>
-          <w:sz w:val="24"/>
-          <w:szCs w:val="24"/>
-          <w:lang w:eastAsia="en-GB"/>
-        </w:rPr>
-      </w:pPr>
-      <w:r>
-        <w:rPr>
-          <w:rFonts w:ascii="Times New Roman" w:eastAsia="Times New Roman" w:hAnsi="Times New Roman" w:cs="Times New Roman"/>
-          <w:b/>
+          <w:sz w:val="24"/>
+          <w:szCs w:val="24"/>
+          <w:lang w:eastAsia="en-GB"/>
+        </w:rPr>
+      </w:pPr>
+      <w:proofErr w:type="spellStart"/>
+      <w:r>
+        <w:rPr>
+          <w:rFonts w:ascii="Times New Roman" w:eastAsia="Times New Roman" w:hAnsi="Times New Roman" w:cs="Times New Roman"/>
+          <w:sz w:val="24"/>
+          <w:szCs w:val="24"/>
+          <w:lang w:eastAsia="en-GB"/>
+        </w:rPr>
+        <w:t>Explanation:This</w:t>
+      </w:r>
+      <w:proofErr w:type="spellEnd"/>
+      <w:r>
+        <w:rPr>
+          <w:rFonts w:ascii="Times New Roman" w:eastAsia="Times New Roman" w:hAnsi="Times New Roman" w:cs="Times New Roman"/>
+          <w:sz w:val="24"/>
+          <w:szCs w:val="24"/>
+          <w:lang w:eastAsia="en-GB"/>
+        </w:rPr>
+        <w:t xml:space="preserve"> commit included the implementation of statistical tests and the creation of visualizations, addressing the core of the research question.</w:t>
+      </w:r>
+    </w:p>
+    <w:p>
+      <w:pPr>
+        <w:spacing w:after="0" w:line="240" w:lineRule="auto"/>
+        <w:rPr>
+          <w:rFonts w:ascii="Times New Roman" w:eastAsia="Times New Roman" w:hAnsi="Times New Roman" w:cs="Times New Roman"/>
+          <w:sz w:val="24"/>
+          <w:szCs w:val="24"/>
+          <w:lang w:eastAsia="en-GB"/>
+        </w:rPr>
+      </w:pPr>
+    </w:p>
+    <w:p>
+      <w:pPr>
+        <w:spacing w:after="0" w:line="240" w:lineRule="auto"/>
+        <w:rPr>
+          <w:rFonts w:ascii="Times New Roman" w:eastAsia="Times New Roman" w:hAnsi="Times New Roman" w:cs="Times New Roman"/>
+          <w:sz w:val="24"/>
+          <w:szCs w:val="24"/>
+          <w:lang w:eastAsia="en-GB"/>
+        </w:rPr>
+      </w:pPr>
+      <w:r>
+        <w:rPr>
+          <w:rFonts w:ascii="Times New Roman" w:eastAsia="Times New Roman" w:hAnsi="Times New Roman" w:cs="Times New Roman"/>
           <w:sz w:val="24"/>
           <w:szCs w:val="24"/>
           <w:lang w:eastAsia="en-GB"/>
@@ -2448,16 +3219,14 @@
         <w:spacing w:after="0" w:line="240" w:lineRule="auto"/>
         <w:rPr>
           <w:rFonts w:ascii="Times New Roman" w:eastAsia="Times New Roman" w:hAnsi="Times New Roman" w:cs="Times New Roman"/>
-          <w:b/>
-          <w:sz w:val="24"/>
-          <w:szCs w:val="24"/>
-          <w:lang w:eastAsia="en-GB"/>
-        </w:rPr>
-      </w:pPr>
-      <w:r>
-        <w:rPr>
-          <w:rFonts w:ascii="Times New Roman" w:eastAsia="Times New Roman" w:hAnsi="Times New Roman" w:cs="Times New Roman"/>
-          <w:b/>
+          <w:sz w:val="24"/>
+          <w:szCs w:val="24"/>
+          <w:lang w:eastAsia="en-GB"/>
+        </w:rPr>
+      </w:pPr>
+      <w:r>
+        <w:rPr>
+          <w:rFonts w:ascii="Times New Roman" w:eastAsia="Times New Roman" w:hAnsi="Times New Roman" w:cs="Times New Roman"/>
           <w:sz w:val="24"/>
           <w:szCs w:val="24"/>
           <w:lang w:eastAsia="en-GB"/>
@@ -2470,562 +3239,30 @@
         <w:spacing w:after="0" w:line="240" w:lineRule="auto"/>
         <w:rPr>
           <w:rFonts w:ascii="Times New Roman" w:eastAsia="Times New Roman" w:hAnsi="Times New Roman" w:cs="Times New Roman"/>
-          <w:b/>
-          <w:sz w:val="24"/>
-          <w:szCs w:val="24"/>
-          <w:lang w:eastAsia="en-GB"/>
-        </w:rPr>
-      </w:pPr>
-      <w:r>
-        <w:rPr>
-          <w:rFonts w:ascii="Times New Roman" w:eastAsia="Times New Roman" w:hAnsi="Times New Roman" w:cs="Times New Roman"/>
-          <w:b/>
-          <w:sz w:val="24"/>
-          <w:szCs w:val="24"/>
-          <w:lang w:eastAsia="en-GB"/>
-        </w:rPr>
-        <w:t>Explanation:This commit integrated all sections of the report, ensuring coherence and clarity, and refined visualizations for better presentation.</w:t>
-      </w:r>
-    </w:p>
-    <w:p>
-      <w:pPr>
-        <w:spacing w:after="0" w:line="240" w:lineRule="auto"/>
-        <w:rPr>
-          <w:rFonts w:ascii="Times New Roman" w:eastAsia="Times New Roman" w:hAnsi="Times New Roman" w:cs="Times New Roman"/>
-          <w:b/>
-          <w:sz w:val="24"/>
-          <w:szCs w:val="24"/>
-          <w:lang w:eastAsia="en-GB"/>
-        </w:rPr>
-      </w:pPr>
-    </w:p>
-    <w:p>
-      <w:pPr>
-        <w:spacing w:after="0" w:line="240" w:lineRule="auto"/>
-        <w:rPr>
-          <w:rFonts w:ascii="Times New Roman" w:eastAsia="Times New Roman" w:hAnsi="Times New Roman" w:cs="Times New Roman"/>
-          <w:sz w:val="24"/>
-          <w:szCs w:val="24"/>
-          <w:lang w:eastAsia="en-GB"/>
-        </w:rPr>
-      </w:pPr>
-    </w:p>
-    <w:p>
-      <w:pPr>
-        <w:spacing w:after="0" w:line="240" w:lineRule="auto"/>
-        <w:rPr>
-          <w:rFonts w:ascii="Times New Roman" w:eastAsia="Times New Roman" w:hAnsi="Times New Roman" w:cs="Times New Roman"/>
-          <w:sz w:val="24"/>
-          <w:szCs w:val="24"/>
-          <w:lang w:eastAsia="en-GB"/>
-        </w:rPr>
-      </w:pPr>
-      <w:r>
-        <w:rPr>
-          <w:rFonts w:ascii="Times New Roman" w:eastAsia="Times New Roman" w:hAnsi="Times New Roman" w:cs="Times New Roman"/>
-          <w:sz w:val="24"/>
-          <w:szCs w:val="24"/>
-          <w:lang w:eastAsia="en-GB"/>
-        </w:rPr>
-        <w:t>5.1. What went well</w:t>
-      </w:r>
-    </w:p>
-    <w:p>
-      <w:pPr>
-        <w:spacing w:after="0" w:line="240" w:lineRule="auto"/>
-        <w:rPr>
-          <w:rFonts w:ascii="Times New Roman" w:eastAsia="Times New Roman" w:hAnsi="Times New Roman" w:cs="Times New Roman"/>
-          <w:sz w:val="24"/>
-          <w:szCs w:val="24"/>
-          <w:lang w:eastAsia="en-GB"/>
-        </w:rPr>
-      </w:pPr>
-      <w:r>
-        <w:rPr>
-          <w:rFonts w:ascii="Times New Roman" w:eastAsia="Times New Roman" w:hAnsi="Times New Roman" w:cs="Times New Roman"/>
-          <w:sz w:val="24"/>
-          <w:szCs w:val="24"/>
-          <w:lang w:eastAsia="en-GB"/>
-        </w:rPr>
-        <w:t>The group effectively collaborated throughout the project, leveraging each member’s strengths to produce high-quality results. Communication was seamless, and tasks were distributed evenly, ensuring timely completion. Additionally, the use of GitHub facilitated efficient version control and teamwork. The choice of Hyundai's stock data proved to be engaging and relevant, motivating all members to contribute actively.</w:t>
-      </w:r>
-    </w:p>
-    <w:p>
-      <w:pPr>
-        <w:spacing w:after="0" w:line="240" w:lineRule="auto"/>
-        <w:rPr>
-          <w:rFonts w:ascii="Times New Roman" w:eastAsia="Times New Roman" w:hAnsi="Times New Roman" w:cs="Times New Roman"/>
-          <w:sz w:val="24"/>
-          <w:szCs w:val="24"/>
-          <w:lang w:eastAsia="en-GB"/>
-        </w:rPr>
-      </w:pPr>
-    </w:p>
-    <w:p>
-      <w:pPr>
-        <w:spacing w:after="0" w:line="240" w:lineRule="auto"/>
-        <w:rPr>
-          <w:rFonts w:ascii="Times New Roman" w:eastAsia="Times New Roman" w:hAnsi="Times New Roman" w:cs="Times New Roman"/>
-          <w:sz w:val="24"/>
-          <w:szCs w:val="24"/>
-          <w:lang w:eastAsia="en-GB"/>
-        </w:rPr>
-      </w:pPr>
-      <w:r>
-        <w:rPr>
-          <w:rFonts w:ascii="Times New Roman" w:eastAsia="Times New Roman" w:hAnsi="Times New Roman" w:cs="Times New Roman"/>
-          <w:sz w:val="24"/>
-          <w:szCs w:val="24"/>
-          <w:lang w:eastAsia="en-GB"/>
-        </w:rPr>
-        <w:t>5.2. Points for improvement</w:t>
-      </w:r>
-    </w:p>
-    <w:p>
-      <w:pPr>
-        <w:spacing w:after="0" w:line="240" w:lineRule="auto"/>
-        <w:rPr>
-          <w:rFonts w:ascii="Times New Roman" w:eastAsia="Times New Roman" w:hAnsi="Times New Roman" w:cs="Times New Roman"/>
-          <w:sz w:val="24"/>
-          <w:szCs w:val="24"/>
-          <w:lang w:eastAsia="en-GB"/>
-        </w:rPr>
-      </w:pPr>
-      <w:r>
-        <w:rPr>
-          <w:rFonts w:ascii="Times New Roman" w:eastAsia="Times New Roman" w:hAnsi="Times New Roman" w:cs="Times New Roman"/>
-          <w:sz w:val="24"/>
-          <w:szCs w:val="24"/>
-          <w:lang w:eastAsia="en-GB"/>
-        </w:rPr>
-        <w:t xml:space="preserve">While the project was successful, some areas for improvement were identified. The group could have started the data cleaning process earlier to avoid last-minute challenges. More </w:t>
-      </w:r>
-      <w:r>
-        <w:rPr>
-          <w:rFonts w:ascii="Times New Roman" w:eastAsia="Times New Roman" w:hAnsi="Times New Roman" w:cs="Times New Roman"/>
-          <w:sz w:val="24"/>
-          <w:szCs w:val="24"/>
-          <w:lang w:eastAsia="en-GB"/>
-        </w:rPr>
-        <w:lastRenderedPageBreak/>
-        <w:t>frequent meetings might have helped clarify certain aspects sooner. Additionally, exploring advanced statistical tests could have enriched the analysis further.</w:t>
-      </w:r>
-    </w:p>
-    <w:p>
-      <w:pPr>
-        <w:spacing w:after="0" w:line="240" w:lineRule="auto"/>
-        <w:rPr>
-          <w:rFonts w:ascii="Times New Roman" w:eastAsia="Times New Roman" w:hAnsi="Times New Roman" w:cs="Times New Roman"/>
-          <w:sz w:val="24"/>
-          <w:szCs w:val="24"/>
-          <w:lang w:eastAsia="en-GB"/>
-        </w:rPr>
-      </w:pPr>
-    </w:p>
-    <w:p>
-      <w:pPr>
-        <w:spacing w:after="0" w:line="240" w:lineRule="auto"/>
-        <w:rPr>
-          <w:rFonts w:ascii="Times New Roman" w:eastAsia="Times New Roman" w:hAnsi="Times New Roman" w:cs="Times New Roman"/>
-          <w:sz w:val="24"/>
-          <w:szCs w:val="24"/>
-          <w:lang w:eastAsia="en-GB"/>
-        </w:rPr>
-      </w:pPr>
-      <w:r>
-        <w:rPr>
-          <w:rFonts w:ascii="Times New Roman" w:eastAsia="Times New Roman" w:hAnsi="Times New Roman" w:cs="Times New Roman"/>
-          <w:sz w:val="24"/>
-          <w:szCs w:val="24"/>
-          <w:lang w:eastAsia="en-GB"/>
-        </w:rPr>
-        <w:t>5.3. Group’s time management</w:t>
-      </w:r>
-    </w:p>
-    <w:p>
-      <w:pPr>
-        <w:spacing w:after="0" w:line="240" w:lineRule="auto"/>
-        <w:rPr>
-          <w:rFonts w:ascii="Times New Roman" w:eastAsia="Times New Roman" w:hAnsi="Times New Roman" w:cs="Times New Roman"/>
-          <w:sz w:val="24"/>
-          <w:szCs w:val="24"/>
-          <w:lang w:eastAsia="en-GB"/>
-        </w:rPr>
-      </w:pPr>
-      <w:r>
-        <w:rPr>
-          <w:rFonts w:ascii="Times New Roman" w:eastAsia="Times New Roman" w:hAnsi="Times New Roman" w:cs="Times New Roman"/>
-          <w:sz w:val="24"/>
-          <w:szCs w:val="24"/>
-          <w:lang w:eastAsia="en-GB"/>
-        </w:rPr>
-        <w:t>Time management was generally effective, with milestones achieved as planned. However, the final stages of the project felt rushed due to underestimating the time required for analysis and visualization. A more detailed timeline would benefit future projects.</w:t>
-      </w:r>
-    </w:p>
-    <w:p>
-      <w:pPr>
-        <w:spacing w:after="0" w:line="240" w:lineRule="auto"/>
-        <w:rPr>
-          <w:rFonts w:ascii="Times New Roman" w:eastAsia="Times New Roman" w:hAnsi="Times New Roman" w:cs="Times New Roman"/>
-          <w:sz w:val="24"/>
-          <w:szCs w:val="24"/>
-          <w:lang w:eastAsia="en-GB"/>
-        </w:rPr>
-      </w:pPr>
-    </w:p>
-    <w:p>
-      <w:pPr>
-        <w:spacing w:after="0" w:line="240" w:lineRule="auto"/>
-        <w:rPr>
-          <w:rFonts w:ascii="Times New Roman" w:eastAsia="Times New Roman" w:hAnsi="Times New Roman" w:cs="Times New Roman"/>
-          <w:sz w:val="24"/>
-          <w:szCs w:val="24"/>
-          <w:lang w:eastAsia="en-GB"/>
-        </w:rPr>
-      </w:pPr>
-      <w:r>
-        <w:rPr>
-          <w:rFonts w:ascii="Times New Roman" w:eastAsia="Times New Roman" w:hAnsi="Times New Roman" w:cs="Times New Roman"/>
-          <w:sz w:val="24"/>
-          <w:szCs w:val="24"/>
-          <w:lang w:eastAsia="en-GB"/>
-        </w:rPr>
-        <w:t>5.4. Project’s overall judgement</w:t>
-      </w:r>
-    </w:p>
-    <w:p>
-      <w:pPr>
-        <w:spacing w:after="0" w:line="240" w:lineRule="auto"/>
-        <w:rPr>
-          <w:rFonts w:ascii="Times New Roman" w:eastAsia="Times New Roman" w:hAnsi="Times New Roman" w:cs="Times New Roman"/>
-          <w:sz w:val="24"/>
-          <w:szCs w:val="24"/>
-          <w:lang w:eastAsia="en-GB"/>
-        </w:rPr>
-      </w:pPr>
-      <w:r>
-        <w:rPr>
-          <w:rFonts w:ascii="Times New Roman" w:eastAsia="Times New Roman" w:hAnsi="Times New Roman" w:cs="Times New Roman"/>
-          <w:sz w:val="24"/>
-          <w:szCs w:val="24"/>
-          <w:lang w:eastAsia="en-GB"/>
-        </w:rPr>
-        <w:t>The project was a success, meeting all objectives and providing meaningful insights into the correlation between Hyundai’s stock data variables. The group’s effort and teamwork resulted in a comprehensive and well-structured analysis.</w:t>
-      </w:r>
-    </w:p>
-    <w:p>
-      <w:pPr>
-        <w:spacing w:after="0" w:line="240" w:lineRule="auto"/>
-        <w:rPr>
-          <w:rFonts w:ascii="Times New Roman" w:eastAsia="Times New Roman" w:hAnsi="Times New Roman" w:cs="Times New Roman"/>
-          <w:sz w:val="24"/>
-          <w:szCs w:val="24"/>
-          <w:lang w:eastAsia="en-GB"/>
-        </w:rPr>
-      </w:pPr>
-    </w:p>
-    <w:p>
-      <w:pPr>
-        <w:spacing w:after="0" w:line="240" w:lineRule="auto"/>
-        <w:rPr>
-          <w:rFonts w:ascii="Times New Roman" w:eastAsia="Times New Roman" w:hAnsi="Times New Roman" w:cs="Times New Roman"/>
-          <w:sz w:val="24"/>
-          <w:szCs w:val="24"/>
-          <w:lang w:eastAsia="en-GB"/>
-        </w:rPr>
-      </w:pPr>
-      <w:r>
-        <w:rPr>
-          <w:rFonts w:ascii="Times New Roman" w:eastAsia="Times New Roman" w:hAnsi="Times New Roman" w:cs="Times New Roman"/>
-          <w:sz w:val="24"/>
-          <w:szCs w:val="24"/>
-          <w:lang w:eastAsia="en-GB"/>
-        </w:rPr>
-        <w:t xml:space="preserve"> 5.5. Note any changes to group since submission of Assignment 1</w:t>
-      </w:r>
-    </w:p>
-    <w:p>
-      <w:pPr>
-        <w:spacing w:after="0" w:line="240" w:lineRule="auto"/>
-        <w:rPr>
-          <w:rFonts w:ascii="Times New Roman" w:eastAsia="Times New Roman" w:hAnsi="Times New Roman" w:cs="Times New Roman"/>
-          <w:sz w:val="24"/>
-          <w:szCs w:val="24"/>
-          <w:lang w:eastAsia="en-GB"/>
-        </w:rPr>
-      </w:pPr>
-      <w:r>
-        <w:rPr>
-          <w:rFonts w:ascii="Times New Roman" w:eastAsia="Times New Roman" w:hAnsi="Times New Roman" w:cs="Times New Roman"/>
-          <w:sz w:val="24"/>
-          <w:szCs w:val="24"/>
-          <w:lang w:eastAsia="en-GB"/>
-        </w:rPr>
-        <w:t>There were no changes to the group composition since the submission of Assignment 1. All original members remained committed to the project and contributed equally to its completion.</w:t>
-      </w:r>
-    </w:p>
-    <w:p>
-      <w:pPr>
-        <w:spacing w:after="0" w:line="240" w:lineRule="auto"/>
-        <w:rPr>
-          <w:rFonts w:ascii="Times New Roman" w:eastAsia="Times New Roman" w:hAnsi="Times New Roman" w:cs="Times New Roman"/>
-          <w:sz w:val="24"/>
-          <w:szCs w:val="24"/>
-          <w:lang w:eastAsia="en-GB"/>
-        </w:rPr>
-      </w:pPr>
-    </w:p>
-    <w:p>
-      <w:pPr>
-        <w:spacing w:after="0" w:line="240" w:lineRule="auto"/>
-        <w:rPr>
-          <w:rFonts w:ascii="Times New Roman" w:eastAsia="Times New Roman" w:hAnsi="Times New Roman" w:cs="Times New Roman"/>
-          <w:sz w:val="24"/>
-          <w:szCs w:val="24"/>
-          <w:lang w:eastAsia="en-GB"/>
-        </w:rPr>
-      </w:pPr>
-      <w:r>
-        <w:rPr>
-          <w:rFonts w:ascii="Times New Roman" w:eastAsia="Times New Roman" w:hAnsi="Times New Roman" w:cs="Times New Roman"/>
-          <w:sz w:val="24"/>
-          <w:szCs w:val="24"/>
-          <w:lang w:eastAsia="en-GB"/>
-        </w:rPr>
-        <w:t>5.6. Comment on the GitHub log output</w:t>
-      </w:r>
-    </w:p>
-    <w:p>
-      <w:pPr>
-        <w:spacing w:after="0" w:line="240" w:lineRule="auto"/>
-        <w:rPr>
-          <w:rFonts w:ascii="Times New Roman" w:eastAsia="Times New Roman" w:hAnsi="Times New Roman" w:cs="Times New Roman"/>
-          <w:sz w:val="24"/>
-          <w:szCs w:val="24"/>
-          <w:lang w:eastAsia="en-GB"/>
-        </w:rPr>
-      </w:pPr>
-      <w:r>
-        <w:rPr>
-          <w:rFonts w:ascii="Times New Roman" w:eastAsia="Times New Roman" w:hAnsi="Times New Roman" w:cs="Times New Roman"/>
-          <w:sz w:val="24"/>
-          <w:szCs w:val="24"/>
-          <w:lang w:eastAsia="en-GB"/>
-        </w:rPr>
-        <w:t>The GitHub log demonstrates consistent contributions from all members. Significant commits include:</w:t>
-      </w:r>
-    </w:p>
-    <w:p>
-      <w:pPr>
-        <w:spacing w:after="0" w:line="240" w:lineRule="auto"/>
-        <w:rPr>
-          <w:rFonts w:ascii="Times New Roman" w:eastAsia="Times New Roman" w:hAnsi="Times New Roman" w:cs="Times New Roman"/>
-          <w:sz w:val="24"/>
-          <w:szCs w:val="24"/>
-          <w:lang w:eastAsia="en-GB"/>
-        </w:rPr>
-      </w:pPr>
-    </w:p>
-    <w:p>
-      <w:pPr>
-        <w:spacing w:after="0" w:line="240" w:lineRule="auto"/>
-        <w:rPr>
-          <w:rFonts w:ascii="Times New Roman" w:eastAsia="Times New Roman" w:hAnsi="Times New Roman" w:cs="Times New Roman"/>
-          <w:sz w:val="24"/>
-          <w:szCs w:val="24"/>
-          <w:lang w:eastAsia="en-GB"/>
-        </w:rPr>
-      </w:pPr>
-      <w:r>
-        <w:rPr>
-          <w:rFonts w:ascii="Times New Roman" w:eastAsia="Times New Roman" w:hAnsi="Times New Roman" w:cs="Times New Roman"/>
-          <w:sz w:val="24"/>
-          <w:szCs w:val="24"/>
-          <w:lang w:eastAsia="en-GB"/>
-        </w:rPr>
-        <w:t xml:space="preserve">1. Commit Message: "Initial data exploration and cleaning completed"  </w:t>
-      </w:r>
-    </w:p>
-    <w:p>
-      <w:pPr>
-        <w:spacing w:after="0" w:line="240" w:lineRule="auto"/>
-        <w:rPr>
-          <w:rFonts w:ascii="Times New Roman" w:eastAsia="Times New Roman" w:hAnsi="Times New Roman" w:cs="Times New Roman"/>
-          <w:sz w:val="24"/>
-          <w:szCs w:val="24"/>
-          <w:lang w:eastAsia="en-GB"/>
-        </w:rPr>
-      </w:pPr>
-      <w:r>
-        <w:rPr>
-          <w:rFonts w:ascii="Times New Roman" w:eastAsia="Times New Roman" w:hAnsi="Times New Roman" w:cs="Times New Roman"/>
-          <w:sz w:val="24"/>
-          <w:szCs w:val="24"/>
-          <w:lang w:eastAsia="en-GB"/>
-        </w:rPr>
-        <w:t xml:space="preserve"> </w:t>
-      </w:r>
-    </w:p>
-    <w:p>
-      <w:pPr>
-        <w:spacing w:after="0" w:line="240" w:lineRule="auto"/>
-        <w:rPr>
-          <w:rFonts w:ascii="Times New Roman" w:eastAsia="Times New Roman" w:hAnsi="Times New Roman" w:cs="Times New Roman"/>
-          <w:sz w:val="24"/>
-          <w:szCs w:val="24"/>
-          <w:lang w:eastAsia="en-GB"/>
-        </w:rPr>
-      </w:pPr>
-      <w:r>
-        <w:rPr>
-          <w:rFonts w:ascii="Times New Roman" w:eastAsia="Times New Roman" w:hAnsi="Times New Roman" w:cs="Times New Roman"/>
-          <w:sz w:val="24"/>
-          <w:szCs w:val="24"/>
-          <w:lang w:eastAsia="en-GB"/>
-        </w:rPr>
-        <w:t xml:space="preserve">  Explanation: This commit marked the completion of data preprocessing, setting the foundation for the analysis by ensuring data accuracy and consistency.</w:t>
-      </w:r>
-    </w:p>
-    <w:p>
-      <w:pPr>
-        <w:spacing w:after="0" w:line="240" w:lineRule="auto"/>
-        <w:rPr>
-          <w:rFonts w:ascii="Times New Roman" w:eastAsia="Times New Roman" w:hAnsi="Times New Roman" w:cs="Times New Roman"/>
-          <w:sz w:val="24"/>
-          <w:szCs w:val="24"/>
-          <w:lang w:eastAsia="en-GB"/>
-        </w:rPr>
-      </w:pPr>
-    </w:p>
-    <w:p>
-      <w:pPr>
-        <w:spacing w:after="0" w:line="240" w:lineRule="auto"/>
-        <w:rPr>
-          <w:rFonts w:ascii="Times New Roman" w:eastAsia="Times New Roman" w:hAnsi="Times New Roman" w:cs="Times New Roman"/>
-          <w:sz w:val="24"/>
-          <w:szCs w:val="24"/>
-          <w:lang w:eastAsia="en-GB"/>
-        </w:rPr>
-      </w:pPr>
-      <w:r>
-        <w:rPr>
-          <w:rFonts w:ascii="Times New Roman" w:eastAsia="Times New Roman" w:hAnsi="Times New Roman" w:cs="Times New Roman"/>
-          <w:sz w:val="24"/>
-          <w:szCs w:val="24"/>
-          <w:lang w:eastAsia="en-GB"/>
-        </w:rPr>
-        <w:t xml:space="preserve">2. Commit Message: "Implemented correlation analysis and visualization"  </w:t>
-      </w:r>
-    </w:p>
-    <w:p>
-      <w:pPr>
-        <w:spacing w:after="0" w:line="240" w:lineRule="auto"/>
-        <w:rPr>
-          <w:rFonts w:ascii="Times New Roman" w:eastAsia="Times New Roman" w:hAnsi="Times New Roman" w:cs="Times New Roman"/>
-          <w:sz w:val="24"/>
-          <w:szCs w:val="24"/>
-          <w:lang w:eastAsia="en-GB"/>
-        </w:rPr>
-      </w:pPr>
-      <w:r>
-        <w:rPr>
-          <w:rFonts w:ascii="Times New Roman" w:eastAsia="Times New Roman" w:hAnsi="Times New Roman" w:cs="Times New Roman"/>
-          <w:sz w:val="24"/>
-          <w:szCs w:val="24"/>
-          <w:lang w:eastAsia="en-GB"/>
-        </w:rPr>
-        <w:t xml:space="preserve">   </w:t>
-      </w:r>
-    </w:p>
-    <w:p>
-      <w:pPr>
-        <w:spacing w:after="0" w:line="240" w:lineRule="auto"/>
-        <w:rPr>
-          <w:rFonts w:ascii="Times New Roman" w:eastAsia="Times New Roman" w:hAnsi="Times New Roman" w:cs="Times New Roman"/>
-          <w:sz w:val="24"/>
-          <w:szCs w:val="24"/>
-          <w:lang w:eastAsia="en-GB"/>
-        </w:rPr>
-      </w:pPr>
-      <w:r>
-        <w:rPr>
-          <w:rFonts w:ascii="Times New Roman" w:eastAsia="Times New Roman" w:hAnsi="Times New Roman" w:cs="Times New Roman"/>
-          <w:sz w:val="24"/>
-          <w:szCs w:val="24"/>
-          <w:lang w:eastAsia="en-GB"/>
-        </w:rPr>
-        <w:t>Explanation:This commit included the implementation of statistical tests and the creation of visualizations, addressing the core of the research question.</w:t>
-      </w:r>
-    </w:p>
-    <w:p>
-      <w:pPr>
-        <w:spacing w:after="0" w:line="240" w:lineRule="auto"/>
-        <w:rPr>
-          <w:rFonts w:ascii="Times New Roman" w:eastAsia="Times New Roman" w:hAnsi="Times New Roman" w:cs="Times New Roman"/>
-          <w:sz w:val="24"/>
-          <w:szCs w:val="24"/>
-          <w:lang w:eastAsia="en-GB"/>
-        </w:rPr>
-      </w:pPr>
-    </w:p>
-    <w:p>
-      <w:pPr>
-        <w:spacing w:after="0" w:line="240" w:lineRule="auto"/>
-        <w:rPr>
-          <w:rFonts w:ascii="Times New Roman" w:eastAsia="Times New Roman" w:hAnsi="Times New Roman" w:cs="Times New Roman"/>
-          <w:sz w:val="24"/>
-          <w:szCs w:val="24"/>
-          <w:lang w:eastAsia="en-GB"/>
-        </w:rPr>
-      </w:pPr>
-      <w:r>
-        <w:rPr>
-          <w:rFonts w:ascii="Times New Roman" w:eastAsia="Times New Roman" w:hAnsi="Times New Roman" w:cs="Times New Roman"/>
-          <w:sz w:val="24"/>
-          <w:szCs w:val="24"/>
-          <w:lang w:eastAsia="en-GB"/>
-        </w:rPr>
-        <w:t xml:space="preserve">3. Commit Message: "Finalized report and polished visualizations"  </w:t>
-      </w:r>
-    </w:p>
-    <w:p>
-      <w:pPr>
-        <w:spacing w:after="0" w:line="240" w:lineRule="auto"/>
-        <w:rPr>
-          <w:rFonts w:ascii="Times New Roman" w:eastAsia="Times New Roman" w:hAnsi="Times New Roman" w:cs="Times New Roman"/>
-          <w:sz w:val="24"/>
-          <w:szCs w:val="24"/>
-          <w:lang w:eastAsia="en-GB"/>
-        </w:rPr>
-      </w:pPr>
-      <w:r>
-        <w:rPr>
-          <w:rFonts w:ascii="Times New Roman" w:eastAsia="Times New Roman" w:hAnsi="Times New Roman" w:cs="Times New Roman"/>
-          <w:sz w:val="24"/>
-          <w:szCs w:val="24"/>
-          <w:lang w:eastAsia="en-GB"/>
-        </w:rPr>
-        <w:t xml:space="preserve">   </w:t>
-      </w:r>
-    </w:p>
-    <w:p>
-      <w:pPr>
-        <w:spacing w:after="0" w:line="240" w:lineRule="auto"/>
-        <w:rPr>
-          <w:rFonts w:ascii="Times New Roman" w:eastAsia="Times New Roman" w:hAnsi="Times New Roman" w:cs="Times New Roman"/>
-          <w:sz w:val="24"/>
-          <w:szCs w:val="24"/>
-          <w:lang w:eastAsia="en-GB"/>
-        </w:rPr>
-      </w:pPr>
-      <w:r>
-        <w:rPr>
-          <w:rFonts w:ascii="Times New Roman" w:eastAsia="Times New Roman" w:hAnsi="Times New Roman" w:cs="Times New Roman"/>
-          <w:sz w:val="24"/>
-          <w:szCs w:val="24"/>
-          <w:lang w:eastAsia="en-GB"/>
-        </w:rPr>
-        <w:t>Explanation:This commit integrated all sections of the report, ensuring coherence and clarity, and refined visualizations for better presentation.</w:t>
+          <w:sz w:val="24"/>
+          <w:szCs w:val="24"/>
+          <w:lang w:eastAsia="en-GB"/>
+        </w:rPr>
+      </w:pPr>
+      <w:proofErr w:type="spellStart"/>
+      <w:r>
+        <w:rPr>
+          <w:rFonts w:ascii="Times New Roman" w:eastAsia="Times New Roman" w:hAnsi="Times New Roman" w:cs="Times New Roman"/>
+          <w:sz w:val="24"/>
+          <w:szCs w:val="24"/>
+          <w:lang w:eastAsia="en-GB"/>
+        </w:rPr>
+        <w:t>Explanation:This</w:t>
+      </w:r>
+      <w:proofErr w:type="spellEnd"/>
+      <w:r>
+        <w:rPr>
+          <w:rFonts w:ascii="Times New Roman" w:eastAsia="Times New Roman" w:hAnsi="Times New Roman" w:cs="Times New Roman"/>
+          <w:sz w:val="24"/>
+          <w:szCs w:val="24"/>
+          <w:lang w:eastAsia="en-GB"/>
+        </w:rPr>
+        <w:t xml:space="preserve"> commit integrated all sections of the report, ensuring coherence and clarity, and refined visualizations for better presentation.</w:t>
       </w:r>
     </w:p>
     <w:p>
@@ -3096,7 +3333,27 @@
           <w:lang w:eastAsia="en-GB"/>
         </w:rPr>
         <w:br/>
-        <w:t>The analysis reveals a statistically significant moderate positive correlation between SMA of Close and Volume. This finding supports the hypothesis that SMA influences trading behaviors. The positive correlation suggests that as SMA of Close increases, trading volumes also tend to rise, which aligns with typical market trends driven by technical indicators.</w:t>
+        <w:t xml:space="preserve">The analysis reveals a statistically significant moderate positive correlation between SMA of Close and Volume. This finding supports the hypothesis that SMA influences trading </w:t>
+      </w:r>
+      <w:proofErr w:type="spellStart"/>
+      <w:r>
+        <w:rPr>
+          <w:rFonts w:ascii="Times New Roman" w:eastAsia="Times New Roman" w:hAnsi="Times New Roman" w:cs="Times New Roman"/>
+          <w:sz w:val="24"/>
+          <w:szCs w:val="24"/>
+          <w:lang w:eastAsia="en-GB"/>
+        </w:rPr>
+        <w:t>behaviors</w:t>
+      </w:r>
+      <w:proofErr w:type="spellEnd"/>
+      <w:r>
+        <w:rPr>
+          <w:rFonts w:ascii="Times New Roman" w:eastAsia="Times New Roman" w:hAnsi="Times New Roman" w:cs="Times New Roman"/>
+          <w:sz w:val="24"/>
+          <w:szCs w:val="24"/>
+          <w:lang w:eastAsia="en-GB"/>
+        </w:rPr>
+        <w:t>. The positive correlation suggests that as SMA of Close increases, trading volumes also tend to rise, which aligns with typical market trends driven by technical indicators.</w:t>
       </w:r>
     </w:p>
     <w:p>
@@ -3128,17 +3385,7 @@
           <w:lang w:eastAsia="en-GB"/>
         </w:rPr>
         <w:br/>
-        <w:t xml:space="preserve">The results indicate that traders may respond to SMA trends, affecting trading volume. This insight is significant for investors seeking to understand market dynamics. The moderate </w:t>
-      </w:r>
-      <w:r>
-        <w:rPr>
-          <w:rFonts w:ascii="Times New Roman" w:eastAsia="Times New Roman" w:hAnsi="Times New Roman" w:cs="Times New Roman"/>
-          <w:sz w:val="24"/>
-          <w:szCs w:val="24"/>
-          <w:lang w:eastAsia="en-GB"/>
-        </w:rPr>
-        <w:lastRenderedPageBreak/>
-        <w:t>correlation suggests that while SMA is a useful indicator, other factors may also influence trading volume. Further research could examine these additional factors for more comprehensive market analysis.</w:t>
+        <w:t>The results indicate that traders may respond to SMA trends, affecting trading volume. This insight is significant for investors seeking to understand market dynamics. The moderate correlation suggests that while SMA is a useful indicator, other factors may also influence trading volume. Further research could examine these additional factors for more comprehensive market analysis.</w:t>
       </w:r>
     </w:p>
     <w:p>
@@ -3434,6 +3681,15 @@
           <w:lang w:eastAsia="en-GB"/>
         </w:rPr>
         <w:br/>
+      </w:r>
+      <w:r>
+        <w:rPr>
+          <w:rFonts w:ascii="Times New Roman" w:eastAsia="Times New Roman" w:hAnsi="Times New Roman" w:cs="Times New Roman"/>
+          <w:sz w:val="24"/>
+          <w:szCs w:val="24"/>
+          <w:lang w:eastAsia="en-GB"/>
+        </w:rPr>
+        <w:lastRenderedPageBreak/>
         <w:t>This online report explores how trading volume can indicate market sentiment and its correlation with stock price movements.</w:t>
       </w:r>
     </w:p>
@@ -3674,7 +3930,47 @@
           <w:szCs w:val="24"/>
           <w:lang w:eastAsia="en-GB"/>
         </w:rPr>
-        <w:t>add pannikoga ok va bye……</w:t>
+        <w:t xml:space="preserve">add </w:t>
+      </w:r>
+      <w:proofErr w:type="spellStart"/>
+      <w:r>
+        <w:rPr>
+          <w:rFonts w:ascii="Times New Roman" w:eastAsia="Times New Roman" w:hAnsi="Times New Roman" w:cs="Times New Roman"/>
+          <w:sz w:val="24"/>
+          <w:szCs w:val="24"/>
+          <w:lang w:eastAsia="en-GB"/>
+        </w:rPr>
+        <w:t>pannikoga</w:t>
+      </w:r>
+      <w:proofErr w:type="spellEnd"/>
+      <w:r>
+        <w:rPr>
+          <w:rFonts w:ascii="Times New Roman" w:eastAsia="Times New Roman" w:hAnsi="Times New Roman" w:cs="Times New Roman"/>
+          <w:sz w:val="24"/>
+          <w:szCs w:val="24"/>
+          <w:lang w:eastAsia="en-GB"/>
+        </w:rPr>
+        <w:t xml:space="preserve"> ok </w:t>
+      </w:r>
+      <w:proofErr w:type="spellStart"/>
+      <w:r>
+        <w:rPr>
+          <w:rFonts w:ascii="Times New Roman" w:eastAsia="Times New Roman" w:hAnsi="Times New Roman" w:cs="Times New Roman"/>
+          <w:sz w:val="24"/>
+          <w:szCs w:val="24"/>
+          <w:lang w:eastAsia="en-GB"/>
+        </w:rPr>
+        <w:t>va</w:t>
+      </w:r>
+      <w:proofErr w:type="spellEnd"/>
+      <w:r>
+        <w:rPr>
+          <w:rFonts w:ascii="Times New Roman" w:eastAsia="Times New Roman" w:hAnsi="Times New Roman" w:cs="Times New Roman"/>
+          <w:sz w:val="24"/>
+          <w:szCs w:val="24"/>
+          <w:lang w:eastAsia="en-GB"/>
+        </w:rPr>
+        <w:t xml:space="preserve"> bye……</w:t>
       </w:r>
       <w:r>
         <w:rPr>
@@ -3717,15 +4013,37 @@
         <w:br/>
         <w:t>(</w:t>
       </w:r>
-      <w:r>
-        <w:rPr>
-          <w:rFonts w:ascii="Times New Roman" w:eastAsia="Times New Roman" w:hAnsi="Times New Roman" w:cs="Times New Roman"/>
-          <w:sz w:val="24"/>
-          <w:szCs w:val="24"/>
-          <w:lang w:eastAsia="en-GB"/>
-        </w:rPr>
-        <w:t>ithu sample dhan</w:t>
-      </w:r>
+      <w:proofErr w:type="spellStart"/>
+      <w:r>
+        <w:rPr>
+          <w:rFonts w:ascii="Times New Roman" w:eastAsia="Times New Roman" w:hAnsi="Times New Roman" w:cs="Times New Roman"/>
+          <w:sz w:val="24"/>
+          <w:szCs w:val="24"/>
+          <w:lang w:eastAsia="en-GB"/>
+        </w:rPr>
+        <w:t>ithu</w:t>
+      </w:r>
+      <w:proofErr w:type="spellEnd"/>
+      <w:r>
+        <w:rPr>
+          <w:rFonts w:ascii="Times New Roman" w:eastAsia="Times New Roman" w:hAnsi="Times New Roman" w:cs="Times New Roman"/>
+          <w:sz w:val="24"/>
+          <w:szCs w:val="24"/>
+          <w:lang w:eastAsia="en-GB"/>
+        </w:rPr>
+        <w:t xml:space="preserve"> sample </w:t>
+      </w:r>
+      <w:proofErr w:type="spellStart"/>
+      <w:r>
+        <w:rPr>
+          <w:rFonts w:ascii="Times New Roman" w:eastAsia="Times New Roman" w:hAnsi="Times New Roman" w:cs="Times New Roman"/>
+          <w:sz w:val="24"/>
+          <w:szCs w:val="24"/>
+          <w:lang w:eastAsia="en-GB"/>
+        </w:rPr>
+        <w:t>dhan</w:t>
+      </w:r>
+      <w:proofErr w:type="spellEnd"/>
       <w:r>
         <w:rPr>
           <w:rFonts w:ascii="Times New Roman" w:eastAsia="Times New Roman" w:hAnsi="Times New Roman" w:cs="Times New Roman"/>
@@ -5008,6 +5326,7 @@
   <w:style w:type="character" w:default="1" w:styleId="DefaultParagraphFont">
     <w:name w:val="Default Paragraph Font"/>
     <w:uiPriority w:val="1"/>
+    <w:semiHidden/>
     <w:unhideWhenUsed/>
   </w:style>
   <w:style w:type="table" w:default="1" w:styleId="TableNormal">

</xml_diff>

<commit_message>
Adding Git log - Abinaya
</commit_message>
<xml_diff>
--- a/report (1).docx
+++ b/report (1).docx
@@ -206,51 +206,7 @@
           <w:szCs w:val="48"/>
           <w:lang w:eastAsia="en-GB"/>
         </w:rPr>
-        <w:t xml:space="preserve"> Prices and the Price Volatility (Difference Between High and Low Prices) in Hyundai’s </w:t>
-      </w:r>
-      <w:r>
-        <w:rPr>
-          <w:rFonts w:ascii="Times New Roman" w:eastAsia="Times New Roman" w:hAnsi="Times New Roman" w:cs="Times New Roman"/>
-          <w:b/>
-          <w:bCs/>
-          <w:sz w:val="48"/>
-          <w:szCs w:val="48"/>
-          <w:lang w:eastAsia="en-GB"/>
-        </w:rPr>
-        <w:t>S</w:t>
-      </w:r>
-      <w:r>
-        <w:rPr>
-          <w:rFonts w:ascii="Times New Roman" w:eastAsia="Times New Roman" w:hAnsi="Times New Roman" w:cs="Times New Roman"/>
-          <w:b/>
-          <w:bCs/>
-          <w:sz w:val="48"/>
-          <w:szCs w:val="48"/>
-          <w:lang w:eastAsia="en-GB"/>
-        </w:rPr>
-        <w:t xml:space="preserve">tock </w:t>
-      </w:r>
-      <w:r>
-        <w:rPr>
-          <w:rFonts w:ascii="Times New Roman" w:eastAsia="Times New Roman" w:hAnsi="Times New Roman" w:cs="Times New Roman"/>
-          <w:b/>
-          <w:bCs/>
-          <w:sz w:val="48"/>
-          <w:szCs w:val="48"/>
-          <w:lang w:eastAsia="en-GB"/>
-        </w:rPr>
-        <w:t>D</w:t>
-      </w:r>
-      <w:r>
-        <w:rPr>
-          <w:rFonts w:ascii="Times New Roman" w:eastAsia="Times New Roman" w:hAnsi="Times New Roman" w:cs="Times New Roman"/>
-          <w:b/>
-          <w:bCs/>
-          <w:sz w:val="48"/>
-          <w:szCs w:val="48"/>
-          <w:lang w:eastAsia="en-GB"/>
-        </w:rPr>
-        <w:t>ata</w:t>
+        <w:t xml:space="preserve"> Prices and the Price Volatility (Difference Between High and Low Prices) in Hyundai’s Stock Data</w:t>
       </w:r>
     </w:p>
     <w:p>
@@ -385,14 +341,25 @@
           <w:lang w:eastAsia="en-GB"/>
         </w:rPr>
       </w:pPr>
-      <w:r>
-        <w:rPr>
-          <w:rFonts w:ascii="Times New Roman" w:eastAsia="Times New Roman" w:hAnsi="Times New Roman" w:cs="Times New Roman"/>
-          <w:sz w:val="24"/>
-          <w:szCs w:val="24"/>
-          <w:lang w:eastAsia="en-GB"/>
-        </w:rPr>
-        <w:t>Tilakeaswar Balamurugan, 23088034</w:t>
+      <w:proofErr w:type="spellStart"/>
+      <w:r>
+        <w:rPr>
+          <w:rFonts w:ascii="Times New Roman" w:eastAsia="Times New Roman" w:hAnsi="Times New Roman" w:cs="Times New Roman"/>
+          <w:sz w:val="24"/>
+          <w:szCs w:val="24"/>
+          <w:lang w:eastAsia="en-GB"/>
+        </w:rPr>
+        <w:t>Tilakeaswar</w:t>
+      </w:r>
+      <w:proofErr w:type="spellEnd"/>
+      <w:r>
+        <w:rPr>
+          <w:rFonts w:ascii="Times New Roman" w:eastAsia="Times New Roman" w:hAnsi="Times New Roman" w:cs="Times New Roman"/>
+          <w:sz w:val="24"/>
+          <w:szCs w:val="24"/>
+          <w:lang w:eastAsia="en-GB"/>
+        </w:rPr>
+        <w:t xml:space="preserve"> Balamurugan, 23088034</w:t>
       </w:r>
     </w:p>
     <w:p>
@@ -440,7 +407,6 @@
           <w:szCs w:val="24"/>
           <w:lang w:eastAsia="en-GB"/>
         </w:rPr>
-        <w:lastRenderedPageBreak/>
         <w:t>Parasuraman Vishnu Vardhan, 23095116</w:t>
       </w:r>
     </w:p>
@@ -489,8 +455,19 @@
           <w:szCs w:val="24"/>
           <w:lang w:eastAsia="en-GB"/>
         </w:rPr>
-        <w:t>John Paul Christopher Yesudian</w:t>
-      </w:r>
+        <w:t xml:space="preserve">John Paul Christopher </w:t>
+      </w:r>
+      <w:proofErr w:type="spellStart"/>
+      <w:r>
+        <w:rPr>
+          <w:rFonts w:ascii="Times New Roman" w:eastAsia="Times New Roman" w:hAnsi="Times New Roman" w:cs="Times New Roman"/>
+          <w:sz w:val="24"/>
+          <w:szCs w:val="24"/>
+          <w:lang w:eastAsia="en-GB"/>
+        </w:rPr>
+        <w:t>Yesudian</w:t>
+      </w:r>
+      <w:proofErr w:type="spellEnd"/>
       <w:r>
         <w:rPr>
           <w:rFonts w:ascii="Times New Roman" w:eastAsia="Times New Roman" w:hAnsi="Times New Roman" w:cs="Times New Roman"/>
@@ -1670,7 +1647,6 @@
           <w:szCs w:val="24"/>
           <w:lang w:eastAsia="en-GB"/>
         </w:rPr>
-        <w:lastRenderedPageBreak/>
         <w:t xml:space="preserve">1.2. </w:t>
       </w:r>
       <w:bookmarkStart w:id="0" w:name="_Hlk187131172"/>
@@ -2056,6 +2032,25 @@
     </w:p>
     <w:p>
       <w:pPr>
+        <w:rPr>
+          <w:rFonts w:ascii="Times New Roman" w:eastAsia="Times New Roman" w:hAnsi="Times New Roman" w:cs="Times New Roman"/>
+          <w:sz w:val="24"/>
+          <w:szCs w:val="24"/>
+          <w:lang w:eastAsia="en-GB"/>
+        </w:rPr>
+      </w:pPr>
+      <w:r>
+        <w:rPr>
+          <w:rFonts w:ascii="Times New Roman" w:eastAsia="Times New Roman" w:hAnsi="Times New Roman" w:cs="Times New Roman"/>
+          <w:sz w:val="24"/>
+          <w:szCs w:val="24"/>
+          <w:lang w:eastAsia="en-GB"/>
+        </w:rPr>
+        <w:br w:type="page"/>
+      </w:r>
+    </w:p>
+    <w:p>
+      <w:pPr>
         <w:spacing w:before="100" w:beforeAutospacing="1" w:after="100" w:afterAutospacing="1" w:line="240" w:lineRule="auto"/>
         <w:rPr>
           <w:rFonts w:ascii="Times New Roman" w:eastAsia="Times New Roman" w:hAnsi="Times New Roman" w:cs="Times New Roman"/>
@@ -2071,6 +2066,7 @@
           <w:szCs w:val="24"/>
           <w:lang w:eastAsia="en-GB"/>
         </w:rPr>
+        <w:lastRenderedPageBreak/>
         <w:t>For this study,</w:t>
       </w:r>
       <w:r>
@@ -2323,7 +2319,6 @@
           <w:szCs w:val="24"/>
           <w:lang w:eastAsia="en-GB"/>
         </w:rPr>
-        <w:lastRenderedPageBreak/>
         <w:t>Where,</w:t>
       </w:r>
     </w:p>
@@ -2578,8 +2573,19 @@
           <w:szCs w:val="24"/>
           <w:lang w:eastAsia="en-GB"/>
         </w:rPr>
-        <w:t>: The current time period</w:t>
-      </w:r>
+        <w:t xml:space="preserve">: The current </w:t>
+      </w:r>
+      <w:proofErr w:type="gramStart"/>
+      <w:r>
+        <w:rPr>
+          <w:rFonts w:ascii="Times New Roman" w:eastAsia="Times New Roman" w:hAnsi="Times New Roman" w:cs="Times New Roman"/>
+          <w:sz w:val="24"/>
+          <w:szCs w:val="24"/>
+          <w:lang w:eastAsia="en-GB"/>
+        </w:rPr>
+        <w:t>time period</w:t>
+      </w:r>
+      <w:proofErr w:type="gramEnd"/>
       <w:r>
         <w:rPr>
           <w:rFonts w:ascii="Times New Roman" w:eastAsia="Times New Roman" w:hAnsi="Times New Roman" w:cs="Times New Roman"/>
@@ -2630,16 +2636,7 @@
           <w:szCs w:val="24"/>
           <w:lang w:eastAsia="en-GB"/>
         </w:rPr>
-        <w:t>Price Volatility</w:t>
-      </w:r>
-      <w:r>
-        <w:rPr>
-          <w:rFonts w:ascii="Times New Roman" w:eastAsia="Times New Roman" w:hAnsi="Times New Roman" w:cs="Times New Roman"/>
-          <w:sz w:val="24"/>
-          <w:szCs w:val="24"/>
-          <w:lang w:eastAsia="en-GB"/>
-        </w:rPr>
-        <w:t xml:space="preserve"> </w:t>
+        <w:t xml:space="preserve">Price Volatility </w:t>
       </w:r>
       <w:r>
         <w:rPr>
@@ -3109,7 +3106,27 @@
           <w:szCs w:val="24"/>
           <w:lang w:eastAsia="en-GB"/>
         </w:rPr>
-        <w:t xml:space="preserve">: The current time period. </w:t>
+        <w:t xml:space="preserve">: The current </w:t>
+      </w:r>
+      <w:proofErr w:type="gramStart"/>
+      <w:r>
+        <w:rPr>
+          <w:rFonts w:ascii="Times New Roman" w:eastAsia="Times New Roman" w:hAnsi="Times New Roman" w:cs="Times New Roman"/>
+          <w:sz w:val="24"/>
+          <w:szCs w:val="24"/>
+          <w:lang w:eastAsia="en-GB"/>
+        </w:rPr>
+        <w:t>time period</w:t>
+      </w:r>
+      <w:proofErr w:type="gramEnd"/>
+      <w:r>
+        <w:rPr>
+          <w:rFonts w:ascii="Times New Roman" w:eastAsia="Times New Roman" w:hAnsi="Times New Roman" w:cs="Times New Roman"/>
+          <w:sz w:val="24"/>
+          <w:szCs w:val="24"/>
+          <w:lang w:eastAsia="en-GB"/>
+        </w:rPr>
+        <w:t xml:space="preserve">. </w:t>
       </w:r>
     </w:p>
     <w:p>
@@ -3125,6 +3142,7 @@
       <w:r>
         <w:rPr>
           <w:rFonts w:ascii="Times New Roman" w:eastAsia="Times New Roman" w:hAnsi="Times New Roman" w:cs="Times New Roman"/>
+          <w:noProof/>
           <w:sz w:val="24"/>
           <w:szCs w:val="24"/>
           <w:lang w:eastAsia="en-GB"/>
@@ -3338,7 +3356,6 @@
           <w:szCs w:val="24"/>
           <w:lang w:eastAsia="en-GB"/>
         </w:rPr>
-        <w:lastRenderedPageBreak/>
         <w:t xml:space="preserve">“Is there a correlation between the Simple Moving Average of Closing Prices and the </w:t>
       </w:r>
       <w:r>
@@ -3352,33 +3369,7 @@
           <w:szCs w:val="24"/>
           <w:lang w:eastAsia="en-GB"/>
         </w:rPr>
-        <w:t>Price Volatility</w:t>
-      </w:r>
-      <w:r>
-        <w:rPr>
-          <w:rFonts w:ascii="Times New Roman" w:eastAsia="Times New Roman" w:hAnsi="Times New Roman" w:cs="Times New Roman"/>
-          <w:b/>
-          <w:bCs/>
-          <w:i/>
-          <w:iCs/>
-          <w:sz w:val="24"/>
-          <w:szCs w:val="24"/>
-          <w:lang w:eastAsia="en-GB"/>
-        </w:rPr>
-        <w:t xml:space="preserve"> (</w:t>
-      </w:r>
-      <w:r>
-        <w:rPr>
-          <w:rFonts w:ascii="Times New Roman" w:eastAsia="Times New Roman" w:hAnsi="Times New Roman" w:cs="Times New Roman"/>
-          <w:b/>
-          <w:bCs/>
-          <w:i/>
-          <w:iCs/>
-          <w:sz w:val="24"/>
-          <w:szCs w:val="24"/>
-          <w:lang w:eastAsia="en-GB"/>
-        </w:rPr>
-        <w:t>Difference Between High and Low</w:t>
+        <w:t>Price Volatility (Difference Between High and Low</w:t>
       </w:r>
       <w:r>
         <w:rPr>
@@ -3729,6 +3720,7 @@
           <w:szCs w:val="24"/>
           <w:lang w:eastAsia="en-GB"/>
         </w:rPr>
+        <w:lastRenderedPageBreak/>
         <w:t>The hypotheses will be tested using statistical methods to understand the relationship between these two variables.</w:t>
       </w:r>
       <w:r>
@@ -3749,16 +3741,28 @@
         </w:rPr>
         <w:t>By exploring this relationship, we aim to contribute to the understanding of stock behavior and provide useful insights to stakeholders, even for those new to the world of finance or data analysis.</w:t>
       </w:r>
-      <w:r>
-        <w:rPr>
-          <w:rFonts w:ascii="Times New Roman" w:eastAsia="Times New Roman" w:hAnsi="Times New Roman" w:cs="Times New Roman"/>
-          <w:sz w:val="24"/>
-          <w:szCs w:val="24"/>
-          <w:lang w:eastAsia="en-GB"/>
-        </w:rPr>
-        <w:pict w14:anchorId="34D02B36">
-          <v:rect id="_x0000_i1028" style="width:0;height:1.5pt" o:hralign="center" o:hrstd="t" o:hr="t" fillcolor="#a0a0a0" stroked="f"/>
-        </w:pict>
+    </w:p>
+    <w:p>
+      <w:pPr>
+        <w:rPr>
+          <w:rFonts w:ascii="Times New Roman" w:eastAsia="Times New Roman" w:hAnsi="Times New Roman" w:cs="Times New Roman"/>
+          <w:b/>
+          <w:bCs/>
+          <w:sz w:val="27"/>
+          <w:szCs w:val="27"/>
+          <w:lang w:eastAsia="en-GB"/>
+        </w:rPr>
+      </w:pPr>
+      <w:r>
+        <w:rPr>
+          <w:rFonts w:ascii="Times New Roman" w:eastAsia="Times New Roman" w:hAnsi="Times New Roman" w:cs="Times New Roman"/>
+          <w:b/>
+          <w:bCs/>
+          <w:sz w:val="27"/>
+          <w:szCs w:val="27"/>
+          <w:lang w:eastAsia="en-GB"/>
+        </w:rPr>
+        <w:br w:type="page"/>
       </w:r>
     </w:p>
     <w:p>
@@ -4018,17 +4022,7 @@
           <w:szCs w:val="24"/>
           <w:lang w:eastAsia="en-GB"/>
         </w:rPr>
-        <w:t xml:space="preserve">Accurate forecasting of these high-low price dynamics </w:t>
-      </w:r>
-      <w:r>
-        <w:rPr>
-          <w:rFonts w:ascii="Times New Roman" w:eastAsia="Times New Roman" w:hAnsi="Times New Roman" w:cs="Times New Roman"/>
-          <w:sz w:val="24"/>
-          <w:szCs w:val="24"/>
-          <w:lang w:eastAsia="en-GB"/>
-        </w:rPr>
-        <w:lastRenderedPageBreak/>
-        <w:t xml:space="preserve">has been shown to improve trading performance by offering timely buy and sell signals. For example, if the intraday price crosses the upper predicted range, it may signal an optimal point to sell, whereas crossing the lower range might indicate a buying opportunity </w:t>
+        <w:t xml:space="preserve">Accurate forecasting of these high-low price dynamics has been shown to improve trading performance by offering timely buy and sell signals. For example, if the intraday price crosses the upper predicted range, it may signal an optimal point to sell, whereas crossing the lower range might indicate a buying opportunity </w:t>
       </w:r>
       <w:r>
         <w:rPr>
@@ -4168,6 +4162,7 @@
           <w:szCs w:val="24"/>
           <w:lang w:eastAsia="en-GB"/>
         </w:rPr>
+        <w:lastRenderedPageBreak/>
         <w:t>2.2</w:t>
       </w:r>
       <w:r>
@@ -4302,7 +4297,6 @@
           <w:szCs w:val="27"/>
           <w:lang w:eastAsia="en-GB"/>
         </w:rPr>
-        <w:lastRenderedPageBreak/>
         <w:br w:type="page"/>
       </w:r>
     </w:p>
@@ -4328,6 +4322,7 @@
           <w:szCs w:val="27"/>
           <w:lang w:eastAsia="en-GB"/>
         </w:rPr>
+        <w:lastRenderedPageBreak/>
         <w:t>3. Visualization</w:t>
       </w:r>
     </w:p>
@@ -4574,7 +4569,6 @@
           <w:szCs w:val="24"/>
           <w:lang w:eastAsia="en-GB"/>
         </w:rPr>
-        <w:lastRenderedPageBreak/>
         <w:t xml:space="preserve">The histogram </w:t>
       </w:r>
       <w:r>
@@ -4888,17 +4882,7 @@
           <w:szCs w:val="24"/>
           <w:lang w:eastAsia="en-GB"/>
         </w:rPr>
-        <w:t>However, the spread of data points around the regression line is considerable, indicating variability in the relationship. The presence of outliers, visible as points deviating significantly from the general trend, further emphasizes the complexity of the rela</w:t>
-      </w:r>
-      <w:r>
-        <w:rPr>
-          <w:rFonts w:ascii="Times New Roman" w:eastAsia="Times New Roman" w:hAnsi="Times New Roman" w:cs="Times New Roman"/>
-          <w:sz w:val="24"/>
-          <w:szCs w:val="24"/>
-          <w:lang w:eastAsia="en-GB"/>
-        </w:rPr>
-        <w:lastRenderedPageBreak/>
-        <w:t>tionship. This variability necessitates robust statistical methods that can handle such irregularities without being unduly influenced by extreme values.</w:t>
+        <w:t>However, the spread of data points around the regression line is considerable, indicating variability in the relationship. The presence of outliers, visible as points deviating significantly from the general trend, further emphasizes the complexity of the relationship. This variability necessitates robust statistical methods that can handle such irregularities without being unduly influenced by extreme values.</w:t>
       </w:r>
     </w:p>
     <w:p>
@@ -4991,17 +4975,6 @@
           <w:lang w:eastAsia="en-GB"/>
         </w:rPr>
       </w:pPr>
-      <w:r>
-        <w:rPr>
-          <w:rFonts w:ascii="Times New Roman" w:eastAsia="Times New Roman" w:hAnsi="Times New Roman" w:cs="Times New Roman"/>
-          <w:sz w:val="24"/>
-          <w:szCs w:val="24"/>
-          <w:lang w:eastAsia="en-GB"/>
-        </w:rPr>
-        <w:pict w14:anchorId="48B6956D">
-          <v:rect id="_x0000_i1038" style="width:0;height:1.5pt" o:hralign="center" o:hrstd="t" o:hr="t" fillcolor="#a0a0a0" stroked="f"/>
-        </w:pict>
-      </w:r>
     </w:p>
     <w:p>
       <w:pPr>
@@ -5048,6 +5021,7 @@
           <w:szCs w:val="27"/>
           <w:lang w:eastAsia="en-GB"/>
         </w:rPr>
+        <w:lastRenderedPageBreak/>
         <w:t>4. Analysis</w:t>
       </w:r>
     </w:p>
@@ -5711,17 +5685,7 @@
           <w:szCs w:val="24"/>
           <w:lang w:eastAsia="en-GB"/>
         </w:rPr>
-        <w:t xml:space="preserve">he analysis yielded a rho value of 0.408, which suggests a moderate positive correlation. This means that, generally, as the SMA of closing prices increases, there is a tendency for the high-low price </w:t>
-      </w:r>
-      <w:r>
-        <w:rPr>
-          <w:rFonts w:ascii="Times New Roman" w:eastAsia="Times New Roman" w:hAnsi="Times New Roman" w:cs="Times New Roman"/>
-          <w:sz w:val="24"/>
-          <w:szCs w:val="24"/>
-          <w:lang w:eastAsia="en-GB"/>
-        </w:rPr>
-        <w:lastRenderedPageBreak/>
-        <w:t>difference to increase as well. The associated p-value was less than 2.2e-16, indicating that this result is statistically significant and highly unlikely to be due to random chance.</w:t>
+        <w:t>he analysis yielded a rho value of 0.408, which suggests a moderate positive correlation. This means that, generally, as the SMA of closing prices increases, there is a tendency for the high-low price difference to increase as well. The associated p-value was less than 2.2e-16, indicating that this result is statistically significant and highly unlikely to be due to random chance.</w:t>
       </w:r>
     </w:p>
     <w:p>
@@ -5912,6 +5876,7 @@
           <w:szCs w:val="24"/>
           <w:lang w:eastAsia="en-GB"/>
         </w:rPr>
+        <w:lastRenderedPageBreak/>
         <w:t>This relationship is not only statistically significant but also relevant for traders and analysts. It implies that the SMA could be a useful tool for predicting changes in price volatility. For instance, if an increasing SMA trend is observed, it may signal that the stock is experiencing broader price swings, which could influence decisions on when to buy or sell.</w:t>
       </w:r>
     </w:p>
@@ -5925,17 +5890,6 @@
           <w:lang w:eastAsia="en-GB"/>
         </w:rPr>
       </w:pPr>
-      <w:r>
-        <w:rPr>
-          <w:rFonts w:ascii="Times New Roman" w:eastAsia="Times New Roman" w:hAnsi="Times New Roman" w:cs="Times New Roman"/>
-          <w:sz w:val="24"/>
-          <w:szCs w:val="24"/>
-          <w:lang w:eastAsia="en-GB"/>
-        </w:rPr>
-        <w:pict w14:anchorId="1F8F5D40">
-          <v:rect id="_x0000_i1031" style="width:0;height:1.5pt" o:hralign="center" o:hrstd="t" o:hr="t" fillcolor="#a0a0a0" stroked="f"/>
-        </w:pict>
-      </w:r>
     </w:p>
     <w:p>
       <w:pPr>
@@ -5975,6 +5929,7 @@
           <w:szCs w:val="27"/>
           <w:lang w:eastAsia="en-GB"/>
         </w:rPr>
+        <w:lastRenderedPageBreak/>
         <w:t>5</w:t>
       </w:r>
       <w:r>
@@ -6053,17 +6008,7 @@
           <w:szCs w:val="24"/>
           <w:lang w:eastAsia="en-GB"/>
         </w:rPr>
-        <w:t xml:space="preserve">Our analysis of Hyundai's stock data revealed valuable insights that can help investors and traders better understand market trends. Specifically, we found a meaningful and moderate positive correlation between the 20-day Simple Moving Average (SMA) </w:t>
-      </w:r>
-      <w:r>
-        <w:rPr>
-          <w:rFonts w:ascii="Times New Roman" w:eastAsia="Times New Roman" w:hAnsi="Times New Roman" w:cs="Times New Roman"/>
-          <w:sz w:val="24"/>
-          <w:szCs w:val="24"/>
-          <w:lang w:eastAsia="en-GB"/>
-        </w:rPr>
-        <w:lastRenderedPageBreak/>
-        <w:t xml:space="preserve">and the </w:t>
+        <w:t xml:space="preserve">Our analysis of Hyundai's stock data revealed valuable insights that can help investors and traders better understand market trends. Specifically, we found a meaningful and moderate positive correlation between the 20-day Simple Moving Average (SMA) and the </w:t>
       </w:r>
       <w:r>
         <w:rPr>
@@ -6415,7 +6360,6 @@
           <w:szCs w:val="24"/>
           <w:lang w:eastAsia="en-GB"/>
         </w:rPr>
-        <w:lastRenderedPageBreak/>
         <w:t>While our findings highlight significant correlations, they are not the sole determinants of stock performance. Other factors like company announcements, global market conditions, and investor sentiment also play crucial roles. Future research could integrate these external factors to build more robust predictive models.</w:t>
       </w:r>
     </w:p>
@@ -6571,16 +6515,28 @@
         </w:rPr>
         <w:t>as tools to understand stock trends. By applying these insights, investors can enhance their strategies, reduce uncertainty, and make more informed trading decisions. However, as always in financial markets, caution and comprehensive analysis remain key to successful investing.</w:t>
       </w:r>
-      <w:r>
-        <w:rPr>
-          <w:rFonts w:ascii="Times New Roman" w:eastAsia="Times New Roman" w:hAnsi="Times New Roman" w:cs="Times New Roman"/>
-          <w:sz w:val="24"/>
-          <w:szCs w:val="24"/>
-          <w:lang w:eastAsia="en-GB"/>
-        </w:rPr>
-        <w:pict w14:anchorId="59F9343E">
-          <v:rect id="_x0000_i1032" style="width:0;height:1.5pt" o:hralign="center" o:hrstd="t" o:hr="t" fillcolor="#a0a0a0" stroked="f"/>
-        </w:pict>
+    </w:p>
+    <w:p>
+      <w:pPr>
+        <w:rPr>
+          <w:rFonts w:ascii="Times New Roman" w:eastAsia="Times New Roman" w:hAnsi="Times New Roman" w:cs="Times New Roman"/>
+          <w:b/>
+          <w:bCs/>
+          <w:sz w:val="27"/>
+          <w:szCs w:val="27"/>
+          <w:lang w:eastAsia="en-GB"/>
+        </w:rPr>
+      </w:pPr>
+      <w:r>
+        <w:rPr>
+          <w:rFonts w:ascii="Times New Roman" w:eastAsia="Times New Roman" w:hAnsi="Times New Roman" w:cs="Times New Roman"/>
+          <w:b/>
+          <w:bCs/>
+          <w:sz w:val="27"/>
+          <w:szCs w:val="27"/>
+          <w:lang w:eastAsia="en-GB"/>
+        </w:rPr>
+        <w:br w:type="page"/>
       </w:r>
     </w:p>
     <w:p>
@@ -6605,6 +6561,7 @@
           <w:szCs w:val="27"/>
           <w:lang w:eastAsia="en-GB"/>
         </w:rPr>
+        <w:lastRenderedPageBreak/>
         <w:t>6</w:t>
       </w:r>
       <w:r>
@@ -6640,16 +6597,7 @@
           <w:szCs w:val="24"/>
           <w:lang w:eastAsia="en-GB"/>
         </w:rPr>
-        <w:t>Macijauskas, L., 2012. Simple moving average as a risk management method in main asset classes.</w:t>
-      </w:r>
-      <w:r>
-        <w:rPr>
-          <w:rFonts w:ascii="Times New Roman" w:eastAsia="Times New Roman" w:hAnsi="Times New Roman" w:cs="Times New Roman"/>
-          <w:sz w:val="24"/>
-          <w:szCs w:val="24"/>
-          <w:lang w:eastAsia="en-GB"/>
-        </w:rPr>
-        <w:t xml:space="preserve"> </w:t>
+        <w:t xml:space="preserve">Macijauskas, L., 2012. Simple moving average as a risk management method in main asset classes. </w:t>
       </w:r>
     </w:p>
     <w:p>
@@ -6666,23 +6614,45 @@
           <w:lang w:eastAsia="en-GB"/>
         </w:rPr>
       </w:pPr>
-      <w:r>
-        <w:rPr>
-          <w:rFonts w:ascii="Times New Roman" w:eastAsia="Times New Roman" w:hAnsi="Times New Roman" w:cs="Times New Roman"/>
-          <w:sz w:val="24"/>
-          <w:szCs w:val="24"/>
-          <w:lang w:eastAsia="en-GB"/>
-        </w:rPr>
-        <w:t>Pramudya, R. and Ichsani, S., 2020. Efficiency of technical analysis for the stock trading. International Journal of Finance &amp; Banking Studies, 9(1), pp.58-67.</w:t>
-      </w:r>
-      <w:r>
-        <w:rPr>
-          <w:rFonts w:ascii="Times New Roman" w:eastAsia="Times New Roman" w:hAnsi="Times New Roman" w:cs="Times New Roman"/>
-          <w:sz w:val="24"/>
-          <w:szCs w:val="24"/>
-          <w:lang w:eastAsia="en-GB"/>
-        </w:rPr>
-        <w:t xml:space="preserve"> </w:t>
+      <w:proofErr w:type="spellStart"/>
+      <w:r>
+        <w:rPr>
+          <w:rFonts w:ascii="Times New Roman" w:eastAsia="Times New Roman" w:hAnsi="Times New Roman" w:cs="Times New Roman"/>
+          <w:sz w:val="24"/>
+          <w:szCs w:val="24"/>
+          <w:lang w:eastAsia="en-GB"/>
+        </w:rPr>
+        <w:t>Pramudya</w:t>
+      </w:r>
+      <w:proofErr w:type="spellEnd"/>
+      <w:r>
+        <w:rPr>
+          <w:rFonts w:ascii="Times New Roman" w:eastAsia="Times New Roman" w:hAnsi="Times New Roman" w:cs="Times New Roman"/>
+          <w:sz w:val="24"/>
+          <w:szCs w:val="24"/>
+          <w:lang w:eastAsia="en-GB"/>
+        </w:rPr>
+        <w:t xml:space="preserve">, R. and </w:t>
+      </w:r>
+      <w:proofErr w:type="spellStart"/>
+      <w:r>
+        <w:rPr>
+          <w:rFonts w:ascii="Times New Roman" w:eastAsia="Times New Roman" w:hAnsi="Times New Roman" w:cs="Times New Roman"/>
+          <w:sz w:val="24"/>
+          <w:szCs w:val="24"/>
+          <w:lang w:eastAsia="en-GB"/>
+        </w:rPr>
+        <w:t>Ichsani</w:t>
+      </w:r>
+      <w:proofErr w:type="spellEnd"/>
+      <w:r>
+        <w:rPr>
+          <w:rFonts w:ascii="Times New Roman" w:eastAsia="Times New Roman" w:hAnsi="Times New Roman" w:cs="Times New Roman"/>
+          <w:sz w:val="24"/>
+          <w:szCs w:val="24"/>
+          <w:lang w:eastAsia="en-GB"/>
+        </w:rPr>
+        <w:t xml:space="preserve">, S., 2020. Efficiency of technical analysis for the stock trading. International Journal of Finance &amp; Banking Studies, 9(1), pp.58-67. </w:t>
       </w:r>
     </w:p>
     <w:p>
@@ -6706,7 +6676,27 @@
           <w:szCs w:val="24"/>
           <w:lang w:eastAsia="en-GB"/>
         </w:rPr>
-        <w:t>Kardile, R., Ugale, T. and Mohanty, S.N., 2021, September. Stock price predictions using crossover SMA. In 2021 9th International Conference on Reliability, Infocom Technologies and Optimization (Trends and Future Directions)(ICRITO) (pp. 1-5). IEEE.</w:t>
+        <w:t xml:space="preserve">Kardile, R., Ugale, T. and Mohanty, S.N., 2021, September. Stock price predictions using crossover SMA. In 2021 9th International Conference on Reliability, Infocom Technologies and Optimization (Trends and Future </w:t>
+      </w:r>
+      <w:proofErr w:type="gramStart"/>
+      <w:r>
+        <w:rPr>
+          <w:rFonts w:ascii="Times New Roman" w:eastAsia="Times New Roman" w:hAnsi="Times New Roman" w:cs="Times New Roman"/>
+          <w:sz w:val="24"/>
+          <w:szCs w:val="24"/>
+          <w:lang w:eastAsia="en-GB"/>
+        </w:rPr>
+        <w:t>Directions)(</w:t>
+      </w:r>
+      <w:proofErr w:type="gramEnd"/>
+      <w:r>
+        <w:rPr>
+          <w:rFonts w:ascii="Times New Roman" w:eastAsia="Times New Roman" w:hAnsi="Times New Roman" w:cs="Times New Roman"/>
+          <w:sz w:val="24"/>
+          <w:szCs w:val="24"/>
+          <w:lang w:eastAsia="en-GB"/>
+        </w:rPr>
+        <w:t>ICRITO) (pp. 1-5). IEEE.</w:t>
       </w:r>
     </w:p>
     <w:p>
@@ -6838,6 +6828,7 @@
           <w:szCs w:val="27"/>
           <w:lang w:eastAsia="en-GB"/>
         </w:rPr>
+        <w:lastRenderedPageBreak/>
         <w:t>7</w:t>
       </w:r>
       <w:r>
@@ -6889,9 +6880,13 @@
       <w:pPr>
         <w:pStyle w:val="Code"/>
       </w:pPr>
-      <w:r>
-        <w:lastRenderedPageBreak/>
-        <w:t>library(TTR)</w:t>
+      <w:proofErr w:type="gramStart"/>
+      <w:r>
+        <w:t>library(</w:t>
+      </w:r>
+      <w:proofErr w:type="gramEnd"/>
+      <w:r>
+        <w:t>TTR)</w:t>
       </w:r>
     </w:p>
     <w:p>
@@ -6919,16 +6914,63 @@
       <w:pPr>
         <w:pStyle w:val="Code"/>
       </w:pPr>
-      <w:r>
-        <w:t>data$sma = SMA(data$Close, n = 20) # Calculation of 20-Day Simple Moving Average</w:t>
-      </w:r>
-    </w:p>
-    <w:p>
-      <w:pPr>
-        <w:pStyle w:val="Code"/>
-      </w:pPr>
-      <w:r>
-        <w:t>data$pricevolatility = data$High - data$Low # Caculation of Price Volatility</w:t>
+      <w:proofErr w:type="spellStart"/>
+      <w:r>
+        <w:t>data$sma</w:t>
+      </w:r>
+      <w:proofErr w:type="spellEnd"/>
+      <w:r>
+        <w:t xml:space="preserve"> = </w:t>
+      </w:r>
+      <w:proofErr w:type="gramStart"/>
+      <w:r>
+        <w:t>SMA(</w:t>
+      </w:r>
+      <w:proofErr w:type="spellStart"/>
+      <w:proofErr w:type="gramEnd"/>
+      <w:r>
+        <w:t>data$Close</w:t>
+      </w:r>
+      <w:proofErr w:type="spellEnd"/>
+      <w:r>
+        <w:t>, n = 20) # Calculation of 20-Day Simple Moving Average</w:t>
+      </w:r>
+    </w:p>
+    <w:p>
+      <w:pPr>
+        <w:pStyle w:val="Code"/>
+      </w:pPr>
+      <w:proofErr w:type="spellStart"/>
+      <w:r>
+        <w:t>data$pricevolatility</w:t>
+      </w:r>
+      <w:proofErr w:type="spellEnd"/>
+      <w:r>
+        <w:t xml:space="preserve"> = </w:t>
+      </w:r>
+      <w:proofErr w:type="spellStart"/>
+      <w:r>
+        <w:t>data$High</w:t>
+      </w:r>
+      <w:proofErr w:type="spellEnd"/>
+      <w:r>
+        <w:t xml:space="preserve"> - </w:t>
+      </w:r>
+      <w:proofErr w:type="spellStart"/>
+      <w:r>
+        <w:t>data$Low</w:t>
+      </w:r>
+      <w:proofErr w:type="spellEnd"/>
+      <w:r>
+        <w:t xml:space="preserve"> # </w:t>
+      </w:r>
+      <w:proofErr w:type="spellStart"/>
+      <w:r>
+        <w:t>Caculation</w:t>
+      </w:r>
+      <w:proofErr w:type="spellEnd"/>
+      <w:r>
+        <w:t xml:space="preserve"> of Price Volatility</w:t>
       </w:r>
     </w:p>
     <w:p>
@@ -6948,9 +6990,625 @@
       <w:pPr>
         <w:pStyle w:val="Code"/>
       </w:pPr>
-      <w:r>
-        <w:t>write.csv(data, "Dataset_SMA.csv", row.names = FALSE) # Saving the modified dataset for further Visualisation and Analysis</w:t>
-      </w:r>
+      <w:proofErr w:type="gramStart"/>
+      <w:r>
+        <w:t>write.csv(</w:t>
+      </w:r>
+      <w:proofErr w:type="gramEnd"/>
+      <w:r>
+        <w:t xml:space="preserve">data, "Dataset_SMA.csv", </w:t>
+      </w:r>
+      <w:proofErr w:type="spellStart"/>
+      <w:r>
+        <w:t>row.names</w:t>
+      </w:r>
+      <w:proofErr w:type="spellEnd"/>
+      <w:r>
+        <w:t xml:space="preserve"> = FALSE) # Saving the modified dataset for further Visualisation and Analysis</w:t>
+      </w:r>
+    </w:p>
+    <w:p>
+      <w:pPr>
+        <w:pStyle w:val="Code"/>
+        <w:rPr>
+          <w:i w:val="0"/>
+          <w:iCs w:val="0"/>
+        </w:rPr>
+      </w:pPr>
+    </w:p>
+    <w:p>
+      <w:pPr>
+        <w:pStyle w:val="Code"/>
+      </w:pPr>
+      <w:r>
+        <w:t>library(ggplot2)</w:t>
+      </w:r>
+    </w:p>
+    <w:p>
+      <w:pPr>
+        <w:pStyle w:val="Code"/>
+      </w:pPr>
+      <w:r>
+        <w:t>library(</w:t>
+      </w:r>
+      <w:proofErr w:type="spellStart"/>
+      <w:r>
+        <w:t>dplyr</w:t>
+      </w:r>
+      <w:proofErr w:type="spellEnd"/>
+      <w:r>
+        <w:t>)</w:t>
+      </w:r>
+    </w:p>
+    <w:p>
+      <w:pPr>
+        <w:pStyle w:val="Code"/>
+      </w:pPr>
+    </w:p>
+    <w:p>
+      <w:pPr>
+        <w:pStyle w:val="Code"/>
+      </w:pPr>
+      <w:r>
+        <w:t>data = read.csv("Dataset_SMA.csv")</w:t>
+      </w:r>
+    </w:p>
+    <w:p>
+      <w:pPr>
+        <w:pStyle w:val="Code"/>
+      </w:pPr>
+      <w:r>
+        <w:t>data</w:t>
+      </w:r>
+    </w:p>
+    <w:p>
+      <w:pPr>
+        <w:pStyle w:val="Code"/>
+      </w:pPr>
+    </w:p>
+    <w:p>
+      <w:pPr>
+        <w:pStyle w:val="Code"/>
+      </w:pPr>
+      <w:r>
+        <w:t>summary(data)</w:t>
+      </w:r>
+    </w:p>
+    <w:p>
+      <w:pPr>
+        <w:pStyle w:val="Code"/>
+      </w:pPr>
+    </w:p>
+    <w:p>
+      <w:pPr>
+        <w:pStyle w:val="Code"/>
+      </w:pPr>
+      <w:r>
+        <w:t># Data Cleaning - Removing Null values</w:t>
+      </w:r>
+    </w:p>
+    <w:p>
+      <w:pPr>
+        <w:pStyle w:val="Code"/>
+      </w:pPr>
+    </w:p>
+    <w:p>
+      <w:pPr>
+        <w:pStyle w:val="Code"/>
+      </w:pPr>
+      <w:r>
+        <w:t>sum</w:t>
+      </w:r>
+      <w:proofErr w:type="gramStart"/>
+      <w:r>
+        <w:t>(!</w:t>
+      </w:r>
+      <w:proofErr w:type="spellStart"/>
+      <w:r>
+        <w:t>is</w:t>
+      </w:r>
+      <w:proofErr w:type="gramEnd"/>
+      <w:r>
+        <w:t>.finite</w:t>
+      </w:r>
+      <w:proofErr w:type="spellEnd"/>
+      <w:r>
+        <w:t>(</w:t>
+      </w:r>
+      <w:proofErr w:type="spellStart"/>
+      <w:r>
+        <w:t>data$sma</w:t>
+      </w:r>
+      <w:proofErr w:type="spellEnd"/>
+      <w:r>
+        <w:t>))</w:t>
+      </w:r>
+    </w:p>
+    <w:p>
+      <w:pPr>
+        <w:pStyle w:val="Code"/>
+      </w:pPr>
+      <w:proofErr w:type="spellStart"/>
+      <w:r>
+        <w:t>data_cleaned</w:t>
+      </w:r>
+      <w:proofErr w:type="spellEnd"/>
+      <w:r>
+        <w:t xml:space="preserve"> &lt;- data</w:t>
+      </w:r>
+      <w:proofErr w:type="gramStart"/>
+      <w:r>
+        <w:t>[!is.na</w:t>
+      </w:r>
+      <w:proofErr w:type="gramEnd"/>
+      <w:r>
+        <w:t>(</w:t>
+      </w:r>
+      <w:proofErr w:type="spellStart"/>
+      <w:r>
+        <w:t>data$sma</w:t>
+      </w:r>
+      <w:proofErr w:type="spellEnd"/>
+      <w:r>
+        <w:t>) &amp; !</w:t>
+      </w:r>
+      <w:proofErr w:type="spellStart"/>
+      <w:r>
+        <w:t>is.nan</w:t>
+      </w:r>
+      <w:proofErr w:type="spellEnd"/>
+      <w:r>
+        <w:t>(</w:t>
+      </w:r>
+      <w:proofErr w:type="spellStart"/>
+      <w:r>
+        <w:t>data$sma</w:t>
+      </w:r>
+      <w:proofErr w:type="spellEnd"/>
+      <w:r>
+        <w:t>) &amp; !</w:t>
+      </w:r>
+      <w:proofErr w:type="spellStart"/>
+      <w:r>
+        <w:t>is.infinite</w:t>
+      </w:r>
+      <w:proofErr w:type="spellEnd"/>
+      <w:r>
+        <w:t>(</w:t>
+      </w:r>
+      <w:proofErr w:type="spellStart"/>
+      <w:r>
+        <w:t>data$sma</w:t>
+      </w:r>
+      <w:proofErr w:type="spellEnd"/>
+      <w:r>
+        <w:t>), ]</w:t>
+      </w:r>
+    </w:p>
+    <w:p>
+      <w:pPr>
+        <w:pStyle w:val="Code"/>
+      </w:pPr>
+      <w:r>
+        <w:t>sum</w:t>
+      </w:r>
+      <w:proofErr w:type="gramStart"/>
+      <w:r>
+        <w:t>(!</w:t>
+      </w:r>
+      <w:proofErr w:type="spellStart"/>
+      <w:r>
+        <w:t>is</w:t>
+      </w:r>
+      <w:proofErr w:type="gramEnd"/>
+      <w:r>
+        <w:t>.finite</w:t>
+      </w:r>
+      <w:proofErr w:type="spellEnd"/>
+      <w:r>
+        <w:t>(</w:t>
+      </w:r>
+      <w:proofErr w:type="spellStart"/>
+      <w:r>
+        <w:t>data_cleaned$sma</w:t>
+      </w:r>
+      <w:proofErr w:type="spellEnd"/>
+      <w:r>
+        <w:t>))</w:t>
+      </w:r>
+    </w:p>
+    <w:p>
+      <w:pPr>
+        <w:pStyle w:val="Code"/>
+      </w:pPr>
+    </w:p>
+    <w:p>
+      <w:pPr>
+        <w:pStyle w:val="Code"/>
+      </w:pPr>
+      <w:r>
+        <w:t xml:space="preserve">y &lt;- </w:t>
+      </w:r>
+      <w:proofErr w:type="spellStart"/>
+      <w:r>
+        <w:t>data_cleaned$pricevolatility</w:t>
+      </w:r>
+      <w:proofErr w:type="spellEnd"/>
+    </w:p>
+    <w:p>
+      <w:pPr>
+        <w:pStyle w:val="Code"/>
+      </w:pPr>
+      <w:r>
+        <w:t xml:space="preserve">x &lt;- </w:t>
+      </w:r>
+      <w:proofErr w:type="spellStart"/>
+      <w:r>
+        <w:t>data_cleaned$sma</w:t>
+      </w:r>
+      <w:proofErr w:type="spellEnd"/>
+    </w:p>
+    <w:p>
+      <w:pPr>
+        <w:pStyle w:val="Code"/>
+      </w:pPr>
+    </w:p>
+    <w:p>
+      <w:pPr>
+        <w:pStyle w:val="Code"/>
+      </w:pPr>
+      <w:r>
+        <w:t># Histogram of Price Volatility</w:t>
+      </w:r>
+    </w:p>
+    <w:p>
+      <w:pPr>
+        <w:pStyle w:val="Code"/>
+      </w:pPr>
+    </w:p>
+    <w:p>
+      <w:pPr>
+        <w:pStyle w:val="Code"/>
+      </w:pPr>
+      <w:r>
+        <w:t xml:space="preserve">h &lt;- </w:t>
+      </w:r>
+      <w:proofErr w:type="gramStart"/>
+      <w:r>
+        <w:t>hist(</w:t>
+      </w:r>
+      <w:proofErr w:type="gramEnd"/>
+      <w:r>
+        <w:t>y</w:t>
+      </w:r>
+    </w:p>
+    <w:p>
+      <w:pPr>
+        <w:pStyle w:val="Code"/>
+      </w:pPr>
+      <w:r>
+        <w:t xml:space="preserve">  , 12</w:t>
+      </w:r>
+    </w:p>
+    <w:p>
+      <w:pPr>
+        <w:pStyle w:val="Code"/>
+      </w:pPr>
+      <w:r>
+        <w:t xml:space="preserve">  , main = "Histogram of Price Volatility"</w:t>
+      </w:r>
+    </w:p>
+    <w:p>
+      <w:pPr>
+        <w:pStyle w:val="Code"/>
+      </w:pPr>
+      <w:r>
+        <w:t xml:space="preserve">  , </w:t>
+      </w:r>
+      <w:proofErr w:type="spellStart"/>
+      <w:r>
+        <w:t>xlab</w:t>
+      </w:r>
+      <w:proofErr w:type="spellEnd"/>
+      <w:r>
+        <w:t xml:space="preserve"> = "Price Volatility (in KRW)"</w:t>
+      </w:r>
+    </w:p>
+    <w:p>
+      <w:pPr>
+        <w:pStyle w:val="Code"/>
+      </w:pPr>
+      <w:r>
+        <w:t xml:space="preserve">  , </w:t>
+      </w:r>
+      <w:proofErr w:type="spellStart"/>
+      <w:r>
+        <w:t>ylab</w:t>
+      </w:r>
+      <w:proofErr w:type="spellEnd"/>
+      <w:r>
+        <w:t xml:space="preserve"> = "Frequency"</w:t>
+      </w:r>
+    </w:p>
+    <w:p>
+      <w:pPr>
+        <w:pStyle w:val="Code"/>
+      </w:pPr>
+      <w:r>
+        <w:t xml:space="preserve">  , </w:t>
+      </w:r>
+      <w:proofErr w:type="gramStart"/>
+      <w:r>
+        <w:t>col  =</w:t>
+      </w:r>
+      <w:proofErr w:type="gramEnd"/>
+      <w:r>
+        <w:t xml:space="preserve"> "blue"</w:t>
+      </w:r>
+    </w:p>
+    <w:p>
+      <w:pPr>
+        <w:pStyle w:val="Code"/>
+      </w:pPr>
+      <w:r>
+        <w:t xml:space="preserve">  )</w:t>
+      </w:r>
+    </w:p>
+    <w:p>
+      <w:pPr>
+        <w:pStyle w:val="Code"/>
+      </w:pPr>
+      <w:proofErr w:type="spellStart"/>
+      <w:r>
+        <w:t>xfit</w:t>
+      </w:r>
+      <w:proofErr w:type="spellEnd"/>
+      <w:r>
+        <w:t xml:space="preserve"> &lt;- </w:t>
+      </w:r>
+      <w:proofErr w:type="spellStart"/>
+      <w:r>
+        <w:t>seq</w:t>
+      </w:r>
+      <w:proofErr w:type="spellEnd"/>
+      <w:r>
+        <w:t xml:space="preserve">(min(y), max(y), length = 40) </w:t>
+      </w:r>
+    </w:p>
+    <w:p>
+      <w:pPr>
+        <w:pStyle w:val="Code"/>
+      </w:pPr>
+      <w:proofErr w:type="spellStart"/>
+      <w:r>
+        <w:t>yfit</w:t>
+      </w:r>
+      <w:proofErr w:type="spellEnd"/>
+      <w:r>
+        <w:t xml:space="preserve"> &lt;- </w:t>
+      </w:r>
+      <w:proofErr w:type="spellStart"/>
+      <w:proofErr w:type="gramStart"/>
+      <w:r>
+        <w:t>dnorm</w:t>
+      </w:r>
+      <w:proofErr w:type="spellEnd"/>
+      <w:r>
+        <w:t>(</w:t>
+      </w:r>
+      <w:proofErr w:type="spellStart"/>
+      <w:proofErr w:type="gramEnd"/>
+      <w:r>
+        <w:t>xfit</w:t>
+      </w:r>
+      <w:proofErr w:type="spellEnd"/>
+      <w:r>
+        <w:t xml:space="preserve">, mean = mean(y), </w:t>
+      </w:r>
+      <w:proofErr w:type="spellStart"/>
+      <w:r>
+        <w:t>sd</w:t>
+      </w:r>
+      <w:proofErr w:type="spellEnd"/>
+      <w:r>
+        <w:t xml:space="preserve"> = </w:t>
+      </w:r>
+      <w:proofErr w:type="spellStart"/>
+      <w:r>
+        <w:t>sd</w:t>
+      </w:r>
+      <w:proofErr w:type="spellEnd"/>
+      <w:r>
+        <w:t xml:space="preserve">(y)) </w:t>
+      </w:r>
+    </w:p>
+    <w:p>
+      <w:pPr>
+        <w:pStyle w:val="Code"/>
+      </w:pPr>
+      <w:proofErr w:type="spellStart"/>
+      <w:r>
+        <w:t>yfit</w:t>
+      </w:r>
+      <w:proofErr w:type="spellEnd"/>
+      <w:r>
+        <w:t xml:space="preserve"> &lt;- </w:t>
+      </w:r>
+      <w:proofErr w:type="spellStart"/>
+      <w:r>
+        <w:t>yfit</w:t>
+      </w:r>
+      <w:proofErr w:type="spellEnd"/>
+      <w:r>
+        <w:t xml:space="preserve"> * diff(</w:t>
+      </w:r>
+      <w:proofErr w:type="spellStart"/>
+      <w:r>
+        <w:t>h$</w:t>
+      </w:r>
+      <w:proofErr w:type="gramStart"/>
+      <w:r>
+        <w:t>mids</w:t>
+      </w:r>
+      <w:proofErr w:type="spellEnd"/>
+      <w:r>
+        <w:t>[</w:t>
+      </w:r>
+      <w:proofErr w:type="gramEnd"/>
+      <w:r>
+        <w:t xml:space="preserve">1:2]) * length(y) </w:t>
+      </w:r>
+    </w:p>
+    <w:p>
+      <w:pPr>
+        <w:pStyle w:val="Code"/>
+      </w:pPr>
+    </w:p>
+    <w:p>
+      <w:pPr>
+        <w:pStyle w:val="Code"/>
+      </w:pPr>
+      <w:proofErr w:type="gramStart"/>
+      <w:r>
+        <w:t>lines(</w:t>
+      </w:r>
+      <w:proofErr w:type="spellStart"/>
+      <w:proofErr w:type="gramEnd"/>
+      <w:r>
+        <w:t>xfit</w:t>
+      </w:r>
+      <w:proofErr w:type="spellEnd"/>
+      <w:r>
+        <w:t xml:space="preserve">, </w:t>
+      </w:r>
+      <w:proofErr w:type="spellStart"/>
+      <w:r>
+        <w:t>yfit</w:t>
+      </w:r>
+      <w:proofErr w:type="spellEnd"/>
+      <w:r>
+        <w:t xml:space="preserve">, col = "black", </w:t>
+      </w:r>
+      <w:proofErr w:type="spellStart"/>
+      <w:r>
+        <w:t>lwd</w:t>
+      </w:r>
+      <w:proofErr w:type="spellEnd"/>
+      <w:r>
+        <w:t xml:space="preserve"> = 2)</w:t>
+      </w:r>
+    </w:p>
+    <w:p>
+      <w:pPr>
+        <w:pStyle w:val="Code"/>
+      </w:pPr>
+    </w:p>
+    <w:p>
+      <w:pPr>
+        <w:pStyle w:val="Code"/>
+      </w:pPr>
+      <w:r>
+        <w:t># Scatterplot of Price Volatility vs. 20-Day Simple Moving Average</w:t>
+      </w:r>
+    </w:p>
+    <w:p>
+      <w:pPr>
+        <w:pStyle w:val="Code"/>
+      </w:pPr>
+    </w:p>
+    <w:p>
+      <w:pPr>
+        <w:pStyle w:val="Code"/>
+      </w:pPr>
+      <w:proofErr w:type="gramStart"/>
+      <w:r>
+        <w:t>plot(</w:t>
+      </w:r>
+      <w:proofErr w:type="spellStart"/>
+      <w:proofErr w:type="gramEnd"/>
+      <w:r>
+        <w:t>x,y,main</w:t>
+      </w:r>
+      <w:proofErr w:type="spellEnd"/>
+      <w:r>
+        <w:t xml:space="preserve"> = "Scatterplot of Price Volatility vs. 20-Day Simple Moving Average" , </w:t>
+      </w:r>
+      <w:proofErr w:type="spellStart"/>
+      <w:r>
+        <w:t>xlab</w:t>
+      </w:r>
+      <w:proofErr w:type="spellEnd"/>
+      <w:r>
+        <w:t xml:space="preserve"> = "Price Volatility (in KRW)" , </w:t>
+      </w:r>
+      <w:proofErr w:type="spellStart"/>
+      <w:r>
+        <w:t>ylab</w:t>
+      </w:r>
+      <w:proofErr w:type="spellEnd"/>
+      <w:r>
+        <w:t xml:space="preserve"> = "20-day SMA (in KRW)" , </w:t>
+      </w:r>
+      <w:proofErr w:type="spellStart"/>
+      <w:r>
+        <w:t>pch</w:t>
+      </w:r>
+      <w:proofErr w:type="spellEnd"/>
+      <w:r>
+        <w:t xml:space="preserve"> = 19, frame = T)</w:t>
+      </w:r>
+    </w:p>
+    <w:p>
+      <w:pPr>
+        <w:pStyle w:val="Code"/>
+      </w:pPr>
+      <w:r>
+        <w:t xml:space="preserve">model &lt;- </w:t>
+      </w:r>
+      <w:proofErr w:type="spellStart"/>
+      <w:proofErr w:type="gramStart"/>
+      <w:r>
+        <w:t>lm</w:t>
+      </w:r>
+      <w:proofErr w:type="spellEnd"/>
+      <w:r>
+        <w:t>(</w:t>
+      </w:r>
+      <w:proofErr w:type="gramEnd"/>
+      <w:r>
+        <w:t xml:space="preserve">y ~ x, data = </w:t>
+      </w:r>
+      <w:proofErr w:type="spellStart"/>
+      <w:r>
+        <w:t>data_cleaned</w:t>
+      </w:r>
+      <w:proofErr w:type="spellEnd"/>
+      <w:r>
+        <w:t>)</w:t>
+      </w:r>
+    </w:p>
+    <w:p>
+      <w:pPr>
+        <w:pStyle w:val="Code"/>
+      </w:pPr>
+      <w:proofErr w:type="spellStart"/>
+      <w:proofErr w:type="gramStart"/>
+      <w:r>
+        <w:t>abline</w:t>
+      </w:r>
+      <w:proofErr w:type="spellEnd"/>
+      <w:r>
+        <w:t>(</w:t>
+      </w:r>
+      <w:proofErr w:type="gramEnd"/>
+      <w:r>
+        <w:t>model, col = "blue")</w:t>
+      </w:r>
+    </w:p>
+    <w:p>
+      <w:pPr>
+        <w:pStyle w:val="Code"/>
+      </w:pPr>
     </w:p>
     <w:p>
       <w:pPr>
@@ -6973,170 +7631,468 @@
       </w:pPr>
       <w:r>
         <w:lastRenderedPageBreak/>
-        <w:t>library(ggplot2)</w:t>
-      </w:r>
-    </w:p>
-    <w:p>
-      <w:pPr>
-        <w:pStyle w:val="Code"/>
-      </w:pPr>
-      <w:r>
-        <w:t>library(dplyr)</w:t>
-      </w:r>
-    </w:p>
-    <w:p>
-      <w:pPr>
-        <w:pStyle w:val="Code"/>
-      </w:pPr>
-    </w:p>
-    <w:p>
-      <w:pPr>
-        <w:pStyle w:val="Code"/>
-      </w:pPr>
-      <w:r>
-        <w:t>data = read.csv("Dataset_SMA.csv")</w:t>
-      </w:r>
-    </w:p>
-    <w:p>
-      <w:pPr>
-        <w:pStyle w:val="Code"/>
-      </w:pPr>
-      <w:r>
-        <w:t>data</w:t>
-      </w:r>
-    </w:p>
-    <w:p>
-      <w:pPr>
-        <w:pStyle w:val="Code"/>
-      </w:pPr>
-    </w:p>
-    <w:p>
-      <w:pPr>
-        <w:pStyle w:val="Code"/>
-      </w:pPr>
-      <w:r>
-        <w:t>summary(data)</w:t>
-      </w:r>
-    </w:p>
-    <w:p>
-      <w:pPr>
-        <w:pStyle w:val="Code"/>
-      </w:pPr>
-    </w:p>
-    <w:p>
-      <w:pPr>
-        <w:pStyle w:val="Code"/>
-      </w:pPr>
-      <w:r>
-        <w:t># Data Cleaning - Removing Null values</w:t>
-      </w:r>
-    </w:p>
-    <w:p>
-      <w:pPr>
-        <w:pStyle w:val="Code"/>
-      </w:pPr>
-    </w:p>
-    <w:p>
-      <w:pPr>
-        <w:pStyle w:val="Code"/>
-      </w:pPr>
-      <w:r>
-        <w:t>sum(!is.finite(data$sma))</w:t>
-      </w:r>
-    </w:p>
-    <w:p>
-      <w:pPr>
-        <w:pStyle w:val="Code"/>
-      </w:pPr>
-      <w:r>
-        <w:t>data_cleaned &lt;- data[!is.na(data$sma) &amp; !is.nan(data$sma) &amp; !is.infinite(data$sma), ]</w:t>
-      </w:r>
-    </w:p>
-    <w:p>
-      <w:pPr>
-        <w:pStyle w:val="Code"/>
-      </w:pPr>
-      <w:r>
-        <w:t>sum(!is.finite(data_cleaned$sma))</w:t>
-      </w:r>
-    </w:p>
-    <w:p>
-      <w:pPr>
-        <w:pStyle w:val="Code"/>
-      </w:pPr>
-    </w:p>
-    <w:p>
-      <w:pPr>
-        <w:pStyle w:val="Code"/>
-      </w:pPr>
-      <w:r>
-        <w:t>y &lt;- data_cleaned$pricevolatility</w:t>
-      </w:r>
-    </w:p>
-    <w:p>
-      <w:pPr>
-        <w:pStyle w:val="Code"/>
-      </w:pPr>
-      <w:r>
-        <w:t>x &lt;- data_cleaned$sma</w:t>
-      </w:r>
-    </w:p>
-    <w:p>
-      <w:pPr>
-        <w:pStyle w:val="Code"/>
-      </w:pPr>
-    </w:p>
-    <w:p>
-      <w:pPr>
-        <w:pStyle w:val="Code"/>
-      </w:pPr>
-      <w:r>
-        <w:t># Histogram of Price Volatility</w:t>
-      </w:r>
-    </w:p>
-    <w:p>
-      <w:pPr>
-        <w:pStyle w:val="Code"/>
-      </w:pPr>
-    </w:p>
-    <w:p>
-      <w:pPr>
-        <w:pStyle w:val="Code"/>
-      </w:pPr>
-      <w:r>
-        <w:t>h &lt;- hist(y</w:t>
-      </w:r>
-    </w:p>
-    <w:p>
-      <w:pPr>
-        <w:pStyle w:val="Code"/>
-      </w:pPr>
-      <w:r>
-        <w:t xml:space="preserve">  , 12</w:t>
-      </w:r>
-    </w:p>
-    <w:p>
-      <w:pPr>
-        <w:pStyle w:val="Code"/>
-      </w:pPr>
-      <w:r>
-        <w:t xml:space="preserve">  , main = "Histogram of Price Volatility"</w:t>
-      </w:r>
-    </w:p>
-    <w:p>
-      <w:pPr>
-        <w:pStyle w:val="Code"/>
-      </w:pPr>
-      <w:r>
-        <w:t xml:space="preserve">  , xlab = "Price Volatility (in KRW)"</w:t>
-      </w:r>
-    </w:p>
-    <w:p>
-      <w:pPr>
-        <w:pStyle w:val="Code"/>
-      </w:pPr>
-      <w:r>
-        <w:t xml:space="preserve">  , ylab = "Frequency"</w:t>
+        <w:t># Kendall Statistical Test</w:t>
+      </w:r>
+    </w:p>
+    <w:p>
+      <w:pPr>
+        <w:pStyle w:val="Code"/>
+      </w:pPr>
+    </w:p>
+    <w:p>
+      <w:pPr>
+        <w:pStyle w:val="Code"/>
+      </w:pPr>
+      <w:proofErr w:type="spellStart"/>
+      <w:r>
+        <w:t>cor_test_result</w:t>
+      </w:r>
+      <w:proofErr w:type="spellEnd"/>
+      <w:r>
+        <w:t xml:space="preserve"> &lt;- </w:t>
+      </w:r>
+      <w:proofErr w:type="spellStart"/>
+      <w:r>
+        <w:t>cor.</w:t>
+      </w:r>
+      <w:proofErr w:type="gramStart"/>
+      <w:r>
+        <w:t>test</w:t>
+      </w:r>
+      <w:proofErr w:type="spellEnd"/>
+      <w:r>
+        <w:t>(</w:t>
+      </w:r>
+      <w:proofErr w:type="gramEnd"/>
+      <w:r>
+        <w:t>x, y, method = "</w:t>
+      </w:r>
+      <w:proofErr w:type="spellStart"/>
+      <w:r>
+        <w:t>kendall</w:t>
+      </w:r>
+      <w:proofErr w:type="spellEnd"/>
+      <w:r>
+        <w:t>")</w:t>
+      </w:r>
+    </w:p>
+    <w:p>
+      <w:pPr>
+        <w:pStyle w:val="Code"/>
+      </w:pPr>
+      <w:r>
+        <w:t>print(</w:t>
+      </w:r>
+      <w:proofErr w:type="spellStart"/>
+      <w:r>
+        <w:t>cor_test_result</w:t>
+      </w:r>
+      <w:proofErr w:type="spellEnd"/>
+      <w:r>
+        <w:t>)</w:t>
+      </w:r>
+    </w:p>
+    <w:p>
+      <w:pPr>
+        <w:pStyle w:val="Code"/>
+      </w:pPr>
+    </w:p>
+    <w:p>
+      <w:pPr>
+        <w:pStyle w:val="Code"/>
+      </w:pPr>
+      <w:r>
+        <w:t># Spearman Statistical Test</w:t>
+      </w:r>
+    </w:p>
+    <w:p>
+      <w:pPr>
+        <w:pStyle w:val="Code"/>
+      </w:pPr>
+    </w:p>
+    <w:p>
+      <w:pPr>
+        <w:pStyle w:val="Code"/>
+      </w:pPr>
+      <w:proofErr w:type="spellStart"/>
+      <w:r>
+        <w:t>cor_test_result</w:t>
+      </w:r>
+      <w:proofErr w:type="spellEnd"/>
+      <w:r>
+        <w:t xml:space="preserve"> &lt;- </w:t>
+      </w:r>
+      <w:proofErr w:type="spellStart"/>
+      <w:r>
+        <w:t>cor.</w:t>
+      </w:r>
+      <w:proofErr w:type="gramStart"/>
+      <w:r>
+        <w:t>test</w:t>
+      </w:r>
+      <w:proofErr w:type="spellEnd"/>
+      <w:r>
+        <w:t>(</w:t>
+      </w:r>
+      <w:proofErr w:type="gramEnd"/>
+      <w:r>
+        <w:t>x, y, method = "spearman")</w:t>
+      </w:r>
+    </w:p>
+    <w:p>
+      <w:pPr>
+        <w:pStyle w:val="Code"/>
+      </w:pPr>
+      <w:r>
+        <w:t>print(</w:t>
+      </w:r>
+      <w:proofErr w:type="spellStart"/>
+      <w:r>
+        <w:t>cor_test_result</w:t>
+      </w:r>
+      <w:proofErr w:type="spellEnd"/>
+      <w:r>
+        <w:t>)</w:t>
+      </w:r>
+    </w:p>
+    <w:p>
+      <w:pPr>
+        <w:spacing w:before="100" w:beforeAutospacing="1" w:after="100" w:afterAutospacing="1" w:line="240" w:lineRule="auto"/>
+        <w:rPr>
+          <w:rFonts w:ascii="Times New Roman" w:eastAsia="Times New Roman" w:hAnsi="Times New Roman" w:cs="Times New Roman"/>
+          <w:sz w:val="24"/>
+          <w:szCs w:val="24"/>
+          <w:lang w:eastAsia="en-GB"/>
+        </w:rPr>
+      </w:pPr>
+      <w:r>
+        <w:rPr>
+          <w:rFonts w:ascii="Times New Roman" w:eastAsia="Times New Roman" w:hAnsi="Times New Roman" w:cs="Times New Roman"/>
+          <w:b/>
+          <w:bCs/>
+          <w:sz w:val="24"/>
+          <w:szCs w:val="24"/>
+          <w:lang w:eastAsia="en-GB"/>
+        </w:rPr>
+        <w:t>B. GitHub log output</w:t>
+      </w:r>
+    </w:p>
+    <w:p>
+      <w:pPr>
+        <w:pStyle w:val="Code"/>
+      </w:pPr>
+      <w:r>
+        <w:t>commit a4dd71a1b363735adb6b4e551b224896bf6a5890 (HEAD -&gt; main, origin/main, origin/HEAD)</w:t>
+      </w:r>
+    </w:p>
+    <w:p>
+      <w:pPr>
+        <w:pStyle w:val="Code"/>
+      </w:pPr>
+      <w:r>
+        <w:t>Author: Abinaya Sri Arunkumar &lt;aa24abf@herts.ac.uk&gt;</w:t>
+      </w:r>
+    </w:p>
+    <w:p>
+      <w:pPr>
+        <w:pStyle w:val="Code"/>
+      </w:pPr>
+      <w:r>
+        <w:t>Date:   Tue Jan 7 09:01:43 2025 +0000</w:t>
+      </w:r>
+    </w:p>
+    <w:p>
+      <w:pPr>
+        <w:pStyle w:val="Code"/>
+      </w:pPr>
+    </w:p>
+    <w:p>
+      <w:pPr>
+        <w:pStyle w:val="Code"/>
+      </w:pPr>
+      <w:r>
+        <w:t xml:space="preserve">    Unused File Deletion</w:t>
+      </w:r>
+    </w:p>
+    <w:p>
+      <w:pPr>
+        <w:pStyle w:val="Code"/>
+      </w:pPr>
+    </w:p>
+    <w:p>
+      <w:pPr>
+        <w:pStyle w:val="Code"/>
+      </w:pPr>
+      <w:r>
+        <w:t>commit 6889ea7cfa42db8c512349f86f2779d4fd97f52f</w:t>
+      </w:r>
+    </w:p>
+    <w:p>
+      <w:pPr>
+        <w:pStyle w:val="Code"/>
+      </w:pPr>
+      <w:r>
+        <w:t>Author: Abinaya Sri Arunkumar &lt;aa24abf@herts.ac.uk&gt;</w:t>
+      </w:r>
+    </w:p>
+    <w:p>
+      <w:pPr>
+        <w:pStyle w:val="Code"/>
+      </w:pPr>
+      <w:r>
+        <w:t>Date:   Tue Jan 7 08:59:28 2025 +0000</w:t>
+      </w:r>
+    </w:p>
+    <w:p>
+      <w:pPr>
+        <w:pStyle w:val="Code"/>
+      </w:pPr>
+    </w:p>
+    <w:p>
+      <w:pPr>
+        <w:pStyle w:val="Code"/>
+      </w:pPr>
+      <w:r>
+        <w:t xml:space="preserve">    Report Changes - Abinaya</w:t>
+      </w:r>
+    </w:p>
+    <w:p>
+      <w:pPr>
+        <w:pStyle w:val="Code"/>
+      </w:pPr>
+    </w:p>
+    <w:p>
+      <w:pPr>
+        <w:pStyle w:val="Code"/>
+      </w:pPr>
+      <w:r>
+        <w:t>commit a833b44faee749629ec3fb7c89827241ab3776c9</w:t>
+      </w:r>
+    </w:p>
+    <w:p>
+      <w:pPr>
+        <w:pStyle w:val="Code"/>
+      </w:pPr>
+      <w:r>
+        <w:t>Author: Abinaya Sri Arunkumar &lt;aa24abf@herts.ac.uk&gt;</w:t>
+      </w:r>
+    </w:p>
+    <w:p>
+      <w:pPr>
+        <w:pStyle w:val="Code"/>
+      </w:pPr>
+      <w:r>
+        <w:t>Date:   Tue Jan 7 08:58:20 2025 +0000</w:t>
+      </w:r>
+    </w:p>
+    <w:p>
+      <w:pPr>
+        <w:pStyle w:val="Code"/>
+      </w:pPr>
+    </w:p>
+    <w:p>
+      <w:pPr>
+        <w:pStyle w:val="Code"/>
+      </w:pPr>
+      <w:r>
+        <w:t xml:space="preserve">    Changing Column Name - Abinaya</w:t>
+      </w:r>
+    </w:p>
+    <w:p>
+      <w:pPr>
+        <w:pStyle w:val="Code"/>
+      </w:pPr>
+    </w:p>
+    <w:p>
+      <w:pPr>
+        <w:pStyle w:val="Code"/>
+      </w:pPr>
+      <w:r>
+        <w:t>commit 679d67cd3051bb4afa292906d5baf144f0cf05ef</w:t>
+      </w:r>
+    </w:p>
+    <w:p>
+      <w:pPr>
+        <w:pStyle w:val="Code"/>
+      </w:pPr>
+      <w:r>
+        <w:t>Author: Abinaya Sri Arunkumar &lt;aa24abf@herts.ac.uk&gt;</w:t>
+      </w:r>
+    </w:p>
+    <w:p>
+      <w:pPr>
+        <w:pStyle w:val="Code"/>
+      </w:pPr>
+      <w:r>
+        <w:t>Date:   Tue Jan 7 08:58:03 2025 +0000</w:t>
+      </w:r>
+    </w:p>
+    <w:p>
+      <w:pPr>
+        <w:pStyle w:val="Code"/>
+      </w:pPr>
+    </w:p>
+    <w:p>
+      <w:pPr>
+        <w:pStyle w:val="Code"/>
+      </w:pPr>
+      <w:r>
+        <w:t xml:space="preserve">    Modified and Finalized Plots - Abinaya</w:t>
+      </w:r>
+    </w:p>
+    <w:p>
+      <w:pPr>
+        <w:pStyle w:val="Code"/>
+      </w:pPr>
+    </w:p>
+    <w:p>
+      <w:pPr>
+        <w:pStyle w:val="Code"/>
+      </w:pPr>
+      <w:r>
+        <w:t>commit 9e11cdde3f19f1f1f76fefc4821f0120fd07afe8</w:t>
+      </w:r>
+    </w:p>
+    <w:p>
+      <w:pPr>
+        <w:pStyle w:val="Code"/>
+      </w:pPr>
+      <w:r>
+        <w:t>Author: Abinaya Sri Arunkumar &lt;aa24abf@herts.ac.uk&gt;</w:t>
+      </w:r>
+    </w:p>
+    <w:p>
+      <w:pPr>
+        <w:pStyle w:val="Code"/>
+      </w:pPr>
+      <w:r>
+        <w:t>Date:   Tue Jan 7 08:57:39 2025 +0000</w:t>
+      </w:r>
+    </w:p>
+    <w:p>
+      <w:pPr>
+        <w:pStyle w:val="Code"/>
+      </w:pPr>
+    </w:p>
+    <w:p>
+      <w:pPr>
+        <w:pStyle w:val="Code"/>
+      </w:pPr>
+      <w:r>
+        <w:t xml:space="preserve">    Changes in Name of Column</w:t>
+      </w:r>
+    </w:p>
+    <w:p>
+      <w:pPr>
+        <w:pStyle w:val="Code"/>
+      </w:pPr>
+      <w:proofErr w:type="gramStart"/>
+      <w:r>
+        <w:t>:...</w:t>
+      </w:r>
+      <w:proofErr w:type="gramEnd"/>
+      <w:r>
+        <w:t>skipping...</w:t>
+      </w:r>
+    </w:p>
+    <w:p>
+      <w:pPr>
+        <w:pStyle w:val="Code"/>
+      </w:pPr>
+      <w:r>
+        <w:t>commit a4dd71a1b363735adb6b4e551b224896bf6a5890 (HEAD -&gt; main, origin/main, origin/HEAD)</w:t>
+      </w:r>
+    </w:p>
+    <w:p>
+      <w:pPr>
+        <w:pStyle w:val="Code"/>
+      </w:pPr>
+      <w:r>
+        <w:t>Author: Abinaya Sri Arunkumar &lt;aa24abf@herts.ac.uk&gt;</w:t>
+      </w:r>
+    </w:p>
+    <w:p>
+      <w:pPr>
+        <w:pStyle w:val="Code"/>
+      </w:pPr>
+      <w:r>
+        <w:t>Date:   Tue Jan 7 09:01:43 2025 +0000</w:t>
+      </w:r>
+    </w:p>
+    <w:p>
+      <w:pPr>
+        <w:pStyle w:val="Code"/>
+      </w:pPr>
+    </w:p>
+    <w:p>
+      <w:pPr>
+        <w:pStyle w:val="Code"/>
+      </w:pPr>
+      <w:r>
+        <w:t xml:space="preserve">    Unused File Deletion</w:t>
+      </w:r>
+    </w:p>
+    <w:p>
+      <w:pPr>
+        <w:pStyle w:val="Code"/>
+      </w:pPr>
+    </w:p>
+    <w:p>
+      <w:pPr>
+        <w:pStyle w:val="Code"/>
+      </w:pPr>
+      <w:r>
+        <w:t>commit 6889ea7cfa42db8c512349f86f2779d4fd97f52f</w:t>
+      </w:r>
+    </w:p>
+    <w:p>
+      <w:pPr>
+        <w:pStyle w:val="Code"/>
+      </w:pPr>
+      <w:r>
+        <w:t>Author: Abinaya Sri Arunkumar &lt;aa24abf@herts.ac.uk&gt;</w:t>
+      </w:r>
+    </w:p>
+    <w:p>
+      <w:pPr>
+        <w:pStyle w:val="Code"/>
+      </w:pPr>
+      <w:r>
+        <w:t>Date:   Tue Jan 7 08:59:28 2025 +0000</w:t>
+      </w:r>
+    </w:p>
+    <w:p>
+      <w:pPr>
+        <w:pStyle w:val="Code"/>
+      </w:pPr>
+    </w:p>
+    <w:p>
+      <w:pPr>
+        <w:pStyle w:val="Code"/>
+      </w:pPr>
+      <w:r>
+        <w:t xml:space="preserve">    Report Changes - Abinaya</w:t>
+      </w:r>
+    </w:p>
+    <w:p>
+      <w:pPr>
+        <w:pStyle w:val="Code"/>
+      </w:pPr>
+    </w:p>
+    <w:p>
+      <w:pPr>
+        <w:pStyle w:val="Code"/>
+      </w:pPr>
+      <w:r>
+        <w:t>commit a833b44faee749629ec3fb7c89827241ab3776c9</w:t>
+      </w:r>
+    </w:p>
+    <w:p>
+      <w:pPr>
+        <w:pStyle w:val="Code"/>
+      </w:pPr>
+      <w:r>
+        <w:t>Author: Abinaya Sri Arunkumar &lt;aa24abf@herts.ac.uk&gt;</w:t>
       </w:r>
     </w:p>
     <w:p>
@@ -7145,213 +8101,2496 @@
       </w:pPr>
       <w:r>
         <w:lastRenderedPageBreak/>
-        <w:t xml:space="preserve">  , col  = "blue"</w:t>
-      </w:r>
-    </w:p>
-    <w:p>
-      <w:pPr>
-        <w:pStyle w:val="Code"/>
-      </w:pPr>
-      <w:r>
-        <w:t xml:space="preserve">  )</w:t>
-      </w:r>
-    </w:p>
-    <w:p>
-      <w:pPr>
-        <w:pStyle w:val="Code"/>
-      </w:pPr>
-      <w:r>
-        <w:t xml:space="preserve">xfit &lt;- seq(min(y), max(y), length = 40) </w:t>
-      </w:r>
-    </w:p>
-    <w:p>
-      <w:pPr>
-        <w:pStyle w:val="Code"/>
-      </w:pPr>
-      <w:r>
-        <w:t xml:space="preserve">yfit &lt;- dnorm(xfit, mean = mean(y), sd = sd(y)) </w:t>
-      </w:r>
-    </w:p>
-    <w:p>
-      <w:pPr>
-        <w:pStyle w:val="Code"/>
-      </w:pPr>
-      <w:r>
-        <w:t xml:space="preserve">yfit &lt;- yfit * diff(h$mids[1:2]) * length(y) </w:t>
-      </w:r>
-    </w:p>
-    <w:p>
-      <w:pPr>
-        <w:pStyle w:val="Code"/>
-      </w:pPr>
-    </w:p>
-    <w:p>
-      <w:pPr>
-        <w:pStyle w:val="Code"/>
-      </w:pPr>
-      <w:r>
-        <w:t>lines(xfit, yfit, col = "black", lwd = 2)</w:t>
-      </w:r>
-    </w:p>
-    <w:p>
-      <w:pPr>
-        <w:pStyle w:val="Code"/>
-      </w:pPr>
-    </w:p>
-    <w:p>
-      <w:pPr>
-        <w:pStyle w:val="Code"/>
-      </w:pPr>
-      <w:r>
-        <w:t># Scatterplot of Price Volatility vs. 20-Day Simple Moving Average</w:t>
-      </w:r>
-    </w:p>
-    <w:p>
-      <w:pPr>
-        <w:pStyle w:val="Code"/>
-      </w:pPr>
-    </w:p>
-    <w:p>
-      <w:pPr>
-        <w:pStyle w:val="Code"/>
-      </w:pPr>
-      <w:r>
-        <w:t>plot(x,y,main = "Scatterplot of Price Volatility vs. 20-Day Simple Moving Average" , xlab = "Price Volatility (in KRW)" , ylab = "20-day SMA (in KRW)" , pch = 19, frame = T)</w:t>
-      </w:r>
-    </w:p>
-    <w:p>
-      <w:pPr>
-        <w:pStyle w:val="Code"/>
-      </w:pPr>
-      <w:r>
-        <w:t>model &lt;- lm(y ~ x, data = data_cleaned)</w:t>
-      </w:r>
-    </w:p>
-    <w:p>
-      <w:pPr>
-        <w:pStyle w:val="Code"/>
-      </w:pPr>
-      <w:r>
-        <w:t>abline(model, col = "blue")</w:t>
-      </w:r>
-    </w:p>
-    <w:p>
-      <w:pPr>
-        <w:pStyle w:val="Code"/>
-      </w:pPr>
-    </w:p>
-    <w:p>
-      <w:pPr>
-        <w:pStyle w:val="Code"/>
-      </w:pPr>
-      <w:r>
-        <w:t># Kendall Statistical Test</w:t>
-      </w:r>
-    </w:p>
-    <w:p>
-      <w:pPr>
-        <w:pStyle w:val="Code"/>
-      </w:pPr>
-    </w:p>
-    <w:p>
-      <w:pPr>
-        <w:pStyle w:val="Code"/>
-      </w:pPr>
-      <w:r>
-        <w:t>cor_test_result &lt;- cor.test(x, y, method = "kendall")</w:t>
-      </w:r>
-    </w:p>
-    <w:p>
-      <w:pPr>
-        <w:pStyle w:val="Code"/>
-      </w:pPr>
-      <w:r>
-        <w:t>print(cor_test_result)</w:t>
-      </w:r>
-    </w:p>
-    <w:p>
-      <w:pPr>
-        <w:pStyle w:val="Code"/>
-      </w:pPr>
-    </w:p>
-    <w:p>
-      <w:pPr>
-        <w:pStyle w:val="Code"/>
-      </w:pPr>
-      <w:r>
-        <w:t># Spearman Statistical Test</w:t>
-      </w:r>
-    </w:p>
-    <w:p>
-      <w:pPr>
-        <w:pStyle w:val="Code"/>
-      </w:pPr>
-    </w:p>
-    <w:p>
-      <w:pPr>
-        <w:pStyle w:val="Code"/>
-      </w:pPr>
-      <w:r>
-        <w:t>cor_test_result &lt;- cor.test(x, y, method = "spearman")</w:t>
-      </w:r>
-    </w:p>
-    <w:p>
-      <w:pPr>
-        <w:pStyle w:val="Code"/>
-      </w:pPr>
-      <w:r>
-        <w:t>print(cor_test_result)</w:t>
-      </w:r>
-    </w:p>
-    <w:p>
-      <w:pPr>
-        <w:spacing w:before="100" w:beforeAutospacing="1" w:after="100" w:afterAutospacing="1" w:line="240" w:lineRule="auto"/>
-        <w:rPr>
-          <w:rFonts w:ascii="Times New Roman" w:eastAsia="Times New Roman" w:hAnsi="Times New Roman" w:cs="Times New Roman"/>
-          <w:sz w:val="24"/>
-          <w:szCs w:val="24"/>
-          <w:lang w:eastAsia="en-GB"/>
-        </w:rPr>
-      </w:pPr>
-      <w:r>
-        <w:rPr>
-          <w:rFonts w:ascii="Times New Roman" w:eastAsia="Times New Roman" w:hAnsi="Times New Roman" w:cs="Times New Roman"/>
-          <w:b/>
-          <w:bCs/>
-          <w:sz w:val="24"/>
-          <w:szCs w:val="24"/>
-          <w:lang w:eastAsia="en-GB"/>
-        </w:rPr>
+        <w:t>Date:   Tue Jan 7 08:58:20 2025 +0000</w:t>
+      </w:r>
+    </w:p>
+    <w:p>
+      <w:pPr>
+        <w:pStyle w:val="Code"/>
+      </w:pPr>
+    </w:p>
+    <w:p>
+      <w:pPr>
+        <w:pStyle w:val="Code"/>
+      </w:pPr>
+      <w:r>
+        <w:t xml:space="preserve">    Changing Column Name - Abinaya</w:t>
+      </w:r>
+    </w:p>
+    <w:p>
+      <w:pPr>
+        <w:pStyle w:val="Code"/>
+      </w:pPr>
+    </w:p>
+    <w:p>
+      <w:pPr>
+        <w:pStyle w:val="Code"/>
+      </w:pPr>
+      <w:r>
+        <w:t>commit 679d67cd3051bb4afa292906d5baf144f0cf05ef</w:t>
+      </w:r>
+    </w:p>
+    <w:p>
+      <w:pPr>
+        <w:pStyle w:val="Code"/>
+      </w:pPr>
+      <w:r>
+        <w:t>Author: Abinaya Sri Arunkumar &lt;aa24abf@herts.ac.uk&gt;</w:t>
+      </w:r>
+    </w:p>
+    <w:p>
+      <w:pPr>
+        <w:pStyle w:val="Code"/>
+      </w:pPr>
+      <w:r>
+        <w:t>Date:   Tue Jan 7 08:58:03 2025 +0000</w:t>
+      </w:r>
+    </w:p>
+    <w:p>
+      <w:pPr>
+        <w:pStyle w:val="Code"/>
+      </w:pPr>
+    </w:p>
+    <w:p>
+      <w:pPr>
+        <w:pStyle w:val="Code"/>
+      </w:pPr>
+      <w:r>
+        <w:t xml:space="preserve">    Modified and Finalized Plots - Abinaya</w:t>
+      </w:r>
+    </w:p>
+    <w:p>
+      <w:pPr>
+        <w:pStyle w:val="Code"/>
+      </w:pPr>
+    </w:p>
+    <w:p>
+      <w:pPr>
+        <w:pStyle w:val="Code"/>
+      </w:pPr>
+      <w:r>
+        <w:t>commit 9e11cdde3f19f1f1f76fefc4821f0120fd07afe8</w:t>
+      </w:r>
+    </w:p>
+    <w:p>
+      <w:pPr>
+        <w:pStyle w:val="Code"/>
+      </w:pPr>
+      <w:r>
+        <w:t>Author: Abinaya Sri Arunkumar &lt;aa24abf@herts.ac.uk&gt;</w:t>
+      </w:r>
+    </w:p>
+    <w:p>
+      <w:pPr>
+        <w:pStyle w:val="Code"/>
+      </w:pPr>
+      <w:r>
+        <w:t>Date:   Tue Jan 7 08:57:39 2025 +0000</w:t>
+      </w:r>
+    </w:p>
+    <w:p>
+      <w:pPr>
+        <w:pStyle w:val="Code"/>
+      </w:pPr>
+    </w:p>
+    <w:p>
+      <w:pPr>
+        <w:pStyle w:val="Code"/>
+      </w:pPr>
+      <w:r>
+        <w:t xml:space="preserve">    Changes in Name of Column</w:t>
+      </w:r>
+    </w:p>
+    <w:p>
+      <w:pPr>
+        <w:pStyle w:val="Code"/>
+      </w:pPr>
+    </w:p>
+    <w:p>
+      <w:pPr>
+        <w:pStyle w:val="Code"/>
+      </w:pPr>
+      <w:r>
+        <w:t>commit 13c4e6004df110624c9c4fb90e0e7fbee954c38b</w:t>
+      </w:r>
+    </w:p>
+    <w:p>
+      <w:pPr>
+        <w:pStyle w:val="Code"/>
+      </w:pPr>
+      <w:r>
+        <w:t>Author: Abinaya Sri Arunkumar &lt;aa24abf@herts.ac.uk&gt;</w:t>
+      </w:r>
+    </w:p>
+    <w:p>
+      <w:pPr>
+        <w:pStyle w:val="Code"/>
+      </w:pPr>
+      <w:r>
+        <w:t>Date:   Tue Jan 7 08:57:24 2025 +0000</w:t>
+      </w:r>
+    </w:p>
+    <w:p>
+      <w:pPr>
+        <w:pStyle w:val="Code"/>
+      </w:pPr>
+    </w:p>
+    <w:p>
+      <w:pPr>
+        <w:pStyle w:val="Code"/>
+      </w:pPr>
+      <w:r>
+        <w:t xml:space="preserve">    Finalizing Data Visualization Code - Abinaya</w:t>
+      </w:r>
+    </w:p>
+    <w:p>
+      <w:pPr>
+        <w:pStyle w:val="Code"/>
+      </w:pPr>
+    </w:p>
+    <w:p>
+      <w:pPr>
+        <w:pStyle w:val="Code"/>
+      </w:pPr>
+      <w:r>
+        <w:t>commit f09c6834006e6be3e20d4b81d6f46038202d8098</w:t>
+      </w:r>
+    </w:p>
+    <w:p>
+      <w:pPr>
+        <w:pStyle w:val="Code"/>
+      </w:pPr>
+      <w:r>
+        <w:t>Author: Abinaya Sri Arunkumar &lt;aa24abf@herts.ac.uk&gt;</w:t>
+      </w:r>
+    </w:p>
+    <w:p>
+      <w:pPr>
+        <w:pStyle w:val="Code"/>
+      </w:pPr>
+      <w:r>
+        <w:t>Date:   Tue Jan 7 01:55:09 2025 +0000</w:t>
+      </w:r>
+    </w:p>
+    <w:p>
+      <w:pPr>
+        <w:pStyle w:val="Code"/>
+      </w:pPr>
+    </w:p>
+    <w:p>
+      <w:pPr>
+        <w:pStyle w:val="Code"/>
+      </w:pPr>
+      <w:r>
+        <w:t xml:space="preserve">    More changes</w:t>
+      </w:r>
+    </w:p>
+    <w:p>
+      <w:pPr>
+        <w:pStyle w:val="Code"/>
+      </w:pPr>
+    </w:p>
+    <w:p>
+      <w:pPr>
+        <w:pStyle w:val="Code"/>
+      </w:pPr>
+      <w:r>
+        <w:t>commit e1b352350612e3739132e26d76259468cf99a6ba</w:t>
+      </w:r>
+    </w:p>
+    <w:p>
+      <w:pPr>
+        <w:pStyle w:val="Code"/>
+      </w:pPr>
+      <w:r>
+        <w:t>Author: Mahesh-UH &lt;mr24ady@herts.ac.uk&gt;</w:t>
+      </w:r>
+    </w:p>
+    <w:p>
+      <w:pPr>
+        <w:pStyle w:val="Code"/>
+      </w:pPr>
+      <w:r>
+        <w:t>Date:   Mon Jan 6 18:36:09 2025 +0000</w:t>
+      </w:r>
+    </w:p>
+    <w:p>
+      <w:pPr>
+        <w:pStyle w:val="Code"/>
+      </w:pPr>
+    </w:p>
+    <w:p>
+      <w:pPr>
+        <w:pStyle w:val="Code"/>
+      </w:pPr>
+      <w:r>
+        <w:t xml:space="preserve">    Changes in Report - Background Research</w:t>
+      </w:r>
+    </w:p>
+    <w:p>
+      <w:pPr>
+        <w:pStyle w:val="Code"/>
+      </w:pPr>
+    </w:p>
+    <w:p>
+      <w:pPr>
+        <w:pStyle w:val="Code"/>
+      </w:pPr>
+      <w:r>
+        <w:t>commit 8ffe11297e0c454e8e935025818172f05701dce0</w:t>
+      </w:r>
+    </w:p>
+    <w:p>
+      <w:pPr>
+        <w:pStyle w:val="Code"/>
+      </w:pPr>
+      <w:r>
+        <w:t xml:space="preserve">Author: </w:t>
+      </w:r>
+      <w:proofErr w:type="spellStart"/>
+      <w:r>
+        <w:t>Yesudian</w:t>
+      </w:r>
+      <w:proofErr w:type="spellEnd"/>
+      <w:r>
+        <w:t xml:space="preserve"> &lt;jy23aau@herts.ac.uk&gt;</w:t>
+      </w:r>
+    </w:p>
+    <w:p>
+      <w:pPr>
+        <w:pStyle w:val="Code"/>
+      </w:pPr>
+      <w:r>
+        <w:t>Date:   Mon Jan 6 18:30:33 2025 +0000</w:t>
+      </w:r>
+    </w:p>
+    <w:p>
+      <w:pPr>
+        <w:pStyle w:val="Code"/>
+      </w:pPr>
+    </w:p>
+    <w:p>
+      <w:pPr>
+        <w:pStyle w:val="Code"/>
+      </w:pPr>
+      <w:r>
+        <w:t xml:space="preserve">    </w:t>
+      </w:r>
+      <w:proofErr w:type="gramStart"/>
+      <w:r>
+        <w:t>Added  comments</w:t>
+      </w:r>
+      <w:proofErr w:type="gramEnd"/>
+    </w:p>
+    <w:p>
+      <w:pPr>
+        <w:pStyle w:val="Code"/>
+      </w:pPr>
+    </w:p>
+    <w:p>
+      <w:pPr>
+        <w:pStyle w:val="Code"/>
+      </w:pPr>
+      <w:r>
+        <w:t>commit 0434ceb64d292530085f2cd11925810fc4b52dea</w:t>
+      </w:r>
+    </w:p>
+    <w:p>
+      <w:pPr>
+        <w:pStyle w:val="Code"/>
+      </w:pPr>
+      <w:r>
+        <w:t xml:space="preserve">Author: </w:t>
+      </w:r>
+      <w:proofErr w:type="spellStart"/>
+      <w:r>
+        <w:t>Yesudian</w:t>
+      </w:r>
+      <w:proofErr w:type="spellEnd"/>
+      <w:r>
+        <w:t xml:space="preserve"> &lt;jy23aau@herts.ac.uk&gt;</w:t>
+      </w:r>
+    </w:p>
+    <w:p>
+      <w:pPr>
+        <w:pStyle w:val="Code"/>
+      </w:pPr>
+      <w:r>
+        <w:t>Date:   Mon Jan 6 18:28:39 2025 +0000</w:t>
+      </w:r>
+    </w:p>
+    <w:p>
+      <w:pPr>
+        <w:pStyle w:val="Code"/>
+      </w:pPr>
+    </w:p>
+    <w:p>
+      <w:pPr>
+        <w:pStyle w:val="Code"/>
+      </w:pPr>
+      <w:r>
+        <w:t xml:space="preserve">    Added the comments</w:t>
+      </w:r>
+    </w:p>
+    <w:p>
+      <w:pPr>
+        <w:pStyle w:val="Code"/>
+      </w:pPr>
+    </w:p>
+    <w:p>
+      <w:pPr>
+        <w:pStyle w:val="Code"/>
+      </w:pPr>
+      <w:r>
+        <w:t>commit cc7e872b9c5097a38f8d3648dc4924333711b583</w:t>
+      </w:r>
+    </w:p>
+    <w:p>
+      <w:pPr>
+        <w:pStyle w:val="Code"/>
+      </w:pPr>
+      <w:r>
+        <w:t xml:space="preserve">Author: </w:t>
+      </w:r>
+      <w:proofErr w:type="spellStart"/>
+      <w:r>
+        <w:t>Yesudian</w:t>
+      </w:r>
+      <w:proofErr w:type="spellEnd"/>
+      <w:r>
+        <w:t xml:space="preserve"> &lt;jy23aau@herts.ac.uk&gt;</w:t>
+      </w:r>
+    </w:p>
+    <w:p>
+      <w:pPr>
+        <w:pStyle w:val="Code"/>
+      </w:pPr>
+      <w:r>
+        <w:t>Date:   Mon Jan 6 18:25:47 2025 +0000</w:t>
+      </w:r>
+    </w:p>
+    <w:p>
+      <w:pPr>
+        <w:pStyle w:val="Code"/>
+      </w:pPr>
+    </w:p>
+    <w:p>
+      <w:pPr>
+        <w:pStyle w:val="Code"/>
+      </w:pPr>
+      <w:r>
+        <w:t xml:space="preserve">    Added the comments</w:t>
+      </w:r>
+    </w:p>
+    <w:p>
+      <w:pPr>
+        <w:pStyle w:val="Code"/>
+      </w:pPr>
+    </w:p>
+    <w:p>
+      <w:pPr>
+        <w:pStyle w:val="Code"/>
+      </w:pPr>
+      <w:r>
+        <w:t>commit 1259603e5ad6f7bc0f2465684ae9e093a6627dae</w:t>
+      </w:r>
+    </w:p>
+    <w:p>
+      <w:pPr>
+        <w:pStyle w:val="Code"/>
+      </w:pPr>
+      <w:r>
+        <w:t>Author: Abinaya Sri Arunkumar &lt;aa24abf@herts.ac.uk&gt;</w:t>
+      </w:r>
+    </w:p>
+    <w:p>
+      <w:pPr>
+        <w:pStyle w:val="Code"/>
+      </w:pPr>
+      <w:r>
+        <w:t>Date:   Mon Jan 6 13:48:53 2025 +0000</w:t>
+      </w:r>
+    </w:p>
+    <w:p>
+      <w:pPr>
+        <w:pStyle w:val="Code"/>
+      </w:pPr>
+    </w:p>
+    <w:p>
+      <w:pPr>
+        <w:pStyle w:val="Code"/>
+      </w:pPr>
+      <w:r>
+        <w:t xml:space="preserve">    Improvising the Introduction of the Report - Abinaya</w:t>
+      </w:r>
+    </w:p>
+    <w:p>
+      <w:pPr>
+        <w:pStyle w:val="Code"/>
+      </w:pPr>
+    </w:p>
+    <w:p>
+      <w:pPr>
+        <w:pStyle w:val="Code"/>
+      </w:pPr>
+      <w:r>
+        <w:t>commit f9692e63cb3ec5471e82de42f6678ee806f4750c</w:t>
+      </w:r>
+    </w:p>
+    <w:p>
+      <w:pPr>
+        <w:pStyle w:val="Code"/>
+      </w:pPr>
+      <w:r>
         <w:lastRenderedPageBreak/>
-        <w:t>B. GitHub log output</w:t>
-      </w:r>
-      <w:r>
-        <w:rPr>
-          <w:rFonts w:ascii="Times New Roman" w:eastAsia="Times New Roman" w:hAnsi="Times New Roman" w:cs="Times New Roman"/>
-          <w:sz w:val="24"/>
-          <w:szCs w:val="24"/>
-          <w:lang w:eastAsia="en-GB"/>
-        </w:rPr>
-        <w:br/>
-        <w:t>(</w:t>
-      </w:r>
-      <w:r>
-        <w:rPr>
-          <w:rFonts w:ascii="Times New Roman" w:eastAsia="Times New Roman" w:hAnsi="Times New Roman" w:cs="Times New Roman"/>
-          <w:sz w:val="24"/>
-          <w:szCs w:val="24"/>
-          <w:lang w:eastAsia="en-GB"/>
-        </w:rPr>
-        <w:t>ithu sample dhan</w:t>
-      </w:r>
-      <w:r>
-        <w:rPr>
-          <w:rFonts w:ascii="Times New Roman" w:eastAsia="Times New Roman" w:hAnsi="Times New Roman" w:cs="Times New Roman"/>
-          <w:sz w:val="24"/>
-          <w:szCs w:val="24"/>
-          <w:lang w:eastAsia="en-GB"/>
-        </w:rPr>
-        <w:t>)</w:t>
+        <w:t xml:space="preserve">Author: john </w:t>
+      </w:r>
+      <w:proofErr w:type="spellStart"/>
+      <w:r>
+        <w:t>chris</w:t>
+      </w:r>
+      <w:proofErr w:type="spellEnd"/>
+      <w:r>
+        <w:t xml:space="preserve"> &lt;jy23aau@herts.ac.uk&gt;</w:t>
+      </w:r>
+    </w:p>
+    <w:p>
+      <w:pPr>
+        <w:pStyle w:val="Code"/>
+      </w:pPr>
+      <w:r>
+        <w:t>Date:   Sun Jan 5 17:01:42 2025 +0000</w:t>
+      </w:r>
+    </w:p>
+    <w:p>
+      <w:pPr>
+        <w:pStyle w:val="Code"/>
+      </w:pPr>
+    </w:p>
+    <w:p>
+      <w:pPr>
+        <w:pStyle w:val="Code"/>
+      </w:pPr>
+      <w:r>
+        <w:t xml:space="preserve">    changes in report</w:t>
+      </w:r>
+    </w:p>
+    <w:p>
+      <w:pPr>
+        <w:pStyle w:val="Code"/>
+      </w:pPr>
+    </w:p>
+    <w:p>
+      <w:pPr>
+        <w:pStyle w:val="Code"/>
+      </w:pPr>
+      <w:r>
+        <w:t xml:space="preserve">    added the passage Evaluation in report</w:t>
+      </w:r>
+    </w:p>
+    <w:p>
+      <w:pPr>
+        <w:pStyle w:val="Code"/>
+      </w:pPr>
+    </w:p>
+    <w:p>
+      <w:pPr>
+        <w:pStyle w:val="Code"/>
+      </w:pPr>
+      <w:r>
+        <w:t>commit e05ff13911221cc213915fa4edb83181f72691e4</w:t>
+      </w:r>
+    </w:p>
+    <w:p>
+      <w:pPr>
+        <w:pStyle w:val="Code"/>
+      </w:pPr>
+      <w:r>
+        <w:t xml:space="preserve">Author: john </w:t>
+      </w:r>
+      <w:proofErr w:type="spellStart"/>
+      <w:r>
+        <w:t>chris</w:t>
+      </w:r>
+      <w:proofErr w:type="spellEnd"/>
+      <w:r>
+        <w:t xml:space="preserve"> &lt;jy23aau@herts.ac.uk&gt;</w:t>
+      </w:r>
+    </w:p>
+    <w:p>
+      <w:pPr>
+        <w:pStyle w:val="Code"/>
+      </w:pPr>
+      <w:r>
+        <w:t>Date:   Fri Jan 3 15:09:42 2025 +0000</w:t>
+      </w:r>
+    </w:p>
+    <w:p>
+      <w:pPr>
+        <w:pStyle w:val="Code"/>
+      </w:pPr>
+    </w:p>
+    <w:p>
+      <w:pPr>
+        <w:pStyle w:val="Code"/>
+      </w:pPr>
+      <w:r>
+        <w:t xml:space="preserve">    Report added</w:t>
+      </w:r>
+    </w:p>
+    <w:p>
+      <w:pPr>
+        <w:pStyle w:val="Code"/>
+      </w:pPr>
+    </w:p>
+    <w:p>
+      <w:pPr>
+        <w:pStyle w:val="Code"/>
+      </w:pPr>
+      <w:r>
+        <w:t>commit d198d59ffada0b2c58a4ed28ae9271f42e743e90</w:t>
+      </w:r>
+    </w:p>
+    <w:p>
+      <w:pPr>
+        <w:pStyle w:val="Code"/>
+      </w:pPr>
+      <w:r>
+        <w:t xml:space="preserve">Author: </w:t>
+      </w:r>
+      <w:proofErr w:type="spellStart"/>
+      <w:r>
+        <w:t>Yesudian</w:t>
+      </w:r>
+      <w:proofErr w:type="spellEnd"/>
+      <w:r>
+        <w:t xml:space="preserve"> &lt;jy23aau@herts.ac.uk&gt;</w:t>
+      </w:r>
+    </w:p>
+    <w:p>
+      <w:pPr>
+        <w:pStyle w:val="Code"/>
+      </w:pPr>
+      <w:r>
+        <w:t>Date:   Fri Jan 3 15:03:51 2025 +0000</w:t>
+      </w:r>
+    </w:p>
+    <w:p>
+      <w:pPr>
+        <w:pStyle w:val="Code"/>
+      </w:pPr>
+    </w:p>
+    <w:p>
+      <w:pPr>
+        <w:pStyle w:val="Code"/>
+      </w:pPr>
+      <w:r>
+        <w:t xml:space="preserve">    checked &amp; corrected the comment which is placed in wrong place</w:t>
+      </w:r>
+    </w:p>
+    <w:p>
+      <w:pPr>
+        <w:pStyle w:val="Code"/>
+      </w:pPr>
+    </w:p>
+    <w:p>
+      <w:pPr>
+        <w:pStyle w:val="Code"/>
+      </w:pPr>
+      <w:r>
+        <w:t>commit 03a3981fd37b99d13a1b50b614ac7d96db8bc52c</w:t>
+      </w:r>
+    </w:p>
+    <w:p>
+      <w:pPr>
+        <w:pStyle w:val="Code"/>
+      </w:pPr>
+      <w:r>
+        <w:t xml:space="preserve">Author: </w:t>
+      </w:r>
+      <w:proofErr w:type="spellStart"/>
+      <w:r>
+        <w:t>Yesudian</w:t>
+      </w:r>
+      <w:proofErr w:type="spellEnd"/>
+      <w:r>
+        <w:t xml:space="preserve"> &lt;jy23aau@herts.ac.uk&gt;</w:t>
+      </w:r>
+    </w:p>
+    <w:p>
+      <w:pPr>
+        <w:pStyle w:val="Code"/>
+      </w:pPr>
+      <w:r>
+        <w:t>Date:   Fri Jan 3 15:01:37 2025 +0000</w:t>
+      </w:r>
+    </w:p>
+    <w:p>
+      <w:pPr>
+        <w:pStyle w:val="Code"/>
+      </w:pPr>
+    </w:p>
+    <w:p>
+      <w:pPr>
+        <w:pStyle w:val="Code"/>
+      </w:pPr>
+      <w:r>
+        <w:t xml:space="preserve">    just added a comment for histogram and deleted duplicate</w:t>
+      </w:r>
+    </w:p>
+    <w:p>
+      <w:pPr>
+        <w:pStyle w:val="Code"/>
+      </w:pPr>
+    </w:p>
+    <w:p>
+      <w:pPr>
+        <w:pStyle w:val="Code"/>
+      </w:pPr>
+      <w:r>
+        <w:t>commit 39d6421a2792aa43109445b1053aaeb08fd62c8e</w:t>
+      </w:r>
+    </w:p>
+    <w:p>
+      <w:pPr>
+        <w:pStyle w:val="Code"/>
+      </w:pPr>
+      <w:r>
+        <w:t>Author: Mahesh &lt;mr24ady@herts.ac.uk&gt;</w:t>
+      </w:r>
+    </w:p>
+    <w:p>
+      <w:pPr>
+        <w:pStyle w:val="Code"/>
+      </w:pPr>
+      <w:r>
+        <w:t>Date:   Thu Jan 2 22:09:17 2025 +0000</w:t>
+      </w:r>
+    </w:p>
+    <w:p>
+      <w:pPr>
+        <w:pStyle w:val="Code"/>
+      </w:pPr>
+    </w:p>
+    <w:p>
+      <w:pPr>
+        <w:pStyle w:val="Code"/>
+      </w:pPr>
+      <w:r>
+        <w:t xml:space="preserve">    </w:t>
+      </w:r>
+      <w:proofErr w:type="spellStart"/>
+      <w:r>
+        <w:t>sma</w:t>
+      </w:r>
+      <w:proofErr w:type="spellEnd"/>
+      <w:r>
+        <w:t xml:space="preserve"> benefits-</w:t>
+      </w:r>
+      <w:proofErr w:type="spellStart"/>
+      <w:r>
+        <w:t>mahesh</w:t>
+      </w:r>
+      <w:proofErr w:type="spellEnd"/>
+    </w:p>
+    <w:p>
+      <w:pPr>
+        <w:pStyle w:val="Code"/>
+      </w:pPr>
+    </w:p>
+    <w:p>
+      <w:pPr>
+        <w:pStyle w:val="Code"/>
+      </w:pPr>
+      <w:r>
+        <w:t>commit 3607dcc13b8c7e181fddf34c4db759a90de22997</w:t>
+      </w:r>
+    </w:p>
+    <w:p>
+      <w:pPr>
+        <w:pStyle w:val="Code"/>
+      </w:pPr>
+      <w:r>
+        <w:t>Author: Mahesh &lt;mr24ady@herts.ac.uk&gt;</w:t>
+      </w:r>
+    </w:p>
+    <w:p>
+      <w:pPr>
+        <w:pStyle w:val="Code"/>
+      </w:pPr>
+      <w:r>
+        <w:t>Date:   Thu Jan 2 21:47:05 2025 +0000</w:t>
+      </w:r>
+    </w:p>
+    <w:p>
+      <w:pPr>
+        <w:pStyle w:val="Code"/>
+      </w:pPr>
+    </w:p>
+    <w:p>
+      <w:pPr>
+        <w:pStyle w:val="Code"/>
+      </w:pPr>
+      <w:r>
+        <w:t xml:space="preserve">    changes in plot</w:t>
+      </w:r>
+    </w:p>
+    <w:p>
+      <w:pPr>
+        <w:pStyle w:val="Code"/>
+      </w:pPr>
+    </w:p>
+    <w:p>
+      <w:pPr>
+        <w:pStyle w:val="Code"/>
+      </w:pPr>
+      <w:r>
+        <w:t>commit dd93f61ebf8a010bbe7f3d992c83369b69a52313</w:t>
+      </w:r>
+    </w:p>
+    <w:p>
+      <w:pPr>
+        <w:pStyle w:val="Code"/>
+      </w:pPr>
+      <w:r>
+        <w:t>Author: Mahesh &lt;mr24ady@herts.ac.uk&gt;</w:t>
+      </w:r>
+    </w:p>
+    <w:p>
+      <w:pPr>
+        <w:pStyle w:val="Code"/>
+      </w:pPr>
+      <w:r>
+        <w:t>Date:   Thu Jan 2 21:33:36 2025 +0000</w:t>
+      </w:r>
+    </w:p>
+    <w:p>
+      <w:pPr>
+        <w:pStyle w:val="Code"/>
+      </w:pPr>
+    </w:p>
+    <w:p>
+      <w:pPr>
+        <w:pStyle w:val="Code"/>
+      </w:pPr>
+      <w:r>
+        <w:t xml:space="preserve">    changes done in hist line 22</w:t>
+      </w:r>
+    </w:p>
+    <w:p>
+      <w:pPr>
+        <w:pStyle w:val="Code"/>
+      </w:pPr>
+    </w:p>
+    <w:p>
+      <w:pPr>
+        <w:pStyle w:val="Code"/>
+      </w:pPr>
+      <w:r>
+        <w:t>commit 7bb9a96458dfbf72862b4122819510c4b9733f61</w:t>
+      </w:r>
+    </w:p>
+    <w:p>
+      <w:pPr>
+        <w:pStyle w:val="Code"/>
+      </w:pPr>
+      <w:r>
+        <w:t>Merge: 8b97c73 b5e91f2</w:t>
+      </w:r>
+    </w:p>
+    <w:p>
+      <w:pPr>
+        <w:pStyle w:val="Code"/>
+      </w:pPr>
+      <w:r>
+        <w:t>Author: Mahesh &lt;mr24ady@herts.ac.uk&gt;</w:t>
+      </w:r>
+    </w:p>
+    <w:p>
+      <w:pPr>
+        <w:pStyle w:val="Code"/>
+      </w:pPr>
+      <w:r>
+        <w:t>Date:   Thu Jan 2 21:09:32 2025 +0000</w:t>
+      </w:r>
+    </w:p>
+    <w:p>
+      <w:pPr>
+        <w:pStyle w:val="Code"/>
+      </w:pPr>
+    </w:p>
+    <w:p>
+      <w:pPr>
+        <w:pStyle w:val="Code"/>
+      </w:pPr>
+      <w:r>
+        <w:t xml:space="preserve">    Merge branch 'main' of https://github.com/aa24abf/A246_7COM1079</w:t>
+      </w:r>
+    </w:p>
+    <w:p>
+      <w:pPr>
+        <w:pStyle w:val="Code"/>
+      </w:pPr>
+    </w:p>
+    <w:p>
+      <w:pPr>
+        <w:pStyle w:val="Code"/>
+      </w:pPr>
+      <w:r>
+        <w:t xml:space="preserve">    # Conflicts:</w:t>
+      </w:r>
+    </w:p>
+    <w:p>
+      <w:pPr>
+        <w:pStyle w:val="Code"/>
+      </w:pPr>
+      <w:r>
+        <w:t xml:space="preserve">    #       </w:t>
+      </w:r>
+      <w:proofErr w:type="spellStart"/>
+      <w:r>
+        <w:t>Data_Visualization.R</w:t>
+      </w:r>
+      <w:proofErr w:type="spellEnd"/>
+    </w:p>
+    <w:p>
+      <w:pPr>
+        <w:pStyle w:val="Code"/>
+      </w:pPr>
+    </w:p>
+    <w:p>
+      <w:pPr>
+        <w:pStyle w:val="Code"/>
+      </w:pPr>
+      <w:r>
+        <w:t>commit b5e91f29c10db9b27c5035bbbb3bb2193b1ad6e3</w:t>
+      </w:r>
+    </w:p>
+    <w:p>
+      <w:pPr>
+        <w:pStyle w:val="Code"/>
+      </w:pPr>
+      <w:r>
+        <w:t>Author: Parasuraman &lt;vp24aau@herts.ac.uk&gt;</w:t>
+      </w:r>
+    </w:p>
+    <w:p>
+      <w:pPr>
+        <w:pStyle w:val="Code"/>
+      </w:pPr>
+      <w:r>
+        <w:t>Date:   Thu Jan 2 19:52:53 2025 +0000</w:t>
+      </w:r>
+    </w:p>
+    <w:p>
+      <w:pPr>
+        <w:pStyle w:val="Code"/>
+      </w:pPr>
+    </w:p>
+    <w:p>
+      <w:pPr>
+        <w:pStyle w:val="Code"/>
+      </w:pPr>
+      <w:r>
+        <w:t xml:space="preserve">    Added comments to read csv in data</w:t>
+      </w:r>
+    </w:p>
+    <w:p>
+      <w:pPr>
+        <w:pStyle w:val="Code"/>
+      </w:pPr>
+    </w:p>
+    <w:p>
+      <w:pPr>
+        <w:pStyle w:val="Code"/>
+      </w:pPr>
+      <w:r>
+        <w:lastRenderedPageBreak/>
+        <w:t>commit 9e56652d71291894a373dda40d0936a688edb179</w:t>
+      </w:r>
+    </w:p>
+    <w:p>
+      <w:pPr>
+        <w:pStyle w:val="Code"/>
+      </w:pPr>
+      <w:r>
+        <w:t>Author: Parasuraman &lt;vp24aau@herts.ac.uk&gt;</w:t>
+      </w:r>
+    </w:p>
+    <w:p>
+      <w:pPr>
+        <w:pStyle w:val="Code"/>
+      </w:pPr>
+      <w:r>
+        <w:t>Date:   Thu Jan 2 19:50:14 2025 +0000</w:t>
+      </w:r>
+    </w:p>
+    <w:p>
+      <w:pPr>
+        <w:pStyle w:val="Code"/>
+      </w:pPr>
+    </w:p>
+    <w:p>
+      <w:pPr>
+        <w:pStyle w:val="Code"/>
+      </w:pPr>
+      <w:r>
+        <w:t xml:space="preserve">    Added comments to CSV data</w:t>
+      </w:r>
+    </w:p>
+    <w:p>
+      <w:pPr>
+        <w:pStyle w:val="Code"/>
+      </w:pPr>
+    </w:p>
+    <w:p>
+      <w:pPr>
+        <w:pStyle w:val="Code"/>
+      </w:pPr>
+      <w:r>
+        <w:t>commit 02e05fa9493ff09f71fe866175f05d0a172964e1</w:t>
+      </w:r>
+    </w:p>
+    <w:p>
+      <w:pPr>
+        <w:pStyle w:val="Code"/>
+      </w:pPr>
+      <w:r>
+        <w:t>Author: Parasuraman &lt;vp24aau@herts.ac.uk&gt;</w:t>
+      </w:r>
+    </w:p>
+    <w:p>
+      <w:pPr>
+        <w:pStyle w:val="Code"/>
+      </w:pPr>
+      <w:r>
+        <w:t>Date:   Thu Jan 2 19:46:20 2025 +0000</w:t>
+      </w:r>
+    </w:p>
+    <w:p>
+      <w:pPr>
+        <w:pStyle w:val="Code"/>
+      </w:pPr>
+    </w:p>
+    <w:p>
+      <w:pPr>
+        <w:pStyle w:val="Code"/>
+      </w:pPr>
+      <w:r>
+        <w:t xml:space="preserve">    Added comments to data high and low value</w:t>
+      </w:r>
+    </w:p>
+    <w:p>
+      <w:pPr>
+        <w:pStyle w:val="Code"/>
+      </w:pPr>
+    </w:p>
+    <w:p>
+      <w:pPr>
+        <w:pStyle w:val="Code"/>
+      </w:pPr>
+      <w:r>
+        <w:t>commit 77dc3fc7fca32d73d715dcac618d8e5978d9e4da</w:t>
+      </w:r>
+    </w:p>
+    <w:p>
+      <w:pPr>
+        <w:pStyle w:val="Code"/>
+      </w:pPr>
+      <w:r>
+        <w:t>Author: Parasuraman &lt;vp24aau@herts.ac.uk&gt;</w:t>
+      </w:r>
+    </w:p>
+    <w:p>
+      <w:pPr>
+        <w:pStyle w:val="Code"/>
+      </w:pPr>
+      <w:r>
+        <w:t>Date:   Thu Jan 2 19:40:26 2025 +0000</w:t>
+      </w:r>
+    </w:p>
+    <w:p>
+      <w:pPr>
+        <w:pStyle w:val="Code"/>
+      </w:pPr>
+    </w:p>
+    <w:p>
+      <w:pPr>
+        <w:pStyle w:val="Code"/>
+      </w:pPr>
+      <w:r>
+        <w:t xml:space="preserve">    Added comment for SMA 20 period data</w:t>
+      </w:r>
+    </w:p>
+    <w:p>
+      <w:pPr>
+        <w:pStyle w:val="Code"/>
+      </w:pPr>
+    </w:p>
+    <w:p>
+      <w:pPr>
+        <w:pStyle w:val="Code"/>
+      </w:pPr>
+      <w:r>
+        <w:t>commit 8b97c7330b41f9c75a7e1d8e3fb214697f76925e</w:t>
+      </w:r>
+    </w:p>
+    <w:p>
+      <w:pPr>
+        <w:pStyle w:val="Code"/>
+      </w:pPr>
+      <w:r>
+        <w:t>Author: Mahesh &lt;mr24ady@herts.ac.uk&gt;</w:t>
+      </w:r>
+    </w:p>
+    <w:p>
+      <w:pPr>
+        <w:pStyle w:val="Code"/>
+      </w:pPr>
+      <w:r>
+        <w:t>Date:   Wed Dec 25 14:44:29 2024 +0000</w:t>
+      </w:r>
+    </w:p>
+    <w:p>
+      <w:pPr>
+        <w:pStyle w:val="Code"/>
+      </w:pPr>
+    </w:p>
+    <w:p>
+      <w:pPr>
+        <w:pStyle w:val="Code"/>
+      </w:pPr>
+      <w:r>
+        <w:t xml:space="preserve">    No changes done</w:t>
+      </w:r>
+    </w:p>
+    <w:p>
+      <w:pPr>
+        <w:pStyle w:val="Code"/>
+      </w:pPr>
+    </w:p>
+    <w:p>
+      <w:pPr>
+        <w:pStyle w:val="Code"/>
+      </w:pPr>
+      <w:r>
+        <w:t>commit 08b38482b297697de886a979692b5aa8ced18915</w:t>
+      </w:r>
+    </w:p>
+    <w:p>
+      <w:pPr>
+        <w:pStyle w:val="Code"/>
+      </w:pPr>
+      <w:r>
+        <w:t>Author: Balamurugan &lt;tb24abi@herts.ac.uk&gt;</w:t>
+      </w:r>
+    </w:p>
+    <w:p>
+      <w:pPr>
+        <w:pStyle w:val="Code"/>
+      </w:pPr>
+      <w:r>
+        <w:t>Date:   Tue Dec 24 23:08:23 2024 +0000</w:t>
+      </w:r>
+    </w:p>
+    <w:p>
+      <w:pPr>
+        <w:pStyle w:val="Code"/>
+      </w:pPr>
+    </w:p>
+    <w:p>
+      <w:pPr>
+        <w:pStyle w:val="Code"/>
+      </w:pPr>
+      <w:r>
+        <w:t xml:space="preserve">    Correlation Test - Tilak</w:t>
+      </w:r>
+    </w:p>
+    <w:p>
+      <w:pPr>
+        <w:pStyle w:val="Code"/>
+      </w:pPr>
+    </w:p>
+    <w:p>
+      <w:pPr>
+        <w:pStyle w:val="Code"/>
+      </w:pPr>
+      <w:r>
+        <w:t>commit 235af3b81b66433f54edbac885d2956544d202cd</w:t>
+      </w:r>
+    </w:p>
+    <w:p>
+      <w:pPr>
+        <w:pStyle w:val="Code"/>
+      </w:pPr>
+      <w:r>
+        <w:t>Author: Balamurugan &lt;tb24abi@herts.ac.uk&gt;</w:t>
+      </w:r>
+    </w:p>
+    <w:p>
+      <w:pPr>
+        <w:pStyle w:val="Code"/>
+      </w:pPr>
+      <w:r>
+        <w:t>Date:   Tue Dec 24 22:58:12 2024 +0000</w:t>
+      </w:r>
+    </w:p>
+    <w:p>
+      <w:pPr>
+        <w:pStyle w:val="Code"/>
+      </w:pPr>
+    </w:p>
+    <w:p>
+      <w:pPr>
+        <w:pStyle w:val="Code"/>
+      </w:pPr>
+      <w:r>
+        <w:t xml:space="preserve">    Scatterplot Changes - Tilak</w:t>
+      </w:r>
+    </w:p>
+    <w:p>
+      <w:pPr>
+        <w:pStyle w:val="Code"/>
+      </w:pPr>
+    </w:p>
+    <w:p>
+      <w:pPr>
+        <w:pStyle w:val="Code"/>
+      </w:pPr>
+      <w:r>
+        <w:t>commit 7c413ae8ad80e9dba8eae4e56090e8dda4e7c13c</w:t>
+      </w:r>
+    </w:p>
+    <w:p>
+      <w:pPr>
+        <w:pStyle w:val="Code"/>
+      </w:pPr>
+      <w:r>
+        <w:t>Author: Balamurugan &lt;tb24abi@herts.ac.uk&gt;</w:t>
+      </w:r>
+    </w:p>
+    <w:p>
+      <w:pPr>
+        <w:pStyle w:val="Code"/>
+      </w:pPr>
+      <w:r>
+        <w:t>Date:   Tue Dec 24 22:37:25 2024 +0000</w:t>
+      </w:r>
+    </w:p>
+    <w:p>
+      <w:pPr>
+        <w:pStyle w:val="Code"/>
+      </w:pPr>
+    </w:p>
+    <w:p>
+      <w:pPr>
+        <w:pStyle w:val="Code"/>
+      </w:pPr>
+      <w:r>
+        <w:t xml:space="preserve">    Comments </w:t>
+      </w:r>
+      <w:proofErr w:type="spellStart"/>
+      <w:r>
+        <w:t>Detele</w:t>
+      </w:r>
+      <w:proofErr w:type="spellEnd"/>
+    </w:p>
+    <w:p>
+      <w:pPr>
+        <w:pStyle w:val="Code"/>
+      </w:pPr>
+    </w:p>
+    <w:p>
+      <w:pPr>
+        <w:pStyle w:val="Code"/>
+      </w:pPr>
+      <w:r>
+        <w:t>commit d57c6b0d28884afe68992cd0fe77982d7bd782e0</w:t>
+      </w:r>
+    </w:p>
+    <w:p>
+      <w:pPr>
+        <w:pStyle w:val="Code"/>
+      </w:pPr>
+      <w:r>
+        <w:t>Author: Balamurugan &lt;tb24abi@herts.ac.uk&gt;</w:t>
+      </w:r>
+    </w:p>
+    <w:p>
+      <w:pPr>
+        <w:pStyle w:val="Code"/>
+      </w:pPr>
+      <w:r>
+        <w:t>Date:   Tue Dec 24 22:35:48 2024 +0000</w:t>
+      </w:r>
+    </w:p>
+    <w:p>
+      <w:pPr>
+        <w:pStyle w:val="Code"/>
+      </w:pPr>
+    </w:p>
+    <w:p>
+      <w:pPr>
+        <w:pStyle w:val="Code"/>
+      </w:pPr>
+      <w:r>
+        <w:t xml:space="preserve">    comment tilak</w:t>
+      </w:r>
+    </w:p>
+    <w:p>
+      <w:pPr>
+        <w:pStyle w:val="Code"/>
+      </w:pPr>
+    </w:p>
+    <w:p>
+      <w:pPr>
+        <w:pStyle w:val="Code"/>
+      </w:pPr>
+      <w:r>
+        <w:t>commit 1ff56f59c1e104f4957ba593d6aab951607c50eb</w:t>
+      </w:r>
+    </w:p>
+    <w:p>
+      <w:pPr>
+        <w:pStyle w:val="Code"/>
+      </w:pPr>
+      <w:r>
+        <w:t>Author: Parasuraman &lt;vp24aau@herts.ac.uk&gt;</w:t>
+      </w:r>
+    </w:p>
+    <w:p>
+      <w:pPr>
+        <w:pStyle w:val="Code"/>
+      </w:pPr>
+      <w:r>
+        <w:t>Date:   Tue Dec 24 22:19:00 2024 +0000</w:t>
+      </w:r>
+    </w:p>
+    <w:p>
+      <w:pPr>
+        <w:pStyle w:val="Code"/>
+      </w:pPr>
+    </w:p>
+    <w:p>
+      <w:pPr>
+        <w:pStyle w:val="Code"/>
+      </w:pPr>
+      <w:r>
+        <w:t xml:space="preserve">    Summary of Dataset</w:t>
+      </w:r>
+    </w:p>
+    <w:p>
+      <w:pPr>
+        <w:pStyle w:val="Code"/>
+      </w:pPr>
+    </w:p>
+    <w:p>
+      <w:pPr>
+        <w:pStyle w:val="Code"/>
+      </w:pPr>
+      <w:r>
+        <w:t>commit 9860bd91c5cccafbead3ba336b93fd43d8c34c47</w:t>
+      </w:r>
+    </w:p>
+    <w:p>
+      <w:pPr>
+        <w:pStyle w:val="Code"/>
+      </w:pPr>
+      <w:r>
+        <w:t>Author: Parasuraman &lt;vp24aau@herts.ac.uk&gt;</w:t>
+      </w:r>
+    </w:p>
+    <w:p>
+      <w:pPr>
+        <w:pStyle w:val="Code"/>
+      </w:pPr>
+      <w:r>
+        <w:t>Date:   Tue Dec 24 21:53:42 2024 +0000</w:t>
+      </w:r>
+    </w:p>
+    <w:p>
+      <w:pPr>
+        <w:pStyle w:val="Code"/>
+      </w:pPr>
+    </w:p>
+    <w:p>
+      <w:pPr>
+        <w:pStyle w:val="Code"/>
+      </w:pPr>
+      <w:r>
+        <w:t xml:space="preserve">    Histogram Update - Vishnu</w:t>
+      </w:r>
+    </w:p>
+    <w:p>
+      <w:pPr>
+        <w:pStyle w:val="Code"/>
+      </w:pPr>
+    </w:p>
+    <w:p>
+      <w:pPr>
+        <w:pStyle w:val="Code"/>
+      </w:pPr>
+      <w:r>
+        <w:t>commit 689b063944ccf53cfd622b791121ab71ff644298</w:t>
+      </w:r>
+    </w:p>
+    <w:p>
+      <w:pPr>
+        <w:pStyle w:val="Code"/>
+      </w:pPr>
+      <w:r>
+        <w:t>Author: Abinaya Sri Arunkumar &lt;aa24abf@herts.ac.uk&gt;</w:t>
+      </w:r>
+    </w:p>
+    <w:p>
+      <w:pPr>
+        <w:pStyle w:val="Code"/>
+      </w:pPr>
+      <w:r>
+        <w:t>Date:   Thu Nov 28 23:06:13 2024 +0000</w:t>
+      </w:r>
+    </w:p>
+    <w:p>
+      <w:pPr>
+        <w:pStyle w:val="Code"/>
+      </w:pPr>
+    </w:p>
+    <w:p>
+      <w:pPr>
+        <w:pStyle w:val="Code"/>
+      </w:pPr>
+      <w:r>
+        <w:t xml:space="preserve">    New Scatterplot after changes</w:t>
+      </w:r>
+    </w:p>
+    <w:p>
+      <w:pPr>
+        <w:pStyle w:val="Code"/>
+      </w:pPr>
+    </w:p>
+    <w:p>
+      <w:pPr>
+        <w:pStyle w:val="Code"/>
+      </w:pPr>
+      <w:r>
+        <w:t>commit 5a2948865bb2f5856dd1d4dd2ac9228fcfd806be</w:t>
+      </w:r>
+    </w:p>
+    <w:p>
+      <w:pPr>
+        <w:pStyle w:val="Code"/>
+      </w:pPr>
+      <w:r>
+        <w:t>Author: Abinaya Sri Arunkumar &lt;aa24abf@herts.ac.uk&gt;</w:t>
+      </w:r>
+    </w:p>
+    <w:p>
+      <w:pPr>
+        <w:pStyle w:val="Code"/>
+      </w:pPr>
+      <w:r>
+        <w:t>Date:   Thu Nov 28 23:05:54 2024 +0000</w:t>
+      </w:r>
+    </w:p>
+    <w:p>
+      <w:pPr>
+        <w:pStyle w:val="Code"/>
+      </w:pPr>
+    </w:p>
+    <w:p>
+      <w:pPr>
+        <w:pStyle w:val="Code"/>
+      </w:pPr>
+      <w:r>
+        <w:t xml:space="preserve">    SMA function Changes</w:t>
+      </w:r>
+    </w:p>
+    <w:p>
+      <w:pPr>
+        <w:pStyle w:val="Code"/>
+      </w:pPr>
+    </w:p>
+    <w:p>
+      <w:pPr>
+        <w:pStyle w:val="Code"/>
+      </w:pPr>
+      <w:r>
+        <w:t>commit 1d065d937d6640d8808fa9a95ccd20313794a928</w:t>
+      </w:r>
+    </w:p>
+    <w:p>
+      <w:pPr>
+        <w:pStyle w:val="Code"/>
+      </w:pPr>
+      <w:r>
+        <w:t>Author: Vishnuvardhan Parasuraman &lt;vp24aau@herts.ac.uk&gt;</w:t>
+      </w:r>
+    </w:p>
+    <w:p>
+      <w:pPr>
+        <w:pStyle w:val="Code"/>
+      </w:pPr>
+      <w:r>
+        <w:t>Date:   Thu Nov 28 22:19:56 2024 +0000</w:t>
+      </w:r>
+    </w:p>
+    <w:p>
+      <w:pPr>
+        <w:pStyle w:val="Code"/>
+      </w:pPr>
+    </w:p>
+    <w:p>
+      <w:pPr>
+        <w:pStyle w:val="Code"/>
+      </w:pPr>
+      <w:r>
+        <w:t xml:space="preserve">    Changed the code for SMA function, got success.</w:t>
+      </w:r>
+    </w:p>
+    <w:p>
+      <w:pPr>
+        <w:pStyle w:val="Code"/>
+      </w:pPr>
+    </w:p>
+    <w:p>
+      <w:pPr>
+        <w:pStyle w:val="Code"/>
+      </w:pPr>
+      <w:r>
+        <w:t>commit 64225c98efd8c3eb2bdb5003398da1834a41ec80</w:t>
+      </w:r>
+    </w:p>
+    <w:p>
+      <w:pPr>
+        <w:pStyle w:val="Code"/>
+      </w:pPr>
+      <w:r>
+        <w:t>Author: Vishnuvardhan Parasuraman &lt;vp24aau@herts.ac.uk&gt;</w:t>
+      </w:r>
+    </w:p>
+    <w:p>
+      <w:pPr>
+        <w:pStyle w:val="Code"/>
+      </w:pPr>
+      <w:r>
+        <w:t>Date:   Thu Nov 28 22:12:22 2024 +0000</w:t>
+      </w:r>
+    </w:p>
+    <w:p>
+      <w:pPr>
+        <w:pStyle w:val="Code"/>
+      </w:pPr>
+    </w:p>
+    <w:p>
+      <w:pPr>
+        <w:pStyle w:val="Code"/>
+      </w:pPr>
+      <w:r>
+        <w:t xml:space="preserve">    Trying SMA function.</w:t>
+      </w:r>
+    </w:p>
+    <w:p>
+      <w:pPr>
+        <w:pStyle w:val="Code"/>
+      </w:pPr>
+    </w:p>
+    <w:p>
+      <w:pPr>
+        <w:pStyle w:val="Code"/>
+      </w:pPr>
+      <w:r>
+        <w:t>commit cdb5dd432d48f11136cc0456239053e71a2a20c1</w:t>
+      </w:r>
+    </w:p>
+    <w:p>
+      <w:pPr>
+        <w:pStyle w:val="Code"/>
+      </w:pPr>
+      <w:r>
+        <w:t>Author: Abinaya Sri Arunkumar &lt;aa24abf@herts.ac.uk&gt;</w:t>
+      </w:r>
+    </w:p>
+    <w:p>
+      <w:pPr>
+        <w:pStyle w:val="Code"/>
+      </w:pPr>
+      <w:r>
+        <w:t>Date:   Sun Nov 24 23:35:55 2024 +0000</w:t>
+      </w:r>
+    </w:p>
+    <w:p>
+      <w:pPr>
+        <w:pStyle w:val="Code"/>
+      </w:pPr>
+    </w:p>
+    <w:p>
+      <w:pPr>
+        <w:pStyle w:val="Code"/>
+      </w:pPr>
+      <w:r>
+        <w:t xml:space="preserve">    Graphs (Data Visualization) - Abinaya</w:t>
+      </w:r>
+    </w:p>
+    <w:p>
+      <w:pPr>
+        <w:pStyle w:val="Code"/>
+      </w:pPr>
+    </w:p>
+    <w:p>
+      <w:pPr>
+        <w:pStyle w:val="Code"/>
+      </w:pPr>
+      <w:r>
+        <w:t>commit 2ef4013da08d1f973bece301b01528efee805d1d</w:t>
+      </w:r>
+    </w:p>
+    <w:p>
+      <w:pPr>
+        <w:pStyle w:val="Code"/>
+      </w:pPr>
+      <w:r>
+        <w:t>Author: Abinaya Sri Arunkumar &lt;aa24abf@herts.ac.uk&gt;</w:t>
+      </w:r>
+    </w:p>
+    <w:p>
+      <w:pPr>
+        <w:pStyle w:val="Code"/>
+      </w:pPr>
+      <w:r>
+        <w:t>Date:   Sun Nov 24 20:08:15 2024 +0000</w:t>
+      </w:r>
+    </w:p>
+    <w:p>
+      <w:pPr>
+        <w:pStyle w:val="Code"/>
+      </w:pPr>
+    </w:p>
+    <w:p>
+      <w:pPr>
+        <w:pStyle w:val="Code"/>
+      </w:pPr>
+      <w:r>
+        <w:t xml:space="preserve">    Correlation Test - Abinaya</w:t>
+      </w:r>
+    </w:p>
+    <w:p>
+      <w:pPr>
+        <w:pStyle w:val="Code"/>
+      </w:pPr>
+    </w:p>
+    <w:p>
+      <w:pPr>
+        <w:pStyle w:val="Code"/>
+      </w:pPr>
+      <w:r>
+        <w:t>commit 0fbf6d21aea8eedbf0cd770ac366ebab68070eb4</w:t>
+      </w:r>
+    </w:p>
+    <w:p>
+      <w:pPr>
+        <w:pStyle w:val="Code"/>
+      </w:pPr>
+      <w:r>
+        <w:t>Author: Abinaya Sri Arunkumar &lt;aa24abf@herts.ac.uk&gt;</w:t>
+      </w:r>
+    </w:p>
+    <w:p>
+      <w:pPr>
+        <w:pStyle w:val="Code"/>
+      </w:pPr>
+      <w:r>
+        <w:t>Date:   Sun Nov 24 19:35:17 2024 +0000</w:t>
+      </w:r>
+    </w:p>
+    <w:p>
+      <w:pPr>
+        <w:pStyle w:val="Code"/>
+      </w:pPr>
+    </w:p>
+    <w:p>
+      <w:pPr>
+        <w:pStyle w:val="Code"/>
+      </w:pPr>
+      <w:r>
+        <w:t xml:space="preserve">    Scatterplot is fine now - Abi</w:t>
+      </w:r>
+    </w:p>
+    <w:p>
+      <w:pPr>
+        <w:pStyle w:val="Code"/>
+      </w:pPr>
+    </w:p>
+    <w:p>
+      <w:pPr>
+        <w:pStyle w:val="Code"/>
+      </w:pPr>
+      <w:r>
+        <w:t>commit 5bf39f46cff421ec686a06ea24a58040d83fd965</w:t>
+      </w:r>
+    </w:p>
+    <w:p>
+      <w:pPr>
+        <w:pStyle w:val="Code"/>
+      </w:pPr>
+      <w:r>
+        <w:t>Merge: a5cba68 f25322d</w:t>
+      </w:r>
+    </w:p>
+    <w:p>
+      <w:pPr>
+        <w:pStyle w:val="Code"/>
+      </w:pPr>
+      <w:r>
+        <w:t>Author: Abinaya Sri Arunkumar &lt;aa24abf@herts.ac.uk&gt;</w:t>
+      </w:r>
+    </w:p>
+    <w:p>
+      <w:pPr>
+        <w:pStyle w:val="Code"/>
+      </w:pPr>
+      <w:r>
+        <w:t>Date:   Sun Nov 24 19:20:45 2024 +0000</w:t>
+      </w:r>
+    </w:p>
+    <w:p>
+      <w:pPr>
+        <w:pStyle w:val="Code"/>
+      </w:pPr>
+    </w:p>
+    <w:p>
+      <w:pPr>
+        <w:pStyle w:val="Code"/>
+      </w:pPr>
+      <w:r>
+        <w:t xml:space="preserve">    Merge branch 'main' of https://github.com/aa24abf/A246_7COM1079</w:t>
+      </w:r>
+    </w:p>
+    <w:p>
+      <w:pPr>
+        <w:pStyle w:val="Code"/>
+      </w:pPr>
+    </w:p>
+    <w:p>
+      <w:pPr>
+        <w:pStyle w:val="Code"/>
+      </w:pPr>
+      <w:r>
+        <w:t>commit f25322d2a60a922c1d82d54f7fe04bc7a1fadf2b</w:t>
+      </w:r>
+    </w:p>
+    <w:p>
+      <w:pPr>
+        <w:pStyle w:val="Code"/>
+      </w:pPr>
+      <w:r>
+        <w:t>Author: Mahesh-UH &lt;mr24ady@herts.ac.uk&gt;</w:t>
+      </w:r>
+    </w:p>
+    <w:p>
+      <w:pPr>
+        <w:pStyle w:val="Code"/>
+      </w:pPr>
+      <w:r>
+        <w:t>Date:   Sun Nov 24 15:56:57 2024 +0000</w:t>
+      </w:r>
+    </w:p>
+    <w:p>
+      <w:pPr>
+        <w:pStyle w:val="Code"/>
+      </w:pPr>
+    </w:p>
+    <w:p>
+      <w:pPr>
+        <w:pStyle w:val="Code"/>
+      </w:pPr>
+      <w:r>
+        <w:t xml:space="preserve">    Add files via upload</w:t>
+      </w:r>
+    </w:p>
+    <w:p>
+      <w:pPr>
+        <w:pStyle w:val="Code"/>
+      </w:pPr>
+    </w:p>
+    <w:p>
+      <w:pPr>
+        <w:pStyle w:val="Code"/>
+      </w:pPr>
+      <w:r>
+        <w:t xml:space="preserve">    Histogram code-Mahesh</w:t>
+      </w:r>
+    </w:p>
+    <w:p>
+      <w:pPr>
+        <w:pStyle w:val="Code"/>
+      </w:pPr>
+    </w:p>
+    <w:p>
+      <w:pPr>
+        <w:pStyle w:val="Code"/>
+      </w:pPr>
+      <w:r>
+        <w:t>commit 4c51c219d33dbfb59dcb941d653ce32b43c89d46</w:t>
+      </w:r>
+    </w:p>
+    <w:p>
+      <w:pPr>
+        <w:pStyle w:val="Code"/>
+      </w:pPr>
+      <w:r>
+        <w:lastRenderedPageBreak/>
+        <w:t>Author: Mahesh-UH &lt;mr24ady@herts.ac.uk&gt;</w:t>
+      </w:r>
+    </w:p>
+    <w:p>
+      <w:pPr>
+        <w:pStyle w:val="Code"/>
+      </w:pPr>
+      <w:r>
+        <w:t>Date:   Sun Nov 24 11:16:35 2024 +0000</w:t>
+      </w:r>
+    </w:p>
+    <w:p>
+      <w:pPr>
+        <w:pStyle w:val="Code"/>
+      </w:pPr>
+    </w:p>
+    <w:p>
+      <w:pPr>
+        <w:pStyle w:val="Code"/>
+      </w:pPr>
+      <w:r>
+        <w:t xml:space="preserve">    Add files via upload</w:t>
+      </w:r>
+    </w:p>
+    <w:p>
+      <w:pPr>
+        <w:pStyle w:val="Code"/>
+      </w:pPr>
+    </w:p>
+    <w:p>
+      <w:pPr>
+        <w:pStyle w:val="Code"/>
+      </w:pPr>
+      <w:r>
+        <w:t>commit abe16752312410dca4313bafee4cd632ba6b4ef9</w:t>
+      </w:r>
+    </w:p>
+    <w:p>
+      <w:pPr>
+        <w:pStyle w:val="Code"/>
+      </w:pPr>
+      <w:r>
+        <w:t>Author: Mahesh-UH &lt;mr24ady@herts.ac.uk&gt;</w:t>
+      </w:r>
+    </w:p>
+    <w:p>
+      <w:pPr>
+        <w:pStyle w:val="Code"/>
+      </w:pPr>
+      <w:r>
+        <w:t>Date:   Sun Nov 24 06:52:39 2024 +0000</w:t>
+      </w:r>
+    </w:p>
+    <w:p>
+      <w:pPr>
+        <w:pStyle w:val="Code"/>
+      </w:pPr>
+    </w:p>
+    <w:p>
+      <w:pPr>
+        <w:pStyle w:val="Code"/>
+      </w:pPr>
+      <w:r>
+        <w:t xml:space="preserve">    Add files via upload</w:t>
+      </w:r>
+    </w:p>
+    <w:p>
+      <w:pPr>
+        <w:pStyle w:val="Code"/>
+      </w:pPr>
+    </w:p>
+    <w:p>
+      <w:pPr>
+        <w:pStyle w:val="Code"/>
+      </w:pPr>
+      <w:r>
+        <w:t>commit a860f83ae1cb017f12ddaa6bbbf514367abf5a6c</w:t>
+      </w:r>
+    </w:p>
+    <w:p>
+      <w:pPr>
+        <w:pStyle w:val="Code"/>
+      </w:pPr>
+      <w:r>
+        <w:t>Author: Abinaya Sri Arunkumar &lt;aa24abf@herts.ac.uk&gt;</w:t>
+      </w:r>
+    </w:p>
+    <w:p>
+      <w:pPr>
+        <w:pStyle w:val="Code"/>
+      </w:pPr>
+      <w:r>
+        <w:t>Date:   Fri Nov 22 00:27:06 2024 +0000</w:t>
+      </w:r>
+    </w:p>
+    <w:p>
+      <w:pPr>
+        <w:pStyle w:val="Code"/>
+      </w:pPr>
+    </w:p>
+    <w:p>
+      <w:pPr>
+        <w:pStyle w:val="Code"/>
+      </w:pPr>
+      <w:r>
+        <w:t xml:space="preserve">    Add files via upload</w:t>
+      </w:r>
+    </w:p>
+    <w:p>
+      <w:pPr>
+        <w:pStyle w:val="Code"/>
+      </w:pPr>
+    </w:p>
+    <w:p>
+      <w:pPr>
+        <w:pStyle w:val="Code"/>
+      </w:pPr>
+      <w:r>
+        <w:t>commit a5cba68ce04444489b767b32ff84d1f98fa47aee</w:t>
+      </w:r>
+    </w:p>
+    <w:p>
+      <w:pPr>
+        <w:pStyle w:val="Code"/>
+      </w:pPr>
+      <w:r>
+        <w:t>Author: Abinaya Sri Arunkumar &lt;aa24abf@herts.ac.uk&gt;</w:t>
+      </w:r>
+    </w:p>
+    <w:p>
+      <w:pPr>
+        <w:pStyle w:val="Code"/>
+      </w:pPr>
+      <w:r>
+        <w:t>Date:   Fri Nov 22 00:25:35 2024 +0000</w:t>
+      </w:r>
+    </w:p>
+    <w:p>
+      <w:pPr>
+        <w:pStyle w:val="Code"/>
+      </w:pPr>
+    </w:p>
+    <w:p>
+      <w:pPr>
+        <w:pStyle w:val="Code"/>
+      </w:pPr>
+      <w:r>
+        <w:t xml:space="preserve">    Data Visualization - Histogram &amp; Scatterplot</w:t>
+      </w:r>
+    </w:p>
+    <w:p>
+      <w:pPr>
+        <w:pStyle w:val="Code"/>
+      </w:pPr>
+    </w:p>
+    <w:p>
+      <w:pPr>
+        <w:pStyle w:val="Code"/>
+      </w:pPr>
+      <w:r>
+        <w:t>commit 8b053bf0cbdd34cad37094b93a2651facebf3bf4</w:t>
+      </w:r>
+    </w:p>
+    <w:p>
+      <w:pPr>
+        <w:pStyle w:val="Code"/>
+      </w:pPr>
+      <w:r>
+        <w:t>Merge: f5eaa7f e0f87af</w:t>
+      </w:r>
+    </w:p>
+    <w:p>
+      <w:pPr>
+        <w:pStyle w:val="Code"/>
+      </w:pPr>
+      <w:r>
+        <w:t>Author: Abinaya Sri Arunkumar &lt;aa24abf@herts.ac.uk&gt;</w:t>
+      </w:r>
+    </w:p>
+    <w:p>
+      <w:pPr>
+        <w:pStyle w:val="Code"/>
+      </w:pPr>
+      <w:r>
+        <w:t>Date:   Thu Nov 21 22:54:12 2024 +0000</w:t>
+      </w:r>
+    </w:p>
+    <w:p>
+      <w:pPr>
+        <w:pStyle w:val="Code"/>
+      </w:pPr>
+    </w:p>
+    <w:p>
+      <w:pPr>
+        <w:pStyle w:val="Code"/>
+      </w:pPr>
+      <w:r>
+        <w:t xml:space="preserve">    Merge branch 'main' of https://github.com/aa24abf/A246_7COM1079</w:t>
+      </w:r>
+    </w:p>
+    <w:p>
+      <w:pPr>
+        <w:pStyle w:val="Code"/>
+      </w:pPr>
+    </w:p>
+    <w:p>
+      <w:pPr>
+        <w:pStyle w:val="Code"/>
+      </w:pPr>
+      <w:r>
+        <w:t>commit e0f87afec63050b43f0003836627de1820175502</w:t>
+      </w:r>
+    </w:p>
+    <w:p>
+      <w:pPr>
+        <w:pStyle w:val="Code"/>
+      </w:pPr>
+      <w:r>
+        <w:t>Author: Abinaya Sri Arunkumar &lt;aa24abf@herts.ac.uk&gt;</w:t>
+      </w:r>
+    </w:p>
+    <w:p>
+      <w:pPr>
+        <w:pStyle w:val="Code"/>
+      </w:pPr>
+      <w:r>
+        <w:t>Date:   Wed Nov 20 10:21:54 2024 +0000</w:t>
+      </w:r>
+    </w:p>
+    <w:p>
+      <w:pPr>
+        <w:pStyle w:val="Code"/>
+      </w:pPr>
+    </w:p>
+    <w:p>
+      <w:pPr>
+        <w:pStyle w:val="Code"/>
+      </w:pPr>
+      <w:r>
+        <w:t xml:space="preserve">    Update Websites.txt</w:t>
+      </w:r>
+    </w:p>
+    <w:p>
+      <w:pPr>
+        <w:pStyle w:val="Code"/>
+      </w:pPr>
+    </w:p>
+    <w:p>
+      <w:pPr>
+        <w:pStyle w:val="Code"/>
+      </w:pPr>
+      <w:r>
+        <w:t>commit 50b655ad9e68bae06084cbefed6024c07f3ef0c8</w:t>
+      </w:r>
+    </w:p>
+    <w:p>
+      <w:pPr>
+        <w:pStyle w:val="Code"/>
+      </w:pPr>
+      <w:r>
+        <w:t>Author: Abinaya Sri Arunkumar &lt;aa24abf@herts.ac.uk&gt;</w:t>
+      </w:r>
+    </w:p>
+    <w:p>
+      <w:pPr>
+        <w:pStyle w:val="Code"/>
+      </w:pPr>
+      <w:r>
+        <w:t>Date:   Wed Nov 20 10:11:41 2024 +0000</w:t>
+      </w:r>
+    </w:p>
+    <w:p>
+      <w:pPr>
+        <w:pStyle w:val="Code"/>
+      </w:pPr>
+    </w:p>
+    <w:p>
+      <w:pPr>
+        <w:pStyle w:val="Code"/>
+      </w:pPr>
+      <w:r>
+        <w:t xml:space="preserve">    Update Websites.txt</w:t>
+      </w:r>
+    </w:p>
+    <w:p>
+      <w:pPr>
+        <w:pStyle w:val="Code"/>
+      </w:pPr>
+    </w:p>
+    <w:p>
+      <w:pPr>
+        <w:pStyle w:val="Code"/>
+      </w:pPr>
+      <w:r>
+        <w:t>commit f0c28cdf4d04e45b1a3438e937442e02349b4d38</w:t>
+      </w:r>
+    </w:p>
+    <w:p>
+      <w:pPr>
+        <w:pStyle w:val="Code"/>
+      </w:pPr>
+      <w:r>
+        <w:t>Author: tb24abi &lt;tb24abi@herts.ac.uk&gt;</w:t>
+      </w:r>
+    </w:p>
+    <w:p>
+      <w:pPr>
+        <w:pStyle w:val="Code"/>
+      </w:pPr>
+      <w:r>
+        <w:t>Date:   Mon Nov 11 12:20:53 2024 +0000</w:t>
+      </w:r>
+    </w:p>
+    <w:p>
+      <w:pPr>
+        <w:pStyle w:val="Code"/>
+      </w:pPr>
+    </w:p>
+    <w:p>
+      <w:pPr>
+        <w:pStyle w:val="Code"/>
+      </w:pPr>
+      <w:r>
+        <w:t xml:space="preserve">    RQ PPT - Tilak</w:t>
+      </w:r>
+    </w:p>
+    <w:p>
+      <w:pPr>
+        <w:pStyle w:val="Code"/>
+      </w:pPr>
+    </w:p>
+    <w:p>
+      <w:pPr>
+        <w:pStyle w:val="Code"/>
+      </w:pPr>
+      <w:r>
+        <w:t>commit 95979ec03cfaf5500d63d8c79cb8c8f136a42284</w:t>
+      </w:r>
+    </w:p>
+    <w:p>
+      <w:pPr>
+        <w:pStyle w:val="Code"/>
+      </w:pPr>
+      <w:r>
+        <w:t>Author: tb24abi &lt;tb24abi@herts.ac.uk&gt;</w:t>
+      </w:r>
+    </w:p>
+    <w:p>
+      <w:pPr>
+        <w:pStyle w:val="Code"/>
+      </w:pPr>
+      <w:r>
+        <w:t>Date:   Mon Nov 11 12:20:18 2024 +0000</w:t>
+      </w:r>
+    </w:p>
+    <w:p>
+      <w:pPr>
+        <w:pStyle w:val="Code"/>
+      </w:pPr>
+    </w:p>
+    <w:p>
+      <w:pPr>
+        <w:pStyle w:val="Code"/>
+      </w:pPr>
+      <w:r>
+        <w:t xml:space="preserve">    Delete reseach_question_presentation_template.pptx</w:t>
+      </w:r>
+    </w:p>
+    <w:p>
+      <w:pPr>
+        <w:pStyle w:val="Code"/>
+      </w:pPr>
+    </w:p>
+    <w:p>
+      <w:pPr>
+        <w:pStyle w:val="Code"/>
+      </w:pPr>
+      <w:r>
+        <w:t>commit 4be2c7a0f71909928d7fcc37d8f22d0c0518f406</w:t>
+      </w:r>
+    </w:p>
+    <w:p>
+      <w:pPr>
+        <w:pStyle w:val="Code"/>
+      </w:pPr>
+      <w:r>
+        <w:t>Author: tb24abi &lt;tb24abi@herts.ac.uk&gt;</w:t>
+      </w:r>
+    </w:p>
+    <w:p>
+      <w:pPr>
+        <w:pStyle w:val="Code"/>
+      </w:pPr>
+      <w:r>
+        <w:t>Date:   Mon Nov 11 12:19:20 2024 +0000</w:t>
+      </w:r>
+    </w:p>
+    <w:p>
+      <w:pPr>
+        <w:pStyle w:val="Code"/>
+      </w:pPr>
+    </w:p>
+    <w:p>
+      <w:pPr>
+        <w:pStyle w:val="Code"/>
+      </w:pPr>
+      <w:r>
+        <w:t xml:space="preserve">    Add files via upload</w:t>
+      </w:r>
+    </w:p>
+    <w:p>
+      <w:pPr>
+        <w:pStyle w:val="Code"/>
+      </w:pPr>
+    </w:p>
+    <w:p>
+      <w:pPr>
+        <w:pStyle w:val="Code"/>
+      </w:pPr>
+      <w:r>
+        <w:t>commit d3aaadb7cc368909ca18e7f6b650f0dcc67ebebc</w:t>
+      </w:r>
+    </w:p>
+    <w:p>
+      <w:pPr>
+        <w:pStyle w:val="Code"/>
+      </w:pPr>
+      <w:r>
+        <w:t>Author: tb24abi &lt;tb24abi@herts.ac.uk&gt;</w:t>
+      </w:r>
+    </w:p>
+    <w:p>
+      <w:pPr>
+        <w:pStyle w:val="Code"/>
+      </w:pPr>
+      <w:r>
+        <w:t>Date:   Mon Nov 11 12:17:54 2024 +0000</w:t>
+      </w:r>
+    </w:p>
+    <w:p>
+      <w:pPr>
+        <w:pStyle w:val="Code"/>
+      </w:pPr>
+    </w:p>
+    <w:p>
+      <w:pPr>
+        <w:pStyle w:val="Code"/>
+      </w:pPr>
+      <w:r>
+        <w:t xml:space="preserve">    RQ PPT - Tilak</w:t>
+      </w:r>
+    </w:p>
+    <w:p>
+      <w:pPr>
+        <w:pStyle w:val="Code"/>
+      </w:pPr>
+    </w:p>
+    <w:p>
+      <w:pPr>
+        <w:pStyle w:val="Code"/>
+      </w:pPr>
+      <w:r>
+        <w:t>commit 083c3d7bbe92ffdbd41c6ae13f59eb8d1ca6320c</w:t>
+      </w:r>
+    </w:p>
+    <w:p>
+      <w:pPr>
+        <w:pStyle w:val="Code"/>
+      </w:pPr>
+      <w:r>
+        <w:t>Author: tb24abi &lt;tb24abi@herts.ac.uk&gt;</w:t>
+      </w:r>
+    </w:p>
+    <w:p>
+      <w:pPr>
+        <w:pStyle w:val="Code"/>
+      </w:pPr>
+      <w:r>
+        <w:t>Date:   Mon Nov 11 12:17:09 2024 +0000</w:t>
+      </w:r>
+    </w:p>
+    <w:p>
+      <w:pPr>
+        <w:pStyle w:val="Code"/>
+      </w:pPr>
+    </w:p>
+    <w:p>
+      <w:pPr>
+        <w:pStyle w:val="Code"/>
+      </w:pPr>
+      <w:r>
+        <w:t xml:space="preserve">    Add files via upload</w:t>
+      </w:r>
+    </w:p>
+    <w:p>
+      <w:pPr>
+        <w:pStyle w:val="Code"/>
+      </w:pPr>
+    </w:p>
+    <w:p>
+      <w:pPr>
+        <w:pStyle w:val="Code"/>
+      </w:pPr>
+      <w:r>
+        <w:t>commit 31fff749c01daf7092ddf9858ccc382c63ce8f57</w:t>
+      </w:r>
+    </w:p>
+    <w:p>
+      <w:pPr>
+        <w:pStyle w:val="Code"/>
+      </w:pPr>
+      <w:r>
+        <w:t>Author: Abinaya Sri Arunkumar &lt;aa24abf@herts.ac.uk&gt;</w:t>
+      </w:r>
+    </w:p>
+    <w:p>
+      <w:pPr>
+        <w:pStyle w:val="Code"/>
+      </w:pPr>
+      <w:r>
+        <w:t>Date:   Mon Nov 11 00:41:17 2024 +0000</w:t>
+      </w:r>
+    </w:p>
+    <w:p>
+      <w:pPr>
+        <w:pStyle w:val="Code"/>
+      </w:pPr>
+    </w:p>
+    <w:p>
+      <w:pPr>
+        <w:pStyle w:val="Code"/>
+      </w:pPr>
+      <w:r>
+        <w:t xml:space="preserve">    Research Question PTT Changes - Abinaya</w:t>
+      </w:r>
+    </w:p>
+    <w:p>
+      <w:pPr>
+        <w:pStyle w:val="Code"/>
+      </w:pPr>
+    </w:p>
+    <w:p>
+      <w:pPr>
+        <w:pStyle w:val="Code"/>
+      </w:pPr>
+      <w:r>
+        <w:t>commit f5eaa7f815e68f9bcfdc1ca8068a81cc65d8b468</w:t>
+      </w:r>
+    </w:p>
+    <w:p>
+      <w:pPr>
+        <w:pStyle w:val="Code"/>
+      </w:pPr>
+      <w:r>
+        <w:t>Author: Abinaya Sri Arunkumar &lt;aa24abf@herts.ac.uk&gt;</w:t>
+      </w:r>
+    </w:p>
+    <w:p>
+      <w:pPr>
+        <w:pStyle w:val="Code"/>
+      </w:pPr>
+      <w:r>
+        <w:t>Date:   Mon Nov 11 00:25:23 2024 +0000</w:t>
+      </w:r>
+    </w:p>
+    <w:p>
+      <w:pPr>
+        <w:pStyle w:val="Code"/>
+      </w:pPr>
+    </w:p>
+    <w:p>
+      <w:pPr>
+        <w:pStyle w:val="Code"/>
+      </w:pPr>
+      <w:r>
+        <w:t xml:space="preserve">    SMA Calculations - Abinaya</w:t>
+      </w:r>
+    </w:p>
+    <w:p>
+      <w:pPr>
+        <w:pStyle w:val="Code"/>
+      </w:pPr>
+    </w:p>
+    <w:p>
+      <w:pPr>
+        <w:pStyle w:val="Code"/>
+      </w:pPr>
+      <w:r>
+        <w:t>commit a3fedeb14e047b08836971e1b479d579c4ad7eb9</w:t>
+      </w:r>
+    </w:p>
+    <w:p>
+      <w:pPr>
+        <w:pStyle w:val="Code"/>
+      </w:pPr>
+      <w:r>
+        <w:t>Author: Abinaya Sri Arunkumar &lt;aa24abf@herts.ac.uk&gt;</w:t>
+      </w:r>
+    </w:p>
+    <w:p>
+      <w:pPr>
+        <w:pStyle w:val="Code"/>
+      </w:pPr>
+      <w:r>
+        <w:t>Date:   Mon Nov 11 00:21:10 2024 +0000</w:t>
+      </w:r>
+    </w:p>
+    <w:p>
+      <w:pPr>
+        <w:pStyle w:val="Code"/>
+      </w:pPr>
+    </w:p>
+    <w:p>
+      <w:pPr>
+        <w:pStyle w:val="Code"/>
+      </w:pPr>
+      <w:r>
+        <w:t xml:space="preserve">    Website Links -Abinaya</w:t>
+      </w:r>
+    </w:p>
+    <w:p>
+      <w:pPr>
+        <w:pStyle w:val="Code"/>
+      </w:pPr>
+    </w:p>
+    <w:p>
+      <w:pPr>
+        <w:pStyle w:val="Code"/>
+      </w:pPr>
+      <w:r>
+        <w:t>commit 6d1535ba4b7ba060988e2216b55eaa881a84c230</w:t>
+      </w:r>
+    </w:p>
+    <w:p>
+      <w:pPr>
+        <w:pStyle w:val="Code"/>
+      </w:pPr>
+      <w:r>
+        <w:t xml:space="preserve">Author: john </w:t>
+      </w:r>
+      <w:proofErr w:type="spellStart"/>
+      <w:r>
+        <w:t>chris</w:t>
+      </w:r>
+      <w:proofErr w:type="spellEnd"/>
+      <w:r>
+        <w:t xml:space="preserve"> &lt;jy23aau@herts.ac.uk&gt;</w:t>
+      </w:r>
+    </w:p>
+    <w:p>
+      <w:pPr>
+        <w:pStyle w:val="Code"/>
+      </w:pPr>
+      <w:r>
+        <w:t>Date:   Mon Nov 11 00:12:30 2024 +0000</w:t>
+      </w:r>
+    </w:p>
+    <w:p>
+      <w:pPr>
+        <w:pStyle w:val="Code"/>
+      </w:pPr>
+    </w:p>
+    <w:p>
+      <w:pPr>
+        <w:pStyle w:val="Code"/>
+      </w:pPr>
+      <w:r>
+        <w:t xml:space="preserve">    Research PPT template - john</w:t>
+      </w:r>
+    </w:p>
+    <w:p>
+      <w:pPr>
+        <w:pStyle w:val="Code"/>
+      </w:pPr>
+    </w:p>
+    <w:p>
+      <w:pPr>
+        <w:pStyle w:val="Code"/>
+      </w:pPr>
+      <w:r>
+        <w:t>commit c5b8439b88cfb21e69d25d53247d32777cb4d7ab</w:t>
+      </w:r>
+    </w:p>
+    <w:p>
+      <w:pPr>
+        <w:pStyle w:val="Code"/>
+      </w:pPr>
+      <w:r>
+        <w:t>Author: Abinaya Sri Arunkumar &lt;aa24abf@herts.ac.uk&gt;</w:t>
+      </w:r>
+    </w:p>
+    <w:p>
+      <w:pPr>
+        <w:pStyle w:val="Code"/>
+      </w:pPr>
+      <w:r>
+        <w:t>Date:   Sun Nov 10 22:09:07 2024 +0000</w:t>
+      </w:r>
+    </w:p>
+    <w:p>
+      <w:pPr>
+        <w:pStyle w:val="Code"/>
+      </w:pPr>
+    </w:p>
+    <w:p>
+      <w:pPr>
+        <w:pStyle w:val="Code"/>
+      </w:pPr>
+      <w:r>
+        <w:t xml:space="preserve">    Add files via upload</w:t>
+      </w:r>
+    </w:p>
+    <w:p>
+      <w:pPr>
+        <w:pStyle w:val="Code"/>
+      </w:pPr>
+    </w:p>
+    <w:p>
+      <w:pPr>
+        <w:pStyle w:val="Code"/>
+      </w:pPr>
+      <w:r>
+        <w:t>commit 6a0a142e15355164c57bd1d54d03ecd5a4f80dc0</w:t>
+      </w:r>
+    </w:p>
+    <w:p>
+      <w:pPr>
+        <w:pStyle w:val="Code"/>
+      </w:pPr>
+      <w:r>
+        <w:t>Author: Abinaya Sri Arunkumar &lt;aa24abf@herts.ac.uk&gt;</w:t>
+      </w:r>
+    </w:p>
+    <w:p>
+      <w:pPr>
+        <w:pStyle w:val="Code"/>
+      </w:pPr>
+      <w:r>
+        <w:t>Date:   Tue Nov 5 15:30:34 2024 +0000</w:t>
+      </w:r>
+    </w:p>
+    <w:p>
+      <w:pPr>
+        <w:pStyle w:val="Code"/>
+      </w:pPr>
+    </w:p>
+    <w:p>
+      <w:pPr>
+        <w:pStyle w:val="Code"/>
+      </w:pPr>
+      <w:r>
+        <w:t xml:space="preserve">    Add files via upload</w:t>
       </w:r>
     </w:p>
     <w:p>
@@ -7372,7 +10611,7 @@
           <w:lang w:eastAsia="en-GB"/>
         </w:rPr>
         <w:pict w14:anchorId="2B1AE076">
-          <v:rect id="_x0000_i1034" style="width:0;height:1.5pt" o:hralign="center" o:hrstd="t" o:hr="t" fillcolor="#a0a0a0" stroked="f"/>
+          <v:rect id="_x0000_i1031" style="width:0;height:1.5pt" o:hralign="center" o:hrstd="t" o:hr="t" fillcolor="#a0a0a0" stroked="f"/>
         </w:pict>
       </w:r>
     </w:p>
@@ -9271,6 +12510,7 @@
   <w:style w:type="character" w:default="1" w:styleId="DefaultParagraphFont">
     <w:name w:val="Default Paragraph Font"/>
     <w:uiPriority w:val="1"/>
+    <w:semiHidden/>
     <w:unhideWhenUsed/>
   </w:style>
   <w:style w:type="table" w:default="1" w:styleId="TableNormal">

</xml_diff>

<commit_message>
More Changes - Final 2
</commit_message>
<xml_diff>
--- a/report (1).docx
+++ b/report (1).docx
@@ -3192,6 +3192,7 @@
       <w:r>
         <w:rPr>
           <w:rFonts w:ascii="Times New Roman" w:eastAsia="Times New Roman" w:hAnsi="Times New Roman" w:cs="Times New Roman"/>
+          <w:noProof/>
           <w:sz w:val="24"/>
           <w:szCs w:val="24"/>
           <w:lang w:eastAsia="en-GB"/>
@@ -4026,7 +4027,25 @@
           <w:szCs w:val="24"/>
           <w:lang w:eastAsia="en-GB"/>
         </w:rPr>
-        <w:t>Research has demonstrated the versatility of SMA as a tool for trend identification and risk reduction. A study found that using SMA as a trend indicator for main stock and real estate indices significantly reduced standard deviation and maximum drawdown, measures commonly used to assess investment risk</w:t>
+        <w:t xml:space="preserve">Research has demonstrated the versatility of SMA as a tool for trend identification and risk reduction. A study found that using SMA as a trend indicator for main stock and real estate indices </w:t>
+      </w:r>
+      <w:r>
+        <w:rPr>
+          <w:rFonts w:ascii="Times New Roman" w:eastAsia="Times New Roman" w:hAnsi="Times New Roman" w:cs="Times New Roman"/>
+          <w:sz w:val="24"/>
+          <w:szCs w:val="24"/>
+          <w:lang w:eastAsia="en-GB"/>
+        </w:rPr>
+        <w:t>notably</w:t>
+      </w:r>
+      <w:r>
+        <w:rPr>
+          <w:rFonts w:ascii="Times New Roman" w:eastAsia="Times New Roman" w:hAnsi="Times New Roman" w:cs="Times New Roman"/>
+          <w:sz w:val="24"/>
+          <w:szCs w:val="24"/>
+          <w:lang w:eastAsia="en-GB"/>
+        </w:rPr>
+        <w:t xml:space="preserve"> reduced standard deviation and maximum drawdown, measures commonly used to assess investment risk</w:t>
       </w:r>
       <w:r>
         <w:rPr>
@@ -4193,7 +4212,25 @@
           <w:szCs w:val="24"/>
           <w:lang w:eastAsia="en-GB"/>
         </w:rPr>
-        <w:t>Despite these advancements, there remains a significant gap in the literature concerning the specific application of SMA in combination with high-low price dynamics for individual stocks such as Hyundai’s. This study aims to address this gap by investigating the correlation between SMA signals and high-low price differences. Understanding this relationship is crucial for technical analysts and investors, as it could provide actionable insights for predicting market movements and refining trading strategies.</w:t>
+        <w:t xml:space="preserve">Despite these advancements, there remains a </w:t>
+      </w:r>
+      <w:r>
+        <w:rPr>
+          <w:rFonts w:ascii="Times New Roman" w:eastAsia="Times New Roman" w:hAnsi="Times New Roman" w:cs="Times New Roman"/>
+          <w:sz w:val="24"/>
+          <w:szCs w:val="24"/>
+          <w:lang w:eastAsia="en-GB"/>
+        </w:rPr>
+        <w:t>substantial</w:t>
+      </w:r>
+      <w:r>
+        <w:rPr>
+          <w:rFonts w:ascii="Times New Roman" w:eastAsia="Times New Roman" w:hAnsi="Times New Roman" w:cs="Times New Roman"/>
+          <w:sz w:val="24"/>
+          <w:szCs w:val="24"/>
+          <w:lang w:eastAsia="en-GB"/>
+        </w:rPr>
+        <w:t xml:space="preserve"> gap in the literature concerning the specific application of SMA in combination with high-low price dynamics for individual stocks such as Hyundai’s. This study aims to address this gap by investigating the correlation between SMA signals and high-low price differences. Understanding this relationship is crucial for technical analysts and investors, as it could provide actionable insights for predicting market movements and refining trading strategies.</w:t>
       </w:r>
       <w:r>
         <w:rPr>
@@ -4675,7 +4712,25 @@
           <w:szCs w:val="24"/>
           <w:lang w:eastAsia="en-GB"/>
         </w:rPr>
-        <w:t>reveals the frequency distribution of the differences between high and low prices. The data shows a strong concentration of smaller price differences, with fewer instances of larger differences. This right-skewed distribution is non-normal, as indicated by the tail stretching towards higher price differences. This skewness suggests the presence of outliers, potentially arising from significant market events or abnormal trading activity.</w:t>
+        <w:t xml:space="preserve">reveals the frequency distribution of the differences between high and low prices. The data shows a strong concentration of smaller price differences, with fewer instances of larger differences. This right-skewed distribution is non-normal, as indicated by the tail stretching towards higher price differences. This skewness suggests the presence of outliers, potentially arising from </w:t>
+      </w:r>
+      <w:r>
+        <w:rPr>
+          <w:rFonts w:ascii="Times New Roman" w:eastAsia="Times New Roman" w:hAnsi="Times New Roman" w:cs="Times New Roman"/>
+          <w:sz w:val="24"/>
+          <w:szCs w:val="24"/>
+          <w:lang w:eastAsia="en-GB"/>
+        </w:rPr>
+        <w:t>substantial</w:t>
+      </w:r>
+      <w:r>
+        <w:rPr>
+          <w:rFonts w:ascii="Times New Roman" w:eastAsia="Times New Roman" w:hAnsi="Times New Roman" w:cs="Times New Roman"/>
+          <w:sz w:val="24"/>
+          <w:szCs w:val="24"/>
+          <w:lang w:eastAsia="en-GB"/>
+        </w:rPr>
+        <w:t xml:space="preserve"> market events or abnormal trading activity.</w:t>
       </w:r>
     </w:p>
     <w:p>
@@ -4956,7 +5011,25 @@
           <w:szCs w:val="24"/>
           <w:lang w:eastAsia="en-GB"/>
         </w:rPr>
-        <w:t>However, the spread of data points around the regression line is considerable, indicating variability in the relationship. The presence of outliers, visible as points deviating significantly from the general trend, further emphasizes the complexity of the relationship. This variability necessitates robust statistical methods that can handle such irregularities without being unduly influenced by extreme values.</w:t>
+        <w:t xml:space="preserve">However, the spread of data points around the regression line is considerable, indicating variability in the relationship. The presence of outliers, visible as points deviating </w:t>
+      </w:r>
+      <w:r>
+        <w:rPr>
+          <w:rFonts w:ascii="Times New Roman" w:eastAsia="Times New Roman" w:hAnsi="Times New Roman" w:cs="Times New Roman"/>
+          <w:sz w:val="24"/>
+          <w:szCs w:val="24"/>
+          <w:lang w:eastAsia="en-GB"/>
+        </w:rPr>
+        <w:t>considerably</w:t>
+      </w:r>
+      <w:r>
+        <w:rPr>
+          <w:rFonts w:ascii="Times New Roman" w:eastAsia="Times New Roman" w:hAnsi="Times New Roman" w:cs="Times New Roman"/>
+          <w:sz w:val="24"/>
+          <w:szCs w:val="24"/>
+          <w:lang w:eastAsia="en-GB"/>
+        </w:rPr>
+        <w:t xml:space="preserve"> from the general trend, further emphasizes the complexity of the relationship. This variability necessitates robust statistical methods that can handle such irregularities without being unduly influenced by extreme values.</w:t>
       </w:r>
     </w:p>
     <w:p>
@@ -5769,7 +5842,25 @@
           <w:szCs w:val="24"/>
           <w:lang w:eastAsia="en-GB"/>
         </w:rPr>
-        <w:t>he analysis yielded a rho value of 0.408, which suggests a moderate positive correlation. This means that, generally, as the SMA of closing prices increases, there is a tendency for the high-low price difference to increase as well. The associated p-value was less than 2.2e-16, indicating that this result is statistically significant and highly unlikely to be due to random chance.</w:t>
+        <w:t xml:space="preserve">he analysis yielded a rho value of 0.408, which suggests a moderate positive correlation. This means that, generally, as the SMA of closing prices increases, there is a tendency for the high-low price difference to increase as well. The associated p-value was less than 2.2e-16, indicating that this result is statistically </w:t>
+      </w:r>
+      <w:r>
+        <w:rPr>
+          <w:rFonts w:ascii="Times New Roman" w:eastAsia="Times New Roman" w:hAnsi="Times New Roman" w:cs="Times New Roman"/>
+          <w:sz w:val="24"/>
+          <w:szCs w:val="24"/>
+          <w:lang w:eastAsia="en-GB"/>
+        </w:rPr>
+        <w:t>important</w:t>
+      </w:r>
+      <w:r>
+        <w:rPr>
+          <w:rFonts w:ascii="Times New Roman" w:eastAsia="Times New Roman" w:hAnsi="Times New Roman" w:cs="Times New Roman"/>
+          <w:sz w:val="24"/>
+          <w:szCs w:val="24"/>
+          <w:lang w:eastAsia="en-GB"/>
+        </w:rPr>
+        <w:t xml:space="preserve"> and highly unlikely to be due to random chance.</w:t>
       </w:r>
     </w:p>
     <w:p>
@@ -5965,7 +6056,25 @@
           <w:lang w:eastAsia="en-GB"/>
         </w:rPr>
         <w:lastRenderedPageBreak/>
-        <w:t>This relationship is not only statistically significant but also relevant for traders and analysts. It implies that the SMA could be a useful tool for predicting changes in price volatility. For instance, if an increasing SMA trend is observed, it may signal that the stock is experiencing broader price swings, which could influence decisions on when to buy or sell.</w:t>
+        <w:t xml:space="preserve">This relationship is not only statistically </w:t>
+      </w:r>
+      <w:r>
+        <w:rPr>
+          <w:rFonts w:ascii="Times New Roman" w:eastAsia="Times New Roman" w:hAnsi="Times New Roman" w:cs="Times New Roman"/>
+          <w:sz w:val="24"/>
+          <w:szCs w:val="24"/>
+          <w:lang w:eastAsia="en-GB"/>
+        </w:rPr>
+        <w:t>meaningful</w:t>
+      </w:r>
+      <w:r>
+        <w:rPr>
+          <w:rFonts w:ascii="Times New Roman" w:eastAsia="Times New Roman" w:hAnsi="Times New Roman" w:cs="Times New Roman"/>
+          <w:sz w:val="24"/>
+          <w:szCs w:val="24"/>
+          <w:lang w:eastAsia="en-GB"/>
+        </w:rPr>
+        <w:t xml:space="preserve"> but also relevant for traders and analysts. It implies that the SMA could be a useful tool for predicting changes in price volatility. For instance, if an increasing SMA trend is observed, it may signal that the stock is experiencing broader price swings, which could influence decisions on when to buy or sell.</w:t>
       </w:r>
     </w:p>
     <w:p>
@@ -6150,7 +6259,25 @@
           <w:szCs w:val="24"/>
           <w:lang w:eastAsia="en-GB"/>
         </w:rPr>
-        <w:t xml:space="preserve">Additionally, we discovered a statistically significant positive correlation between the SMA of closing prices and </w:t>
+        <w:t xml:space="preserve">Additionally, we discovered a statistically </w:t>
+      </w:r>
+      <w:r>
+        <w:rPr>
+          <w:rFonts w:ascii="Times New Roman" w:eastAsia="Times New Roman" w:hAnsi="Times New Roman" w:cs="Times New Roman"/>
+          <w:sz w:val="24"/>
+          <w:szCs w:val="24"/>
+          <w:lang w:eastAsia="en-GB"/>
+        </w:rPr>
+        <w:t>substantial</w:t>
+      </w:r>
+      <w:r>
+        <w:rPr>
+          <w:rFonts w:ascii="Times New Roman" w:eastAsia="Times New Roman" w:hAnsi="Times New Roman" w:cs="Times New Roman"/>
+          <w:sz w:val="24"/>
+          <w:szCs w:val="24"/>
+          <w:lang w:eastAsia="en-GB"/>
+        </w:rPr>
+        <w:t xml:space="preserve"> positive correlation between the SMA of closing prices and </w:t>
       </w:r>
       <w:r>
         <w:rPr>
@@ -6461,7 +6588,25 @@
           <w:szCs w:val="24"/>
           <w:lang w:eastAsia="en-GB"/>
         </w:rPr>
-        <w:t>While our findings highlight significant correlations, they are not the sole determinants of stock performance. Other factors like company announcements, global market conditions, and investor sentiment also play crucial roles. Future research could integrate these external factors to build more robust predictive models.</w:t>
+        <w:t xml:space="preserve">While our findings highlight </w:t>
+      </w:r>
+      <w:r>
+        <w:rPr>
+          <w:rFonts w:ascii="Times New Roman" w:eastAsia="Times New Roman" w:hAnsi="Times New Roman" w:cs="Times New Roman"/>
+          <w:sz w:val="24"/>
+          <w:szCs w:val="24"/>
+          <w:lang w:eastAsia="en-GB"/>
+        </w:rPr>
+        <w:t>noteworthy</w:t>
+      </w:r>
+      <w:r>
+        <w:rPr>
+          <w:rFonts w:ascii="Times New Roman" w:eastAsia="Times New Roman" w:hAnsi="Times New Roman" w:cs="Times New Roman"/>
+          <w:sz w:val="24"/>
+          <w:szCs w:val="24"/>
+          <w:lang w:eastAsia="en-GB"/>
+        </w:rPr>
+        <w:t xml:space="preserve"> correlations, they are not the sole determinants of stock performance. Other factors like company announcements, global market conditions, and investor sentiment also play crucial roles. Future research could integrate these external factors to build more robust predictive models.</w:t>
       </w:r>
     </w:p>
     <w:p>
@@ -10170,6 +10315,7 @@
         <w:docPartUnique/>
       </w:docPartObj>
     </w:sdtPr>
+    <w:sdtEndPr/>
     <w:sdtContent>
       <w:p>
         <w:pPr>

</xml_diff>

<commit_message>
Hopefully Final of Final
</commit_message>
<xml_diff>
--- a/report (1).docx
+++ b/report (1).docx
@@ -1119,45 +1119,7 @@
           <w:szCs w:val="24"/>
           <w:lang w:eastAsia="en-GB"/>
         </w:rPr>
-        <w:t>Conclusions</w:t>
-      </w:r>
-      <w:r>
-        <w:rPr>
-          <w:rFonts w:ascii="Times New Roman" w:eastAsia="Times New Roman" w:hAnsi="Times New Roman" w:cs="Times New Roman"/>
-          <w:sz w:val="24"/>
-          <w:szCs w:val="24"/>
-          <w:lang w:eastAsia="en-GB"/>
-        </w:rPr>
-        <w:br/>
-        <w:t xml:space="preserve">6.1. </w:t>
-      </w:r>
-      <w:r>
-        <w:rPr>
-          <w:rFonts w:ascii="Times New Roman" w:eastAsia="Times New Roman" w:hAnsi="Times New Roman" w:cs="Times New Roman"/>
-          <w:sz w:val="24"/>
-          <w:szCs w:val="24"/>
-          <w:lang w:eastAsia="en-GB"/>
-        </w:rPr>
-        <w:t>Key Findings</w:t>
-      </w:r>
-      <w:r>
-        <w:rPr>
-          <w:rFonts w:ascii="Times New Roman" w:eastAsia="Times New Roman" w:hAnsi="Times New Roman" w:cs="Times New Roman"/>
-          <w:sz w:val="24"/>
-          <w:szCs w:val="24"/>
-          <w:lang w:eastAsia="en-GB"/>
-        </w:rPr>
-        <w:br/>
-        <w:t xml:space="preserve">6.2. </w:t>
-      </w:r>
-      <w:r>
-        <w:rPr>
-          <w:rFonts w:ascii="Times New Roman" w:eastAsia="Times New Roman" w:hAnsi="Times New Roman" w:cs="Times New Roman"/>
-          <w:sz w:val="24"/>
-          <w:szCs w:val="24"/>
-          <w:lang w:eastAsia="en-GB"/>
-        </w:rPr>
-        <w:t>What This Means for Investors</w:t>
+        <w:t>Evaluation</w:t>
       </w:r>
     </w:p>
     <w:p>
@@ -1178,62 +1140,91 @@
           <w:szCs w:val="24"/>
           <w:lang w:eastAsia="en-GB"/>
         </w:rPr>
-        <w:t>6.3.</w:t>
-      </w:r>
-      <w:r>
-        <w:rPr>
-          <w:rFonts w:ascii="Times New Roman" w:eastAsia="Times New Roman" w:hAnsi="Times New Roman" w:cs="Times New Roman"/>
-          <w:sz w:val="24"/>
-          <w:szCs w:val="24"/>
-          <w:lang w:eastAsia="en-GB"/>
-        </w:rPr>
-        <w:t xml:space="preserve"> </w:t>
-      </w:r>
-      <w:r>
-        <w:rPr>
-          <w:rFonts w:ascii="Times New Roman" w:eastAsia="Times New Roman" w:hAnsi="Times New Roman" w:cs="Times New Roman"/>
-          <w:sz w:val="24"/>
-          <w:szCs w:val="24"/>
-          <w:lang w:eastAsia="en-GB"/>
-        </w:rPr>
-        <w:t>Implications and Future Directions</w:t>
-      </w:r>
-      <w:r>
-        <w:rPr>
-          <w:rFonts w:ascii="Times New Roman" w:eastAsia="Times New Roman" w:hAnsi="Times New Roman" w:cs="Times New Roman"/>
-          <w:sz w:val="24"/>
-          <w:szCs w:val="24"/>
-          <w:lang w:eastAsia="en-GB"/>
-        </w:rPr>
-        <w:br/>
-        <w:t>6.</w:t>
-      </w:r>
-      <w:r>
-        <w:rPr>
-          <w:rFonts w:ascii="Times New Roman" w:eastAsia="Times New Roman" w:hAnsi="Times New Roman" w:cs="Times New Roman"/>
-          <w:sz w:val="24"/>
-          <w:szCs w:val="24"/>
-          <w:lang w:eastAsia="en-GB"/>
-        </w:rPr>
-        <w:t>4</w:t>
-      </w:r>
-      <w:r>
-        <w:rPr>
-          <w:rFonts w:ascii="Times New Roman" w:eastAsia="Times New Roman" w:hAnsi="Times New Roman" w:cs="Times New Roman"/>
-          <w:sz w:val="24"/>
-          <w:szCs w:val="24"/>
-          <w:lang w:eastAsia="en-GB"/>
-        </w:rPr>
-        <w:t xml:space="preserve">. </w:t>
-      </w:r>
-      <w:r>
-        <w:rPr>
-          <w:rFonts w:ascii="Times New Roman" w:eastAsia="Times New Roman" w:hAnsi="Times New Roman" w:cs="Times New Roman"/>
-          <w:sz w:val="24"/>
-          <w:szCs w:val="24"/>
-          <w:lang w:eastAsia="en-GB"/>
-        </w:rPr>
-        <w:t>Concluding Remarks</w:t>
+        <w:t>5.1. What Went Well</w:t>
+      </w:r>
+    </w:p>
+    <w:p>
+      <w:pPr>
+        <w:spacing w:after="0" w:line="240" w:lineRule="auto"/>
+        <w:ind w:left="720"/>
+        <w:rPr>
+          <w:rFonts w:ascii="Times New Roman" w:eastAsia="Times New Roman" w:hAnsi="Times New Roman" w:cs="Times New Roman"/>
+          <w:sz w:val="24"/>
+          <w:szCs w:val="24"/>
+          <w:lang w:eastAsia="en-GB"/>
+        </w:rPr>
+      </w:pPr>
+      <w:r>
+        <w:rPr>
+          <w:rFonts w:ascii="Times New Roman" w:eastAsia="Times New Roman" w:hAnsi="Times New Roman" w:cs="Times New Roman"/>
+          <w:sz w:val="24"/>
+          <w:szCs w:val="24"/>
+          <w:lang w:eastAsia="en-GB"/>
+        </w:rPr>
+        <w:t>5.2. Points for Improvement</w:t>
+      </w:r>
+    </w:p>
+    <w:p>
+      <w:pPr>
+        <w:spacing w:after="0" w:line="240" w:lineRule="auto"/>
+        <w:ind w:left="720"/>
+        <w:rPr>
+          <w:rFonts w:ascii="Times New Roman" w:eastAsia="Times New Roman" w:hAnsi="Times New Roman" w:cs="Times New Roman"/>
+          <w:sz w:val="24"/>
+          <w:szCs w:val="24"/>
+          <w:lang w:eastAsia="en-GB"/>
+        </w:rPr>
+      </w:pPr>
+      <w:r>
+        <w:rPr>
+          <w:rFonts w:ascii="Times New Roman" w:eastAsia="Times New Roman" w:hAnsi="Times New Roman" w:cs="Times New Roman"/>
+          <w:sz w:val="24"/>
+          <w:szCs w:val="24"/>
+          <w:lang w:eastAsia="en-GB"/>
+        </w:rPr>
+        <w:t>5.3. Group’s Time Management</w:t>
+      </w:r>
+    </w:p>
+    <w:p>
+      <w:pPr>
+        <w:spacing w:after="0" w:line="240" w:lineRule="auto"/>
+        <w:ind w:left="720"/>
+        <w:rPr>
+          <w:rFonts w:ascii="Times New Roman" w:eastAsia="Times New Roman" w:hAnsi="Times New Roman" w:cs="Times New Roman"/>
+          <w:sz w:val="24"/>
+          <w:szCs w:val="24"/>
+          <w:lang w:eastAsia="en-GB"/>
+        </w:rPr>
+      </w:pPr>
+      <w:r>
+        <w:rPr>
+          <w:rFonts w:ascii="Times New Roman" w:eastAsia="Times New Roman" w:hAnsi="Times New Roman" w:cs="Times New Roman"/>
+          <w:sz w:val="24"/>
+          <w:szCs w:val="24"/>
+          <w:lang w:eastAsia="en-GB"/>
+        </w:rPr>
+        <w:t>5.4. Project’s Overall Judgement</w:t>
+      </w:r>
+    </w:p>
+    <w:p>
+      <w:pPr>
+        <w:spacing w:after="0" w:line="240" w:lineRule="auto"/>
+        <w:ind w:left="720"/>
+        <w:rPr>
+          <w:rFonts w:ascii="Times New Roman" w:eastAsia="Times New Roman" w:hAnsi="Times New Roman" w:cs="Times New Roman"/>
+          <w:sz w:val="24"/>
+          <w:szCs w:val="24"/>
+          <w:lang w:eastAsia="en-GB"/>
+        </w:rPr>
+      </w:pPr>
+      <w:r>
+        <w:rPr>
+          <w:rFonts w:ascii="Times New Roman" w:eastAsia="Times New Roman" w:hAnsi="Times New Roman" w:cs="Times New Roman"/>
+          <w:sz w:val="24"/>
+          <w:szCs w:val="24"/>
+          <w:lang w:eastAsia="en-GB"/>
+        </w:rPr>
+        <w:t>5.5. Changes to the Group Since Assignment 1</w:t>
       </w:r>
     </w:p>
     <w:p>
@@ -1242,7 +1233,147 @@
           <w:ilvl w:val="0"/>
           <w:numId w:val="2"/>
         </w:numPr>
-        <w:spacing w:before="100" w:beforeAutospacing="1" w:after="100" w:afterAutospacing="1" w:line="240" w:lineRule="auto"/>
+        <w:spacing w:after="0" w:line="240" w:lineRule="auto"/>
+        <w:rPr>
+          <w:rFonts w:ascii="Times New Roman" w:eastAsia="Times New Roman" w:hAnsi="Times New Roman" w:cs="Times New Roman"/>
+          <w:sz w:val="24"/>
+          <w:szCs w:val="24"/>
+          <w:lang w:eastAsia="en-GB"/>
+        </w:rPr>
+      </w:pPr>
+      <w:r>
+        <w:rPr>
+          <w:rFonts w:ascii="Times New Roman" w:eastAsia="Times New Roman" w:hAnsi="Times New Roman" w:cs="Times New Roman"/>
+          <w:b/>
+          <w:bCs/>
+          <w:sz w:val="24"/>
+          <w:szCs w:val="24"/>
+          <w:lang w:eastAsia="en-GB"/>
+        </w:rPr>
+        <w:t>Conclusions</w:t>
+      </w:r>
+      <w:r>
+        <w:rPr>
+          <w:rFonts w:ascii="Times New Roman" w:eastAsia="Times New Roman" w:hAnsi="Times New Roman" w:cs="Times New Roman"/>
+          <w:sz w:val="24"/>
+          <w:szCs w:val="24"/>
+          <w:lang w:eastAsia="en-GB"/>
+        </w:rPr>
+        <w:br/>
+        <w:t xml:space="preserve">6.1. </w:t>
+      </w:r>
+      <w:r>
+        <w:rPr>
+          <w:rFonts w:ascii="Times New Roman" w:eastAsia="Times New Roman" w:hAnsi="Times New Roman" w:cs="Times New Roman"/>
+          <w:sz w:val="24"/>
+          <w:szCs w:val="24"/>
+          <w:lang w:eastAsia="en-GB"/>
+        </w:rPr>
+        <w:t>Key Findings</w:t>
+      </w:r>
+      <w:r>
+        <w:rPr>
+          <w:rFonts w:ascii="Times New Roman" w:eastAsia="Times New Roman" w:hAnsi="Times New Roman" w:cs="Times New Roman"/>
+          <w:sz w:val="24"/>
+          <w:szCs w:val="24"/>
+          <w:lang w:eastAsia="en-GB"/>
+        </w:rPr>
+        <w:br/>
+        <w:t xml:space="preserve">6.2. </w:t>
+      </w:r>
+      <w:r>
+        <w:rPr>
+          <w:rFonts w:ascii="Times New Roman" w:eastAsia="Times New Roman" w:hAnsi="Times New Roman" w:cs="Times New Roman"/>
+          <w:sz w:val="24"/>
+          <w:szCs w:val="24"/>
+          <w:lang w:eastAsia="en-GB"/>
+        </w:rPr>
+        <w:t>What This Means for Investors</w:t>
+      </w:r>
+    </w:p>
+    <w:p>
+      <w:pPr>
+        <w:spacing w:after="0" w:line="240" w:lineRule="auto"/>
+        <w:ind w:left="720"/>
+        <w:rPr>
+          <w:rFonts w:ascii="Times New Roman" w:eastAsia="Times New Roman" w:hAnsi="Times New Roman" w:cs="Times New Roman"/>
+          <w:sz w:val="24"/>
+          <w:szCs w:val="24"/>
+          <w:lang w:eastAsia="en-GB"/>
+        </w:rPr>
+      </w:pPr>
+      <w:r>
+        <w:rPr>
+          <w:rFonts w:ascii="Times New Roman" w:eastAsia="Times New Roman" w:hAnsi="Times New Roman" w:cs="Times New Roman"/>
+          <w:sz w:val="24"/>
+          <w:szCs w:val="24"/>
+          <w:lang w:eastAsia="en-GB"/>
+        </w:rPr>
+        <w:t>6.3.</w:t>
+      </w:r>
+      <w:r>
+        <w:rPr>
+          <w:rFonts w:ascii="Times New Roman" w:eastAsia="Times New Roman" w:hAnsi="Times New Roman" w:cs="Times New Roman"/>
+          <w:sz w:val="24"/>
+          <w:szCs w:val="24"/>
+          <w:lang w:eastAsia="en-GB"/>
+        </w:rPr>
+        <w:t xml:space="preserve"> </w:t>
+      </w:r>
+      <w:r>
+        <w:rPr>
+          <w:rFonts w:ascii="Times New Roman" w:eastAsia="Times New Roman" w:hAnsi="Times New Roman" w:cs="Times New Roman"/>
+          <w:sz w:val="24"/>
+          <w:szCs w:val="24"/>
+          <w:lang w:eastAsia="en-GB"/>
+        </w:rPr>
+        <w:t>Implications and Future Directions</w:t>
+      </w:r>
+      <w:r>
+        <w:rPr>
+          <w:rFonts w:ascii="Times New Roman" w:eastAsia="Times New Roman" w:hAnsi="Times New Roman" w:cs="Times New Roman"/>
+          <w:sz w:val="24"/>
+          <w:szCs w:val="24"/>
+          <w:lang w:eastAsia="en-GB"/>
+        </w:rPr>
+        <w:br/>
+        <w:t>6.</w:t>
+      </w:r>
+      <w:r>
+        <w:rPr>
+          <w:rFonts w:ascii="Times New Roman" w:eastAsia="Times New Roman" w:hAnsi="Times New Roman" w:cs="Times New Roman"/>
+          <w:sz w:val="24"/>
+          <w:szCs w:val="24"/>
+          <w:lang w:eastAsia="en-GB"/>
+        </w:rPr>
+        <w:t>4</w:t>
+      </w:r>
+      <w:r>
+        <w:rPr>
+          <w:rFonts w:ascii="Times New Roman" w:eastAsia="Times New Roman" w:hAnsi="Times New Roman" w:cs="Times New Roman"/>
+          <w:sz w:val="24"/>
+          <w:szCs w:val="24"/>
+          <w:lang w:eastAsia="en-GB"/>
+        </w:rPr>
+        <w:t xml:space="preserve">. </w:t>
+      </w:r>
+      <w:r>
+        <w:rPr>
+          <w:rFonts w:ascii="Times New Roman" w:eastAsia="Times New Roman" w:hAnsi="Times New Roman" w:cs="Times New Roman"/>
+          <w:sz w:val="24"/>
+          <w:szCs w:val="24"/>
+          <w:lang w:eastAsia="en-GB"/>
+        </w:rPr>
+        <w:t>Concluding Remarks</w:t>
+      </w:r>
+    </w:p>
+    <w:p>
+      <w:pPr>
+        <w:numPr>
+          <w:ilvl w:val="0"/>
+          <w:numId w:val="2"/>
+        </w:numPr>
+        <w:spacing w:after="100" w:afterAutospacing="1" w:line="240" w:lineRule="auto"/>
         <w:rPr>
           <w:rFonts w:ascii="Times New Roman" w:eastAsia="Times New Roman" w:hAnsi="Times New Roman" w:cs="Times New Roman"/>
           <w:sz w:val="24"/>
@@ -2377,7 +2508,52 @@
                   <w:szCs w:val="24"/>
                   <w:lang w:eastAsia="en-GB"/>
                 </w:rPr>
-                <m:t>i=t-n+1</m:t>
+                <m:t>i</m:t>
+              </m:r>
+              <m:r>
+                <w:rPr>
+                  <w:rFonts w:ascii="Cambria Math" w:eastAsia="Times New Roman" w:hAnsi="Cambria Math" w:cs="Times New Roman"/>
+                  <w:sz w:val="24"/>
+                  <w:szCs w:val="24"/>
+                  <w:lang w:eastAsia="en-GB"/>
+                </w:rPr>
+                <m:t>=</m:t>
+              </m:r>
+              <m:r>
+                <w:rPr>
+                  <w:rFonts w:ascii="Cambria Math" w:eastAsia="Times New Roman" w:hAnsi="Cambria Math" w:cs="Times New Roman"/>
+                  <w:sz w:val="24"/>
+                  <w:szCs w:val="24"/>
+                  <w:lang w:eastAsia="en-GB"/>
+                </w:rPr>
+                <m:t>t</m:t>
+              </m:r>
+              <m:r>
+                <w:rPr>
+                  <w:rFonts w:ascii="Cambria Math" w:eastAsia="Times New Roman" w:hAnsi="Cambria Math" w:cs="Times New Roman"/>
+                  <w:sz w:val="24"/>
+                  <w:szCs w:val="24"/>
+                  <w:lang w:eastAsia="en-GB"/>
+                </w:rPr>
+                <m:t>-</m:t>
+              </m:r>
+              <m:r>
+                <w:rPr>
+                  <w:rFonts w:ascii="Cambria Math" w:eastAsia="Times New Roman" w:hAnsi="Cambria Math" w:cs="Times New Roman"/>
+                  <w:sz w:val="24"/>
+                  <w:szCs w:val="24"/>
+                  <w:lang w:eastAsia="en-GB"/>
+                </w:rPr>
+                <m:t>n</m:t>
+              </m:r>
+              <m:r>
+                <w:rPr>
+                  <w:rFonts w:ascii="Cambria Math" w:eastAsia="Times New Roman" w:hAnsi="Cambria Math" w:cs="Times New Roman"/>
+                  <w:sz w:val="24"/>
+                  <w:szCs w:val="24"/>
+                  <w:lang w:eastAsia="en-GB"/>
+                </w:rPr>
+                <m:t>+1</m:t>
               </m:r>
             </m:sub>
             <m:sup>
@@ -2709,8 +2885,19 @@
           <w:szCs w:val="24"/>
           <w:lang w:eastAsia="en-GB"/>
         </w:rPr>
-        <w:t>: The current time period</w:t>
-      </w:r>
+        <w:t xml:space="preserve">: The current </w:t>
+      </w:r>
+      <w:proofErr w:type="gramStart"/>
+      <w:r>
+        <w:rPr>
+          <w:rFonts w:ascii="Times New Roman" w:eastAsia="Times New Roman" w:hAnsi="Times New Roman" w:cs="Times New Roman"/>
+          <w:sz w:val="24"/>
+          <w:szCs w:val="24"/>
+          <w:lang w:eastAsia="en-GB"/>
+        </w:rPr>
+        <w:t>time period</w:t>
+      </w:r>
+      <w:proofErr w:type="gramEnd"/>
       <w:r>
         <w:rPr>
           <w:rFonts w:ascii="Times New Roman" w:eastAsia="Times New Roman" w:hAnsi="Times New Roman" w:cs="Times New Roman"/>
@@ -2860,7 +3047,25 @@
                   <w:szCs w:val="24"/>
                   <w:lang w:eastAsia="en-GB"/>
                 </w:rPr>
-                <m:t>high</m:t>
+                <m:t>h</m:t>
+              </m:r>
+              <m:r>
+                <w:rPr>
+                  <w:rFonts w:ascii="Cambria Math" w:eastAsia="Times New Roman" w:hAnsi="Cambria Math" w:cs="Times New Roman"/>
+                  <w:sz w:val="24"/>
+                  <w:szCs w:val="24"/>
+                  <w:lang w:eastAsia="en-GB"/>
+                </w:rPr>
+                <m:t>ig</m:t>
+              </m:r>
+              <m:r>
+                <w:rPr>
+                  <w:rFonts w:ascii="Cambria Math" w:eastAsia="Times New Roman" w:hAnsi="Cambria Math" w:cs="Times New Roman"/>
+                  <w:sz w:val="24"/>
+                  <w:szCs w:val="24"/>
+                  <w:lang w:eastAsia="en-GB"/>
+                </w:rPr>
+                <m:t>h</m:t>
               </m:r>
             </m:e>
             <m:sub>
@@ -3064,7 +3269,25 @@
                 <w:szCs w:val="24"/>
                 <w:lang w:eastAsia="en-GB"/>
               </w:rPr>
-              <m:t>high</m:t>
+              <m:t>h</m:t>
+            </m:r>
+            <m:r>
+              <w:rPr>
+                <w:rFonts w:ascii="Cambria Math" w:eastAsia="Times New Roman" w:hAnsi="Cambria Math" w:cs="Times New Roman"/>
+                <w:sz w:val="24"/>
+                <w:szCs w:val="24"/>
+                <w:lang w:eastAsia="en-GB"/>
+              </w:rPr>
+              <m:t>ig</m:t>
+            </m:r>
+            <m:r>
+              <w:rPr>
+                <w:rFonts w:ascii="Cambria Math" w:eastAsia="Times New Roman" w:hAnsi="Cambria Math" w:cs="Times New Roman"/>
+                <w:sz w:val="24"/>
+                <w:szCs w:val="24"/>
+                <w:lang w:eastAsia="en-GB"/>
+              </w:rPr>
+              <m:t>h</m:t>
             </m:r>
           </m:e>
           <m:sub>
@@ -3237,7 +3460,27 @@
           <w:szCs w:val="24"/>
           <w:lang w:eastAsia="en-GB"/>
         </w:rPr>
-        <w:t xml:space="preserve">: The current time period. </w:t>
+        <w:t xml:space="preserve">: The current </w:t>
+      </w:r>
+      <w:proofErr w:type="gramStart"/>
+      <w:r>
+        <w:rPr>
+          <w:rFonts w:ascii="Times New Roman" w:eastAsia="Times New Roman" w:hAnsi="Times New Roman" w:cs="Times New Roman"/>
+          <w:sz w:val="24"/>
+          <w:szCs w:val="24"/>
+          <w:lang w:eastAsia="en-GB"/>
+        </w:rPr>
+        <w:t>time period</w:t>
+      </w:r>
+      <w:proofErr w:type="gramEnd"/>
+      <w:r>
+        <w:rPr>
+          <w:rFonts w:ascii="Times New Roman" w:eastAsia="Times New Roman" w:hAnsi="Times New Roman" w:cs="Times New Roman"/>
+          <w:sz w:val="24"/>
+          <w:szCs w:val="24"/>
+          <w:lang w:eastAsia="en-GB"/>
+        </w:rPr>
+        <w:t xml:space="preserve">. </w:t>
       </w:r>
     </w:p>
     <w:p>
@@ -3563,7 +3806,7 @@
           <w:szCs w:val="24"/>
           <w:lang w:eastAsia="en-GB"/>
         </w:rPr>
-        <w:t xml:space="preserve">the Simple Moving Average of Closing Prices </w:t>
+        <w:t>the Simple Moving Average</w:t>
       </w:r>
       <w:r>
         <w:rPr>
@@ -3576,7 +3819,87 @@
           <w:szCs w:val="24"/>
           <w:lang w:eastAsia="en-GB"/>
         </w:rPr>
-        <w:t>in Hyundai’s stock data?”</w:t>
+        <w:t xml:space="preserve"> (SMA)</w:t>
+      </w:r>
+      <w:r>
+        <w:rPr>
+          <w:rFonts w:ascii="Times New Roman" w:eastAsia="Times New Roman" w:hAnsi="Times New Roman" w:cs="Times New Roman"/>
+          <w:b/>
+          <w:bCs/>
+          <w:i/>
+          <w:iCs/>
+          <w:sz w:val="24"/>
+          <w:szCs w:val="24"/>
+          <w:lang w:eastAsia="en-GB"/>
+        </w:rPr>
+        <w:t xml:space="preserve"> of Closing </w:t>
+      </w:r>
+      <w:proofErr w:type="gramStart"/>
+      <w:r>
+        <w:rPr>
+          <w:rFonts w:ascii="Times New Roman" w:eastAsia="Times New Roman" w:hAnsi="Times New Roman" w:cs="Times New Roman"/>
+          <w:b/>
+          <w:bCs/>
+          <w:i/>
+          <w:iCs/>
+          <w:sz w:val="24"/>
+          <w:szCs w:val="24"/>
+          <w:lang w:eastAsia="en-GB"/>
+        </w:rPr>
+        <w:t>Prices</w:t>
+      </w:r>
+      <w:r>
+        <w:rPr>
+          <w:rFonts w:ascii="Times New Roman" w:eastAsia="Times New Roman" w:hAnsi="Times New Roman" w:cs="Times New Roman"/>
+          <w:b/>
+          <w:bCs/>
+          <w:i/>
+          <w:iCs/>
+          <w:sz w:val="24"/>
+          <w:szCs w:val="24"/>
+          <w:lang w:eastAsia="en-GB"/>
+        </w:rPr>
+        <w:t xml:space="preserve"> </w:t>
+      </w:r>
+      <w:r>
+        <w:rPr>
+          <w:rFonts w:ascii="Times New Roman" w:eastAsia="Times New Roman" w:hAnsi="Times New Roman" w:cs="Times New Roman"/>
+          <w:b/>
+          <w:bCs/>
+          <w:i/>
+          <w:iCs/>
+          <w:sz w:val="24"/>
+          <w:szCs w:val="24"/>
+          <w:lang w:eastAsia="en-GB"/>
+        </w:rPr>
+        <w:t xml:space="preserve"> </w:t>
+      </w:r>
+      <w:r>
+        <w:rPr>
+          <w:rFonts w:ascii="Times New Roman" w:eastAsia="Times New Roman" w:hAnsi="Times New Roman" w:cs="Times New Roman"/>
+          <w:b/>
+          <w:bCs/>
+          <w:i/>
+          <w:iCs/>
+          <w:sz w:val="24"/>
+          <w:szCs w:val="24"/>
+          <w:lang w:eastAsia="en-GB"/>
+        </w:rPr>
+        <w:t>in</w:t>
+      </w:r>
+      <w:proofErr w:type="gramEnd"/>
+      <w:r>
+        <w:rPr>
+          <w:rFonts w:ascii="Times New Roman" w:eastAsia="Times New Roman" w:hAnsi="Times New Roman" w:cs="Times New Roman"/>
+          <w:b/>
+          <w:bCs/>
+          <w:i/>
+          <w:iCs/>
+          <w:sz w:val="24"/>
+          <w:szCs w:val="24"/>
+          <w:lang w:eastAsia="en-GB"/>
+        </w:rPr>
+        <w:t xml:space="preserve"> Hyundai’s stock data?”</w:t>
       </w:r>
     </w:p>
     <w:p>
@@ -3621,6 +3944,29 @@
     </w:p>
     <w:p>
       <w:pPr>
+        <w:rPr>
+          <w:rFonts w:ascii="Times New Roman" w:eastAsia="Times New Roman" w:hAnsi="Times New Roman" w:cs="Times New Roman"/>
+          <w:b/>
+          <w:bCs/>
+          <w:sz w:val="24"/>
+          <w:szCs w:val="24"/>
+          <w:lang w:eastAsia="en-GB"/>
+        </w:rPr>
+      </w:pPr>
+      <w:r>
+        <w:rPr>
+          <w:rFonts w:ascii="Times New Roman" w:eastAsia="Times New Roman" w:hAnsi="Times New Roman" w:cs="Times New Roman"/>
+          <w:b/>
+          <w:bCs/>
+          <w:sz w:val="24"/>
+          <w:szCs w:val="24"/>
+          <w:lang w:eastAsia="en-GB"/>
+        </w:rPr>
+        <w:br w:type="page"/>
+      </w:r>
+    </w:p>
+    <w:p>
+      <w:pPr>
         <w:spacing w:before="100" w:beforeAutospacing="1" w:after="100" w:afterAutospacing="1" w:line="240" w:lineRule="auto"/>
         <w:jc w:val="both"/>
         <w:rPr>
@@ -3641,6 +3987,7 @@
           <w:szCs w:val="24"/>
           <w:lang w:eastAsia="en-GB"/>
         </w:rPr>
+        <w:lastRenderedPageBreak/>
         <w:t xml:space="preserve">1.4. Null </w:t>
       </w:r>
       <w:r>
@@ -3735,7 +4082,6 @@
           <w:szCs w:val="24"/>
           <w:lang w:eastAsia="en-GB"/>
         </w:rPr>
-        <w:lastRenderedPageBreak/>
         <w:t>Null Hypothesis (H₀):</w:t>
       </w:r>
       <w:r>
@@ -4891,6 +5237,29 @@
     </w:p>
     <w:p>
       <w:pPr>
+        <w:rPr>
+          <w:rFonts w:ascii="Times New Roman" w:eastAsia="Times New Roman" w:hAnsi="Times New Roman" w:cs="Times New Roman"/>
+          <w:b/>
+          <w:bCs/>
+          <w:sz w:val="24"/>
+          <w:szCs w:val="24"/>
+          <w:lang w:eastAsia="en-GB"/>
+        </w:rPr>
+      </w:pPr>
+      <w:r>
+        <w:rPr>
+          <w:rFonts w:ascii="Times New Roman" w:eastAsia="Times New Roman" w:hAnsi="Times New Roman" w:cs="Times New Roman"/>
+          <w:b/>
+          <w:bCs/>
+          <w:sz w:val="24"/>
+          <w:szCs w:val="24"/>
+          <w:lang w:eastAsia="en-GB"/>
+        </w:rPr>
+        <w:br w:type="page"/>
+      </w:r>
+    </w:p>
+    <w:p>
+      <w:pPr>
         <w:spacing w:before="100" w:beforeAutospacing="1" w:after="100" w:afterAutospacing="1" w:line="240" w:lineRule="auto"/>
         <w:jc w:val="both"/>
         <w:rPr>
@@ -4911,6 +5280,7 @@
           <w:szCs w:val="24"/>
           <w:lang w:eastAsia="en-GB"/>
         </w:rPr>
+        <w:lastRenderedPageBreak/>
         <w:t>3.2</w:t>
       </w:r>
       <w:r>
@@ -4972,7 +5342,6 @@
           <w:szCs w:val="24"/>
           <w:lang w:eastAsia="en-GB"/>
         </w:rPr>
-        <w:lastRenderedPageBreak/>
         <w:drawing>
           <wp:inline distT="0" distB="0" distL="0" distR="0" wp14:anchorId="744B872F" wp14:editId="3E2DA6C8">
             <wp:extent cx="4825972" cy="2144876"/>
@@ -6263,6 +6632,552 @@
     </w:p>
     <w:p>
       <w:pPr>
+        <w:rPr>
+          <w:rFonts w:ascii="Times New Roman" w:eastAsia="Times New Roman" w:hAnsi="Times New Roman" w:cs="Times New Roman"/>
+          <w:b/>
+          <w:bCs/>
+          <w:sz w:val="27"/>
+          <w:szCs w:val="27"/>
+          <w:lang w:eastAsia="en-GB"/>
+        </w:rPr>
+      </w:pPr>
+      <w:r>
+        <w:rPr>
+          <w:rFonts w:ascii="Times New Roman" w:eastAsia="Times New Roman" w:hAnsi="Times New Roman" w:cs="Times New Roman"/>
+          <w:b/>
+          <w:bCs/>
+          <w:sz w:val="27"/>
+          <w:szCs w:val="27"/>
+          <w:lang w:eastAsia="en-GB"/>
+        </w:rPr>
+        <w:lastRenderedPageBreak/>
+        <w:t>5. Evalu</w:t>
+      </w:r>
+      <w:r>
+        <w:rPr>
+          <w:rFonts w:ascii="Times New Roman" w:eastAsia="Times New Roman" w:hAnsi="Times New Roman" w:cs="Times New Roman"/>
+          <w:b/>
+          <w:bCs/>
+          <w:sz w:val="27"/>
+          <w:szCs w:val="27"/>
+          <w:lang w:eastAsia="en-GB"/>
+        </w:rPr>
+        <w:t>ation</w:t>
+      </w:r>
+    </w:p>
+    <w:p>
+      <w:pPr>
+        <w:rPr>
+          <w:rFonts w:ascii="Times New Roman" w:eastAsia="Times New Roman" w:hAnsi="Times New Roman" w:cs="Times New Roman"/>
+          <w:sz w:val="24"/>
+          <w:szCs w:val="24"/>
+          <w:lang w:eastAsia="en-GB"/>
+        </w:rPr>
+      </w:pPr>
+      <w:r>
+        <w:rPr>
+          <w:rFonts w:ascii="Times New Roman" w:eastAsia="Times New Roman" w:hAnsi="Times New Roman" w:cs="Times New Roman"/>
+          <w:sz w:val="24"/>
+          <w:szCs w:val="24"/>
+          <w:lang w:eastAsia="en-GB"/>
+        </w:rPr>
+        <w:t>This evaluation offers a heartfelt reflection on our group’s experiences and the overall success of the project. It highlights what went well, areas we can improve on, and the lessons we’ve learned along the way.</w:t>
+      </w:r>
+    </w:p>
+    <w:p>
+      <w:pPr>
+        <w:rPr>
+          <w:rFonts w:ascii="Times New Roman" w:eastAsia="Times New Roman" w:hAnsi="Times New Roman" w:cs="Times New Roman"/>
+          <w:b/>
+          <w:bCs/>
+          <w:sz w:val="24"/>
+          <w:szCs w:val="24"/>
+          <w:lang w:eastAsia="en-GB"/>
+        </w:rPr>
+      </w:pPr>
+      <w:bookmarkStart w:id="7" w:name="_Hlk187144069"/>
+      <w:r>
+        <w:rPr>
+          <w:rFonts w:ascii="Times New Roman" w:eastAsia="Times New Roman" w:hAnsi="Times New Roman" w:cs="Times New Roman"/>
+          <w:b/>
+          <w:bCs/>
+          <w:sz w:val="24"/>
+          <w:szCs w:val="24"/>
+          <w:lang w:eastAsia="en-GB"/>
+        </w:rPr>
+        <w:t xml:space="preserve">5.1. </w:t>
+      </w:r>
+      <w:r>
+        <w:rPr>
+          <w:rFonts w:ascii="Times New Roman" w:eastAsia="Times New Roman" w:hAnsi="Times New Roman" w:cs="Times New Roman"/>
+          <w:b/>
+          <w:bCs/>
+          <w:sz w:val="24"/>
+          <w:szCs w:val="24"/>
+          <w:lang w:eastAsia="en-GB"/>
+        </w:rPr>
+        <w:t>What Went Well</w:t>
+      </w:r>
+    </w:p>
+    <w:bookmarkEnd w:id="7"/>
+    <w:p>
+      <w:pPr>
+        <w:rPr>
+          <w:rFonts w:ascii="Times New Roman" w:eastAsia="Times New Roman" w:hAnsi="Times New Roman" w:cs="Times New Roman"/>
+          <w:sz w:val="24"/>
+          <w:szCs w:val="24"/>
+          <w:lang w:eastAsia="en-GB"/>
+        </w:rPr>
+      </w:pPr>
+      <w:r>
+        <w:rPr>
+          <w:rFonts w:ascii="Times New Roman" w:eastAsia="Times New Roman" w:hAnsi="Times New Roman" w:cs="Times New Roman"/>
+          <w:sz w:val="24"/>
+          <w:szCs w:val="24"/>
+          <w:lang w:eastAsia="en-GB"/>
+        </w:rPr>
+        <w:t xml:space="preserve">Working together as a group was one of the most rewarding aspects of this project. Everyone brought their unique skills and perspectives to the table, and we complemented each other’s strengths </w:t>
+      </w:r>
+      <w:proofErr w:type="gramStart"/>
+      <w:r>
+        <w:rPr>
+          <w:rFonts w:ascii="Times New Roman" w:eastAsia="Times New Roman" w:hAnsi="Times New Roman" w:cs="Times New Roman"/>
+          <w:sz w:val="24"/>
+          <w:szCs w:val="24"/>
+          <w:lang w:eastAsia="en-GB"/>
+        </w:rPr>
+        <w:t>really well</w:t>
+      </w:r>
+      <w:proofErr w:type="gramEnd"/>
+      <w:r>
+        <w:rPr>
+          <w:rFonts w:ascii="Times New Roman" w:eastAsia="Times New Roman" w:hAnsi="Times New Roman" w:cs="Times New Roman"/>
+          <w:sz w:val="24"/>
+          <w:szCs w:val="24"/>
+          <w:lang w:eastAsia="en-GB"/>
+        </w:rPr>
+        <w:t>. It felt like a team effort from start to finish, with every member playing an important role in producing results we can all be proud of.</w:t>
+      </w:r>
+    </w:p>
+    <w:p>
+      <w:pPr>
+        <w:rPr>
+          <w:rFonts w:ascii="Times New Roman" w:eastAsia="Times New Roman" w:hAnsi="Times New Roman" w:cs="Times New Roman"/>
+          <w:sz w:val="24"/>
+          <w:szCs w:val="24"/>
+          <w:lang w:eastAsia="en-GB"/>
+        </w:rPr>
+      </w:pPr>
+      <w:r>
+        <w:rPr>
+          <w:rFonts w:ascii="Times New Roman" w:eastAsia="Times New Roman" w:hAnsi="Times New Roman" w:cs="Times New Roman"/>
+          <w:sz w:val="24"/>
+          <w:szCs w:val="24"/>
+          <w:lang w:eastAsia="en-GB"/>
+        </w:rPr>
+        <w:t>Using GitHub made collaboration much easier than we initially thought. It helped us stay organized, avoid version conflicts, and keep track of our progress seamlessly. Choosing Hyundai’s stock data was also a win—it was interesting, relevant, and kept us all motivated. The real-world connection made it easier to stay engaged and encouraged everyone to contribute wholeheartedly.</w:t>
+      </w:r>
+    </w:p>
+    <w:p>
+      <w:pPr>
+        <w:rPr>
+          <w:rFonts w:ascii="Times New Roman" w:eastAsia="Times New Roman" w:hAnsi="Times New Roman" w:cs="Times New Roman"/>
+          <w:b/>
+          <w:bCs/>
+          <w:sz w:val="24"/>
+          <w:szCs w:val="24"/>
+          <w:lang w:eastAsia="en-GB"/>
+        </w:rPr>
+      </w:pPr>
+      <w:bookmarkStart w:id="8" w:name="_Hlk187144097"/>
+      <w:r>
+        <w:rPr>
+          <w:rFonts w:ascii="Times New Roman" w:eastAsia="Times New Roman" w:hAnsi="Times New Roman" w:cs="Times New Roman"/>
+          <w:b/>
+          <w:bCs/>
+          <w:sz w:val="24"/>
+          <w:szCs w:val="24"/>
+          <w:lang w:eastAsia="en-GB"/>
+        </w:rPr>
+        <w:t xml:space="preserve">5.2. </w:t>
+      </w:r>
+      <w:r>
+        <w:rPr>
+          <w:rFonts w:ascii="Times New Roman" w:eastAsia="Times New Roman" w:hAnsi="Times New Roman" w:cs="Times New Roman"/>
+          <w:b/>
+          <w:bCs/>
+          <w:sz w:val="24"/>
+          <w:szCs w:val="24"/>
+          <w:lang w:eastAsia="en-GB"/>
+        </w:rPr>
+        <w:t>Points for Improvement</w:t>
+      </w:r>
+    </w:p>
+    <w:bookmarkEnd w:id="8"/>
+    <w:p>
+      <w:pPr>
+        <w:rPr>
+          <w:rFonts w:ascii="Times New Roman" w:eastAsia="Times New Roman" w:hAnsi="Times New Roman" w:cs="Times New Roman"/>
+          <w:sz w:val="24"/>
+          <w:szCs w:val="24"/>
+          <w:lang w:eastAsia="en-GB"/>
+        </w:rPr>
+      </w:pPr>
+      <w:r>
+        <w:rPr>
+          <w:rFonts w:ascii="Times New Roman" w:eastAsia="Times New Roman" w:hAnsi="Times New Roman" w:cs="Times New Roman"/>
+          <w:sz w:val="24"/>
+          <w:szCs w:val="24"/>
+          <w:lang w:eastAsia="en-GB"/>
+        </w:rPr>
+        <w:t>That said, no project is without its challenges. One thing we realized is that we could have started earlier. Like many groups, we fell into the trap of underestimating how much time some tasks would take, especially the analysis and visualization. By the end, we felt a bit rushed, which could have been avoided with better time planning.</w:t>
+      </w:r>
+    </w:p>
+    <w:p>
+      <w:pPr>
+        <w:rPr>
+          <w:rFonts w:ascii="Times New Roman" w:eastAsia="Times New Roman" w:hAnsi="Times New Roman" w:cs="Times New Roman"/>
+          <w:sz w:val="24"/>
+          <w:szCs w:val="24"/>
+          <w:lang w:eastAsia="en-GB"/>
+        </w:rPr>
+      </w:pPr>
+      <w:r>
+        <w:rPr>
+          <w:rFonts w:ascii="Times New Roman" w:eastAsia="Times New Roman" w:hAnsi="Times New Roman" w:cs="Times New Roman"/>
+          <w:sz w:val="24"/>
+          <w:szCs w:val="24"/>
+          <w:lang w:eastAsia="en-GB"/>
+        </w:rPr>
+        <w:t xml:space="preserve">Another area to improve was the frequency of our meetings. We were considerate of everyone’s schedules, but that </w:t>
+      </w:r>
+      <w:proofErr w:type="gramStart"/>
+      <w:r>
+        <w:rPr>
+          <w:rFonts w:ascii="Times New Roman" w:eastAsia="Times New Roman" w:hAnsi="Times New Roman" w:cs="Times New Roman"/>
+          <w:sz w:val="24"/>
+          <w:szCs w:val="24"/>
+          <w:lang w:eastAsia="en-GB"/>
+        </w:rPr>
+        <w:t>sometimes meant</w:t>
+      </w:r>
+      <w:proofErr w:type="gramEnd"/>
+      <w:r>
+        <w:rPr>
+          <w:rFonts w:ascii="Times New Roman" w:eastAsia="Times New Roman" w:hAnsi="Times New Roman" w:cs="Times New Roman"/>
+          <w:sz w:val="24"/>
+          <w:szCs w:val="24"/>
+          <w:lang w:eastAsia="en-GB"/>
+        </w:rPr>
+        <w:t xml:space="preserve"> meeting less often than we probably needed. More regular discussions might have helped us clarify doubts earlier and made the whole process smoother. We also felt a bit isolated from the rest of the class and had to rely heavily on our professors for guidance. While we managed to work through the challenges, having more peer interaction might have added even more value to our efforts.</w:t>
+      </w:r>
+    </w:p>
+    <w:p>
+      <w:pPr>
+        <w:rPr>
+          <w:rFonts w:ascii="Times New Roman" w:eastAsia="Times New Roman" w:hAnsi="Times New Roman" w:cs="Times New Roman"/>
+          <w:b/>
+          <w:bCs/>
+          <w:sz w:val="24"/>
+          <w:szCs w:val="24"/>
+          <w:lang w:eastAsia="en-GB"/>
+        </w:rPr>
+      </w:pPr>
+      <w:r>
+        <w:rPr>
+          <w:rFonts w:ascii="Times New Roman" w:eastAsia="Times New Roman" w:hAnsi="Times New Roman" w:cs="Times New Roman"/>
+          <w:b/>
+          <w:bCs/>
+          <w:sz w:val="24"/>
+          <w:szCs w:val="24"/>
+          <w:lang w:eastAsia="en-GB"/>
+        </w:rPr>
+        <w:t xml:space="preserve">5.3. </w:t>
+      </w:r>
+      <w:r>
+        <w:rPr>
+          <w:rFonts w:ascii="Times New Roman" w:eastAsia="Times New Roman" w:hAnsi="Times New Roman" w:cs="Times New Roman"/>
+          <w:b/>
+          <w:bCs/>
+          <w:sz w:val="24"/>
+          <w:szCs w:val="24"/>
+          <w:lang w:eastAsia="en-GB"/>
+        </w:rPr>
+        <w:t>Group’s Time Management</w:t>
+      </w:r>
+    </w:p>
+    <w:p>
+      <w:pPr>
+        <w:rPr>
+          <w:rFonts w:ascii="Times New Roman" w:eastAsia="Times New Roman" w:hAnsi="Times New Roman" w:cs="Times New Roman"/>
+          <w:sz w:val="24"/>
+          <w:szCs w:val="24"/>
+          <w:lang w:eastAsia="en-GB"/>
+        </w:rPr>
+      </w:pPr>
+      <w:r>
+        <w:rPr>
+          <w:rFonts w:ascii="Times New Roman" w:eastAsia="Times New Roman" w:hAnsi="Times New Roman" w:cs="Times New Roman"/>
+          <w:sz w:val="24"/>
+          <w:szCs w:val="24"/>
+          <w:lang w:eastAsia="en-GB"/>
+        </w:rPr>
+        <w:t xml:space="preserve">Time management became a bit of a learning curve for us. The initial stages of the project felt steady, but as the deadline approached, we realized we had underestimated the time needed for some of the more complex tasks, like creating visualizations and finalizing our analysis. While we made it work, the last-minute rush was </w:t>
+      </w:r>
+      <w:proofErr w:type="gramStart"/>
+      <w:r>
+        <w:rPr>
+          <w:rFonts w:ascii="Times New Roman" w:eastAsia="Times New Roman" w:hAnsi="Times New Roman" w:cs="Times New Roman"/>
+          <w:sz w:val="24"/>
+          <w:szCs w:val="24"/>
+          <w:lang w:eastAsia="en-GB"/>
+        </w:rPr>
+        <w:t>definitely stressful</w:t>
+      </w:r>
+      <w:proofErr w:type="gramEnd"/>
+      <w:r>
+        <w:rPr>
+          <w:rFonts w:ascii="Times New Roman" w:eastAsia="Times New Roman" w:hAnsi="Times New Roman" w:cs="Times New Roman"/>
+          <w:sz w:val="24"/>
+          <w:szCs w:val="24"/>
+          <w:lang w:eastAsia="en-GB"/>
+        </w:rPr>
+        <w:t>. For future projects, we now know the importance of setting up a detailed timeline with enough breathing room for unexpected hurdles.</w:t>
+      </w:r>
+    </w:p>
+    <w:p>
+      <w:pPr>
+        <w:rPr>
+          <w:rFonts w:ascii="Times New Roman" w:eastAsia="Times New Roman" w:hAnsi="Times New Roman" w:cs="Times New Roman"/>
+          <w:b/>
+          <w:bCs/>
+          <w:sz w:val="24"/>
+          <w:szCs w:val="24"/>
+          <w:lang w:eastAsia="en-GB"/>
+        </w:rPr>
+      </w:pPr>
+      <w:bookmarkStart w:id="9" w:name="_Hlk187144145"/>
+      <w:r>
+        <w:rPr>
+          <w:rFonts w:ascii="Times New Roman" w:eastAsia="Times New Roman" w:hAnsi="Times New Roman" w:cs="Times New Roman"/>
+          <w:b/>
+          <w:bCs/>
+          <w:sz w:val="24"/>
+          <w:szCs w:val="24"/>
+          <w:lang w:eastAsia="en-GB"/>
+        </w:rPr>
+        <w:t xml:space="preserve">5.4. </w:t>
+      </w:r>
+      <w:r>
+        <w:rPr>
+          <w:rFonts w:ascii="Times New Roman" w:eastAsia="Times New Roman" w:hAnsi="Times New Roman" w:cs="Times New Roman"/>
+          <w:b/>
+          <w:bCs/>
+          <w:sz w:val="24"/>
+          <w:szCs w:val="24"/>
+          <w:lang w:eastAsia="en-GB"/>
+        </w:rPr>
+        <w:t>Project’s Overall Judgement</w:t>
+      </w:r>
+    </w:p>
+    <w:bookmarkEnd w:id="9"/>
+    <w:p>
+      <w:pPr>
+        <w:rPr>
+          <w:rFonts w:ascii="Times New Roman" w:eastAsia="Times New Roman" w:hAnsi="Times New Roman" w:cs="Times New Roman"/>
+          <w:sz w:val="24"/>
+          <w:szCs w:val="24"/>
+          <w:lang w:eastAsia="en-GB"/>
+        </w:rPr>
+      </w:pPr>
+      <w:r>
+        <w:rPr>
+          <w:rFonts w:ascii="Times New Roman" w:eastAsia="Times New Roman" w:hAnsi="Times New Roman" w:cs="Times New Roman"/>
+          <w:sz w:val="24"/>
+          <w:szCs w:val="24"/>
+          <w:lang w:eastAsia="en-GB"/>
+        </w:rPr>
+        <w:t xml:space="preserve">Looking back, we’re </w:t>
+      </w:r>
+      <w:proofErr w:type="gramStart"/>
+      <w:r>
+        <w:rPr>
+          <w:rFonts w:ascii="Times New Roman" w:eastAsia="Times New Roman" w:hAnsi="Times New Roman" w:cs="Times New Roman"/>
+          <w:sz w:val="24"/>
+          <w:szCs w:val="24"/>
+          <w:lang w:eastAsia="en-GB"/>
+        </w:rPr>
+        <w:t>really proud</w:t>
+      </w:r>
+      <w:proofErr w:type="gramEnd"/>
+      <w:r>
+        <w:rPr>
+          <w:rFonts w:ascii="Times New Roman" w:eastAsia="Times New Roman" w:hAnsi="Times New Roman" w:cs="Times New Roman"/>
+          <w:sz w:val="24"/>
+          <w:szCs w:val="24"/>
+          <w:lang w:eastAsia="en-GB"/>
+        </w:rPr>
+        <w:t xml:space="preserve"> of what we achieved. Despite some hiccups along the way, the project met </w:t>
+      </w:r>
+      <w:proofErr w:type="gramStart"/>
+      <w:r>
+        <w:rPr>
+          <w:rFonts w:ascii="Times New Roman" w:eastAsia="Times New Roman" w:hAnsi="Times New Roman" w:cs="Times New Roman"/>
+          <w:sz w:val="24"/>
+          <w:szCs w:val="24"/>
+          <w:lang w:eastAsia="en-GB"/>
+        </w:rPr>
+        <w:t>all of</w:t>
+      </w:r>
+      <w:proofErr w:type="gramEnd"/>
+      <w:r>
+        <w:rPr>
+          <w:rFonts w:ascii="Times New Roman" w:eastAsia="Times New Roman" w:hAnsi="Times New Roman" w:cs="Times New Roman"/>
+          <w:sz w:val="24"/>
+          <w:szCs w:val="24"/>
+          <w:lang w:eastAsia="en-GB"/>
+        </w:rPr>
+        <w:t xml:space="preserve"> its goals and provided meaningful insights into Hyundai’s stock data. The analysis was comprehensive, and the results gave us a better understanding of how the stock’s closing </w:t>
+      </w:r>
+      <w:proofErr w:type="gramStart"/>
+      <w:r>
+        <w:rPr>
+          <w:rFonts w:ascii="Times New Roman" w:eastAsia="Times New Roman" w:hAnsi="Times New Roman" w:cs="Times New Roman"/>
+          <w:sz w:val="24"/>
+          <w:szCs w:val="24"/>
+          <w:lang w:eastAsia="en-GB"/>
+        </w:rPr>
+        <w:t>prices</w:t>
+      </w:r>
+      <w:proofErr w:type="gramEnd"/>
+      <w:r>
+        <w:rPr>
+          <w:rFonts w:ascii="Times New Roman" w:eastAsia="Times New Roman" w:hAnsi="Times New Roman" w:cs="Times New Roman"/>
+          <w:sz w:val="24"/>
+          <w:szCs w:val="24"/>
+          <w:lang w:eastAsia="en-GB"/>
+        </w:rPr>
+        <w:t xml:space="preserve"> and price volatility are connected.</w:t>
+      </w:r>
+    </w:p>
+    <w:p>
+      <w:pPr>
+        <w:rPr>
+          <w:rFonts w:ascii="Times New Roman" w:eastAsia="Times New Roman" w:hAnsi="Times New Roman" w:cs="Times New Roman"/>
+          <w:sz w:val="24"/>
+          <w:szCs w:val="24"/>
+          <w:lang w:eastAsia="en-GB"/>
+        </w:rPr>
+      </w:pPr>
+      <w:r>
+        <w:rPr>
+          <w:rFonts w:ascii="Times New Roman" w:eastAsia="Times New Roman" w:hAnsi="Times New Roman" w:cs="Times New Roman"/>
+          <w:sz w:val="24"/>
+          <w:szCs w:val="24"/>
+          <w:lang w:eastAsia="en-GB"/>
+        </w:rPr>
+        <w:t xml:space="preserve">More than anything, this project showed how well we could work together as a team. Everyone put in their best effort, and the final product reflected our collective strengths. It’s a </w:t>
+      </w:r>
+      <w:r>
+        <w:rPr>
+          <w:rFonts w:ascii="Times New Roman" w:eastAsia="Times New Roman" w:hAnsi="Times New Roman" w:cs="Times New Roman"/>
+          <w:sz w:val="24"/>
+          <w:szCs w:val="24"/>
+          <w:lang w:eastAsia="en-GB"/>
+        </w:rPr>
+        <w:lastRenderedPageBreak/>
+        <w:t>good feeling to know that, even when things got tricky, we stayed committed and delivered something we can genuinely be proud of.</w:t>
+      </w:r>
+    </w:p>
+    <w:p>
+      <w:pPr>
+        <w:rPr>
+          <w:rFonts w:ascii="Times New Roman" w:eastAsia="Times New Roman" w:hAnsi="Times New Roman" w:cs="Times New Roman"/>
+          <w:b/>
+          <w:bCs/>
+          <w:sz w:val="24"/>
+          <w:szCs w:val="24"/>
+          <w:lang w:eastAsia="en-GB"/>
+        </w:rPr>
+      </w:pPr>
+      <w:bookmarkStart w:id="10" w:name="_Hlk187144168"/>
+      <w:r>
+        <w:rPr>
+          <w:rFonts w:ascii="Times New Roman" w:eastAsia="Times New Roman" w:hAnsi="Times New Roman" w:cs="Times New Roman"/>
+          <w:b/>
+          <w:bCs/>
+          <w:sz w:val="24"/>
+          <w:szCs w:val="24"/>
+          <w:lang w:eastAsia="en-GB"/>
+        </w:rPr>
+        <w:t xml:space="preserve">5.5. </w:t>
+      </w:r>
+      <w:r>
+        <w:rPr>
+          <w:rFonts w:ascii="Times New Roman" w:eastAsia="Times New Roman" w:hAnsi="Times New Roman" w:cs="Times New Roman"/>
+          <w:b/>
+          <w:bCs/>
+          <w:sz w:val="24"/>
+          <w:szCs w:val="24"/>
+          <w:lang w:eastAsia="en-GB"/>
+        </w:rPr>
+        <w:t>Changes to the Group Since Assignment 1</w:t>
+      </w:r>
+    </w:p>
+    <w:bookmarkEnd w:id="10"/>
+    <w:p>
+      <w:pPr>
+        <w:rPr>
+          <w:rFonts w:ascii="Times New Roman" w:eastAsia="Times New Roman" w:hAnsi="Times New Roman" w:cs="Times New Roman"/>
+          <w:sz w:val="24"/>
+          <w:szCs w:val="24"/>
+          <w:lang w:eastAsia="en-GB"/>
+        </w:rPr>
+      </w:pPr>
+      <w:r>
+        <w:rPr>
+          <w:rFonts w:ascii="Times New Roman" w:eastAsia="Times New Roman" w:hAnsi="Times New Roman" w:cs="Times New Roman"/>
+          <w:sz w:val="24"/>
+          <w:szCs w:val="24"/>
+          <w:lang w:eastAsia="en-GB"/>
+        </w:rPr>
+        <w:t>There were no changes to the group since Assignment 1. Every single member stayed fully committed, and that consistency made a big difference. We all shared the workload equally and made sure no one felt left behind.</w:t>
+      </w:r>
+    </w:p>
+    <w:p>
+      <w:pPr>
+        <w:rPr>
+          <w:rFonts w:ascii="Times New Roman" w:eastAsia="Times New Roman" w:hAnsi="Times New Roman" w:cs="Times New Roman"/>
+          <w:b/>
+          <w:bCs/>
+          <w:sz w:val="27"/>
+          <w:szCs w:val="27"/>
+          <w:lang w:eastAsia="en-GB"/>
+        </w:rPr>
+      </w:pPr>
+      <w:r>
+        <w:rPr>
+          <w:rFonts w:ascii="Times New Roman" w:eastAsia="Times New Roman" w:hAnsi="Times New Roman" w:cs="Times New Roman"/>
+          <w:sz w:val="24"/>
+          <w:szCs w:val="24"/>
+          <w:lang w:eastAsia="en-GB"/>
+        </w:rPr>
+        <w:t>In the end, this project was more than just about the numbers—it was a learning experience that taught us the importance of teamwork, time management, and problem-solving. While there’s always room for improvement, we’ve come away with valuable lessons that will stick with us for future projects.</w:t>
+      </w:r>
+      <w:r>
+        <w:rPr>
+          <w:rFonts w:ascii="Times New Roman" w:eastAsia="Times New Roman" w:hAnsi="Times New Roman" w:cs="Times New Roman"/>
+          <w:b/>
+          <w:bCs/>
+          <w:sz w:val="27"/>
+          <w:szCs w:val="27"/>
+          <w:lang w:eastAsia="en-GB"/>
+        </w:rPr>
+        <w:br w:type="page"/>
+      </w:r>
+    </w:p>
+    <w:p>
+      <w:pPr>
         <w:spacing w:after="0" w:line="240" w:lineRule="auto"/>
         <w:jc w:val="both"/>
         <w:rPr>
@@ -6282,7 +7197,7 @@
           <w:lang w:eastAsia="en-GB"/>
         </w:rPr>
         <w:lastRenderedPageBreak/>
-        <w:t>5</w:t>
+        <w:t>6</w:t>
       </w:r>
       <w:r>
         <w:rPr>
@@ -6318,7 +7233,7 @@
           <w:szCs w:val="24"/>
           <w:lang w:eastAsia="en-GB"/>
         </w:rPr>
-        <w:t>5</w:t>
+        <w:t>6</w:t>
       </w:r>
       <w:r>
         <w:rPr>
@@ -6490,7 +7405,18 @@
           <w:szCs w:val="24"/>
           <w:lang w:eastAsia="en-GB"/>
         </w:rPr>
-        <w:t>5.2</w:t>
+        <w:t>6</w:t>
+      </w:r>
+      <w:r>
+        <w:rPr>
+          <w:rFonts w:ascii="Times New Roman" w:eastAsia="Times New Roman" w:hAnsi="Times New Roman" w:cs="Times New Roman"/>
+          <w:b/>
+          <w:bCs/>
+          <w:sz w:val="24"/>
+          <w:szCs w:val="24"/>
+          <w:lang w:eastAsia="en-GB"/>
+        </w:rPr>
+        <w:t>.2</w:t>
       </w:r>
       <w:r>
         <w:rPr>
@@ -6514,7 +7440,7 @@
         </w:rPr>
         <w:t xml:space="preserve"> </w:t>
       </w:r>
-      <w:bookmarkStart w:id="7" w:name="_Hlk187131570"/>
+      <w:bookmarkStart w:id="11" w:name="_Hlk187131570"/>
       <w:r>
         <w:rPr>
           <w:rFonts w:ascii="Times New Roman" w:eastAsia="Times New Roman" w:hAnsi="Times New Roman" w:cs="Times New Roman"/>
@@ -6526,7 +7452,7 @@
         </w:rPr>
         <w:t>What This Means for Investors</w:t>
       </w:r>
-      <w:bookmarkEnd w:id="7"/>
+      <w:bookmarkEnd w:id="11"/>
     </w:p>
     <w:p>
       <w:pPr>
@@ -6721,7 +7647,18 @@
           <w:szCs w:val="24"/>
           <w:lang w:eastAsia="en-GB"/>
         </w:rPr>
-        <w:t>5.3</w:t>
+        <w:t>6</w:t>
+      </w:r>
+      <w:r>
+        <w:rPr>
+          <w:rFonts w:ascii="Times New Roman" w:eastAsia="Times New Roman" w:hAnsi="Times New Roman" w:cs="Times New Roman"/>
+          <w:b/>
+          <w:bCs/>
+          <w:sz w:val="24"/>
+          <w:szCs w:val="24"/>
+          <w:lang w:eastAsia="en-GB"/>
+        </w:rPr>
+        <w:t>.3</w:t>
       </w:r>
       <w:r>
         <w:rPr>
@@ -6859,7 +7796,18 @@
           <w:szCs w:val="24"/>
           <w:lang w:eastAsia="en-GB"/>
         </w:rPr>
-        <w:t>5.4</w:t>
+        <w:t>6</w:t>
+      </w:r>
+      <w:r>
+        <w:rPr>
+          <w:rFonts w:ascii="Times New Roman" w:eastAsia="Times New Roman" w:hAnsi="Times New Roman" w:cs="Times New Roman"/>
+          <w:b/>
+          <w:bCs/>
+          <w:sz w:val="24"/>
+          <w:szCs w:val="24"/>
+          <w:lang w:eastAsia="en-GB"/>
+        </w:rPr>
+        <w:t>.4</w:t>
       </w:r>
       <w:r>
         <w:rPr>
@@ -6999,7 +7947,7 @@
           <w:lang w:eastAsia="en-GB"/>
         </w:rPr>
         <w:lastRenderedPageBreak/>
-        <w:t>6</w:t>
+        <w:t>7</w:t>
       </w:r>
       <w:r>
         <w:rPr>
@@ -7116,7 +8064,27 @@
           <w:szCs w:val="24"/>
           <w:lang w:eastAsia="en-GB"/>
         </w:rPr>
-        <w:t>Kardile, R., Ugale, T. and Mohanty, S.N., 2021, September. Stock price predictions using crossover SMA. In 2021 9th International Conference on Reliability, Infocom Technologies and Optimization (Trends and Future Directions)(ICRITO) (pp. 1-5). IEEE.</w:t>
+        <w:t xml:space="preserve">Kardile, R., Ugale, T. and Mohanty, S.N., 2021, September. Stock price predictions using crossover SMA. In 2021 9th International Conference on Reliability, Infocom Technologies and Optimization (Trends and Future </w:t>
+      </w:r>
+      <w:proofErr w:type="gramStart"/>
+      <w:r>
+        <w:rPr>
+          <w:rFonts w:ascii="Times New Roman" w:eastAsia="Times New Roman" w:hAnsi="Times New Roman" w:cs="Times New Roman"/>
+          <w:sz w:val="24"/>
+          <w:szCs w:val="24"/>
+          <w:lang w:eastAsia="en-GB"/>
+        </w:rPr>
+        <w:t>Directions)(</w:t>
+      </w:r>
+      <w:proofErr w:type="gramEnd"/>
+      <w:r>
+        <w:rPr>
+          <w:rFonts w:ascii="Times New Roman" w:eastAsia="Times New Roman" w:hAnsi="Times New Roman" w:cs="Times New Roman"/>
+          <w:sz w:val="24"/>
+          <w:szCs w:val="24"/>
+          <w:lang w:eastAsia="en-GB"/>
+        </w:rPr>
+        <w:t>ICRITO) (pp. 1-5). IEEE.</w:t>
       </w:r>
     </w:p>
     <w:p>
@@ -7251,7 +8219,7 @@
           <w:lang w:eastAsia="en-GB"/>
         </w:rPr>
         <w:lastRenderedPageBreak/>
-        <w:t>7</w:t>
+        <w:t>8</w:t>
       </w:r>
       <w:r>
         <w:rPr>
@@ -7302,8 +8270,13 @@
       <w:pPr>
         <w:pStyle w:val="Code"/>
       </w:pPr>
-      <w:r>
-        <w:t>library(TTR)</w:t>
+      <w:proofErr w:type="gramStart"/>
+      <w:r>
+        <w:t>library(</w:t>
+      </w:r>
+      <w:proofErr w:type="gramEnd"/>
+      <w:r>
+        <w:t>TTR)</w:t>
       </w:r>
     </w:p>
     <w:p>
@@ -7337,9 +8310,14 @@
       </w:r>
       <w:proofErr w:type="spellEnd"/>
       <w:r>
-        <w:t xml:space="preserve"> = SMA(</w:t>
+        <w:t xml:space="preserve"> = </w:t>
+      </w:r>
+      <w:proofErr w:type="gramStart"/>
+      <w:r>
+        <w:t>SMA(</w:t>
       </w:r>
       <w:proofErr w:type="spellStart"/>
+      <w:proofErr w:type="gramEnd"/>
       <w:r>
         <w:t>data$Close</w:t>
       </w:r>
@@ -7402,8 +8380,13 @@
       <w:pPr>
         <w:pStyle w:val="Code"/>
       </w:pPr>
-      <w:r>
-        <w:t xml:space="preserve">write.csv(data, "Dataset_SMA.csv", </w:t>
+      <w:proofErr w:type="gramStart"/>
+      <w:r>
+        <w:t>write.csv(</w:t>
+      </w:r>
+      <w:proofErr w:type="gramEnd"/>
+      <w:r>
+        <w:t xml:space="preserve">data, "Dataset_SMA.csv", </w:t>
       </w:r>
       <w:proofErr w:type="spellStart"/>
       <w:r>
@@ -7504,11 +8487,19 @@
         <w:pStyle w:val="Code"/>
       </w:pPr>
       <w:r>
-        <w:t>sum(!</w:t>
+        <w:t>sum</w:t>
+      </w:r>
+      <w:proofErr w:type="gramStart"/>
+      <w:r>
+        <w:t>(!</w:t>
       </w:r>
       <w:proofErr w:type="spellStart"/>
       <w:r>
-        <w:t>is.finite</w:t>
+        <w:t>is</w:t>
+      </w:r>
+      <w:proofErr w:type="gramEnd"/>
+      <w:r>
+        <w:t>.finite</w:t>
       </w:r>
       <w:proofErr w:type="spellEnd"/>
       <w:r>
@@ -7533,7 +8524,15 @@
       </w:r>
       <w:proofErr w:type="spellEnd"/>
       <w:r>
-        <w:t xml:space="preserve"> &lt;- data[!is.na(</w:t>
+        <w:t xml:space="preserve"> &lt;- data</w:t>
+      </w:r>
+      <w:proofErr w:type="gramStart"/>
+      <w:r>
+        <w:t>[!is.na</w:t>
+      </w:r>
+      <w:proofErr w:type="gramEnd"/>
+      <w:r>
+        <w:t>(</w:t>
       </w:r>
       <w:proofErr w:type="spellStart"/>
       <w:r>
@@ -7581,11 +8580,19 @@
         <w:pStyle w:val="Code"/>
       </w:pPr>
       <w:r>
-        <w:t>sum(!</w:t>
+        <w:t>sum</w:t>
+      </w:r>
+      <w:proofErr w:type="gramStart"/>
+      <w:r>
+        <w:t>(!</w:t>
       </w:r>
       <w:proofErr w:type="spellStart"/>
       <w:r>
-        <w:t>is.finite</w:t>
+        <w:t>is</w:t>
+      </w:r>
+      <w:proofErr w:type="gramEnd"/>
+      <w:r>
+        <w:t>.finite</w:t>
       </w:r>
       <w:proofErr w:type="spellEnd"/>
       <w:r>
@@ -7654,7 +8661,15 @@
         <w:pStyle w:val="Code"/>
       </w:pPr>
       <w:r>
-        <w:t>h &lt;- hist(y</w:t>
+        <w:t xml:space="preserve">h &lt;- </w:t>
+      </w:r>
+      <w:proofErr w:type="gramStart"/>
+      <w:r>
+        <w:t>hist(</w:t>
+      </w:r>
+      <w:proofErr w:type="gramEnd"/>
+      <w:r>
+        <w:t>y</w:t>
       </w:r>
     </w:p>
     <w:p>
@@ -7710,7 +8725,15 @@
         <w:pStyle w:val="Code"/>
       </w:pPr>
       <w:r>
-        <w:t xml:space="preserve">  , col  = "blue"</w:t>
+        <w:t xml:space="preserve">  , </w:t>
+      </w:r>
+      <w:proofErr w:type="gramStart"/>
+      <w:r>
+        <w:t>col  =</w:t>
+      </w:r>
+      <w:proofErr w:type="gramEnd"/>
+      <w:r>
+        <w:t xml:space="preserve"> "blue"</w:t>
       </w:r>
     </w:p>
     <w:p>
@@ -7755,6 +8778,7 @@
         <w:t xml:space="preserve"> &lt;- </w:t>
       </w:r>
       <w:proofErr w:type="spellStart"/>
+      <w:proofErr w:type="gramStart"/>
       <w:r>
         <w:t>dnorm</w:t>
       </w:r>
@@ -7763,6 +8787,7 @@
         <w:t>(</w:t>
       </w:r>
       <w:proofErr w:type="spellStart"/>
+      <w:proofErr w:type="gramEnd"/>
       <w:r>
         <w:t>xfit</w:t>
       </w:r>
@@ -7809,26 +8834,36 @@
       </w:r>
       <w:proofErr w:type="spellStart"/>
       <w:r>
-        <w:t>h$mids</w:t>
+        <w:t>h$</w:t>
+      </w:r>
+      <w:proofErr w:type="gramStart"/>
+      <w:r>
+        <w:t>mids</w:t>
       </w:r>
       <w:proofErr w:type="spellEnd"/>
       <w:r>
-        <w:t xml:space="preserve">[1:2]) * length(y) </w:t>
-      </w:r>
-    </w:p>
-    <w:p>
-      <w:pPr>
-        <w:pStyle w:val="Code"/>
-      </w:pPr>
-    </w:p>
-    <w:p>
-      <w:pPr>
-        <w:pStyle w:val="Code"/>
-      </w:pPr>
+        <w:t>[</w:t>
+      </w:r>
+      <w:proofErr w:type="gramEnd"/>
+      <w:r>
+        <w:t xml:space="preserve">1:2]) * length(y) </w:t>
+      </w:r>
+    </w:p>
+    <w:p>
+      <w:pPr>
+        <w:pStyle w:val="Code"/>
+      </w:pPr>
+    </w:p>
+    <w:p>
+      <w:pPr>
+        <w:pStyle w:val="Code"/>
+      </w:pPr>
+      <w:proofErr w:type="gramStart"/>
       <w:r>
         <w:t>lines(</w:t>
       </w:r>
       <w:proofErr w:type="spellStart"/>
+      <w:proofErr w:type="gramEnd"/>
       <w:r>
         <w:t>xfit</w:t>
       </w:r>
@@ -7875,10 +8910,12 @@
       <w:pPr>
         <w:pStyle w:val="Code"/>
       </w:pPr>
+      <w:proofErr w:type="gramStart"/>
       <w:r>
         <w:t>plot(</w:t>
       </w:r>
       <w:proofErr w:type="spellStart"/>
+      <w:proofErr w:type="gramEnd"/>
       <w:r>
         <w:t>x,y,main</w:t>
       </w:r>
@@ -7919,12 +8956,17 @@
         <w:t xml:space="preserve">model &lt;- </w:t>
       </w:r>
       <w:proofErr w:type="spellStart"/>
+      <w:proofErr w:type="gramStart"/>
       <w:r>
         <w:t>lm</w:t>
       </w:r>
       <w:proofErr w:type="spellEnd"/>
       <w:r>
-        <w:t xml:space="preserve">(y ~ x, data = </w:t>
+        <w:t>(</w:t>
+      </w:r>
+      <w:proofErr w:type="gramEnd"/>
+      <w:r>
+        <w:t xml:space="preserve">y ~ x, data = </w:t>
       </w:r>
       <w:proofErr w:type="spellStart"/>
       <w:r>
@@ -7940,12 +8982,17 @@
         <w:pStyle w:val="Code"/>
       </w:pPr>
       <w:proofErr w:type="spellStart"/>
+      <w:proofErr w:type="gramStart"/>
       <w:r>
         <w:t>abline</w:t>
       </w:r>
       <w:proofErr w:type="spellEnd"/>
       <w:r>
-        <w:t>(model, col = "blue")</w:t>
+        <w:t>(</w:t>
+      </w:r>
+      <w:proofErr w:type="gramEnd"/>
+      <w:r>
+        <w:t>model, col = "blue")</w:t>
       </w:r>
     </w:p>
     <w:p>
@@ -7996,11 +9043,19 @@
       </w:r>
       <w:proofErr w:type="spellStart"/>
       <w:r>
-        <w:t>cor.test</w:t>
+        <w:t>cor.</w:t>
+      </w:r>
+      <w:proofErr w:type="gramStart"/>
+      <w:r>
+        <w:t>test</w:t>
       </w:r>
       <w:proofErr w:type="spellEnd"/>
       <w:r>
-        <w:t>(x, y, method = "</w:t>
+        <w:t>(</w:t>
+      </w:r>
+      <w:proofErr w:type="gramEnd"/>
+      <w:r>
+        <w:t>x, y, method = "</w:t>
       </w:r>
       <w:proofErr w:type="spellStart"/>
       <w:r>
@@ -8059,11 +9114,19 @@
       </w:r>
       <w:proofErr w:type="spellStart"/>
       <w:r>
-        <w:t>cor.test</w:t>
+        <w:t>cor.</w:t>
+      </w:r>
+      <w:proofErr w:type="gramStart"/>
+      <w:r>
+        <w:t>test</w:t>
       </w:r>
       <w:proofErr w:type="spellEnd"/>
       <w:r>
-        <w:t>(x, y, method = "spearman")</w:t>
+        <w:t>(</w:t>
+      </w:r>
+      <w:proofErr w:type="gramEnd"/>
+      <w:r>
+        <w:t>x, y, method = "spearman")</w:t>
       </w:r>
     </w:p>
     <w:p>
@@ -8313,8 +9376,13 @@
       <w:pPr>
         <w:pStyle w:val="Code"/>
       </w:pPr>
-      <w:r>
-        <w:t>:...skipping...</w:t>
+      <w:proofErr w:type="gramStart"/>
+      <w:r>
+        <w:t>:...</w:t>
+      </w:r>
+      <w:proofErr w:type="gramEnd"/>
+      <w:r>
+        <w:t>skipping...</w:t>
       </w:r>
     </w:p>
     <w:p>
@@ -8696,8 +9764,13 @@
         <w:pStyle w:val="Code"/>
       </w:pPr>
       <w:r>
-        <w:t xml:space="preserve">    Added  comments</w:t>
-      </w:r>
+        <w:t xml:space="preserve">    </w:t>
+      </w:r>
+      <w:proofErr w:type="gramStart"/>
+      <w:r>
+        <w:t>Added  comments</w:t>
+      </w:r>
+      <w:proofErr w:type="gramEnd"/>
     </w:p>
     <w:p>
       <w:pPr>
@@ -10969,6 +12042,7 @@
         <w:docPartUnique/>
       </w:docPartObj>
     </w:sdtPr>
+    <w:sdtEndPr/>
     <w:sdtContent>
       <w:p>
         <w:pPr>

</xml_diff>